<commit_message>
made some changes to scripting and documentation
</commit_message>
<xml_diff>
--- a/GBIF Important Fields.docx
+++ b/GBIF Important Fields.docx
@@ -280,6 +280,7 @@
         <w:pStyle w:val="NormalWeb"/>
         <w:spacing w:before="0" w:beforeAutospacing="0" w:after="0" w:afterAutospacing="0"/>
       </w:pPr>
+      <w:proofErr w:type="spellStart"/>
       <w:r>
         <w:rPr>
           <w:rFonts w:ascii="Arial" w:hAnsi="Arial" w:cs="Arial"/>
@@ -291,6 +292,7 @@
         </w:rPr>
         <w:t>basisOfRecord</w:t>
       </w:r>
+      <w:proofErr w:type="spellEnd"/>
     </w:p>
     <w:p>
       <w:pPr>
@@ -509,6 +511,7 @@
         <w:pStyle w:val="NormalWeb"/>
         <w:spacing w:before="0" w:beforeAutospacing="0" w:after="0" w:afterAutospacing="0"/>
       </w:pPr>
+      <w:proofErr w:type="spellStart"/>
       <w:r>
         <w:rPr>
           <w:rFonts w:ascii="Arial" w:hAnsi="Arial" w:cs="Arial"/>
@@ -520,6 +523,7 @@
         </w:rPr>
         <w:t>coordinateUncertaintyInMeters</w:t>
       </w:r>
+      <w:proofErr w:type="spellEnd"/>
     </w:p>
     <w:p>
       <w:pPr>
@@ -559,7 +563,55 @@
           <w:sz w:val="22"/>
           <w:szCs w:val="22"/>
         </w:rPr>
-        <w:t>“The horizontal distance (in meters) from the given decimalLatitude and decimalLongitude describing the smallest circle containing the whole of the Location. Leave the value empty if the uncertainty is unknown, cannot be estimated, or is not applicable (because there are no coordinates). Zero is not a valid value for this term.”</w:t>
+        <w:t xml:space="preserve">“The horizontal distance (in meters) from the given </w:t>
+      </w:r>
+      <w:proofErr w:type="spellStart"/>
+      <w:r>
+        <w:rPr>
+          <w:rFonts w:ascii="Arial" w:hAnsi="Arial" w:cs="Arial"/>
+          <w:i/>
+          <w:iCs/>
+          <w:color w:val="000000"/>
+          <w:sz w:val="22"/>
+          <w:szCs w:val="22"/>
+        </w:rPr>
+        <w:t>decimalLatitude</w:t>
+      </w:r>
+      <w:proofErr w:type="spellEnd"/>
+      <w:r>
+        <w:rPr>
+          <w:rFonts w:ascii="Arial" w:hAnsi="Arial" w:cs="Arial"/>
+          <w:i/>
+          <w:iCs/>
+          <w:color w:val="000000"/>
+          <w:sz w:val="22"/>
+          <w:szCs w:val="22"/>
+        </w:rPr>
+        <w:t xml:space="preserve"> and </w:t>
+      </w:r>
+      <w:proofErr w:type="spellStart"/>
+      <w:r>
+        <w:rPr>
+          <w:rFonts w:ascii="Arial" w:hAnsi="Arial" w:cs="Arial"/>
+          <w:i/>
+          <w:iCs/>
+          <w:color w:val="000000"/>
+          <w:sz w:val="22"/>
+          <w:szCs w:val="22"/>
+        </w:rPr>
+        <w:t>decimalLongitude</w:t>
+      </w:r>
+      <w:proofErr w:type="spellEnd"/>
+      <w:r>
+        <w:rPr>
+          <w:rFonts w:ascii="Arial" w:hAnsi="Arial" w:cs="Arial"/>
+          <w:i/>
+          <w:iCs/>
+          <w:color w:val="000000"/>
+          <w:sz w:val="22"/>
+          <w:szCs w:val="22"/>
+        </w:rPr>
+        <w:t xml:space="preserve"> describing the smallest circle containing the whole of the Location. Leave the value empty if the uncertainty is unknown, cannot be estimated, or is not applicable (because there are no coordinates). Zero is not a valid value for this term.”</w:t>
       </w:r>
     </w:p>
     <w:p>
@@ -582,6 +634,7 @@
         <w:pStyle w:val="NormalWeb"/>
         <w:spacing w:before="0" w:beforeAutospacing="0" w:after="0" w:afterAutospacing="0"/>
       </w:pPr>
+      <w:proofErr w:type="spellStart"/>
       <w:r>
         <w:rPr>
           <w:rFonts w:ascii="Arial" w:hAnsi="Arial" w:cs="Arial"/>
@@ -593,6 +646,7 @@
         </w:rPr>
         <w:t>countryCode</w:t>
       </w:r>
+      <w:proofErr w:type="spellEnd"/>
     </w:p>
     <w:p>
       <w:pPr>
@@ -631,6 +685,7 @@
         <w:pStyle w:val="NormalWeb"/>
         <w:spacing w:before="0" w:beforeAutospacing="0" w:after="0" w:afterAutospacing="0"/>
       </w:pPr>
+      <w:proofErr w:type="spellStart"/>
       <w:r>
         <w:rPr>
           <w:rFonts w:ascii="Arial" w:hAnsi="Arial" w:cs="Arial"/>
@@ -642,6 +697,7 @@
         </w:rPr>
         <w:t>decimalLatitude</w:t>
       </w:r>
+      <w:proofErr w:type="spellEnd"/>
     </w:p>
     <w:p>
       <w:pPr>
@@ -666,7 +722,55 @@
           <w:sz w:val="22"/>
           <w:szCs w:val="22"/>
         </w:rPr>
-        <w:t>“The geographic latitude (in decimal degrees, using the spatial reference system given in geodeticDatum) of the geographic center of a Location. Positive values are north of the Equator, negative values are south of it. Legal values lie between -90 and 90, inclusive.”</w:t>
+        <w:t xml:space="preserve">“The geographic latitude (in decimal degrees, using the spatial reference system given in </w:t>
+      </w:r>
+      <w:proofErr w:type="spellStart"/>
+      <w:r>
+        <w:rPr>
+          <w:rFonts w:ascii="Arial" w:hAnsi="Arial" w:cs="Arial"/>
+          <w:i/>
+          <w:iCs/>
+          <w:color w:val="000000"/>
+          <w:sz w:val="22"/>
+          <w:szCs w:val="22"/>
+        </w:rPr>
+        <w:t>geodeticDatum</w:t>
+      </w:r>
+      <w:proofErr w:type="spellEnd"/>
+      <w:r>
+        <w:rPr>
+          <w:rFonts w:ascii="Arial" w:hAnsi="Arial" w:cs="Arial"/>
+          <w:i/>
+          <w:iCs/>
+          <w:color w:val="000000"/>
+          <w:sz w:val="22"/>
+          <w:szCs w:val="22"/>
+        </w:rPr>
+        <w:t xml:space="preserve">) of the geographic center of a Location. Positive values are north of the </w:t>
+      </w:r>
+      <w:proofErr w:type="gramStart"/>
+      <w:r>
+        <w:rPr>
+          <w:rFonts w:ascii="Arial" w:hAnsi="Arial" w:cs="Arial"/>
+          <w:i/>
+          <w:iCs/>
+          <w:color w:val="000000"/>
+          <w:sz w:val="22"/>
+          <w:szCs w:val="22"/>
+        </w:rPr>
+        <w:t>Equator,</w:t>
+      </w:r>
+      <w:proofErr w:type="gramEnd"/>
+      <w:r>
+        <w:rPr>
+          <w:rFonts w:ascii="Arial" w:hAnsi="Arial" w:cs="Arial"/>
+          <w:i/>
+          <w:iCs/>
+          <w:color w:val="000000"/>
+          <w:sz w:val="22"/>
+          <w:szCs w:val="22"/>
+        </w:rPr>
+        <w:t xml:space="preserve"> negative values are south of it. Legal values lie between -90 and 90, inclusive.”</w:t>
       </w:r>
     </w:p>
     <w:p>
@@ -689,6 +793,7 @@
         <w:pStyle w:val="NormalWeb"/>
         <w:spacing w:before="0" w:beforeAutospacing="0" w:after="0" w:afterAutospacing="0"/>
       </w:pPr>
+      <w:proofErr w:type="spellStart"/>
       <w:r>
         <w:rPr>
           <w:rFonts w:ascii="Arial" w:hAnsi="Arial" w:cs="Arial"/>
@@ -700,6 +805,7 @@
         </w:rPr>
         <w:t>decimalLongitude</w:t>
       </w:r>
+      <w:proofErr w:type="spellEnd"/>
     </w:p>
     <w:p>
       <w:pPr>
@@ -724,7 +830,55 @@
           <w:sz w:val="22"/>
           <w:szCs w:val="22"/>
         </w:rPr>
-        <w:t>“The geographic longitude (in decimal degrees, using the spatial reference system given in geodeticDatum) of the geographic center of a Location. Positive values are east of the Greenwich Meridian, negative values are west of it. Legal values lie between -180 and 180, inclusive.”</w:t>
+        <w:t xml:space="preserve">“The geographic longitude (in decimal degrees, using the spatial reference system given in </w:t>
+      </w:r>
+      <w:proofErr w:type="spellStart"/>
+      <w:r>
+        <w:rPr>
+          <w:rFonts w:ascii="Arial" w:hAnsi="Arial" w:cs="Arial"/>
+          <w:i/>
+          <w:iCs/>
+          <w:color w:val="000000"/>
+          <w:sz w:val="22"/>
+          <w:szCs w:val="22"/>
+        </w:rPr>
+        <w:t>geodeticDatum</w:t>
+      </w:r>
+      <w:proofErr w:type="spellEnd"/>
+      <w:r>
+        <w:rPr>
+          <w:rFonts w:ascii="Arial" w:hAnsi="Arial" w:cs="Arial"/>
+          <w:i/>
+          <w:iCs/>
+          <w:color w:val="000000"/>
+          <w:sz w:val="22"/>
+          <w:szCs w:val="22"/>
+        </w:rPr>
+        <w:t xml:space="preserve">) of the geographic center of a Location. Positive values are east of the Greenwich </w:t>
+      </w:r>
+      <w:proofErr w:type="gramStart"/>
+      <w:r>
+        <w:rPr>
+          <w:rFonts w:ascii="Arial" w:hAnsi="Arial" w:cs="Arial"/>
+          <w:i/>
+          <w:iCs/>
+          <w:color w:val="000000"/>
+          <w:sz w:val="22"/>
+          <w:szCs w:val="22"/>
+        </w:rPr>
+        <w:t>Meridian,</w:t>
+      </w:r>
+      <w:proofErr w:type="gramEnd"/>
+      <w:r>
+        <w:rPr>
+          <w:rFonts w:ascii="Arial" w:hAnsi="Arial" w:cs="Arial"/>
+          <w:i/>
+          <w:iCs/>
+          <w:color w:val="000000"/>
+          <w:sz w:val="22"/>
+          <w:szCs w:val="22"/>
+        </w:rPr>
+        <w:t xml:space="preserve"> negative values are west of it. Legal values lie between -180 and 180, inclusive.”</w:t>
       </w:r>
     </w:p>
     <w:p>
@@ -749,6 +903,7 @@
         <w:pStyle w:val="NormalWeb"/>
         <w:spacing w:before="0" w:beforeAutospacing="0" w:after="0" w:afterAutospacing="0"/>
       </w:pPr>
+      <w:proofErr w:type="spellStart"/>
       <w:r>
         <w:rPr>
           <w:rFonts w:ascii="Arial" w:hAnsi="Arial" w:cs="Arial"/>
@@ -758,8 +913,57 @@
           <w:sz w:val="22"/>
           <w:szCs w:val="22"/>
         </w:rPr>
-        <w:t>eventRemarks / locality / locationRemarks / occurrenceRemarks</w:t>
-      </w:r>
+        <w:t>eventRemarks</w:t>
+      </w:r>
+      <w:proofErr w:type="spellEnd"/>
+      <w:r>
+        <w:rPr>
+          <w:rFonts w:ascii="Arial" w:hAnsi="Arial" w:cs="Arial"/>
+          <w:b/>
+          <w:bCs/>
+          <w:color w:val="000000"/>
+          <w:sz w:val="22"/>
+          <w:szCs w:val="22"/>
+        </w:rPr>
+        <w:t xml:space="preserve"> / locality / </w:t>
+      </w:r>
+      <w:proofErr w:type="spellStart"/>
+      <w:r>
+        <w:rPr>
+          <w:rFonts w:ascii="Arial" w:hAnsi="Arial" w:cs="Arial"/>
+          <w:b/>
+          <w:bCs/>
+          <w:color w:val="000000"/>
+          <w:sz w:val="22"/>
+          <w:szCs w:val="22"/>
+        </w:rPr>
+        <w:t>locationRemarks</w:t>
+      </w:r>
+      <w:proofErr w:type="spellEnd"/>
+      <w:r>
+        <w:rPr>
+          <w:rFonts w:ascii="Arial" w:hAnsi="Arial" w:cs="Arial"/>
+          <w:b/>
+          <w:bCs/>
+          <w:color w:val="000000"/>
+          <w:sz w:val="22"/>
+          <w:szCs w:val="22"/>
+        </w:rPr>
+        <w:t xml:space="preserve"> / </w:t>
+      </w:r>
+      <w:proofErr w:type="spellStart"/>
+      <w:r>
+        <w:rPr>
+          <w:rFonts w:ascii="Arial" w:hAnsi="Arial" w:cs="Arial"/>
+          <w:b/>
+          <w:bCs/>
+          <w:color w:val="000000"/>
+          <w:sz w:val="22"/>
+          <w:szCs w:val="22"/>
+        </w:rPr>
+        <w:t>occurrenceRemarks</w:t>
+      </w:r>
+      <w:proofErr w:type="spellEnd"/>
     </w:p>
     <w:p>
       <w:pPr>
@@ -789,6 +993,7 @@
         <w:pStyle w:val="NormalWeb"/>
         <w:spacing w:before="0" w:beforeAutospacing="0" w:after="0" w:afterAutospacing="0"/>
       </w:pPr>
+      <w:proofErr w:type="spellStart"/>
       <w:r>
         <w:rPr>
           <w:rFonts w:ascii="Arial" w:hAnsi="Arial" w:cs="Arial"/>
@@ -800,6 +1005,7 @@
         </w:rPr>
         <w:t>geodeticDatum</w:t>
       </w:r>
+      <w:proofErr w:type="spellEnd"/>
     </w:p>
     <w:p>
       <w:pPr>
@@ -839,7 +1045,55 @@
           <w:sz w:val="22"/>
           <w:szCs w:val="22"/>
         </w:rPr>
-        <w:t>“The ellipsoid, geodetic datum, or spatial reference system (SRS) upon which the geographic coordinates given in decimalLatitude and decimalLongitude as based.”</w:t>
+        <w:t xml:space="preserve">“The ellipsoid, geodetic datum, or spatial reference system (SRS) upon which the geographic coordinates given in </w:t>
+      </w:r>
+      <w:proofErr w:type="spellStart"/>
+      <w:r>
+        <w:rPr>
+          <w:rFonts w:ascii="Arial" w:hAnsi="Arial" w:cs="Arial"/>
+          <w:i/>
+          <w:iCs/>
+          <w:color w:val="000000"/>
+          <w:sz w:val="22"/>
+          <w:szCs w:val="22"/>
+        </w:rPr>
+        <w:t>decimalLatitude</w:t>
+      </w:r>
+      <w:proofErr w:type="spellEnd"/>
+      <w:r>
+        <w:rPr>
+          <w:rFonts w:ascii="Arial" w:hAnsi="Arial" w:cs="Arial"/>
+          <w:i/>
+          <w:iCs/>
+          <w:color w:val="000000"/>
+          <w:sz w:val="22"/>
+          <w:szCs w:val="22"/>
+        </w:rPr>
+        <w:t xml:space="preserve"> and </w:t>
+      </w:r>
+      <w:proofErr w:type="spellStart"/>
+      <w:r>
+        <w:rPr>
+          <w:rFonts w:ascii="Arial" w:hAnsi="Arial" w:cs="Arial"/>
+          <w:i/>
+          <w:iCs/>
+          <w:color w:val="000000"/>
+          <w:sz w:val="22"/>
+          <w:szCs w:val="22"/>
+        </w:rPr>
+        <w:t>decimalLongitude</w:t>
+      </w:r>
+      <w:proofErr w:type="spellEnd"/>
+      <w:r>
+        <w:rPr>
+          <w:rFonts w:ascii="Arial" w:hAnsi="Arial" w:cs="Arial"/>
+          <w:i/>
+          <w:iCs/>
+          <w:color w:val="000000"/>
+          <w:sz w:val="22"/>
+          <w:szCs w:val="22"/>
+        </w:rPr>
+        <w:t xml:space="preserve"> as based.”</w:t>
       </w:r>
     </w:p>
     <w:p>
@@ -922,7 +1176,27 @@
           <w:sz w:val="22"/>
           <w:szCs w:val="22"/>
         </w:rPr>
-        <w:t xml:space="preserve">The latin binomial (i.e. scientific name) for the given taxon </w:t>
+        <w:t xml:space="preserve">The </w:t>
+      </w:r>
+      <w:proofErr w:type="spellStart"/>
+      <w:r>
+        <w:rPr>
+          <w:rFonts w:ascii="Arial" w:hAnsi="Arial" w:cs="Arial"/>
+          <w:color w:val="000000"/>
+          <w:sz w:val="22"/>
+          <w:szCs w:val="22"/>
+        </w:rPr>
+        <w:t>latin</w:t>
+      </w:r>
+      <w:proofErr w:type="spellEnd"/>
+      <w:r>
+        <w:rPr>
+          <w:rFonts w:ascii="Arial" w:hAnsi="Arial" w:cs="Arial"/>
+          <w:color w:val="000000"/>
+          <w:sz w:val="22"/>
+          <w:szCs w:val="22"/>
+        </w:rPr>
+        <w:t xml:space="preserve"> binomial (i.e. scientific name) for the given taxon </w:t>
       </w:r>
       <w:r>
         <w:rPr>
@@ -950,6 +1224,7 @@
         <w:pStyle w:val="NormalWeb"/>
         <w:spacing w:before="0" w:beforeAutospacing="0" w:after="0" w:afterAutospacing="0"/>
       </w:pPr>
+      <w:proofErr w:type="spellStart"/>
       <w:r>
         <w:rPr>
           <w:rFonts w:ascii="Arial" w:hAnsi="Arial" w:cs="Arial"/>
@@ -961,6 +1236,7 @@
         </w:rPr>
         <w:t>stateProvince</w:t>
       </w:r>
+      <w:proofErr w:type="spellEnd"/>
     </w:p>
     <w:p>
       <w:pPr>
@@ -994,6 +1270,7 @@
         <w:pStyle w:val="NormalWeb"/>
         <w:spacing w:before="0" w:beforeAutospacing="0" w:after="0" w:afterAutospacing="0"/>
       </w:pPr>
+      <w:proofErr w:type="spellStart"/>
       <w:r>
         <w:rPr>
           <w:rFonts w:ascii="Arial" w:hAnsi="Arial" w:cs="Arial"/>
@@ -1005,6 +1282,7 @@
         </w:rPr>
         <w:t>taxonRank</w:t>
       </w:r>
+      <w:proofErr w:type="spellEnd"/>
     </w:p>
     <w:p>
       <w:pPr>
@@ -1029,7 +1307,31 @@
           <w:sz w:val="22"/>
           <w:szCs w:val="22"/>
         </w:rPr>
-        <w:t>“The taxonomic rank of the most specific name in the scientificName.”</w:t>
+        <w:t xml:space="preserve">“The taxonomic rank of the most specific name in the </w:t>
+      </w:r>
+      <w:proofErr w:type="spellStart"/>
+      <w:r>
+        <w:rPr>
+          <w:rFonts w:ascii="Arial" w:hAnsi="Arial" w:cs="Arial"/>
+          <w:i/>
+          <w:iCs/>
+          <w:color w:val="000000"/>
+          <w:sz w:val="22"/>
+          <w:szCs w:val="22"/>
+        </w:rPr>
+        <w:t>scientificName</w:t>
+      </w:r>
+      <w:proofErr w:type="spellEnd"/>
+      <w:r>
+        <w:rPr>
+          <w:rFonts w:ascii="Arial" w:hAnsi="Arial" w:cs="Arial"/>
+          <w:i/>
+          <w:iCs/>
+          <w:color w:val="000000"/>
+          <w:sz w:val="22"/>
+          <w:szCs w:val="22"/>
+        </w:rPr>
+        <w:t>.”</w:t>
       </w:r>
       <w:r>
         <w:rPr>
@@ -1107,6 +1409,7 @@
         <w:pStyle w:val="NormalWeb"/>
         <w:spacing w:before="0" w:beforeAutospacing="0" w:after="0" w:afterAutospacing="0"/>
       </w:pPr>
+      <w:proofErr w:type="spellStart"/>
       <w:r>
         <w:rPr>
           <w:rFonts w:ascii="Arial" w:hAnsi="Arial" w:cs="Arial"/>
@@ -1118,6 +1421,7 @@
         </w:rPr>
         <w:t>taxonomicStatus</w:t>
       </w:r>
+      <w:proofErr w:type="spellEnd"/>
     </w:p>
     <w:p>
       <w:pPr>
@@ -1142,7 +1446,103 @@
           <w:sz w:val="22"/>
           <w:szCs w:val="22"/>
         </w:rPr>
-        <w:t>“The status of the use of the scientificName as a label for a taxon. Requires taxonomic opinion to define the scope of a taxon. Rules of priority then are used to define the taxonomic status of the nomenclature contained in that scope, combined with the experts opinion. It must be linked to a specific taxonomic reference that defines the concept.”</w:t>
+        <w:t xml:space="preserve">“The status of the use of the </w:t>
+      </w:r>
+      <w:proofErr w:type="spellStart"/>
+      <w:r>
+        <w:rPr>
+          <w:rFonts w:ascii="Arial" w:hAnsi="Arial" w:cs="Arial"/>
+          <w:i/>
+          <w:iCs/>
+          <w:color w:val="000000"/>
+          <w:sz w:val="22"/>
+          <w:szCs w:val="22"/>
+        </w:rPr>
+        <w:t>scientificName</w:t>
+      </w:r>
+      <w:proofErr w:type="spellEnd"/>
+      <w:r>
+        <w:rPr>
+          <w:rFonts w:ascii="Arial" w:hAnsi="Arial" w:cs="Arial"/>
+          <w:i/>
+          <w:iCs/>
+          <w:color w:val="000000"/>
+          <w:sz w:val="22"/>
+          <w:szCs w:val="22"/>
+        </w:rPr>
+        <w:t xml:space="preserve"> as a label for a </w:t>
+      </w:r>
+      <w:proofErr w:type="spellStart"/>
+      <w:r>
+        <w:rPr>
+          <w:rFonts w:ascii="Arial" w:hAnsi="Arial" w:cs="Arial"/>
+          <w:i/>
+          <w:iCs/>
+          <w:color w:val="000000"/>
+          <w:sz w:val="22"/>
+          <w:szCs w:val="22"/>
+        </w:rPr>
+        <w:t>taxon</w:t>
+      </w:r>
+      <w:proofErr w:type="spellEnd"/>
+      <w:r>
+        <w:rPr>
+          <w:rFonts w:ascii="Arial" w:hAnsi="Arial" w:cs="Arial"/>
+          <w:i/>
+          <w:iCs/>
+          <w:color w:val="000000"/>
+          <w:sz w:val="22"/>
+          <w:szCs w:val="22"/>
+        </w:rPr>
+        <w:t xml:space="preserve">. Requires taxonomic opinion to define the scope of a </w:t>
+      </w:r>
+      <w:proofErr w:type="spellStart"/>
+      <w:r>
+        <w:rPr>
+          <w:rFonts w:ascii="Arial" w:hAnsi="Arial" w:cs="Arial"/>
+          <w:i/>
+          <w:iCs/>
+          <w:color w:val="000000"/>
+          <w:sz w:val="22"/>
+          <w:szCs w:val="22"/>
+        </w:rPr>
+        <w:t>taxon</w:t>
+      </w:r>
+      <w:proofErr w:type="spellEnd"/>
+      <w:r>
+        <w:rPr>
+          <w:rFonts w:ascii="Arial" w:hAnsi="Arial" w:cs="Arial"/>
+          <w:i/>
+          <w:iCs/>
+          <w:color w:val="000000"/>
+          <w:sz w:val="22"/>
+          <w:szCs w:val="22"/>
+        </w:rPr>
+        <w:t xml:space="preserve">. Rules of priority then are used to define the taxonomic status of the nomenclature contained in that scope, combined with the </w:t>
+      </w:r>
+      <w:proofErr w:type="gramStart"/>
+      <w:r>
+        <w:rPr>
+          <w:rFonts w:ascii="Arial" w:hAnsi="Arial" w:cs="Arial"/>
+          <w:i/>
+          <w:iCs/>
+          <w:color w:val="000000"/>
+          <w:sz w:val="22"/>
+          <w:szCs w:val="22"/>
+        </w:rPr>
+        <w:t>experts</w:t>
+      </w:r>
+      <w:proofErr w:type="gramEnd"/>
+      <w:r>
+        <w:rPr>
+          <w:rFonts w:ascii="Arial" w:hAnsi="Arial" w:cs="Arial"/>
+          <w:i/>
+          <w:iCs/>
+          <w:color w:val="000000"/>
+          <w:sz w:val="22"/>
+          <w:szCs w:val="22"/>
+        </w:rPr>
+        <w:t xml:space="preserve"> opinion. It must be linked to a specific taxonomic reference that defines the concept.”</w:t>
       </w:r>
       <w:r>
         <w:rPr>
@@ -1220,6 +1620,7 @@
         <w:pStyle w:val="NormalWeb"/>
         <w:spacing w:before="0" w:beforeAutospacing="0" w:after="0" w:afterAutospacing="0"/>
       </w:pPr>
+      <w:proofErr w:type="spellStart"/>
       <w:r>
         <w:rPr>
           <w:rFonts w:ascii="Arial" w:hAnsi="Arial" w:cs="Arial"/>
@@ -1231,6 +1632,7 @@
         </w:rPr>
         <w:t>vernacularName</w:t>
       </w:r>
+      <w:proofErr w:type="spellEnd"/>
     </w:p>
     <w:p>
       <w:pPr>
@@ -1421,8 +1823,6 @@
         </w:rPr>
         <w:t xml:space="preserve"> with no “geospatial issues”</w:t>
       </w:r>
-      <w:bookmarkStart w:id="0" w:name="_GoBack"/>
-      <w:bookmarkEnd w:id="0"/>
       <w:r>
         <w:rPr>
           <w:rFonts w:cstheme="minorHAnsi"/>
@@ -1554,12 +1954,21 @@
                 <w:b/>
               </w:rPr>
             </w:pPr>
+            <w:proofErr w:type="spellStart"/>
             <w:r>
               <w:rPr>
                 <w:rFonts w:cstheme="minorHAnsi"/>
                 <w:b/>
               </w:rPr>
-              <w:t>std dev.</w:t>
+              <w:t>std</w:t>
+            </w:r>
+            <w:proofErr w:type="spellEnd"/>
+            <w:r>
+              <w:rPr>
+                <w:rFonts w:cstheme="minorHAnsi"/>
+                <w:b/>
+              </w:rPr>
+              <w:t xml:space="preserve"> dev.</w:t>
             </w:r>
           </w:p>
         </w:tc>
@@ -1812,7 +2221,21 @@
         <w:rPr>
           <w:rFonts w:cstheme="minorHAnsi"/>
         </w:rPr>
-        <w:t xml:space="preserve">. It uses the pyGBIF API package to assemble information on species occurrences in GBIF. Using the </w:t>
+        <w:t xml:space="preserve">. It uses the </w:t>
+      </w:r>
+      <w:proofErr w:type="spellStart"/>
+      <w:r>
+        <w:rPr>
+          <w:rFonts w:cstheme="minorHAnsi"/>
+        </w:rPr>
+        <w:t>pyGBIF</w:t>
+      </w:r>
+      <w:proofErr w:type="spellEnd"/>
+      <w:r>
+        <w:rPr>
+          <w:rFonts w:cstheme="minorHAnsi"/>
+        </w:rPr>
+        <w:t xml:space="preserve"> API package to assemble information on species occurrences in GBIF. Using the </w:t>
       </w:r>
       <w:r>
         <w:rPr>
@@ -1900,55 +2323,119 @@
         <w:rPr>
           <w:rFonts w:cstheme="minorHAnsi"/>
         </w:rPr>
-        <w:t>Accipiter cooperii</w:t>
-      </w:r>
+        <w:t xml:space="preserve">Accipiter </w:t>
+      </w:r>
+      <w:proofErr w:type="spellStart"/>
+      <w:r>
+        <w:rPr>
+          <w:rFonts w:cstheme="minorHAnsi"/>
+        </w:rPr>
+        <w:t>cooperii</w:t>
+      </w:r>
+      <w:proofErr w:type="spellEnd"/>
       <w:r>
         <w:rPr>
           <w:rFonts w:cstheme="minorHAnsi"/>
         </w:rPr>
         <w:t xml:space="preserve">, </w:t>
       </w:r>
-      <w:r>
-        <w:rPr>
-          <w:rFonts w:cstheme="minorHAnsi"/>
-        </w:rPr>
-        <w:t>Actitis macularius</w:t>
-      </w:r>
+      <w:proofErr w:type="spellStart"/>
+      <w:r>
+        <w:rPr>
+          <w:rFonts w:cstheme="minorHAnsi"/>
+        </w:rPr>
+        <w:t>Actitis</w:t>
+      </w:r>
+      <w:proofErr w:type="spellEnd"/>
+      <w:r>
+        <w:rPr>
+          <w:rFonts w:cstheme="minorHAnsi"/>
+        </w:rPr>
+        <w:t xml:space="preserve"> </w:t>
+      </w:r>
+      <w:proofErr w:type="spellStart"/>
+      <w:r>
+        <w:rPr>
+          <w:rFonts w:cstheme="minorHAnsi"/>
+        </w:rPr>
+        <w:t>macularius</w:t>
+      </w:r>
+      <w:proofErr w:type="spellEnd"/>
       <w:r>
         <w:rPr>
           <w:rFonts w:cstheme="minorHAnsi"/>
         </w:rPr>
         <w:t xml:space="preserve">, </w:t>
       </w:r>
-      <w:r>
-        <w:rPr>
-          <w:rFonts w:cstheme="minorHAnsi"/>
-        </w:rPr>
-        <w:t>Erethizon dorsata</w:t>
-      </w:r>
+      <w:proofErr w:type="spellStart"/>
+      <w:r>
+        <w:rPr>
+          <w:rFonts w:cstheme="minorHAnsi"/>
+        </w:rPr>
+        <w:t>Erethizon</w:t>
+      </w:r>
+      <w:proofErr w:type="spellEnd"/>
+      <w:r>
+        <w:rPr>
+          <w:rFonts w:cstheme="minorHAnsi"/>
+        </w:rPr>
+        <w:t xml:space="preserve"> </w:t>
+      </w:r>
+      <w:proofErr w:type="spellStart"/>
+      <w:r>
+        <w:rPr>
+          <w:rFonts w:cstheme="minorHAnsi"/>
+        </w:rPr>
+        <w:t>dorsata</w:t>
+      </w:r>
+      <w:proofErr w:type="spellEnd"/>
       <w:r>
         <w:rPr>
           <w:rFonts w:cstheme="minorHAnsi"/>
         </w:rPr>
         <w:t xml:space="preserve">, </w:t>
       </w:r>
-      <w:r>
-        <w:rPr>
-          <w:rFonts w:cstheme="minorHAnsi"/>
-        </w:rPr>
-        <w:t>Oreortyx pictus</w:t>
-      </w:r>
+      <w:proofErr w:type="spellStart"/>
+      <w:r>
+        <w:rPr>
+          <w:rFonts w:cstheme="minorHAnsi"/>
+        </w:rPr>
+        <w:t>Oreortyx</w:t>
+      </w:r>
+      <w:proofErr w:type="spellEnd"/>
+      <w:r>
+        <w:rPr>
+          <w:rFonts w:cstheme="minorHAnsi"/>
+        </w:rPr>
+        <w:t xml:space="preserve"> </w:t>
+      </w:r>
+      <w:proofErr w:type="spellStart"/>
+      <w:r>
+        <w:rPr>
+          <w:rFonts w:cstheme="minorHAnsi"/>
+        </w:rPr>
+        <w:t>pictus</w:t>
+      </w:r>
+      <w:proofErr w:type="spellEnd"/>
       <w:r>
         <w:rPr>
           <w:rFonts w:cstheme="minorHAnsi"/>
         </w:rPr>
         <w:t xml:space="preserve">, </w:t>
       </w:r>
-      <w:r>
-        <w:rPr>
-          <w:rFonts w:cstheme="minorHAnsi"/>
-        </w:rPr>
-        <w:t xml:space="preserve">Pantherophis </w:t>
+      <w:proofErr w:type="spellStart"/>
+      <w:r>
+        <w:rPr>
+          <w:rFonts w:cstheme="minorHAnsi"/>
+        </w:rPr>
+        <w:t>Pantherophis</w:t>
+      </w:r>
+      <w:proofErr w:type="spellEnd"/>
+      <w:r>
+        <w:rPr>
+          <w:rFonts w:cstheme="minorHAnsi"/>
+        </w:rPr>
+        <w:t xml:space="preserve"> </w:t>
       </w:r>
       <w:r>
         <w:rPr>
@@ -1956,12 +2443,28 @@
         </w:rPr>
         <w:t xml:space="preserve">vulpine, </w:t>
       </w:r>
-      <w:r>
-        <w:rPr>
-          <w:rFonts w:cstheme="minorHAnsi"/>
-        </w:rPr>
-        <w:t>Poecile hudsonica</w:t>
-      </w:r>
+      <w:proofErr w:type="spellStart"/>
+      <w:r>
+        <w:rPr>
+          <w:rFonts w:cstheme="minorHAnsi"/>
+        </w:rPr>
+        <w:t>Poecile</w:t>
+      </w:r>
+      <w:proofErr w:type="spellEnd"/>
+      <w:r>
+        <w:rPr>
+          <w:rFonts w:cstheme="minorHAnsi"/>
+        </w:rPr>
+        <w:t xml:space="preserve"> </w:t>
+      </w:r>
+      <w:proofErr w:type="spellStart"/>
+      <w:r>
+        <w:rPr>
+          <w:rFonts w:cstheme="minorHAnsi"/>
+        </w:rPr>
+        <w:t>hudsonica</w:t>
+      </w:r>
+      <w:proofErr w:type="spellEnd"/>
       <w:r>
         <w:rPr>
           <w:rFonts w:cstheme="minorHAnsi"/>
@@ -1972,7 +2475,14 @@
         <w:rPr>
           <w:rFonts w:cstheme="minorHAnsi"/>
         </w:rPr>
-        <w:t>Puma yagouaro</w:t>
+        <w:t xml:space="preserve">Puma </w:t>
+      </w:r>
+      <w:proofErr w:type="spellStart"/>
+      <w:r>
+        <w:rPr>
+          <w:rFonts w:cstheme="minorHAnsi"/>
+        </w:rPr>
+        <w:t>yagouaro</w:t>
       </w:r>
       <w:r>
         <w:rPr>
@@ -1986,29 +2496,54 @@
         </w:rPr>
         <w:t>ndi</w:t>
       </w:r>
+      <w:proofErr w:type="spellEnd"/>
       <w:r>
         <w:rPr>
           <w:rFonts w:cstheme="minorHAnsi"/>
         </w:rPr>
         <w:t xml:space="preserve">, </w:t>
       </w:r>
-      <w:r>
-        <w:rPr>
-          <w:rFonts w:cstheme="minorHAnsi"/>
-        </w:rPr>
-        <w:t>Rhinella marinus</w:t>
-      </w:r>
+      <w:proofErr w:type="spellStart"/>
+      <w:r>
+        <w:rPr>
+          <w:rFonts w:cstheme="minorHAnsi"/>
+        </w:rPr>
+        <w:t>Rhinella</w:t>
+      </w:r>
+      <w:proofErr w:type="spellEnd"/>
+      <w:r>
+        <w:rPr>
+          <w:rFonts w:cstheme="minorHAnsi"/>
+        </w:rPr>
+        <w:t xml:space="preserve"> </w:t>
+      </w:r>
+      <w:proofErr w:type="spellStart"/>
+      <w:r>
+        <w:rPr>
+          <w:rFonts w:cstheme="minorHAnsi"/>
+        </w:rPr>
+        <w:t>marinus</w:t>
+      </w:r>
+      <w:proofErr w:type="spellEnd"/>
       <w:r>
         <w:rPr>
           <w:rFonts w:cstheme="minorHAnsi"/>
         </w:rPr>
         <w:t xml:space="preserve">, </w:t>
       </w:r>
-      <w:r>
-        <w:rPr>
-          <w:rFonts w:cstheme="minorHAnsi"/>
-        </w:rPr>
-        <w:t xml:space="preserve">Spermophilus </w:t>
+      <w:proofErr w:type="spellStart"/>
+      <w:r>
+        <w:rPr>
+          <w:rFonts w:cstheme="minorHAnsi"/>
+        </w:rPr>
+        <w:t>Spermophilus</w:t>
+      </w:r>
+      <w:proofErr w:type="spellEnd"/>
+      <w:r>
+        <w:rPr>
+          <w:rFonts w:cstheme="minorHAnsi"/>
+        </w:rPr>
+        <w:t xml:space="preserve"> </w:t>
       </w:r>
       <w:r>
         <w:rPr>
@@ -2016,12 +2551,28 @@
         </w:rPr>
         <w:t xml:space="preserve">saturates, </w:t>
       </w:r>
-      <w:r>
-        <w:rPr>
-          <w:rFonts w:cstheme="minorHAnsi"/>
-        </w:rPr>
-        <w:t>Taricha sierrea</w:t>
-      </w:r>
+      <w:proofErr w:type="spellStart"/>
+      <w:r>
+        <w:rPr>
+          <w:rFonts w:cstheme="minorHAnsi"/>
+        </w:rPr>
+        <w:t>Taricha</w:t>
+      </w:r>
+      <w:proofErr w:type="spellEnd"/>
+      <w:r>
+        <w:rPr>
+          <w:rFonts w:cstheme="minorHAnsi"/>
+        </w:rPr>
+        <w:t xml:space="preserve"> </w:t>
+      </w:r>
+      <w:proofErr w:type="spellStart"/>
+      <w:r>
+        <w:rPr>
+          <w:rFonts w:cstheme="minorHAnsi"/>
+        </w:rPr>
+        <w:t>sierrea</w:t>
+      </w:r>
+      <w:proofErr w:type="spellEnd"/>
     </w:p>
     <w:p>
       <w:pPr>
@@ -2042,6 +2593,1324 @@
         </w:rPr>
         <w:t>.</w:t>
       </w:r>
+    </w:p>
+    <w:p>
+      <w:pPr>
+        <w:rPr>
+          <w:rFonts w:cstheme="minorHAnsi"/>
+        </w:rPr>
+      </w:pPr>
+    </w:p>
+    <w:p>
+      <w:pPr>
+        <w:rPr>
+          <w:rFonts w:cstheme="minorHAnsi"/>
+        </w:rPr>
+      </w:pPr>
+      <w:r>
+        <w:rPr>
+          <w:rFonts w:cstheme="minorHAnsi"/>
+        </w:rPr>
+        <w:t>Because the only way to summarize and quantify the availability of certain parameters within species records requires “downloading” all the records for a given species, and that download can only occur 300 records at a time, it was necessary to take a sample of species with a relatively fewer number of records. Here are some summary stats for species with &lt; 5000 records with coordinates in the US:</w:t>
+      </w:r>
+    </w:p>
+    <w:tbl>
+      <w:tblPr>
+        <w:tblStyle w:val="TableGrid"/>
+        <w:tblW w:w="0" w:type="auto"/>
+        <w:tblLook w:val="04A0" w:firstRow="1" w:lastRow="0" w:firstColumn="1" w:lastColumn="0" w:noHBand="0" w:noVBand="1"/>
+      </w:tblPr>
+      <w:tblGrid>
+        <w:gridCol w:w="1795"/>
+        <w:gridCol w:w="2535"/>
+        <w:gridCol w:w="2430"/>
+        <w:gridCol w:w="2070"/>
+      </w:tblGrid>
+      <w:tr>
+        <w:tc>
+          <w:tcPr>
+            <w:tcW w:w="1795" w:type="dxa"/>
+            <w:vAlign w:val="bottom"/>
+          </w:tcPr>
+          <w:p>
+            <w:pPr>
+              <w:jc w:val="center"/>
+              <w:rPr>
+                <w:rFonts w:cstheme="minorHAnsi"/>
+                <w:b/>
+              </w:rPr>
+            </w:pPr>
+            <w:r>
+              <w:rPr>
+                <w:rFonts w:cstheme="minorHAnsi"/>
+                <w:b/>
+              </w:rPr>
+              <w:t>n Full Species</w:t>
+            </w:r>
+          </w:p>
+          <w:p>
+            <w:pPr>
+              <w:jc w:val="center"/>
+              <w:rPr>
+                <w:rFonts w:cstheme="minorHAnsi"/>
+                <w:b/>
+              </w:rPr>
+            </w:pPr>
+            <w:r>
+              <w:rPr>
+                <w:rFonts w:cstheme="minorHAnsi"/>
+                <w:b/>
+              </w:rPr>
+              <w:t>(&lt; 5000 records)</w:t>
+            </w:r>
+          </w:p>
+        </w:tc>
+        <w:tc>
+          <w:tcPr>
+            <w:tcW w:w="2535" w:type="dxa"/>
+            <w:vAlign w:val="bottom"/>
+          </w:tcPr>
+          <w:p>
+            <w:pPr>
+              <w:jc w:val="center"/>
+              <w:rPr>
+                <w:rFonts w:cstheme="minorHAnsi"/>
+                <w:b/>
+              </w:rPr>
+            </w:pPr>
+            <w:r>
+              <w:rPr>
+                <w:rFonts w:cstheme="minorHAnsi"/>
+                <w:b/>
+              </w:rPr>
+              <w:t>n Occurrences</w:t>
+            </w:r>
+          </w:p>
+          <w:p>
+            <w:pPr>
+              <w:jc w:val="center"/>
+              <w:rPr>
+                <w:rFonts w:cstheme="minorHAnsi"/>
+                <w:b/>
+              </w:rPr>
+            </w:pPr>
+            <w:r>
+              <w:rPr>
+                <w:rFonts w:cstheme="minorHAnsi"/>
+                <w:b/>
+              </w:rPr>
+              <w:t>(US &amp; have coordinates)</w:t>
+            </w:r>
+          </w:p>
+        </w:tc>
+        <w:tc>
+          <w:tcPr>
+            <w:tcW w:w="2430" w:type="dxa"/>
+            <w:vAlign w:val="bottom"/>
+          </w:tcPr>
+          <w:p>
+            <w:pPr>
+              <w:jc w:val="center"/>
+              <w:rPr>
+                <w:rFonts w:cstheme="minorHAnsi"/>
+                <w:b/>
+              </w:rPr>
+            </w:pPr>
+            <w:r>
+              <w:rPr>
+                <w:rFonts w:cstheme="minorHAnsi"/>
+                <w:b/>
+              </w:rPr>
+              <w:t xml:space="preserve">mean </w:t>
+            </w:r>
+          </w:p>
+          <w:p>
+            <w:pPr>
+              <w:jc w:val="center"/>
+              <w:rPr>
+                <w:rFonts w:cstheme="minorHAnsi"/>
+                <w:b/>
+              </w:rPr>
+            </w:pPr>
+            <w:r>
+              <w:rPr>
+                <w:rFonts w:cstheme="minorHAnsi"/>
+                <w:b/>
+              </w:rPr>
+              <w:t># of occ./species</w:t>
+            </w:r>
+            <w:r>
+              <w:rPr>
+                <w:rFonts w:cstheme="minorHAnsi"/>
+                <w:b/>
+              </w:rPr>
+              <w:t xml:space="preserve"> (± </w:t>
+            </w:r>
+            <w:proofErr w:type="spellStart"/>
+            <w:r>
+              <w:rPr>
+                <w:rFonts w:cstheme="minorHAnsi"/>
+                <w:b/>
+              </w:rPr>
+              <w:t>sd</w:t>
+            </w:r>
+            <w:proofErr w:type="spellEnd"/>
+            <w:r>
+              <w:rPr>
+                <w:rFonts w:cstheme="minorHAnsi"/>
+                <w:b/>
+              </w:rPr>
+              <w:t>)</w:t>
+            </w:r>
+          </w:p>
+        </w:tc>
+        <w:tc>
+          <w:tcPr>
+            <w:tcW w:w="2070" w:type="dxa"/>
+            <w:vAlign w:val="bottom"/>
+          </w:tcPr>
+          <w:p>
+            <w:pPr>
+              <w:jc w:val="center"/>
+              <w:rPr>
+                <w:rFonts w:cstheme="minorHAnsi"/>
+                <w:b/>
+              </w:rPr>
+            </w:pPr>
+            <w:r>
+              <w:rPr>
+                <w:rFonts w:cstheme="minorHAnsi"/>
+                <w:b/>
+              </w:rPr>
+              <w:t xml:space="preserve">median </w:t>
+            </w:r>
+          </w:p>
+          <w:p>
+            <w:pPr>
+              <w:jc w:val="center"/>
+              <w:rPr>
+                <w:rFonts w:cstheme="minorHAnsi"/>
+                <w:b/>
+              </w:rPr>
+            </w:pPr>
+            <w:r>
+              <w:rPr>
+                <w:rFonts w:cstheme="minorHAnsi"/>
+                <w:b/>
+              </w:rPr>
+              <w:t># of occ./species</w:t>
+            </w:r>
+          </w:p>
+        </w:tc>
+      </w:tr>
+      <w:tr>
+        <w:tc>
+          <w:tcPr>
+            <w:tcW w:w="1795" w:type="dxa"/>
+          </w:tcPr>
+          <w:p>
+            <w:pPr>
+              <w:jc w:val="right"/>
+              <w:rPr>
+                <w:rFonts w:cstheme="minorHAnsi"/>
+              </w:rPr>
+            </w:pPr>
+            <w:r>
+              <w:rPr>
+                <w:rFonts w:cstheme="minorHAnsi"/>
+              </w:rPr>
+              <w:t>921</w:t>
+            </w:r>
+          </w:p>
+        </w:tc>
+        <w:tc>
+          <w:tcPr>
+            <w:tcW w:w="2535" w:type="dxa"/>
+          </w:tcPr>
+          <w:p>
+            <w:pPr>
+              <w:jc w:val="right"/>
+              <w:rPr>
+                <w:rFonts w:cstheme="minorHAnsi"/>
+              </w:rPr>
+            </w:pPr>
+            <w:r>
+              <w:rPr>
+                <w:rFonts w:cstheme="minorHAnsi"/>
+              </w:rPr>
+              <w:t>1084890</w:t>
+            </w:r>
+          </w:p>
+        </w:tc>
+        <w:tc>
+          <w:tcPr>
+            <w:tcW w:w="2430" w:type="dxa"/>
+          </w:tcPr>
+          <w:p>
+            <w:pPr>
+              <w:jc w:val="right"/>
+              <w:rPr>
+                <w:rFonts w:cstheme="minorHAnsi"/>
+              </w:rPr>
+            </w:pPr>
+            <w:r>
+              <w:rPr>
+                <w:rFonts w:cstheme="minorHAnsi"/>
+              </w:rPr>
+              <w:t>1178 (1251)</w:t>
+            </w:r>
+          </w:p>
+        </w:tc>
+        <w:tc>
+          <w:tcPr>
+            <w:tcW w:w="2070" w:type="dxa"/>
+          </w:tcPr>
+          <w:p>
+            <w:pPr>
+              <w:jc w:val="right"/>
+              <w:rPr>
+                <w:rFonts w:cstheme="minorHAnsi"/>
+              </w:rPr>
+            </w:pPr>
+            <w:r>
+              <w:rPr>
+                <w:rFonts w:cstheme="minorHAnsi"/>
+              </w:rPr>
+              <w:t>703</w:t>
+            </w:r>
+          </w:p>
+        </w:tc>
+      </w:tr>
+    </w:tbl>
+    <w:p>
+      <w:pPr>
+        <w:rPr>
+          <w:rFonts w:cstheme="minorHAnsi"/>
+        </w:rPr>
+      </w:pPr>
+    </w:p>
+    <w:p>
+      <w:pPr>
+        <w:rPr>
+          <w:rFonts w:cstheme="minorHAnsi"/>
+        </w:rPr>
+      </w:pPr>
+    </w:p>
+    <w:p>
+      <w:pPr>
+        <w:rPr>
+          <w:rFonts w:cstheme="minorHAnsi"/>
+        </w:rPr>
+      </w:pPr>
+    </w:p>
+    <w:p>
+      <w:pPr>
+        <w:rPr>
+          <w:rFonts w:cstheme="minorHAnsi"/>
+        </w:rPr>
+      </w:pPr>
+    </w:p>
+    <w:tbl>
+      <w:tblPr>
+        <w:tblStyle w:val="TableGrid"/>
+        <w:tblW w:w="0" w:type="auto"/>
+        <w:tblLook w:val="04A0" w:firstRow="1" w:lastRow="0" w:firstColumn="1" w:lastColumn="0" w:noHBand="0" w:noVBand="1"/>
+      </w:tblPr>
+      <w:tblGrid>
+        <w:gridCol w:w="3325"/>
+        <w:gridCol w:w="1165"/>
+        <w:gridCol w:w="1165"/>
+        <w:gridCol w:w="1165"/>
+        <w:gridCol w:w="1165"/>
+        <w:gridCol w:w="1165"/>
+      </w:tblGrid>
+      <w:tr>
+        <w:tc>
+          <w:tcPr>
+            <w:tcW w:w="3325" w:type="dxa"/>
+            <w:tcBorders>
+              <w:right w:val="nil"/>
+            </w:tcBorders>
+          </w:tcPr>
+          <w:p>
+            <w:pPr>
+              <w:jc w:val="center"/>
+              <w:rPr>
+                <w:rFonts w:cstheme="minorHAnsi"/>
+                <w:b/>
+              </w:rPr>
+            </w:pPr>
+          </w:p>
+        </w:tc>
+        <w:tc>
+          <w:tcPr>
+            <w:tcW w:w="5825" w:type="dxa"/>
+            <w:gridSpan w:val="5"/>
+            <w:tcBorders>
+              <w:left w:val="nil"/>
+            </w:tcBorders>
+          </w:tcPr>
+          <w:p>
+            <w:pPr>
+              <w:jc w:val="center"/>
+              <w:rPr>
+                <w:rFonts w:cstheme="minorHAnsi"/>
+                <w:b/>
+              </w:rPr>
+            </w:pPr>
+            <w:r>
+              <w:rPr>
+                <w:rFonts w:cstheme="minorHAnsi"/>
+                <w:b/>
+              </w:rPr>
+              <w:t>Records Statistic</w:t>
+            </w:r>
+          </w:p>
+        </w:tc>
+      </w:tr>
+      <w:tr>
+        <w:tc>
+          <w:tcPr>
+            <w:tcW w:w="3325" w:type="dxa"/>
+            <w:vAlign w:val="bottom"/>
+          </w:tcPr>
+          <w:p>
+            <w:pPr>
+              <w:jc w:val="center"/>
+              <w:rPr>
+                <w:rFonts w:cstheme="minorHAnsi"/>
+              </w:rPr>
+            </w:pPr>
+            <w:r>
+              <w:rPr>
+                <w:rFonts w:cstheme="minorHAnsi"/>
+                <w:b/>
+              </w:rPr>
+              <w:t>Parameter</w:t>
+            </w:r>
+          </w:p>
+        </w:tc>
+        <w:tc>
+          <w:tcPr>
+            <w:tcW w:w="1165" w:type="dxa"/>
+            <w:vAlign w:val="bottom"/>
+          </w:tcPr>
+          <w:p>
+            <w:pPr>
+              <w:jc w:val="center"/>
+              <w:rPr>
+                <w:rFonts w:cstheme="minorHAnsi"/>
+              </w:rPr>
+            </w:pPr>
+            <w:r>
+              <w:rPr>
+                <w:rFonts w:cstheme="minorHAnsi"/>
+              </w:rPr>
+              <w:t>m</w:t>
+            </w:r>
+            <w:r>
+              <w:rPr>
+                <w:rFonts w:cstheme="minorHAnsi"/>
+              </w:rPr>
+              <w:t>ean</w:t>
+            </w:r>
+            <w:r>
+              <w:rPr>
+                <w:rFonts w:cstheme="minorHAnsi"/>
+              </w:rPr>
+              <w:t xml:space="preserve"> # recs. WITH parameter</w:t>
+            </w:r>
+          </w:p>
+        </w:tc>
+        <w:tc>
+          <w:tcPr>
+            <w:tcW w:w="1165" w:type="dxa"/>
+            <w:vAlign w:val="bottom"/>
+          </w:tcPr>
+          <w:p>
+            <w:pPr>
+              <w:jc w:val="center"/>
+              <w:rPr>
+                <w:rFonts w:cstheme="minorHAnsi"/>
+              </w:rPr>
+            </w:pPr>
+            <w:r>
+              <w:rPr>
+                <w:rFonts w:cstheme="minorHAnsi"/>
+              </w:rPr>
+              <w:t>mean # recs. WITHOUT parameter</w:t>
+            </w:r>
+          </w:p>
+        </w:tc>
+        <w:tc>
+          <w:tcPr>
+            <w:tcW w:w="1165" w:type="dxa"/>
+            <w:vAlign w:val="bottom"/>
+          </w:tcPr>
+          <w:p>
+            <w:pPr>
+              <w:jc w:val="center"/>
+              <w:rPr>
+                <w:rFonts w:cstheme="minorHAnsi"/>
+              </w:rPr>
+            </w:pPr>
+            <w:r>
+              <w:rPr>
+                <w:rFonts w:cstheme="minorHAnsi"/>
+              </w:rPr>
+              <w:t>mean</w:t>
+            </w:r>
+            <w:r>
+              <w:rPr>
+                <w:rFonts w:cstheme="minorHAnsi"/>
+              </w:rPr>
+              <w:t xml:space="preserve"> % WITH</w:t>
+            </w:r>
+          </w:p>
+        </w:tc>
+        <w:tc>
+          <w:tcPr>
+            <w:tcW w:w="1165" w:type="dxa"/>
+            <w:vAlign w:val="bottom"/>
+          </w:tcPr>
+          <w:p>
+            <w:pPr>
+              <w:jc w:val="center"/>
+              <w:rPr>
+                <w:rFonts w:cstheme="minorHAnsi"/>
+              </w:rPr>
+            </w:pPr>
+            <w:r>
+              <w:rPr>
+                <w:rFonts w:cstheme="minorHAnsi"/>
+              </w:rPr>
+              <w:t>mean % WITHOUT</w:t>
+            </w:r>
+          </w:p>
+        </w:tc>
+        <w:tc>
+          <w:tcPr>
+            <w:tcW w:w="1165" w:type="dxa"/>
+            <w:vAlign w:val="bottom"/>
+          </w:tcPr>
+          <w:p>
+            <w:pPr>
+              <w:jc w:val="center"/>
+              <w:rPr>
+                <w:rFonts w:cstheme="minorHAnsi"/>
+              </w:rPr>
+            </w:pPr>
+            <w:bookmarkStart w:id="0" w:name="_GoBack"/>
+            <w:bookmarkEnd w:id="0"/>
+          </w:p>
+        </w:tc>
+      </w:tr>
+      <w:tr>
+        <w:tc>
+          <w:tcPr>
+            <w:tcW w:w="3325" w:type="dxa"/>
+          </w:tcPr>
+          <w:p>
+            <w:pPr>
+              <w:rPr>
+                <w:rFonts w:cstheme="minorHAnsi"/>
+              </w:rPr>
+            </w:pPr>
+            <w:r>
+              <w:rPr>
+                <w:rFonts w:cstheme="minorHAnsi"/>
+              </w:rPr>
+              <w:t>Coordinate Uncertainty</w:t>
+            </w:r>
+          </w:p>
+        </w:tc>
+        <w:tc>
+          <w:tcPr>
+            <w:tcW w:w="1165" w:type="dxa"/>
+          </w:tcPr>
+          <w:p>
+            <w:pPr>
+              <w:jc w:val="right"/>
+              <w:rPr>
+                <w:rFonts w:cstheme="minorHAnsi"/>
+              </w:rPr>
+            </w:pPr>
+            <w:r>
+              <w:rPr>
+                <w:rFonts w:cstheme="minorHAnsi"/>
+              </w:rPr>
+              <w:t>646</w:t>
+            </w:r>
+          </w:p>
+        </w:tc>
+        <w:tc>
+          <w:tcPr>
+            <w:tcW w:w="1165" w:type="dxa"/>
+          </w:tcPr>
+          <w:p>
+            <w:pPr>
+              <w:jc w:val="right"/>
+              <w:rPr>
+                <w:rFonts w:cstheme="minorHAnsi"/>
+              </w:rPr>
+            </w:pPr>
+            <w:r>
+              <w:rPr>
+                <w:rFonts w:cstheme="minorHAnsi"/>
+              </w:rPr>
+              <w:t>532</w:t>
+            </w:r>
+          </w:p>
+        </w:tc>
+        <w:tc>
+          <w:tcPr>
+            <w:tcW w:w="1165" w:type="dxa"/>
+          </w:tcPr>
+          <w:p>
+            <w:pPr>
+              <w:jc w:val="right"/>
+              <w:rPr>
+                <w:rFonts w:cstheme="minorHAnsi"/>
+              </w:rPr>
+            </w:pPr>
+            <w:r>
+              <w:rPr>
+                <w:rFonts w:cstheme="minorHAnsi"/>
+              </w:rPr>
+              <w:t>57.6</w:t>
+            </w:r>
+          </w:p>
+        </w:tc>
+        <w:tc>
+          <w:tcPr>
+            <w:tcW w:w="1165" w:type="dxa"/>
+          </w:tcPr>
+          <w:p>
+            <w:pPr>
+              <w:jc w:val="right"/>
+              <w:rPr>
+                <w:rFonts w:cstheme="minorHAnsi"/>
+              </w:rPr>
+            </w:pPr>
+            <w:r>
+              <w:rPr>
+                <w:rFonts w:cstheme="minorHAnsi"/>
+              </w:rPr>
+              <w:t>42.4</w:t>
+            </w:r>
+          </w:p>
+        </w:tc>
+        <w:tc>
+          <w:tcPr>
+            <w:tcW w:w="1165" w:type="dxa"/>
+          </w:tcPr>
+          <w:p>
+            <w:pPr>
+              <w:jc w:val="right"/>
+              <w:rPr>
+                <w:rFonts w:cstheme="minorHAnsi"/>
+              </w:rPr>
+            </w:pPr>
+          </w:p>
+        </w:tc>
+      </w:tr>
+      <w:tr>
+        <w:tc>
+          <w:tcPr>
+            <w:tcW w:w="3325" w:type="dxa"/>
+          </w:tcPr>
+          <w:p>
+            <w:pPr>
+              <w:rPr>
+                <w:rFonts w:cstheme="minorHAnsi"/>
+              </w:rPr>
+            </w:pPr>
+            <w:r>
+              <w:rPr>
+                <w:rFonts w:cstheme="minorHAnsi"/>
+              </w:rPr>
+              <w:t>Locality Textual Descriptions</w:t>
+            </w:r>
+          </w:p>
+        </w:tc>
+        <w:tc>
+          <w:tcPr>
+            <w:tcW w:w="1165" w:type="dxa"/>
+          </w:tcPr>
+          <w:p>
+            <w:pPr>
+              <w:jc w:val="right"/>
+              <w:rPr>
+                <w:rFonts w:cstheme="minorHAnsi"/>
+              </w:rPr>
+            </w:pPr>
+            <w:r>
+              <w:rPr>
+                <w:rFonts w:cstheme="minorHAnsi"/>
+              </w:rPr>
+              <w:t>1355</w:t>
+            </w:r>
+          </w:p>
+        </w:tc>
+        <w:tc>
+          <w:tcPr>
+            <w:tcW w:w="1165" w:type="dxa"/>
+          </w:tcPr>
+          <w:p>
+            <w:pPr>
+              <w:jc w:val="center"/>
+              <w:rPr>
+                <w:rFonts w:cstheme="minorHAnsi"/>
+              </w:rPr>
+            </w:pPr>
+            <w:r>
+              <w:rPr>
+                <w:rFonts w:cstheme="minorHAnsi"/>
+              </w:rPr>
+              <w:t>--</w:t>
+            </w:r>
+          </w:p>
+        </w:tc>
+        <w:tc>
+          <w:tcPr>
+            <w:tcW w:w="1165" w:type="dxa"/>
+          </w:tcPr>
+          <w:p>
+            <w:pPr>
+              <w:jc w:val="center"/>
+              <w:rPr>
+                <w:rFonts w:cstheme="minorHAnsi"/>
+              </w:rPr>
+            </w:pPr>
+            <w:r>
+              <w:rPr>
+                <w:rFonts w:cstheme="minorHAnsi"/>
+              </w:rPr>
+              <w:t>--</w:t>
+            </w:r>
+          </w:p>
+        </w:tc>
+        <w:tc>
+          <w:tcPr>
+            <w:tcW w:w="1165" w:type="dxa"/>
+          </w:tcPr>
+          <w:p>
+            <w:pPr>
+              <w:jc w:val="center"/>
+              <w:rPr>
+                <w:rFonts w:cstheme="minorHAnsi"/>
+              </w:rPr>
+            </w:pPr>
+            <w:r>
+              <w:rPr>
+                <w:rFonts w:cstheme="minorHAnsi"/>
+              </w:rPr>
+              <w:t>--</w:t>
+            </w:r>
+          </w:p>
+        </w:tc>
+        <w:tc>
+          <w:tcPr>
+            <w:tcW w:w="1165" w:type="dxa"/>
+          </w:tcPr>
+          <w:p>
+            <w:pPr>
+              <w:jc w:val="center"/>
+              <w:rPr>
+                <w:rFonts w:cstheme="minorHAnsi"/>
+              </w:rPr>
+            </w:pPr>
+            <w:r>
+              <w:rPr>
+                <w:rFonts w:cstheme="minorHAnsi"/>
+              </w:rPr>
+              <w:t>--</w:t>
+            </w:r>
+          </w:p>
+        </w:tc>
+      </w:tr>
+      <w:tr>
+        <w:tc>
+          <w:tcPr>
+            <w:tcW w:w="3325" w:type="dxa"/>
+          </w:tcPr>
+          <w:p>
+            <w:pPr>
+              <w:rPr>
+                <w:rFonts w:cstheme="minorHAnsi"/>
+              </w:rPr>
+            </w:pPr>
+            <w:r>
+              <w:rPr>
+                <w:rFonts w:cstheme="minorHAnsi"/>
+              </w:rPr>
+              <w:t>Geodetic Datum Information</w:t>
+            </w:r>
+          </w:p>
+        </w:tc>
+        <w:tc>
+          <w:tcPr>
+            <w:tcW w:w="1165" w:type="dxa"/>
+          </w:tcPr>
+          <w:p>
+            <w:pPr>
+              <w:jc w:val="right"/>
+              <w:rPr>
+                <w:rFonts w:cstheme="minorHAnsi"/>
+              </w:rPr>
+            </w:pPr>
+            <w:r>
+              <w:rPr>
+                <w:rFonts w:cstheme="minorHAnsi"/>
+              </w:rPr>
+              <w:t>1178</w:t>
+            </w:r>
+          </w:p>
+        </w:tc>
+        <w:tc>
+          <w:tcPr>
+            <w:tcW w:w="1165" w:type="dxa"/>
+          </w:tcPr>
+          <w:p>
+            <w:pPr>
+              <w:jc w:val="right"/>
+              <w:rPr>
+                <w:rFonts w:cstheme="minorHAnsi"/>
+              </w:rPr>
+            </w:pPr>
+            <w:r>
+              <w:rPr>
+                <w:rFonts w:cstheme="minorHAnsi"/>
+              </w:rPr>
+              <w:t>0</w:t>
+            </w:r>
+          </w:p>
+        </w:tc>
+        <w:tc>
+          <w:tcPr>
+            <w:tcW w:w="1165" w:type="dxa"/>
+          </w:tcPr>
+          <w:p>
+            <w:pPr>
+              <w:jc w:val="center"/>
+              <w:rPr>
+                <w:rFonts w:cstheme="minorHAnsi"/>
+              </w:rPr>
+            </w:pPr>
+            <w:r>
+              <w:rPr>
+                <w:rFonts w:cstheme="minorHAnsi"/>
+              </w:rPr>
+              <w:t>--</w:t>
+            </w:r>
+          </w:p>
+        </w:tc>
+        <w:tc>
+          <w:tcPr>
+            <w:tcW w:w="1165" w:type="dxa"/>
+          </w:tcPr>
+          <w:p>
+            <w:pPr>
+              <w:jc w:val="center"/>
+              <w:rPr>
+                <w:rFonts w:cstheme="minorHAnsi"/>
+              </w:rPr>
+            </w:pPr>
+            <w:r>
+              <w:rPr>
+                <w:rFonts w:cstheme="minorHAnsi"/>
+              </w:rPr>
+              <w:t>--</w:t>
+            </w:r>
+          </w:p>
+        </w:tc>
+        <w:tc>
+          <w:tcPr>
+            <w:tcW w:w="1165" w:type="dxa"/>
+          </w:tcPr>
+          <w:p>
+            <w:pPr>
+              <w:jc w:val="center"/>
+              <w:rPr>
+                <w:rFonts w:cstheme="minorHAnsi"/>
+              </w:rPr>
+            </w:pPr>
+            <w:r>
+              <w:rPr>
+                <w:rFonts w:cstheme="minorHAnsi"/>
+              </w:rPr>
+              <w:t>--</w:t>
+            </w:r>
+          </w:p>
+        </w:tc>
+      </w:tr>
+      <w:tr>
+        <w:tc>
+          <w:tcPr>
+            <w:tcW w:w="3325" w:type="dxa"/>
+          </w:tcPr>
+          <w:p>
+            <w:pPr>
+              <w:rPr>
+                <w:rFonts w:cstheme="minorHAnsi"/>
+              </w:rPr>
+            </w:pPr>
+            <w:r>
+              <w:rPr>
+                <w:rFonts w:cstheme="minorHAnsi"/>
+              </w:rPr>
+              <w:t>Month Recorded</w:t>
+            </w:r>
+          </w:p>
+        </w:tc>
+        <w:tc>
+          <w:tcPr>
+            <w:tcW w:w="1165" w:type="dxa"/>
+          </w:tcPr>
+          <w:p>
+            <w:pPr>
+              <w:jc w:val="right"/>
+              <w:rPr>
+                <w:rFonts w:cstheme="minorHAnsi"/>
+              </w:rPr>
+            </w:pPr>
+            <w:r>
+              <w:rPr>
+                <w:rFonts w:cstheme="minorHAnsi"/>
+              </w:rPr>
+              <w:t>1111</w:t>
+            </w:r>
+          </w:p>
+        </w:tc>
+        <w:tc>
+          <w:tcPr>
+            <w:tcW w:w="1165" w:type="dxa"/>
+          </w:tcPr>
+          <w:p>
+            <w:pPr>
+              <w:jc w:val="right"/>
+              <w:rPr>
+                <w:rFonts w:cstheme="minorHAnsi"/>
+              </w:rPr>
+            </w:pPr>
+            <w:r>
+              <w:rPr>
+                <w:rFonts w:cstheme="minorHAnsi"/>
+              </w:rPr>
+              <w:t>67</w:t>
+            </w:r>
+          </w:p>
+        </w:tc>
+        <w:tc>
+          <w:tcPr>
+            <w:tcW w:w="1165" w:type="dxa"/>
+          </w:tcPr>
+          <w:p>
+            <w:pPr>
+              <w:jc w:val="center"/>
+              <w:rPr>
+                <w:rFonts w:cstheme="minorHAnsi"/>
+              </w:rPr>
+            </w:pPr>
+            <w:r>
+              <w:rPr>
+                <w:rFonts w:cstheme="minorHAnsi"/>
+              </w:rPr>
+              <w:t>--</w:t>
+            </w:r>
+          </w:p>
+        </w:tc>
+        <w:tc>
+          <w:tcPr>
+            <w:tcW w:w="1165" w:type="dxa"/>
+          </w:tcPr>
+          <w:p>
+            <w:pPr>
+              <w:jc w:val="center"/>
+              <w:rPr>
+                <w:rFonts w:cstheme="minorHAnsi"/>
+              </w:rPr>
+            </w:pPr>
+            <w:r>
+              <w:rPr>
+                <w:rFonts w:cstheme="minorHAnsi"/>
+              </w:rPr>
+              <w:t>--</w:t>
+            </w:r>
+          </w:p>
+        </w:tc>
+        <w:tc>
+          <w:tcPr>
+            <w:tcW w:w="1165" w:type="dxa"/>
+          </w:tcPr>
+          <w:p>
+            <w:pPr>
+              <w:jc w:val="center"/>
+              <w:rPr>
+                <w:rFonts w:cstheme="minorHAnsi"/>
+              </w:rPr>
+            </w:pPr>
+            <w:r>
+              <w:rPr>
+                <w:rFonts w:cstheme="minorHAnsi"/>
+              </w:rPr>
+              <w:t>--</w:t>
+            </w:r>
+          </w:p>
+        </w:tc>
+      </w:tr>
+      <w:tr>
+        <w:tc>
+          <w:tcPr>
+            <w:tcW w:w="3325" w:type="dxa"/>
+          </w:tcPr>
+          <w:p>
+            <w:pPr>
+              <w:rPr>
+                <w:rFonts w:cstheme="minorHAnsi"/>
+              </w:rPr>
+            </w:pPr>
+            <w:r>
+              <w:rPr>
+                <w:rFonts w:cstheme="minorHAnsi"/>
+              </w:rPr>
+              <w:t>Year Recorded</w:t>
+            </w:r>
+          </w:p>
+        </w:tc>
+        <w:tc>
+          <w:tcPr>
+            <w:tcW w:w="1165" w:type="dxa"/>
+          </w:tcPr>
+          <w:p>
+            <w:pPr>
+              <w:jc w:val="right"/>
+              <w:rPr>
+                <w:rFonts w:cstheme="minorHAnsi"/>
+              </w:rPr>
+            </w:pPr>
+            <w:r>
+              <w:rPr>
+                <w:rFonts w:cstheme="minorHAnsi"/>
+              </w:rPr>
+              <w:t>1123</w:t>
+            </w:r>
+          </w:p>
+        </w:tc>
+        <w:tc>
+          <w:tcPr>
+            <w:tcW w:w="1165" w:type="dxa"/>
+          </w:tcPr>
+          <w:p>
+            <w:pPr>
+              <w:jc w:val="right"/>
+              <w:rPr>
+                <w:rFonts w:cstheme="minorHAnsi"/>
+              </w:rPr>
+            </w:pPr>
+            <w:r>
+              <w:rPr>
+                <w:rFonts w:cstheme="minorHAnsi"/>
+              </w:rPr>
+              <w:t>55</w:t>
+            </w:r>
+          </w:p>
+        </w:tc>
+        <w:tc>
+          <w:tcPr>
+            <w:tcW w:w="1165" w:type="dxa"/>
+          </w:tcPr>
+          <w:p>
+            <w:pPr>
+              <w:jc w:val="center"/>
+              <w:rPr>
+                <w:rFonts w:cstheme="minorHAnsi"/>
+              </w:rPr>
+            </w:pPr>
+            <w:r>
+              <w:rPr>
+                <w:rFonts w:cstheme="minorHAnsi"/>
+              </w:rPr>
+              <w:t>--</w:t>
+            </w:r>
+          </w:p>
+        </w:tc>
+        <w:tc>
+          <w:tcPr>
+            <w:tcW w:w="1165" w:type="dxa"/>
+          </w:tcPr>
+          <w:p>
+            <w:pPr>
+              <w:jc w:val="center"/>
+              <w:rPr>
+                <w:rFonts w:cstheme="minorHAnsi"/>
+              </w:rPr>
+            </w:pPr>
+            <w:r>
+              <w:rPr>
+                <w:rFonts w:cstheme="minorHAnsi"/>
+              </w:rPr>
+              <w:t>--</w:t>
+            </w:r>
+          </w:p>
+        </w:tc>
+        <w:tc>
+          <w:tcPr>
+            <w:tcW w:w="1165" w:type="dxa"/>
+          </w:tcPr>
+          <w:p>
+            <w:pPr>
+              <w:jc w:val="center"/>
+              <w:rPr>
+                <w:rFonts w:cstheme="minorHAnsi"/>
+              </w:rPr>
+            </w:pPr>
+            <w:r>
+              <w:rPr>
+                <w:rFonts w:cstheme="minorHAnsi"/>
+              </w:rPr>
+              <w:t>--</w:t>
+            </w:r>
+          </w:p>
+        </w:tc>
+      </w:tr>
+      <w:tr>
+        <w:tc>
+          <w:tcPr>
+            <w:tcW w:w="3325" w:type="dxa"/>
+          </w:tcPr>
+          <w:p>
+            <w:pPr>
+              <w:rPr>
+                <w:rFonts w:cstheme="minorHAnsi"/>
+              </w:rPr>
+            </w:pPr>
+            <w:r>
+              <w:rPr>
+                <w:rFonts w:cstheme="minorHAnsi"/>
+              </w:rPr>
+              <w:t>Scientific Name</w:t>
+            </w:r>
+          </w:p>
+        </w:tc>
+        <w:tc>
+          <w:tcPr>
+            <w:tcW w:w="1165" w:type="dxa"/>
+          </w:tcPr>
+          <w:p>
+            <w:pPr>
+              <w:jc w:val="right"/>
+              <w:rPr>
+                <w:rFonts w:cstheme="minorHAnsi"/>
+              </w:rPr>
+            </w:pPr>
+            <w:r>
+              <w:rPr>
+                <w:rFonts w:cstheme="minorHAnsi"/>
+              </w:rPr>
+              <w:t>1178</w:t>
+            </w:r>
+          </w:p>
+        </w:tc>
+        <w:tc>
+          <w:tcPr>
+            <w:tcW w:w="1165" w:type="dxa"/>
+          </w:tcPr>
+          <w:p>
+            <w:pPr>
+              <w:jc w:val="right"/>
+              <w:rPr>
+                <w:rFonts w:cstheme="minorHAnsi"/>
+              </w:rPr>
+            </w:pPr>
+            <w:r>
+              <w:rPr>
+                <w:rFonts w:cstheme="minorHAnsi"/>
+              </w:rPr>
+              <w:t>0</w:t>
+            </w:r>
+          </w:p>
+        </w:tc>
+        <w:tc>
+          <w:tcPr>
+            <w:tcW w:w="1165" w:type="dxa"/>
+          </w:tcPr>
+          <w:p>
+            <w:pPr>
+              <w:jc w:val="center"/>
+              <w:rPr>
+                <w:rFonts w:cstheme="minorHAnsi"/>
+              </w:rPr>
+            </w:pPr>
+            <w:r>
+              <w:rPr>
+                <w:rFonts w:cstheme="minorHAnsi"/>
+              </w:rPr>
+              <w:t>--</w:t>
+            </w:r>
+          </w:p>
+        </w:tc>
+        <w:tc>
+          <w:tcPr>
+            <w:tcW w:w="1165" w:type="dxa"/>
+          </w:tcPr>
+          <w:p>
+            <w:pPr>
+              <w:jc w:val="center"/>
+              <w:rPr>
+                <w:rFonts w:cstheme="minorHAnsi"/>
+              </w:rPr>
+            </w:pPr>
+            <w:r>
+              <w:rPr>
+                <w:rFonts w:cstheme="minorHAnsi"/>
+              </w:rPr>
+              <w:t>--</w:t>
+            </w:r>
+          </w:p>
+        </w:tc>
+        <w:tc>
+          <w:tcPr>
+            <w:tcW w:w="1165" w:type="dxa"/>
+          </w:tcPr>
+          <w:p>
+            <w:pPr>
+              <w:jc w:val="center"/>
+              <w:rPr>
+                <w:rFonts w:cstheme="minorHAnsi"/>
+              </w:rPr>
+            </w:pPr>
+            <w:r>
+              <w:rPr>
+                <w:rFonts w:cstheme="minorHAnsi"/>
+              </w:rPr>
+              <w:t>--</w:t>
+            </w:r>
+          </w:p>
+        </w:tc>
+      </w:tr>
+      <w:tr>
+        <w:tc>
+          <w:tcPr>
+            <w:tcW w:w="3325" w:type="dxa"/>
+          </w:tcPr>
+          <w:p>
+            <w:pPr>
+              <w:rPr>
+                <w:rFonts w:cstheme="minorHAnsi"/>
+              </w:rPr>
+            </w:pPr>
+            <w:r>
+              <w:rPr>
+                <w:rFonts w:cstheme="minorHAnsi"/>
+              </w:rPr>
+              <w:t>Vernacular (common) Name</w:t>
+            </w:r>
+          </w:p>
+        </w:tc>
+        <w:tc>
+          <w:tcPr>
+            <w:tcW w:w="1165" w:type="dxa"/>
+          </w:tcPr>
+          <w:p>
+            <w:pPr>
+              <w:jc w:val="right"/>
+              <w:rPr>
+                <w:rFonts w:cstheme="minorHAnsi"/>
+              </w:rPr>
+            </w:pPr>
+            <w:r>
+              <w:rPr>
+                <w:rFonts w:cstheme="minorHAnsi"/>
+              </w:rPr>
+              <w:t>97</w:t>
+            </w:r>
+          </w:p>
+        </w:tc>
+        <w:tc>
+          <w:tcPr>
+            <w:tcW w:w="1165" w:type="dxa"/>
+          </w:tcPr>
+          <w:p>
+            <w:pPr>
+              <w:jc w:val="right"/>
+              <w:rPr>
+                <w:rFonts w:cstheme="minorHAnsi"/>
+              </w:rPr>
+            </w:pPr>
+            <w:r>
+              <w:rPr>
+                <w:rFonts w:cstheme="minorHAnsi"/>
+              </w:rPr>
+              <w:t>1081</w:t>
+            </w:r>
+          </w:p>
+        </w:tc>
+        <w:tc>
+          <w:tcPr>
+            <w:tcW w:w="1165" w:type="dxa"/>
+          </w:tcPr>
+          <w:p>
+            <w:pPr>
+              <w:jc w:val="center"/>
+              <w:rPr>
+                <w:rFonts w:cstheme="minorHAnsi"/>
+              </w:rPr>
+            </w:pPr>
+            <w:r>
+              <w:rPr>
+                <w:rFonts w:cstheme="minorHAnsi"/>
+              </w:rPr>
+              <w:t>--</w:t>
+            </w:r>
+          </w:p>
+        </w:tc>
+        <w:tc>
+          <w:tcPr>
+            <w:tcW w:w="1165" w:type="dxa"/>
+          </w:tcPr>
+          <w:p>
+            <w:pPr>
+              <w:jc w:val="center"/>
+              <w:rPr>
+                <w:rFonts w:cstheme="minorHAnsi"/>
+              </w:rPr>
+            </w:pPr>
+            <w:r>
+              <w:rPr>
+                <w:rFonts w:cstheme="minorHAnsi"/>
+              </w:rPr>
+              <w:t>--</w:t>
+            </w:r>
+          </w:p>
+        </w:tc>
+        <w:tc>
+          <w:tcPr>
+            <w:tcW w:w="1165" w:type="dxa"/>
+          </w:tcPr>
+          <w:p>
+            <w:pPr>
+              <w:jc w:val="center"/>
+              <w:rPr>
+                <w:rFonts w:cstheme="minorHAnsi"/>
+              </w:rPr>
+            </w:pPr>
+            <w:r>
+              <w:rPr>
+                <w:rFonts w:cstheme="minorHAnsi"/>
+              </w:rPr>
+              <w:t>--</w:t>
+            </w:r>
+          </w:p>
+        </w:tc>
+      </w:tr>
+    </w:tbl>
+    <w:p>
+      <w:pPr>
+        <w:rPr>
+          <w:rFonts w:cstheme="minorHAnsi"/>
+        </w:rPr>
+      </w:pPr>
     </w:p>
     <w:sectPr>
       <w:pgSz w:w="12240" w:h="15840"/>

</xml_diff>

<commit_message>
Edited documentation for GBIF fields info
</commit_message>
<xml_diff>
--- a/GBIF Important Fields.docx
+++ b/GBIF Important Fields.docx
@@ -280,7 +280,6 @@
         <w:pStyle w:val="NormalWeb"/>
         <w:spacing w:before="0" w:beforeAutospacing="0" w:after="0" w:afterAutospacing="0"/>
       </w:pPr>
-      <w:proofErr w:type="spellStart"/>
       <w:r>
         <w:rPr>
           <w:rFonts w:ascii="Arial" w:hAnsi="Arial" w:cs="Arial"/>
@@ -292,7 +291,6 @@
         </w:rPr>
         <w:t>basisOfRecord</w:t>
       </w:r>
-      <w:proofErr w:type="spellEnd"/>
     </w:p>
     <w:p>
       <w:pPr>
@@ -511,7 +509,6 @@
         <w:pStyle w:val="NormalWeb"/>
         <w:spacing w:before="0" w:beforeAutospacing="0" w:after="0" w:afterAutospacing="0"/>
       </w:pPr>
-      <w:proofErr w:type="spellStart"/>
       <w:r>
         <w:rPr>
           <w:rFonts w:ascii="Arial" w:hAnsi="Arial" w:cs="Arial"/>
@@ -523,7 +520,6 @@
         </w:rPr>
         <w:t>coordinateUncertaintyInMeters</w:t>
       </w:r>
-      <w:proofErr w:type="spellEnd"/>
     </w:p>
     <w:p>
       <w:pPr>
@@ -563,9 +559,104 @@
           <w:sz w:val="22"/>
           <w:szCs w:val="22"/>
         </w:rPr>
-        <w:t xml:space="preserve">“The horizontal distance (in meters) from the given </w:t>
-      </w:r>
-      <w:proofErr w:type="spellStart"/>
+        <w:t>“The horizontal distance (in meters) from the given decimalLatitude and decimalLongitude describing the smallest circle containing the whole of the Location. Leave the value empty if the uncertainty is unknown, cannot be estimated, or is not applicable (because there are no coordinates). Zero is not a valid value for this term.”</w:t>
+      </w:r>
+    </w:p>
+    <w:p>
+      <w:pPr>
+        <w:pStyle w:val="NormalWeb"/>
+        <w:spacing w:before="0" w:beforeAutospacing="0" w:after="0" w:afterAutospacing="0"/>
+      </w:pPr>
+      <w:r>
+        <w:rPr>
+          <w:rFonts w:ascii="Arial" w:hAnsi="Arial" w:cs="Arial"/>
+          <w:color w:val="000000"/>
+          <w:sz w:val="22"/>
+          <w:szCs w:val="22"/>
+        </w:rPr>
+        <w:t xml:space="preserve"> </w:t>
+      </w:r>
+    </w:p>
+    <w:p>
+      <w:pPr>
+        <w:pStyle w:val="NormalWeb"/>
+        <w:spacing w:before="0" w:beforeAutospacing="0" w:after="0" w:afterAutospacing="0"/>
+      </w:pPr>
+      <w:r>
+        <w:rPr>
+          <w:rFonts w:ascii="Arial" w:hAnsi="Arial" w:cs="Arial"/>
+          <w:b/>
+          <w:bCs/>
+          <w:color w:val="000000"/>
+          <w:sz w:val="22"/>
+          <w:szCs w:val="22"/>
+        </w:rPr>
+        <w:t>countryCode</w:t>
+      </w:r>
+    </w:p>
+    <w:p>
+      <w:pPr>
+        <w:pStyle w:val="NormalWeb"/>
+        <w:spacing w:before="0" w:beforeAutospacing="0" w:after="0" w:afterAutospacing="0"/>
+      </w:pPr>
+      <w:r>
+        <w:rPr>
+          <w:rFonts w:ascii="Arial" w:hAnsi="Arial" w:cs="Arial"/>
+          <w:color w:val="000000"/>
+          <w:sz w:val="22"/>
+          <w:szCs w:val="22"/>
+        </w:rPr>
+        <w:t>Obviously this is the standardized code of the country in which the occurrence location is recorded. It will always be set to ‘US’ for our purposes. Darwin Core recommended best practices abbreviation is the ISO 3166-1-alpha-2 country code.</w:t>
+      </w:r>
+    </w:p>
+    <w:p>
+      <w:pPr>
+        <w:pStyle w:val="NormalWeb"/>
+        <w:spacing w:before="0" w:beforeAutospacing="0" w:after="0" w:afterAutospacing="0"/>
+      </w:pPr>
+      <w:r>
+        <w:rPr>
+          <w:rFonts w:ascii="Arial" w:hAnsi="Arial" w:cs="Arial"/>
+          <w:b/>
+          <w:bCs/>
+          <w:color w:val="000000"/>
+          <w:sz w:val="22"/>
+          <w:szCs w:val="22"/>
+        </w:rPr>
+        <w:t xml:space="preserve"> </w:t>
+      </w:r>
+    </w:p>
+    <w:p>
+      <w:pPr>
+        <w:pStyle w:val="NormalWeb"/>
+        <w:spacing w:before="0" w:beforeAutospacing="0" w:after="0" w:afterAutospacing="0"/>
+      </w:pPr>
+      <w:r>
+        <w:rPr>
+          <w:rFonts w:ascii="Arial" w:hAnsi="Arial" w:cs="Arial"/>
+          <w:b/>
+          <w:bCs/>
+          <w:color w:val="000000"/>
+          <w:sz w:val="22"/>
+          <w:szCs w:val="22"/>
+        </w:rPr>
+        <w:t>decimalLatitude</w:t>
+      </w:r>
+    </w:p>
+    <w:p>
+      <w:pPr>
+        <w:pStyle w:val="NormalWeb"/>
+        <w:spacing w:before="0" w:beforeAutospacing="0" w:after="0" w:afterAutospacing="0"/>
+      </w:pPr>
+      <w:r>
+        <w:rPr>
+          <w:rFonts w:ascii="Arial" w:hAnsi="Arial" w:cs="Arial"/>
+          <w:color w:val="000000"/>
+          <w:sz w:val="22"/>
+          <w:szCs w:val="22"/>
+        </w:rPr>
+        <w:t xml:space="preserve">From the Darwin Core references: </w:t>
+      </w:r>
       <w:r>
         <w:rPr>
           <w:rFonts w:ascii="Arial" w:hAnsi="Arial" w:cs="Arial"/>
@@ -575,9 +666,55 @@
           <w:sz w:val="22"/>
           <w:szCs w:val="22"/>
         </w:rPr>
-        <w:t>decimalLatitude</w:t>
-      </w:r>
-      <w:proofErr w:type="spellEnd"/>
+        <w:t>“The geographic latitude (in decimal degrees, using the spatial reference system given in geodeticDatum) of the geographic center of a Location. Positive values are north of the Equator, negative values are south of it. Legal values lie between -90 and 90, inclusive.”</w:t>
+      </w:r>
+    </w:p>
+    <w:p>
+      <w:pPr>
+        <w:pStyle w:val="NormalWeb"/>
+        <w:spacing w:before="0" w:beforeAutospacing="0" w:after="0" w:afterAutospacing="0"/>
+      </w:pPr>
+      <w:r>
+        <w:rPr>
+          <w:rFonts w:ascii="Arial" w:hAnsi="Arial" w:cs="Arial"/>
+          <w:color w:val="000000"/>
+          <w:sz w:val="22"/>
+          <w:szCs w:val="22"/>
+        </w:rPr>
+        <w:t xml:space="preserve"> </w:t>
+      </w:r>
+    </w:p>
+    <w:p>
+      <w:pPr>
+        <w:pStyle w:val="NormalWeb"/>
+        <w:spacing w:before="0" w:beforeAutospacing="0" w:after="0" w:afterAutospacing="0"/>
+      </w:pPr>
+      <w:r>
+        <w:rPr>
+          <w:rFonts w:ascii="Arial" w:hAnsi="Arial" w:cs="Arial"/>
+          <w:b/>
+          <w:bCs/>
+          <w:color w:val="000000"/>
+          <w:sz w:val="22"/>
+          <w:szCs w:val="22"/>
+        </w:rPr>
+        <w:t>decimalLongitude</w:t>
+      </w:r>
+    </w:p>
+    <w:p>
+      <w:pPr>
+        <w:pStyle w:val="NormalWeb"/>
+        <w:spacing w:before="0" w:beforeAutospacing="0" w:after="0" w:afterAutospacing="0"/>
+      </w:pPr>
+      <w:r>
+        <w:rPr>
+          <w:rFonts w:ascii="Arial" w:hAnsi="Arial" w:cs="Arial"/>
+          <w:color w:val="000000"/>
+          <w:sz w:val="22"/>
+          <w:szCs w:val="22"/>
+        </w:rPr>
+        <w:t xml:space="preserve">From the Darwin Core references: </w:t>
+      </w:r>
       <w:r>
         <w:rPr>
           <w:rFonts w:ascii="Arial" w:hAnsi="Arial" w:cs="Arial"/>
@@ -587,9 +724,112 @@
           <w:sz w:val="22"/>
           <w:szCs w:val="22"/>
         </w:rPr>
-        <w:t xml:space="preserve"> and </w:t>
-      </w:r>
-      <w:proofErr w:type="spellStart"/>
+        <w:t>“The geographic longitude (in decimal degrees, using the spatial reference system given in geodeticDatum) of the geographic center of a Location. Positive values are east of the Greenwich Meridian, negative values are west of it. Legal values lie between -180 and 180, inclusive.”</w:t>
+      </w:r>
+    </w:p>
+    <w:p>
+      <w:pPr>
+        <w:pStyle w:val="NormalWeb"/>
+        <w:spacing w:before="0" w:beforeAutospacing="0" w:after="0" w:afterAutospacing="0"/>
+      </w:pPr>
+      <w:r>
+        <w:rPr>
+          <w:rFonts w:ascii="Arial" w:hAnsi="Arial" w:cs="Arial"/>
+          <w:b/>
+          <w:bCs/>
+          <w:color w:val="000000"/>
+          <w:sz w:val="22"/>
+          <w:szCs w:val="22"/>
+        </w:rPr>
+        <w:t xml:space="preserve"> </w:t>
+      </w:r>
+    </w:p>
+    <w:p>
+      <w:pPr>
+        <w:pStyle w:val="NormalWeb"/>
+        <w:spacing w:before="0" w:beforeAutospacing="0" w:after="0" w:afterAutospacing="0"/>
+      </w:pPr>
+      <w:r>
+        <w:rPr>
+          <w:rFonts w:ascii="Arial" w:hAnsi="Arial" w:cs="Arial"/>
+          <w:b/>
+          <w:bCs/>
+          <w:color w:val="000000"/>
+          <w:sz w:val="22"/>
+          <w:szCs w:val="22"/>
+        </w:rPr>
+        <w:t>eventRemarks / locality / locationRemarks / occurrenceRemarks</w:t>
+      </w:r>
+    </w:p>
+    <w:p>
+      <w:pPr>
+        <w:pStyle w:val="NormalWeb"/>
+        <w:spacing w:before="0" w:beforeAutospacing="0" w:after="0" w:afterAutospacing="0"/>
+      </w:pPr>
+      <w:r>
+        <w:rPr>
+          <w:rFonts w:ascii="Arial" w:hAnsi="Arial" w:cs="Arial"/>
+          <w:color w:val="000000"/>
+          <w:sz w:val="22"/>
+          <w:szCs w:val="22"/>
+        </w:rPr>
+        <w:t>These three fields descriptive contain textual information about the occurrence as related by observers. It could potentially be useful for a detailed examination of individual records.</w:t>
+      </w:r>
+    </w:p>
+    <w:p>
+      <w:pPr>
+        <w:spacing w:after="240"/>
+      </w:pPr>
+      <w:r>
+        <w:br/>
+      </w:r>
+    </w:p>
+    <w:p>
+      <w:pPr>
+        <w:pStyle w:val="NormalWeb"/>
+        <w:spacing w:before="0" w:beforeAutospacing="0" w:after="0" w:afterAutospacing="0"/>
+      </w:pPr>
+      <w:r>
+        <w:rPr>
+          <w:rFonts w:ascii="Arial" w:hAnsi="Arial" w:cs="Arial"/>
+          <w:b/>
+          <w:bCs/>
+          <w:color w:val="000000"/>
+          <w:sz w:val="22"/>
+          <w:szCs w:val="22"/>
+        </w:rPr>
+        <w:t>geodeticDatum</w:t>
+      </w:r>
+    </w:p>
+    <w:p>
+      <w:pPr>
+        <w:pStyle w:val="NormalWeb"/>
+        <w:spacing w:before="0" w:beforeAutospacing="0" w:after="0" w:afterAutospacing="0"/>
+      </w:pPr>
+      <w:r>
+        <w:rPr>
+          <w:rFonts w:ascii="Arial" w:hAnsi="Arial" w:cs="Arial"/>
+          <w:color w:val="000000"/>
+          <w:sz w:val="22"/>
+          <w:szCs w:val="22"/>
+        </w:rPr>
+        <w:t>This should always be ‘WGS84’</w:t>
+      </w:r>
+    </w:p>
+    <w:p>
+      <w:pPr>
+        <w:pStyle w:val="NormalWeb"/>
+        <w:spacing w:before="0" w:beforeAutospacing="0" w:after="0" w:afterAutospacing="0"/>
+      </w:pPr>
+      <w:r>
+        <w:rPr>
+          <w:rFonts w:ascii="Arial" w:hAnsi="Arial" w:cs="Arial"/>
+          <w:color w:val="000000"/>
+          <w:sz w:val="22"/>
+          <w:szCs w:val="22"/>
+        </w:rPr>
+        <w:t xml:space="preserve">From the Darwin Core references: </w:t>
+      </w:r>
       <w:r>
         <w:rPr>
           <w:rFonts w:ascii="Arial" w:hAnsi="Arial" w:cs="Arial"/>
@@ -599,9 +839,143 @@
           <w:sz w:val="22"/>
           <w:szCs w:val="22"/>
         </w:rPr>
-        <w:t>decimalLongitude</w:t>
-      </w:r>
-      <w:proofErr w:type="spellEnd"/>
+        <w:t>“The ellipsoid, geodetic datum, or spatial reference system (SRS) upon which the geographic coordinates given in decimalLatitude and decimalLongitude as based.”</w:t>
+      </w:r>
+    </w:p>
+    <w:p>
+      <w:pPr>
+        <w:pStyle w:val="NormalWeb"/>
+        <w:spacing w:before="0" w:beforeAutospacing="0" w:after="0" w:afterAutospacing="0"/>
+      </w:pPr>
+      <w:r>
+        <w:rPr>
+          <w:rFonts w:ascii="Arial" w:hAnsi="Arial" w:cs="Arial"/>
+          <w:b/>
+          <w:bCs/>
+          <w:color w:val="000000"/>
+          <w:sz w:val="22"/>
+          <w:szCs w:val="22"/>
+        </w:rPr>
+        <w:lastRenderedPageBreak/>
+        <w:t xml:space="preserve"> </w:t>
+      </w:r>
+    </w:p>
+    <w:p>
+      <w:pPr>
+        <w:pStyle w:val="NormalWeb"/>
+        <w:spacing w:before="0" w:beforeAutospacing="0" w:after="0" w:afterAutospacing="0"/>
+      </w:pPr>
+      <w:r>
+        <w:rPr>
+          <w:rFonts w:ascii="Arial" w:hAnsi="Arial" w:cs="Arial"/>
+          <w:b/>
+          <w:bCs/>
+          <w:color w:val="000000"/>
+          <w:sz w:val="22"/>
+          <w:szCs w:val="22"/>
+        </w:rPr>
+        <w:t>month</w:t>
+      </w:r>
+    </w:p>
+    <w:p>
+      <w:pPr>
+        <w:pStyle w:val="NormalWeb"/>
+        <w:spacing w:before="0" w:beforeAutospacing="0" w:after="0" w:afterAutospacing="0"/>
+      </w:pPr>
+      <w:r>
+        <w:rPr>
+          <w:rFonts w:ascii="Arial" w:hAnsi="Arial" w:cs="Arial"/>
+          <w:color w:val="000000"/>
+          <w:sz w:val="22"/>
+          <w:szCs w:val="22"/>
+        </w:rPr>
+        <w:t>Ordinal month in which the event occurred. Could be used for determining seasonal status of the recorded occurrence.</w:t>
+      </w:r>
+    </w:p>
+    <w:p/>
+    <w:p>
+      <w:pPr>
+        <w:pStyle w:val="NormalWeb"/>
+        <w:spacing w:before="0" w:beforeAutospacing="0" w:after="0" w:afterAutospacing="0"/>
+      </w:pPr>
+      <w:r>
+        <w:rPr>
+          <w:rFonts w:ascii="Arial" w:hAnsi="Arial" w:cs="Arial"/>
+          <w:b/>
+          <w:bCs/>
+          <w:color w:val="000000"/>
+          <w:sz w:val="22"/>
+          <w:szCs w:val="22"/>
+        </w:rPr>
+        <w:t>species</w:t>
+      </w:r>
+    </w:p>
+    <w:p>
+      <w:pPr>
+        <w:pStyle w:val="NormalWeb"/>
+        <w:spacing w:before="0" w:beforeAutospacing="0" w:after="0" w:afterAutospacing="0"/>
+      </w:pPr>
+      <w:r>
+        <w:rPr>
+          <w:rFonts w:ascii="Arial" w:hAnsi="Arial" w:cs="Arial"/>
+          <w:color w:val="000000"/>
+          <w:sz w:val="22"/>
+          <w:szCs w:val="22"/>
+        </w:rPr>
+        <w:t xml:space="preserve">The latin binomial (i.e. scientific name) for the given taxon </w:t>
+      </w:r>
+      <w:r>
+        <w:rPr>
+          <w:rFonts w:ascii="Arial" w:hAnsi="Arial" w:cs="Arial"/>
+          <w:color w:val="000000"/>
+          <w:sz w:val="22"/>
+          <w:szCs w:val="22"/>
+          <w:u w:val="single"/>
+        </w:rPr>
+        <w:t xml:space="preserve">without </w:t>
+      </w:r>
+      <w:r>
+        <w:rPr>
+          <w:rFonts w:ascii="Arial" w:hAnsi="Arial" w:cs="Arial"/>
+          <w:color w:val="000000"/>
+          <w:sz w:val="22"/>
+          <w:szCs w:val="22"/>
+        </w:rPr>
+        <w:t>authorship and date text information included in the field.</w:t>
+      </w:r>
+    </w:p>
+    <w:p/>
+    <w:p>
+      <w:pPr>
+        <w:pStyle w:val="NormalWeb"/>
+        <w:spacing w:before="0" w:beforeAutospacing="0" w:after="0" w:afterAutospacing="0"/>
+      </w:pPr>
+      <w:r>
+        <w:rPr>
+          <w:rFonts w:ascii="Arial" w:hAnsi="Arial" w:cs="Arial"/>
+          <w:b/>
+          <w:bCs/>
+          <w:color w:val="000000"/>
+          <w:sz w:val="22"/>
+          <w:szCs w:val="22"/>
+        </w:rPr>
+        <w:t>stateProvince</w:t>
+      </w:r>
+    </w:p>
+    <w:p>
+      <w:pPr>
+        <w:pStyle w:val="NormalWeb"/>
+        <w:spacing w:before="0" w:beforeAutospacing="0" w:after="0" w:afterAutospacing="0"/>
+      </w:pPr>
+      <w:r>
+        <w:rPr>
+          <w:rFonts w:ascii="Arial" w:hAnsi="Arial" w:cs="Arial"/>
+          <w:color w:val="000000"/>
+          <w:sz w:val="22"/>
+          <w:szCs w:val="22"/>
+        </w:rPr>
+        <w:t xml:space="preserve">US state text of occurrence location. Darwin Core describes this as: </w:t>
+      </w:r>
       <w:r>
         <w:rPr>
           <w:rFonts w:ascii="Arial" w:hAnsi="Arial" w:cs="Arial"/>
@@ -611,30 +985,15 @@
           <w:sz w:val="22"/>
           <w:szCs w:val="22"/>
         </w:rPr>
-        <w:t xml:space="preserve"> describing the smallest circle containing the whole of the Location. Leave the value empty if the uncertainty is unknown, cannot be estimated, or is not applicable (because there are no coordinates). Zero is not a valid value for this term.”</w:t>
-      </w:r>
-    </w:p>
-    <w:p>
-      <w:pPr>
-        <w:pStyle w:val="NormalWeb"/>
-        <w:spacing w:before="0" w:beforeAutospacing="0" w:after="0" w:afterAutospacing="0"/>
-      </w:pPr>
-      <w:r>
-        <w:rPr>
-          <w:rFonts w:ascii="Arial" w:hAnsi="Arial" w:cs="Arial"/>
-          <w:color w:val="000000"/>
-          <w:sz w:val="22"/>
-          <w:szCs w:val="22"/>
-        </w:rPr>
-        <w:t xml:space="preserve"> </w:t>
-      </w:r>
-    </w:p>
-    <w:p>
-      <w:pPr>
-        <w:pStyle w:val="NormalWeb"/>
-        <w:spacing w:before="0" w:beforeAutospacing="0" w:after="0" w:afterAutospacing="0"/>
-      </w:pPr>
-      <w:proofErr w:type="spellStart"/>
+        <w:t>“The name of the next smaller administrative region than country (state, province, canton, department, region, etc.) in which the Location occurs.”</w:t>
+      </w:r>
+    </w:p>
+    <w:p/>
+    <w:p>
+      <w:pPr>
+        <w:pStyle w:val="NormalWeb"/>
+        <w:spacing w:before="0" w:beforeAutospacing="0" w:after="0" w:afterAutospacing="0"/>
+      </w:pPr>
       <w:r>
         <w:rPr>
           <w:rFonts w:ascii="Arial" w:hAnsi="Arial" w:cs="Arial"/>
@@ -644,74 +1003,22 @@
           <w:sz w:val="22"/>
           <w:szCs w:val="22"/>
         </w:rPr>
-        <w:t>countryCode</w:t>
-      </w:r>
-      <w:proofErr w:type="spellEnd"/>
-    </w:p>
-    <w:p>
-      <w:pPr>
-        <w:pStyle w:val="NormalWeb"/>
-        <w:spacing w:before="0" w:beforeAutospacing="0" w:after="0" w:afterAutospacing="0"/>
-      </w:pPr>
-      <w:r>
-        <w:rPr>
-          <w:rFonts w:ascii="Arial" w:hAnsi="Arial" w:cs="Arial"/>
-          <w:color w:val="000000"/>
-          <w:sz w:val="22"/>
-          <w:szCs w:val="22"/>
-        </w:rPr>
-        <w:t>Obviously this is the standardized code of the country in which the occurrence location is recorded. It will always be set to ‘US’ for our purposes. Darwin Core recommended best practices abbreviation is the ISO 3166-1-alpha-2 country code.</w:t>
-      </w:r>
-    </w:p>
-    <w:p>
-      <w:pPr>
-        <w:pStyle w:val="NormalWeb"/>
-        <w:spacing w:before="0" w:beforeAutospacing="0" w:after="0" w:afterAutospacing="0"/>
-      </w:pPr>
-      <w:r>
-        <w:rPr>
-          <w:rFonts w:ascii="Arial" w:hAnsi="Arial" w:cs="Arial"/>
-          <w:b/>
-          <w:bCs/>
-          <w:color w:val="000000"/>
-          <w:sz w:val="22"/>
-          <w:szCs w:val="22"/>
-        </w:rPr>
-        <w:t xml:space="preserve"> </w:t>
-      </w:r>
-    </w:p>
-    <w:p>
-      <w:pPr>
-        <w:pStyle w:val="NormalWeb"/>
-        <w:spacing w:before="0" w:beforeAutospacing="0" w:after="0" w:afterAutospacing="0"/>
-      </w:pPr>
-      <w:proofErr w:type="spellStart"/>
-      <w:r>
-        <w:rPr>
-          <w:rFonts w:ascii="Arial" w:hAnsi="Arial" w:cs="Arial"/>
-          <w:b/>
-          <w:bCs/>
-          <w:color w:val="000000"/>
-          <w:sz w:val="22"/>
-          <w:szCs w:val="22"/>
-        </w:rPr>
-        <w:t>decimalLatitude</w:t>
-      </w:r>
-      <w:proofErr w:type="spellEnd"/>
-    </w:p>
-    <w:p>
-      <w:pPr>
-        <w:pStyle w:val="NormalWeb"/>
-        <w:spacing w:before="0" w:beforeAutospacing="0" w:after="0" w:afterAutospacing="0"/>
-      </w:pPr>
-      <w:r>
-        <w:rPr>
-          <w:rFonts w:ascii="Arial" w:hAnsi="Arial" w:cs="Arial"/>
-          <w:color w:val="000000"/>
-          <w:sz w:val="22"/>
-          <w:szCs w:val="22"/>
-        </w:rPr>
-        <w:t xml:space="preserve">From the Darwin Core references: </w:t>
+        <w:t>taxonRank</w:t>
+      </w:r>
+    </w:p>
+    <w:p>
+      <w:pPr>
+        <w:pStyle w:val="NormalWeb"/>
+        <w:spacing w:before="0" w:beforeAutospacing="0" w:after="0" w:afterAutospacing="0"/>
+      </w:pPr>
+      <w:r>
+        <w:rPr>
+          <w:rFonts w:ascii="Arial" w:hAnsi="Arial" w:cs="Arial"/>
+          <w:color w:val="000000"/>
+          <w:sz w:val="22"/>
+          <w:szCs w:val="22"/>
+        </w:rPr>
+        <w:t xml:space="preserve">From Darwin Core description: </w:t>
       </w:r>
       <w:r>
         <w:rPr>
@@ -722,616 +1029,7 @@
           <w:sz w:val="22"/>
           <w:szCs w:val="22"/>
         </w:rPr>
-        <w:t xml:space="preserve">“The geographic latitude (in decimal degrees, using the spatial reference system given in </w:t>
-      </w:r>
-      <w:proofErr w:type="spellStart"/>
-      <w:r>
-        <w:rPr>
-          <w:rFonts w:ascii="Arial" w:hAnsi="Arial" w:cs="Arial"/>
-          <w:i/>
-          <w:iCs/>
-          <w:color w:val="000000"/>
-          <w:sz w:val="22"/>
-          <w:szCs w:val="22"/>
-        </w:rPr>
-        <w:t>geodeticDatum</w:t>
-      </w:r>
-      <w:proofErr w:type="spellEnd"/>
-      <w:r>
-        <w:rPr>
-          <w:rFonts w:ascii="Arial" w:hAnsi="Arial" w:cs="Arial"/>
-          <w:i/>
-          <w:iCs/>
-          <w:color w:val="000000"/>
-          <w:sz w:val="22"/>
-          <w:szCs w:val="22"/>
-        </w:rPr>
-        <w:t xml:space="preserve">) of the geographic center of a Location. Positive values are north of the </w:t>
-      </w:r>
-      <w:proofErr w:type="gramStart"/>
-      <w:r>
-        <w:rPr>
-          <w:rFonts w:ascii="Arial" w:hAnsi="Arial" w:cs="Arial"/>
-          <w:i/>
-          <w:iCs/>
-          <w:color w:val="000000"/>
-          <w:sz w:val="22"/>
-          <w:szCs w:val="22"/>
-        </w:rPr>
-        <w:t>Equator,</w:t>
-      </w:r>
-      <w:proofErr w:type="gramEnd"/>
-      <w:r>
-        <w:rPr>
-          <w:rFonts w:ascii="Arial" w:hAnsi="Arial" w:cs="Arial"/>
-          <w:i/>
-          <w:iCs/>
-          <w:color w:val="000000"/>
-          <w:sz w:val="22"/>
-          <w:szCs w:val="22"/>
-        </w:rPr>
-        <w:t xml:space="preserve"> negative values are south of it. Legal values lie between -90 and 90, inclusive.”</w:t>
-      </w:r>
-    </w:p>
-    <w:p>
-      <w:pPr>
-        <w:pStyle w:val="NormalWeb"/>
-        <w:spacing w:before="0" w:beforeAutospacing="0" w:after="0" w:afterAutospacing="0"/>
-      </w:pPr>
-      <w:r>
-        <w:rPr>
-          <w:rFonts w:ascii="Arial" w:hAnsi="Arial" w:cs="Arial"/>
-          <w:color w:val="000000"/>
-          <w:sz w:val="22"/>
-          <w:szCs w:val="22"/>
-        </w:rPr>
-        <w:t xml:space="preserve"> </w:t>
-      </w:r>
-    </w:p>
-    <w:p>
-      <w:pPr>
-        <w:pStyle w:val="NormalWeb"/>
-        <w:spacing w:before="0" w:beforeAutospacing="0" w:after="0" w:afterAutospacing="0"/>
-      </w:pPr>
-      <w:proofErr w:type="spellStart"/>
-      <w:r>
-        <w:rPr>
-          <w:rFonts w:ascii="Arial" w:hAnsi="Arial" w:cs="Arial"/>
-          <w:b/>
-          <w:bCs/>
-          <w:color w:val="000000"/>
-          <w:sz w:val="22"/>
-          <w:szCs w:val="22"/>
-        </w:rPr>
-        <w:t>decimalLongitude</w:t>
-      </w:r>
-      <w:proofErr w:type="spellEnd"/>
-    </w:p>
-    <w:p>
-      <w:pPr>
-        <w:pStyle w:val="NormalWeb"/>
-        <w:spacing w:before="0" w:beforeAutospacing="0" w:after="0" w:afterAutospacing="0"/>
-      </w:pPr>
-      <w:r>
-        <w:rPr>
-          <w:rFonts w:ascii="Arial" w:hAnsi="Arial" w:cs="Arial"/>
-          <w:color w:val="000000"/>
-          <w:sz w:val="22"/>
-          <w:szCs w:val="22"/>
-        </w:rPr>
-        <w:t xml:space="preserve">From the Darwin Core references: </w:t>
-      </w:r>
-      <w:r>
-        <w:rPr>
-          <w:rFonts w:ascii="Arial" w:hAnsi="Arial" w:cs="Arial"/>
-          <w:i/>
-          <w:iCs/>
-          <w:color w:val="000000"/>
-          <w:sz w:val="22"/>
-          <w:szCs w:val="22"/>
-        </w:rPr>
-        <w:t xml:space="preserve">“The geographic longitude (in decimal degrees, using the spatial reference system given in </w:t>
-      </w:r>
-      <w:proofErr w:type="spellStart"/>
-      <w:r>
-        <w:rPr>
-          <w:rFonts w:ascii="Arial" w:hAnsi="Arial" w:cs="Arial"/>
-          <w:i/>
-          <w:iCs/>
-          <w:color w:val="000000"/>
-          <w:sz w:val="22"/>
-          <w:szCs w:val="22"/>
-        </w:rPr>
-        <w:t>geodeticDatum</w:t>
-      </w:r>
-      <w:proofErr w:type="spellEnd"/>
-      <w:r>
-        <w:rPr>
-          <w:rFonts w:ascii="Arial" w:hAnsi="Arial" w:cs="Arial"/>
-          <w:i/>
-          <w:iCs/>
-          <w:color w:val="000000"/>
-          <w:sz w:val="22"/>
-          <w:szCs w:val="22"/>
-        </w:rPr>
-        <w:t xml:space="preserve">) of the geographic center of a Location. Positive values are east of the Greenwich </w:t>
-      </w:r>
-      <w:proofErr w:type="gramStart"/>
-      <w:r>
-        <w:rPr>
-          <w:rFonts w:ascii="Arial" w:hAnsi="Arial" w:cs="Arial"/>
-          <w:i/>
-          <w:iCs/>
-          <w:color w:val="000000"/>
-          <w:sz w:val="22"/>
-          <w:szCs w:val="22"/>
-        </w:rPr>
-        <w:t>Meridian,</w:t>
-      </w:r>
-      <w:proofErr w:type="gramEnd"/>
-      <w:r>
-        <w:rPr>
-          <w:rFonts w:ascii="Arial" w:hAnsi="Arial" w:cs="Arial"/>
-          <w:i/>
-          <w:iCs/>
-          <w:color w:val="000000"/>
-          <w:sz w:val="22"/>
-          <w:szCs w:val="22"/>
-        </w:rPr>
-        <w:t xml:space="preserve"> negative values are west of it. Legal values lie between -180 and 180, inclusive.”</w:t>
-      </w:r>
-    </w:p>
-    <w:p>
-      <w:pPr>
-        <w:pStyle w:val="NormalWeb"/>
-        <w:spacing w:before="0" w:beforeAutospacing="0" w:after="0" w:afterAutospacing="0"/>
-      </w:pPr>
-      <w:r>
-        <w:rPr>
-          <w:rFonts w:ascii="Arial" w:hAnsi="Arial" w:cs="Arial"/>
-          <w:b/>
-          <w:bCs/>
-          <w:color w:val="000000"/>
-          <w:sz w:val="22"/>
-          <w:szCs w:val="22"/>
-        </w:rPr>
-        <w:t xml:space="preserve"> </w:t>
-      </w:r>
-    </w:p>
-    <w:p>
-      <w:pPr>
-        <w:pStyle w:val="NormalWeb"/>
-        <w:spacing w:before="0" w:beforeAutospacing="0" w:after="0" w:afterAutospacing="0"/>
-      </w:pPr>
-      <w:proofErr w:type="spellStart"/>
-      <w:r>
-        <w:rPr>
-          <w:rFonts w:ascii="Arial" w:hAnsi="Arial" w:cs="Arial"/>
-          <w:b/>
-          <w:bCs/>
-          <w:color w:val="000000"/>
-          <w:sz w:val="22"/>
-          <w:szCs w:val="22"/>
-        </w:rPr>
-        <w:t>eventRemarks</w:t>
-      </w:r>
-      <w:proofErr w:type="spellEnd"/>
-      <w:r>
-        <w:rPr>
-          <w:rFonts w:ascii="Arial" w:hAnsi="Arial" w:cs="Arial"/>
-          <w:b/>
-          <w:bCs/>
-          <w:color w:val="000000"/>
-          <w:sz w:val="22"/>
-          <w:szCs w:val="22"/>
-        </w:rPr>
-        <w:t xml:space="preserve"> / locality / </w:t>
-      </w:r>
-      <w:proofErr w:type="spellStart"/>
-      <w:r>
-        <w:rPr>
-          <w:rFonts w:ascii="Arial" w:hAnsi="Arial" w:cs="Arial"/>
-          <w:b/>
-          <w:bCs/>
-          <w:color w:val="000000"/>
-          <w:sz w:val="22"/>
-          <w:szCs w:val="22"/>
-        </w:rPr>
-        <w:t>locationRemarks</w:t>
-      </w:r>
-      <w:proofErr w:type="spellEnd"/>
-      <w:r>
-        <w:rPr>
-          <w:rFonts w:ascii="Arial" w:hAnsi="Arial" w:cs="Arial"/>
-          <w:b/>
-          <w:bCs/>
-          <w:color w:val="000000"/>
-          <w:sz w:val="22"/>
-          <w:szCs w:val="22"/>
-        </w:rPr>
-        <w:t xml:space="preserve"> / </w:t>
-      </w:r>
-      <w:proofErr w:type="spellStart"/>
-      <w:r>
-        <w:rPr>
-          <w:rFonts w:ascii="Arial" w:hAnsi="Arial" w:cs="Arial"/>
-          <w:b/>
-          <w:bCs/>
-          <w:color w:val="000000"/>
-          <w:sz w:val="22"/>
-          <w:szCs w:val="22"/>
-        </w:rPr>
-        <w:t>occurrenceRemarks</w:t>
-      </w:r>
-      <w:proofErr w:type="spellEnd"/>
-    </w:p>
-    <w:p>
-      <w:pPr>
-        <w:pStyle w:val="NormalWeb"/>
-        <w:spacing w:before="0" w:beforeAutospacing="0" w:after="0" w:afterAutospacing="0"/>
-      </w:pPr>
-      <w:r>
-        <w:rPr>
-          <w:rFonts w:ascii="Arial" w:hAnsi="Arial" w:cs="Arial"/>
-          <w:color w:val="000000"/>
-          <w:sz w:val="22"/>
-          <w:szCs w:val="22"/>
-        </w:rPr>
-        <w:t>These three fields descriptive contain textual information about the occurrence as related by observers. It could potentially be useful for a detailed examination of individual records.</w:t>
-      </w:r>
-    </w:p>
-    <w:p>
-      <w:pPr>
-        <w:spacing w:after="240"/>
-      </w:pPr>
-      <w:r>
-        <w:br/>
-      </w:r>
-    </w:p>
-    <w:p>
-      <w:pPr>
-        <w:pStyle w:val="NormalWeb"/>
-        <w:spacing w:before="0" w:beforeAutospacing="0" w:after="0" w:afterAutospacing="0"/>
-      </w:pPr>
-      <w:proofErr w:type="spellStart"/>
-      <w:r>
-        <w:rPr>
-          <w:rFonts w:ascii="Arial" w:hAnsi="Arial" w:cs="Arial"/>
-          <w:b/>
-          <w:bCs/>
-          <w:color w:val="000000"/>
-          <w:sz w:val="22"/>
-          <w:szCs w:val="22"/>
-        </w:rPr>
-        <w:t>geodeticDatum</w:t>
-      </w:r>
-      <w:proofErr w:type="spellEnd"/>
-    </w:p>
-    <w:p>
-      <w:pPr>
-        <w:pStyle w:val="NormalWeb"/>
-        <w:spacing w:before="0" w:beforeAutospacing="0" w:after="0" w:afterAutospacing="0"/>
-      </w:pPr>
-      <w:r>
-        <w:rPr>
-          <w:rFonts w:ascii="Arial" w:hAnsi="Arial" w:cs="Arial"/>
-          <w:color w:val="000000"/>
-          <w:sz w:val="22"/>
-          <w:szCs w:val="22"/>
-        </w:rPr>
-        <w:t>This should always be ‘WGS84’</w:t>
-      </w:r>
-    </w:p>
-    <w:p>
-      <w:pPr>
-        <w:pStyle w:val="NormalWeb"/>
-        <w:spacing w:before="0" w:beforeAutospacing="0" w:after="0" w:afterAutospacing="0"/>
-      </w:pPr>
-      <w:r>
-        <w:rPr>
-          <w:rFonts w:ascii="Arial" w:hAnsi="Arial" w:cs="Arial"/>
-          <w:color w:val="000000"/>
-          <w:sz w:val="22"/>
-          <w:szCs w:val="22"/>
-        </w:rPr>
-        <w:t xml:space="preserve">From the Darwin Core references: </w:t>
-      </w:r>
-      <w:r>
-        <w:rPr>
-          <w:rFonts w:ascii="Arial" w:hAnsi="Arial" w:cs="Arial"/>
-          <w:i/>
-          <w:iCs/>
-          <w:color w:val="000000"/>
-          <w:sz w:val="22"/>
-          <w:szCs w:val="22"/>
-        </w:rPr>
-        <w:t xml:space="preserve">“The ellipsoid, geodetic datum, or spatial reference system (SRS) upon which the geographic coordinates given in </w:t>
-      </w:r>
-      <w:proofErr w:type="spellStart"/>
-      <w:r>
-        <w:rPr>
-          <w:rFonts w:ascii="Arial" w:hAnsi="Arial" w:cs="Arial"/>
-          <w:i/>
-          <w:iCs/>
-          <w:color w:val="000000"/>
-          <w:sz w:val="22"/>
-          <w:szCs w:val="22"/>
-        </w:rPr>
-        <w:t>decimalLatitude</w:t>
-      </w:r>
-      <w:proofErr w:type="spellEnd"/>
-      <w:r>
-        <w:rPr>
-          <w:rFonts w:ascii="Arial" w:hAnsi="Arial" w:cs="Arial"/>
-          <w:i/>
-          <w:iCs/>
-          <w:color w:val="000000"/>
-          <w:sz w:val="22"/>
-          <w:szCs w:val="22"/>
-        </w:rPr>
-        <w:t xml:space="preserve"> and </w:t>
-      </w:r>
-      <w:proofErr w:type="spellStart"/>
-      <w:r>
-        <w:rPr>
-          <w:rFonts w:ascii="Arial" w:hAnsi="Arial" w:cs="Arial"/>
-          <w:i/>
-          <w:iCs/>
-          <w:color w:val="000000"/>
-          <w:sz w:val="22"/>
-          <w:szCs w:val="22"/>
-        </w:rPr>
-        <w:t>decimalLongitude</w:t>
-      </w:r>
-      <w:proofErr w:type="spellEnd"/>
-      <w:r>
-        <w:rPr>
-          <w:rFonts w:ascii="Arial" w:hAnsi="Arial" w:cs="Arial"/>
-          <w:i/>
-          <w:iCs/>
-          <w:color w:val="000000"/>
-          <w:sz w:val="22"/>
-          <w:szCs w:val="22"/>
-        </w:rPr>
-        <w:t xml:space="preserve"> as based.”</w:t>
-      </w:r>
-    </w:p>
-    <w:p>
-      <w:pPr>
-        <w:pStyle w:val="NormalWeb"/>
-        <w:spacing w:before="0" w:beforeAutospacing="0" w:after="0" w:afterAutospacing="0"/>
-      </w:pPr>
-      <w:r>
-        <w:rPr>
-          <w:rFonts w:ascii="Arial" w:hAnsi="Arial" w:cs="Arial"/>
-          <w:b/>
-          <w:bCs/>
-          <w:color w:val="000000"/>
-          <w:sz w:val="22"/>
-          <w:szCs w:val="22"/>
-        </w:rPr>
-        <w:lastRenderedPageBreak/>
-        <w:t xml:space="preserve"> </w:t>
-      </w:r>
-    </w:p>
-    <w:p>
-      <w:pPr>
-        <w:pStyle w:val="NormalWeb"/>
-        <w:spacing w:before="0" w:beforeAutospacing="0" w:after="0" w:afterAutospacing="0"/>
-      </w:pPr>
-      <w:r>
-        <w:rPr>
-          <w:rFonts w:ascii="Arial" w:hAnsi="Arial" w:cs="Arial"/>
-          <w:b/>
-          <w:bCs/>
-          <w:color w:val="000000"/>
-          <w:sz w:val="22"/>
-          <w:szCs w:val="22"/>
-        </w:rPr>
-        <w:t>month</w:t>
-      </w:r>
-    </w:p>
-    <w:p>
-      <w:pPr>
-        <w:pStyle w:val="NormalWeb"/>
-        <w:spacing w:before="0" w:beforeAutospacing="0" w:after="0" w:afterAutospacing="0"/>
-      </w:pPr>
-      <w:r>
-        <w:rPr>
-          <w:rFonts w:ascii="Arial" w:hAnsi="Arial" w:cs="Arial"/>
-          <w:color w:val="000000"/>
-          <w:sz w:val="22"/>
-          <w:szCs w:val="22"/>
-        </w:rPr>
-        <w:t>Ordinal month in which the event occurred. Could be used for determining seasonal status of the recorded occurrence.</w:t>
-      </w:r>
-    </w:p>
-    <w:p/>
-    <w:p>
-      <w:pPr>
-        <w:pStyle w:val="NormalWeb"/>
-        <w:spacing w:before="0" w:beforeAutospacing="0" w:after="0" w:afterAutospacing="0"/>
-      </w:pPr>
-      <w:r>
-        <w:rPr>
-          <w:rFonts w:ascii="Arial" w:hAnsi="Arial" w:cs="Arial"/>
-          <w:b/>
-          <w:bCs/>
-          <w:color w:val="000000"/>
-          <w:sz w:val="22"/>
-          <w:szCs w:val="22"/>
-        </w:rPr>
-        <w:t>species</w:t>
-      </w:r>
-    </w:p>
-    <w:p>
-      <w:pPr>
-        <w:pStyle w:val="NormalWeb"/>
-        <w:spacing w:before="0" w:beforeAutospacing="0" w:after="0" w:afterAutospacing="0"/>
-      </w:pPr>
-      <w:r>
-        <w:rPr>
-          <w:rFonts w:ascii="Arial" w:hAnsi="Arial" w:cs="Arial"/>
-          <w:color w:val="000000"/>
-          <w:sz w:val="22"/>
-          <w:szCs w:val="22"/>
-        </w:rPr>
-        <w:t xml:space="preserve">The </w:t>
-      </w:r>
-      <w:proofErr w:type="spellStart"/>
-      <w:r>
-        <w:rPr>
-          <w:rFonts w:ascii="Arial" w:hAnsi="Arial" w:cs="Arial"/>
-          <w:color w:val="000000"/>
-          <w:sz w:val="22"/>
-          <w:szCs w:val="22"/>
-        </w:rPr>
-        <w:t>latin</w:t>
-      </w:r>
-      <w:proofErr w:type="spellEnd"/>
-      <w:r>
-        <w:rPr>
-          <w:rFonts w:ascii="Arial" w:hAnsi="Arial" w:cs="Arial"/>
-          <w:color w:val="000000"/>
-          <w:sz w:val="22"/>
-          <w:szCs w:val="22"/>
-        </w:rPr>
-        <w:t xml:space="preserve"> binomial (i.e. scientific name) for the given taxon </w:t>
-      </w:r>
-      <w:r>
-        <w:rPr>
-          <w:rFonts w:ascii="Arial" w:hAnsi="Arial" w:cs="Arial"/>
-          <w:color w:val="000000"/>
-          <w:sz w:val="22"/>
-          <w:szCs w:val="22"/>
-          <w:u w:val="single"/>
-        </w:rPr>
-        <w:t xml:space="preserve">without </w:t>
-      </w:r>
-      <w:r>
-        <w:rPr>
-          <w:rFonts w:ascii="Arial" w:hAnsi="Arial" w:cs="Arial"/>
-          <w:color w:val="000000"/>
-          <w:sz w:val="22"/>
-          <w:szCs w:val="22"/>
-        </w:rPr>
-        <w:t>authorship and date text information included in the field.</w:t>
-      </w:r>
-    </w:p>
-    <w:p/>
-    <w:p>
-      <w:pPr>
-        <w:pStyle w:val="NormalWeb"/>
-        <w:spacing w:before="0" w:beforeAutospacing="0" w:after="0" w:afterAutospacing="0"/>
-      </w:pPr>
-      <w:proofErr w:type="spellStart"/>
-      <w:r>
-        <w:rPr>
-          <w:rFonts w:ascii="Arial" w:hAnsi="Arial" w:cs="Arial"/>
-          <w:b/>
-          <w:bCs/>
-          <w:color w:val="000000"/>
-          <w:sz w:val="22"/>
-          <w:szCs w:val="22"/>
-        </w:rPr>
-        <w:t>stateProvince</w:t>
-      </w:r>
-      <w:proofErr w:type="spellEnd"/>
-    </w:p>
-    <w:p>
-      <w:pPr>
-        <w:pStyle w:val="NormalWeb"/>
-        <w:spacing w:before="0" w:beforeAutospacing="0" w:after="0" w:afterAutospacing="0"/>
-      </w:pPr>
-      <w:r>
-        <w:rPr>
-          <w:rFonts w:ascii="Arial" w:hAnsi="Arial" w:cs="Arial"/>
-          <w:color w:val="000000"/>
-          <w:sz w:val="22"/>
-          <w:szCs w:val="22"/>
-        </w:rPr>
-        <w:t xml:space="preserve">US state text of occurrence location. Darwin Core describes this as: </w:t>
-      </w:r>
-      <w:r>
-        <w:rPr>
-          <w:rFonts w:ascii="Arial" w:hAnsi="Arial" w:cs="Arial"/>
-          <w:i/>
-          <w:iCs/>
-          <w:color w:val="000000"/>
-          <w:sz w:val="22"/>
-          <w:szCs w:val="22"/>
-        </w:rPr>
-        <w:t>“The name of the next smaller administrative region than country (state, province, canton, department, region, etc.) in which the Location occurs.”</w:t>
-      </w:r>
-    </w:p>
-    <w:p/>
-    <w:p>
-      <w:pPr>
-        <w:pStyle w:val="NormalWeb"/>
-        <w:spacing w:before="0" w:beforeAutospacing="0" w:after="0" w:afterAutospacing="0"/>
-      </w:pPr>
-      <w:proofErr w:type="spellStart"/>
-      <w:r>
-        <w:rPr>
-          <w:rFonts w:ascii="Arial" w:hAnsi="Arial" w:cs="Arial"/>
-          <w:b/>
-          <w:bCs/>
-          <w:color w:val="000000"/>
-          <w:sz w:val="22"/>
-          <w:szCs w:val="22"/>
-        </w:rPr>
-        <w:t>taxonRank</w:t>
-      </w:r>
-      <w:proofErr w:type="spellEnd"/>
-    </w:p>
-    <w:p>
-      <w:pPr>
-        <w:pStyle w:val="NormalWeb"/>
-        <w:spacing w:before="0" w:beforeAutospacing="0" w:after="0" w:afterAutospacing="0"/>
-      </w:pPr>
-      <w:r>
-        <w:rPr>
-          <w:rFonts w:ascii="Arial" w:hAnsi="Arial" w:cs="Arial"/>
-          <w:color w:val="000000"/>
-          <w:sz w:val="22"/>
-          <w:szCs w:val="22"/>
-        </w:rPr>
-        <w:t xml:space="preserve">From Darwin Core description: </w:t>
-      </w:r>
-      <w:r>
-        <w:rPr>
-          <w:rFonts w:ascii="Arial" w:hAnsi="Arial" w:cs="Arial"/>
-          <w:i/>
-          <w:iCs/>
-          <w:color w:val="000000"/>
-          <w:sz w:val="22"/>
-          <w:szCs w:val="22"/>
-        </w:rPr>
-        <w:t xml:space="preserve">“The taxonomic rank of the most specific name in the </w:t>
-      </w:r>
-      <w:proofErr w:type="spellStart"/>
-      <w:r>
-        <w:rPr>
-          <w:rFonts w:ascii="Arial" w:hAnsi="Arial" w:cs="Arial"/>
-          <w:i/>
-          <w:iCs/>
-          <w:color w:val="000000"/>
-          <w:sz w:val="22"/>
-          <w:szCs w:val="22"/>
-        </w:rPr>
-        <w:t>scientificName</w:t>
-      </w:r>
-      <w:proofErr w:type="spellEnd"/>
-      <w:r>
-        <w:rPr>
-          <w:rFonts w:ascii="Arial" w:hAnsi="Arial" w:cs="Arial"/>
-          <w:i/>
-          <w:iCs/>
-          <w:color w:val="000000"/>
-          <w:sz w:val="22"/>
-          <w:szCs w:val="22"/>
-        </w:rPr>
-        <w:t>.”</w:t>
+        <w:t>“The taxonomic rank of the most specific name in the scientificName.”</w:t>
       </w:r>
       <w:r>
         <w:rPr>
@@ -1409,7 +1107,6 @@
         <w:pStyle w:val="NormalWeb"/>
         <w:spacing w:before="0" w:beforeAutospacing="0" w:after="0" w:afterAutospacing="0"/>
       </w:pPr>
-      <w:proofErr w:type="spellStart"/>
       <w:r>
         <w:rPr>
           <w:rFonts w:ascii="Arial" w:hAnsi="Arial" w:cs="Arial"/>
@@ -1421,7 +1118,6 @@
         </w:rPr>
         <w:t>taxonomicStatus</w:t>
       </w:r>
-      <w:proofErr w:type="spellEnd"/>
     </w:p>
     <w:p>
       <w:pPr>
@@ -1446,103 +1142,7 @@
           <w:sz w:val="22"/>
           <w:szCs w:val="22"/>
         </w:rPr>
-        <w:t xml:space="preserve">“The status of the use of the </w:t>
-      </w:r>
-      <w:proofErr w:type="spellStart"/>
-      <w:r>
-        <w:rPr>
-          <w:rFonts w:ascii="Arial" w:hAnsi="Arial" w:cs="Arial"/>
-          <w:i/>
-          <w:iCs/>
-          <w:color w:val="000000"/>
-          <w:sz w:val="22"/>
-          <w:szCs w:val="22"/>
-        </w:rPr>
-        <w:t>scientificName</w:t>
-      </w:r>
-      <w:proofErr w:type="spellEnd"/>
-      <w:r>
-        <w:rPr>
-          <w:rFonts w:ascii="Arial" w:hAnsi="Arial" w:cs="Arial"/>
-          <w:i/>
-          <w:iCs/>
-          <w:color w:val="000000"/>
-          <w:sz w:val="22"/>
-          <w:szCs w:val="22"/>
-        </w:rPr>
-        <w:t xml:space="preserve"> as a label for a </w:t>
-      </w:r>
-      <w:proofErr w:type="spellStart"/>
-      <w:r>
-        <w:rPr>
-          <w:rFonts w:ascii="Arial" w:hAnsi="Arial" w:cs="Arial"/>
-          <w:i/>
-          <w:iCs/>
-          <w:color w:val="000000"/>
-          <w:sz w:val="22"/>
-          <w:szCs w:val="22"/>
-        </w:rPr>
-        <w:t>taxon</w:t>
-      </w:r>
-      <w:proofErr w:type="spellEnd"/>
-      <w:r>
-        <w:rPr>
-          <w:rFonts w:ascii="Arial" w:hAnsi="Arial" w:cs="Arial"/>
-          <w:i/>
-          <w:iCs/>
-          <w:color w:val="000000"/>
-          <w:sz w:val="22"/>
-          <w:szCs w:val="22"/>
-        </w:rPr>
-        <w:t xml:space="preserve">. Requires taxonomic opinion to define the scope of a </w:t>
-      </w:r>
-      <w:proofErr w:type="spellStart"/>
-      <w:r>
-        <w:rPr>
-          <w:rFonts w:ascii="Arial" w:hAnsi="Arial" w:cs="Arial"/>
-          <w:i/>
-          <w:iCs/>
-          <w:color w:val="000000"/>
-          <w:sz w:val="22"/>
-          <w:szCs w:val="22"/>
-        </w:rPr>
-        <w:t>taxon</w:t>
-      </w:r>
-      <w:proofErr w:type="spellEnd"/>
-      <w:r>
-        <w:rPr>
-          <w:rFonts w:ascii="Arial" w:hAnsi="Arial" w:cs="Arial"/>
-          <w:i/>
-          <w:iCs/>
-          <w:color w:val="000000"/>
-          <w:sz w:val="22"/>
-          <w:szCs w:val="22"/>
-        </w:rPr>
-        <w:t xml:space="preserve">. Rules of priority then are used to define the taxonomic status of the nomenclature contained in that scope, combined with the </w:t>
-      </w:r>
-      <w:proofErr w:type="gramStart"/>
-      <w:r>
-        <w:rPr>
-          <w:rFonts w:ascii="Arial" w:hAnsi="Arial" w:cs="Arial"/>
-          <w:i/>
-          <w:iCs/>
-          <w:color w:val="000000"/>
-          <w:sz w:val="22"/>
-          <w:szCs w:val="22"/>
-        </w:rPr>
-        <w:t>experts</w:t>
-      </w:r>
-      <w:proofErr w:type="gramEnd"/>
-      <w:r>
-        <w:rPr>
-          <w:rFonts w:ascii="Arial" w:hAnsi="Arial" w:cs="Arial"/>
-          <w:i/>
-          <w:iCs/>
-          <w:color w:val="000000"/>
-          <w:sz w:val="22"/>
-          <w:szCs w:val="22"/>
-        </w:rPr>
-        <w:t xml:space="preserve"> opinion. It must be linked to a specific taxonomic reference that defines the concept.”</w:t>
+        <w:t>“The status of the use of the scientificName as a label for a taxon. Requires taxonomic opinion to define the scope of a taxon. Rules of priority then are used to define the taxonomic status of the nomenclature contained in that scope, combined with the experts opinion. It must be linked to a specific taxonomic reference that defines the concept.”</w:t>
       </w:r>
       <w:r>
         <w:rPr>
@@ -1620,7 +1220,6 @@
         <w:pStyle w:val="NormalWeb"/>
         <w:spacing w:before="0" w:beforeAutospacing="0" w:after="0" w:afterAutospacing="0"/>
       </w:pPr>
-      <w:proofErr w:type="spellStart"/>
       <w:r>
         <w:rPr>
           <w:rFonts w:ascii="Arial" w:hAnsi="Arial" w:cs="Arial"/>
@@ -1632,7 +1231,6 @@
         </w:rPr>
         <w:t>vernacularName</w:t>
       </w:r>
-      <w:proofErr w:type="spellEnd"/>
     </w:p>
     <w:p>
       <w:pPr>
@@ -1954,21 +1552,12 @@
                 <w:b/>
               </w:rPr>
             </w:pPr>
-            <w:proofErr w:type="spellStart"/>
             <w:r>
               <w:rPr>
                 <w:rFonts w:cstheme="minorHAnsi"/>
                 <w:b/>
               </w:rPr>
-              <w:t>std</w:t>
-            </w:r>
-            <w:proofErr w:type="spellEnd"/>
-            <w:r>
-              <w:rPr>
-                <w:rFonts w:cstheme="minorHAnsi"/>
-                <w:b/>
-              </w:rPr>
-              <w:t xml:space="preserve"> dev.</w:t>
+              <w:t>std dev.</w:t>
             </w:r>
           </w:p>
         </w:tc>
@@ -2221,21 +1810,7 @@
         <w:rPr>
           <w:rFonts w:cstheme="minorHAnsi"/>
         </w:rPr>
-        <w:t xml:space="preserve">. It uses the </w:t>
-      </w:r>
-      <w:proofErr w:type="spellStart"/>
-      <w:r>
-        <w:rPr>
-          <w:rFonts w:cstheme="minorHAnsi"/>
-        </w:rPr>
-        <w:t>pyGBIF</w:t>
-      </w:r>
-      <w:proofErr w:type="spellEnd"/>
-      <w:r>
-        <w:rPr>
-          <w:rFonts w:cstheme="minorHAnsi"/>
-        </w:rPr>
-        <w:t xml:space="preserve"> API package to assemble information on species occurrences in GBIF. Using the </w:t>
+        <w:t xml:space="preserve">. It uses the pyGBIF API package to assemble information on species occurrences in GBIF. Using the </w:t>
       </w:r>
       <w:r>
         <w:rPr>
@@ -2323,119 +1898,55 @@
         <w:rPr>
           <w:rFonts w:cstheme="minorHAnsi"/>
         </w:rPr>
-        <w:t xml:space="preserve">Accipiter </w:t>
-      </w:r>
-      <w:proofErr w:type="spellStart"/>
-      <w:r>
-        <w:rPr>
-          <w:rFonts w:cstheme="minorHAnsi"/>
-        </w:rPr>
-        <w:t>cooperii</w:t>
-      </w:r>
-      <w:proofErr w:type="spellEnd"/>
+        <w:t>Accipiter cooperii</w:t>
+      </w:r>
       <w:r>
         <w:rPr>
           <w:rFonts w:cstheme="minorHAnsi"/>
         </w:rPr>
         <w:t xml:space="preserve">, </w:t>
       </w:r>
-      <w:proofErr w:type="spellStart"/>
-      <w:r>
-        <w:rPr>
-          <w:rFonts w:cstheme="minorHAnsi"/>
-        </w:rPr>
-        <w:t>Actitis</w:t>
-      </w:r>
-      <w:proofErr w:type="spellEnd"/>
-      <w:r>
-        <w:rPr>
-          <w:rFonts w:cstheme="minorHAnsi"/>
-        </w:rPr>
-        <w:t xml:space="preserve"> </w:t>
-      </w:r>
-      <w:proofErr w:type="spellStart"/>
-      <w:r>
-        <w:rPr>
-          <w:rFonts w:cstheme="minorHAnsi"/>
-        </w:rPr>
-        <w:t>macularius</w:t>
-      </w:r>
-      <w:proofErr w:type="spellEnd"/>
+      <w:r>
+        <w:rPr>
+          <w:rFonts w:cstheme="minorHAnsi"/>
+        </w:rPr>
+        <w:t>Actitis macularius</w:t>
+      </w:r>
       <w:r>
         <w:rPr>
           <w:rFonts w:cstheme="minorHAnsi"/>
         </w:rPr>
         <w:t xml:space="preserve">, </w:t>
       </w:r>
-      <w:proofErr w:type="spellStart"/>
-      <w:r>
-        <w:rPr>
-          <w:rFonts w:cstheme="minorHAnsi"/>
-        </w:rPr>
-        <w:t>Erethizon</w:t>
-      </w:r>
-      <w:proofErr w:type="spellEnd"/>
-      <w:r>
-        <w:rPr>
-          <w:rFonts w:cstheme="minorHAnsi"/>
-        </w:rPr>
-        <w:t xml:space="preserve"> </w:t>
-      </w:r>
-      <w:proofErr w:type="spellStart"/>
-      <w:r>
-        <w:rPr>
-          <w:rFonts w:cstheme="minorHAnsi"/>
-        </w:rPr>
-        <w:t>dorsata</w:t>
-      </w:r>
-      <w:proofErr w:type="spellEnd"/>
+      <w:r>
+        <w:rPr>
+          <w:rFonts w:cstheme="minorHAnsi"/>
+        </w:rPr>
+        <w:t>Erethizon dorsata</w:t>
+      </w:r>
       <w:r>
         <w:rPr>
           <w:rFonts w:cstheme="minorHAnsi"/>
         </w:rPr>
         <w:t xml:space="preserve">, </w:t>
       </w:r>
-      <w:proofErr w:type="spellStart"/>
-      <w:r>
-        <w:rPr>
-          <w:rFonts w:cstheme="minorHAnsi"/>
-        </w:rPr>
-        <w:t>Oreortyx</w:t>
-      </w:r>
-      <w:proofErr w:type="spellEnd"/>
-      <w:r>
-        <w:rPr>
-          <w:rFonts w:cstheme="minorHAnsi"/>
-        </w:rPr>
-        <w:t xml:space="preserve"> </w:t>
-      </w:r>
-      <w:proofErr w:type="spellStart"/>
-      <w:r>
-        <w:rPr>
-          <w:rFonts w:cstheme="minorHAnsi"/>
-        </w:rPr>
-        <w:t>pictus</w:t>
-      </w:r>
-      <w:proofErr w:type="spellEnd"/>
+      <w:r>
+        <w:rPr>
+          <w:rFonts w:cstheme="minorHAnsi"/>
+        </w:rPr>
+        <w:t>Oreortyx pictus</w:t>
+      </w:r>
       <w:r>
         <w:rPr>
           <w:rFonts w:cstheme="minorHAnsi"/>
         </w:rPr>
         <w:t xml:space="preserve">, </w:t>
       </w:r>
-      <w:proofErr w:type="spellStart"/>
-      <w:r>
-        <w:rPr>
-          <w:rFonts w:cstheme="minorHAnsi"/>
-        </w:rPr>
-        <w:t>Pantherophis</w:t>
-      </w:r>
-      <w:proofErr w:type="spellEnd"/>
-      <w:r>
-        <w:rPr>
-          <w:rFonts w:cstheme="minorHAnsi"/>
-        </w:rPr>
-        <w:t xml:space="preserve"> </w:t>
+      <w:r>
+        <w:rPr>
+          <w:rFonts w:cstheme="minorHAnsi"/>
+        </w:rPr>
+        <w:t xml:space="preserve">Pantherophis </w:t>
       </w:r>
       <w:r>
         <w:rPr>
@@ -2443,28 +1954,12 @@
         </w:rPr>
         <w:t xml:space="preserve">vulpine, </w:t>
       </w:r>
-      <w:proofErr w:type="spellStart"/>
-      <w:r>
-        <w:rPr>
-          <w:rFonts w:cstheme="minorHAnsi"/>
-        </w:rPr>
-        <w:t>Poecile</w:t>
-      </w:r>
-      <w:proofErr w:type="spellEnd"/>
-      <w:r>
-        <w:rPr>
-          <w:rFonts w:cstheme="minorHAnsi"/>
-        </w:rPr>
-        <w:t xml:space="preserve"> </w:t>
-      </w:r>
-      <w:proofErr w:type="spellStart"/>
-      <w:r>
-        <w:rPr>
-          <w:rFonts w:cstheme="minorHAnsi"/>
-        </w:rPr>
-        <w:t>hudsonica</w:t>
-      </w:r>
-      <w:proofErr w:type="spellEnd"/>
+      <w:r>
+        <w:rPr>
+          <w:rFonts w:cstheme="minorHAnsi"/>
+        </w:rPr>
+        <w:t>Poecile hudsonica</w:t>
+      </w:r>
       <w:r>
         <w:rPr>
           <w:rFonts w:cstheme="minorHAnsi"/>
@@ -2475,14 +1970,7 @@
         <w:rPr>
           <w:rFonts w:cstheme="minorHAnsi"/>
         </w:rPr>
-        <w:t xml:space="preserve">Puma </w:t>
-      </w:r>
-      <w:proofErr w:type="spellStart"/>
-      <w:r>
-        <w:rPr>
-          <w:rFonts w:cstheme="minorHAnsi"/>
-        </w:rPr>
-        <w:t>yagouaro</w:t>
+        <w:t>Puma yagouaro</w:t>
       </w:r>
       <w:r>
         <w:rPr>
@@ -2496,54 +1984,29 @@
         </w:rPr>
         <w:t>ndi</w:t>
       </w:r>
-      <w:proofErr w:type="spellEnd"/>
       <w:r>
         <w:rPr>
           <w:rFonts w:cstheme="minorHAnsi"/>
         </w:rPr>
         <w:t xml:space="preserve">, </w:t>
       </w:r>
-      <w:proofErr w:type="spellStart"/>
-      <w:r>
-        <w:rPr>
-          <w:rFonts w:cstheme="minorHAnsi"/>
-        </w:rPr>
-        <w:t>Rhinella</w:t>
-      </w:r>
-      <w:proofErr w:type="spellEnd"/>
-      <w:r>
-        <w:rPr>
-          <w:rFonts w:cstheme="minorHAnsi"/>
-        </w:rPr>
-        <w:t xml:space="preserve"> </w:t>
-      </w:r>
-      <w:proofErr w:type="spellStart"/>
-      <w:r>
-        <w:rPr>
-          <w:rFonts w:cstheme="minorHAnsi"/>
-        </w:rPr>
-        <w:t>marinus</w:t>
-      </w:r>
-      <w:proofErr w:type="spellEnd"/>
+      <w:r>
+        <w:rPr>
+          <w:rFonts w:cstheme="minorHAnsi"/>
+        </w:rPr>
+        <w:t>Rhinella marinus</w:t>
+      </w:r>
       <w:r>
         <w:rPr>
           <w:rFonts w:cstheme="minorHAnsi"/>
         </w:rPr>
         <w:t xml:space="preserve">, </w:t>
       </w:r>
-      <w:proofErr w:type="spellStart"/>
-      <w:r>
-        <w:rPr>
-          <w:rFonts w:cstheme="minorHAnsi"/>
-        </w:rPr>
-        <w:t>Spermophilus</w:t>
-      </w:r>
-      <w:proofErr w:type="spellEnd"/>
-      <w:r>
-        <w:rPr>
-          <w:rFonts w:cstheme="minorHAnsi"/>
-        </w:rPr>
-        <w:t xml:space="preserve"> </w:t>
+      <w:r>
+        <w:rPr>
+          <w:rFonts w:cstheme="minorHAnsi"/>
+        </w:rPr>
+        <w:t xml:space="preserve">Spermophilus </w:t>
       </w:r>
       <w:r>
         <w:rPr>
@@ -2551,28 +2014,12 @@
         </w:rPr>
         <w:t xml:space="preserve">saturates, </w:t>
       </w:r>
-      <w:proofErr w:type="spellStart"/>
-      <w:r>
-        <w:rPr>
-          <w:rFonts w:cstheme="minorHAnsi"/>
-        </w:rPr>
-        <w:t>Taricha</w:t>
-      </w:r>
-      <w:proofErr w:type="spellEnd"/>
-      <w:r>
-        <w:rPr>
-          <w:rFonts w:cstheme="minorHAnsi"/>
-        </w:rPr>
-        <w:t xml:space="preserve"> </w:t>
-      </w:r>
-      <w:proofErr w:type="spellStart"/>
-      <w:r>
-        <w:rPr>
-          <w:rFonts w:cstheme="minorHAnsi"/>
-        </w:rPr>
-        <w:t>sierrea</w:t>
-      </w:r>
-      <w:proofErr w:type="spellEnd"/>
+      <w:r>
+        <w:rPr>
+          <w:rFonts w:cstheme="minorHAnsi"/>
+        </w:rPr>
+        <w:t>Taricha sierrea</w:t>
+      </w:r>
     </w:p>
     <w:p>
       <w:pPr>
@@ -2611,7 +2058,19 @@
         <w:rPr>
           <w:rFonts w:cstheme="minorHAnsi"/>
         </w:rPr>
-        <w:t>Because the only way to summarize and quantify the availability of certain parameters within species records requires “downloading” all the records for a given species, and that download can only occur 300 records at a time, it was necessary to take a sample of species with a relatively fewer number of records. Here are some summary stats for species with &lt; 5000 records with coordinates in the US:</w:t>
+        <w:t>Because the only way to summarize and quantify the availability of certain parameters within species records requires “downloading” all the records for a given species, and that download can only occur 300 records at a time, it was necessary to take a sample of species with a relatively fewer number of records. Here are some summary stats for s</w:t>
+      </w:r>
+      <w:r>
+        <w:rPr>
+          <w:rFonts w:cstheme="minorHAnsi"/>
+        </w:rPr>
+        <w:t>pecies with &lt; 30</w:t>
+      </w:r>
+      <w:r>
+        <w:rPr>
+          <w:rFonts w:cstheme="minorHAnsi"/>
+        </w:rPr>
+        <w:t>000 records with coordinates in the US:</w:t>
       </w:r>
     </w:p>
     <w:tbl>
@@ -2661,7 +2120,14 @@
                 <w:rFonts w:cstheme="minorHAnsi"/>
                 <w:b/>
               </w:rPr>
-              <w:t>(&lt; 5000 records)</w:t>
+              <w:t>(&lt; 30</w:t>
+            </w:r>
+            <w:r>
+              <w:rPr>
+                <w:rFonts w:cstheme="minorHAnsi"/>
+                <w:b/>
+              </w:rPr>
+              <w:t>000 records)</w:t>
             </w:r>
           </w:p>
         </w:tc>
@@ -2744,23 +2210,7 @@
                 <w:rFonts w:cstheme="minorHAnsi"/>
                 <w:b/>
               </w:rPr>
-              <w:t xml:space="preserve"> (± </w:t>
-            </w:r>
-            <w:proofErr w:type="spellStart"/>
-            <w:r>
-              <w:rPr>
-                <w:rFonts w:cstheme="minorHAnsi"/>
-                <w:b/>
-              </w:rPr>
-              <w:t>sd</w:t>
-            </w:r>
-            <w:proofErr w:type="spellEnd"/>
-            <w:r>
-              <w:rPr>
-                <w:rFonts w:cstheme="minorHAnsi"/>
-                <w:b/>
-              </w:rPr>
-              <w:t>)</w:t>
+              <w:t xml:space="preserve"> (± sd)</w:t>
             </w:r>
           </w:p>
         </w:tc>
@@ -2819,7 +2269,7 @@
               <w:rPr>
                 <w:rFonts w:cstheme="minorHAnsi"/>
               </w:rPr>
-              <w:t>921</w:t>
+              <w:t>1153</w:t>
             </w:r>
           </w:p>
         </w:tc>
@@ -2838,7 +2288,7 @@
               <w:rPr>
                 <w:rFonts w:cstheme="minorHAnsi"/>
               </w:rPr>
-              <w:t>1084890</w:t>
+              <w:t>3924616</w:t>
             </w:r>
           </w:p>
         </w:tc>
@@ -2857,7 +2307,25 @@
               <w:rPr>
                 <w:rFonts w:cstheme="minorHAnsi"/>
               </w:rPr>
-              <w:t>1178 (1251)</w:t>
+              <w:t>3404</w:t>
+            </w:r>
+            <w:r>
+              <w:rPr>
+                <w:rFonts w:cstheme="minorHAnsi"/>
+              </w:rPr>
+              <w:t xml:space="preserve"> (</w:t>
+            </w:r>
+            <w:r>
+              <w:rPr>
+                <w:rFonts w:cstheme="minorHAnsi"/>
+              </w:rPr>
+              <w:t>5415</w:t>
+            </w:r>
+            <w:r>
+              <w:rPr>
+                <w:rFonts w:cstheme="minorHAnsi"/>
+              </w:rPr>
+              <w:t>)</w:t>
             </w:r>
           </w:p>
         </w:tc>
@@ -2876,8 +2344,10 @@
               <w:rPr>
                 <w:rFonts w:cstheme="minorHAnsi"/>
               </w:rPr>
-              <w:t>703</w:t>
-            </w:r>
+              <w:t>1121</w:t>
+            </w:r>
+            <w:bookmarkStart w:id="0" w:name="_GoBack"/>
+            <w:bookmarkEnd w:id="0"/>
           </w:p>
         </w:tc>
       </w:tr>
@@ -3100,8 +2570,6 @@
                 <w:rFonts w:cstheme="minorHAnsi"/>
               </w:rPr>
             </w:pPr>
-            <w:bookmarkStart w:id="0" w:name="_GoBack"/>
-            <w:bookmarkEnd w:id="0"/>
           </w:p>
         </w:tc>
       </w:tr>
@@ -3139,7 +2607,7 @@
               <w:rPr>
                 <w:rFonts w:cstheme="minorHAnsi"/>
               </w:rPr>
-              <w:t>646</w:t>
+              <w:t>3404</w:t>
             </w:r>
           </w:p>
         </w:tc>
@@ -3158,7 +2626,7 @@
               <w:rPr>
                 <w:rFonts w:cstheme="minorHAnsi"/>
               </w:rPr>
-              <w:t>532</w:t>
+              <w:t>2144</w:t>
             </w:r>
           </w:p>
         </w:tc>
@@ -3177,7 +2645,7 @@
               <w:rPr>
                 <w:rFonts w:cstheme="minorHAnsi"/>
               </w:rPr>
-              <w:t>57.6</w:t>
+              <w:t>53.1</w:t>
             </w:r>
           </w:p>
         </w:tc>
@@ -3196,7 +2664,7 @@
               <w:rPr>
                 <w:rFonts w:cstheme="minorHAnsi"/>
               </w:rPr>
-              <w:t>42.4</w:t>
+              <w:t>46.9</w:t>
             </w:r>
           </w:p>
         </w:tc>
@@ -3248,7 +2716,7 @@
               <w:rPr>
                 <w:rFonts w:cstheme="minorHAnsi"/>
               </w:rPr>
-              <w:t>1355</w:t>
+              <w:t>3706</w:t>
             </w:r>
           </w:p>
         </w:tc>
@@ -3363,7 +2831,7 @@
               <w:rPr>
                 <w:rFonts w:cstheme="minorHAnsi"/>
               </w:rPr>
-              <w:t>1178</w:t>
+              <w:t>3404</w:t>
             </w:r>
           </w:p>
         </w:tc>
@@ -3478,7 +2946,7 @@
               <w:rPr>
                 <w:rFonts w:cstheme="minorHAnsi"/>
               </w:rPr>
-              <w:t>1111</w:t>
+              <w:t>3277</w:t>
             </w:r>
           </w:p>
         </w:tc>
@@ -3497,7 +2965,7 @@
               <w:rPr>
                 <w:rFonts w:cstheme="minorHAnsi"/>
               </w:rPr>
-              <w:t>67</w:t>
+              <w:t>127</w:t>
             </w:r>
           </w:p>
         </w:tc>
@@ -3593,7 +3061,7 @@
               <w:rPr>
                 <w:rFonts w:cstheme="minorHAnsi"/>
               </w:rPr>
-              <w:t>1123</w:t>
+              <w:t>3297</w:t>
             </w:r>
           </w:p>
         </w:tc>
@@ -3612,7 +3080,7 @@
               <w:rPr>
                 <w:rFonts w:cstheme="minorHAnsi"/>
               </w:rPr>
-              <w:t>55</w:t>
+              <w:t>106</w:t>
             </w:r>
           </w:p>
         </w:tc>
@@ -3708,7 +3176,7 @@
               <w:rPr>
                 <w:rFonts w:cstheme="minorHAnsi"/>
               </w:rPr>
-              <w:t>1178</w:t>
+              <w:t>3404</w:t>
             </w:r>
           </w:p>
         </w:tc>
@@ -3823,7 +3291,7 @@
               <w:rPr>
                 <w:rFonts w:cstheme="minorHAnsi"/>
               </w:rPr>
-              <w:t>97</w:t>
+              <w:t>519</w:t>
             </w:r>
           </w:p>
         </w:tc>
@@ -3842,7 +3310,7 @@
               <w:rPr>
                 <w:rFonts w:cstheme="minorHAnsi"/>
               </w:rPr>
-              <w:t>1081</w:t>
+              <w:t>3215</w:t>
             </w:r>
           </w:p>
         </w:tc>

</xml_diff>

<commit_message>
updated stats in GBIF Important Fields doc and made some changes to python summarization script
</commit_message>
<xml_diff>
--- a/GBIF Important Fields.docx
+++ b/GBIF Important Fields.docx
@@ -280,6 +280,7 @@
         <w:pStyle w:val="NormalWeb"/>
         <w:spacing w:before="0" w:beforeAutospacing="0" w:after="0" w:afterAutospacing="0"/>
       </w:pPr>
+      <w:proofErr w:type="spellStart"/>
       <w:r>
         <w:rPr>
           <w:rFonts w:ascii="Arial" w:hAnsi="Arial" w:cs="Arial"/>
@@ -291,6 +292,7 @@
         </w:rPr>
         <w:t>basisOfRecord</w:t>
       </w:r>
+      <w:proofErr w:type="spellEnd"/>
     </w:p>
     <w:p>
       <w:pPr>
@@ -509,6 +511,7 @@
         <w:pStyle w:val="NormalWeb"/>
         <w:spacing w:before="0" w:beforeAutospacing="0" w:after="0" w:afterAutospacing="0"/>
       </w:pPr>
+      <w:proofErr w:type="spellStart"/>
       <w:r>
         <w:rPr>
           <w:rFonts w:ascii="Arial" w:hAnsi="Arial" w:cs="Arial"/>
@@ -520,6 +523,7 @@
         </w:rPr>
         <w:t>coordinateUncertaintyInMeters</w:t>
       </w:r>
+      <w:proofErr w:type="spellEnd"/>
     </w:p>
     <w:p>
       <w:pPr>
@@ -559,7 +563,55 @@
           <w:sz w:val="22"/>
           <w:szCs w:val="22"/>
         </w:rPr>
-        <w:t>“The horizontal distance (in meters) from the given decimalLatitude and decimalLongitude describing the smallest circle containing the whole of the Location. Leave the value empty if the uncertainty is unknown, cannot be estimated, or is not applicable (because there are no coordinates). Zero is not a valid value for this term.”</w:t>
+        <w:t xml:space="preserve">“The horizontal distance (in meters) from the given </w:t>
+      </w:r>
+      <w:proofErr w:type="spellStart"/>
+      <w:r>
+        <w:rPr>
+          <w:rFonts w:ascii="Arial" w:hAnsi="Arial" w:cs="Arial"/>
+          <w:i/>
+          <w:iCs/>
+          <w:color w:val="000000"/>
+          <w:sz w:val="22"/>
+          <w:szCs w:val="22"/>
+        </w:rPr>
+        <w:t>decimalLatitude</w:t>
+      </w:r>
+      <w:proofErr w:type="spellEnd"/>
+      <w:r>
+        <w:rPr>
+          <w:rFonts w:ascii="Arial" w:hAnsi="Arial" w:cs="Arial"/>
+          <w:i/>
+          <w:iCs/>
+          <w:color w:val="000000"/>
+          <w:sz w:val="22"/>
+          <w:szCs w:val="22"/>
+        </w:rPr>
+        <w:t xml:space="preserve"> and </w:t>
+      </w:r>
+      <w:proofErr w:type="spellStart"/>
+      <w:r>
+        <w:rPr>
+          <w:rFonts w:ascii="Arial" w:hAnsi="Arial" w:cs="Arial"/>
+          <w:i/>
+          <w:iCs/>
+          <w:color w:val="000000"/>
+          <w:sz w:val="22"/>
+          <w:szCs w:val="22"/>
+        </w:rPr>
+        <w:t>decimalLongitude</w:t>
+      </w:r>
+      <w:proofErr w:type="spellEnd"/>
+      <w:r>
+        <w:rPr>
+          <w:rFonts w:ascii="Arial" w:hAnsi="Arial" w:cs="Arial"/>
+          <w:i/>
+          <w:iCs/>
+          <w:color w:val="000000"/>
+          <w:sz w:val="22"/>
+          <w:szCs w:val="22"/>
+        </w:rPr>
+        <w:t xml:space="preserve"> describing the smallest circle containing the whole of the Location. Leave the value empty if the uncertainty is unknown, cannot be estimated, or is not applicable (because there are no coordinates). Zero is not a valid value for this term.”</w:t>
       </w:r>
     </w:p>
     <w:p>
@@ -582,6 +634,7 @@
         <w:pStyle w:val="NormalWeb"/>
         <w:spacing w:before="0" w:beforeAutospacing="0" w:after="0" w:afterAutospacing="0"/>
       </w:pPr>
+      <w:proofErr w:type="spellStart"/>
       <w:r>
         <w:rPr>
           <w:rFonts w:ascii="Arial" w:hAnsi="Arial" w:cs="Arial"/>
@@ -593,6 +646,7 @@
         </w:rPr>
         <w:t>countryCode</w:t>
       </w:r>
+      <w:proofErr w:type="spellEnd"/>
     </w:p>
     <w:p>
       <w:pPr>
@@ -631,6 +685,7 @@
         <w:pStyle w:val="NormalWeb"/>
         <w:spacing w:before="0" w:beforeAutospacing="0" w:after="0" w:afterAutospacing="0"/>
       </w:pPr>
+      <w:proofErr w:type="spellStart"/>
       <w:r>
         <w:rPr>
           <w:rFonts w:ascii="Arial" w:hAnsi="Arial" w:cs="Arial"/>
@@ -642,6 +697,7 @@
         </w:rPr>
         <w:t>decimalLatitude</w:t>
       </w:r>
+      <w:proofErr w:type="spellEnd"/>
     </w:p>
     <w:p>
       <w:pPr>
@@ -666,7 +722,55 @@
           <w:sz w:val="22"/>
           <w:szCs w:val="22"/>
         </w:rPr>
-        <w:t>“The geographic latitude (in decimal degrees, using the spatial reference system given in geodeticDatum) of the geographic center of a Location. Positive values are north of the Equator, negative values are south of it. Legal values lie between -90 and 90, inclusive.”</w:t>
+        <w:t xml:space="preserve">“The geographic latitude (in decimal degrees, using the spatial reference system given in </w:t>
+      </w:r>
+      <w:proofErr w:type="spellStart"/>
+      <w:r>
+        <w:rPr>
+          <w:rFonts w:ascii="Arial" w:hAnsi="Arial" w:cs="Arial"/>
+          <w:i/>
+          <w:iCs/>
+          <w:color w:val="000000"/>
+          <w:sz w:val="22"/>
+          <w:szCs w:val="22"/>
+        </w:rPr>
+        <w:t>geodeticDatum</w:t>
+      </w:r>
+      <w:proofErr w:type="spellEnd"/>
+      <w:r>
+        <w:rPr>
+          <w:rFonts w:ascii="Arial" w:hAnsi="Arial" w:cs="Arial"/>
+          <w:i/>
+          <w:iCs/>
+          <w:color w:val="000000"/>
+          <w:sz w:val="22"/>
+          <w:szCs w:val="22"/>
+        </w:rPr>
+        <w:t xml:space="preserve">) of the geographic center of a Location. Positive values are north of the </w:t>
+      </w:r>
+      <w:proofErr w:type="gramStart"/>
+      <w:r>
+        <w:rPr>
+          <w:rFonts w:ascii="Arial" w:hAnsi="Arial" w:cs="Arial"/>
+          <w:i/>
+          <w:iCs/>
+          <w:color w:val="000000"/>
+          <w:sz w:val="22"/>
+          <w:szCs w:val="22"/>
+        </w:rPr>
+        <w:t>Equator,</w:t>
+      </w:r>
+      <w:proofErr w:type="gramEnd"/>
+      <w:r>
+        <w:rPr>
+          <w:rFonts w:ascii="Arial" w:hAnsi="Arial" w:cs="Arial"/>
+          <w:i/>
+          <w:iCs/>
+          <w:color w:val="000000"/>
+          <w:sz w:val="22"/>
+          <w:szCs w:val="22"/>
+        </w:rPr>
+        <w:t xml:space="preserve"> negative values are south of it. Legal values lie between -90 and 90, inclusive.”</w:t>
       </w:r>
     </w:p>
     <w:p>
@@ -689,6 +793,7 @@
         <w:pStyle w:val="NormalWeb"/>
         <w:spacing w:before="0" w:beforeAutospacing="0" w:after="0" w:afterAutospacing="0"/>
       </w:pPr>
+      <w:proofErr w:type="spellStart"/>
       <w:r>
         <w:rPr>
           <w:rFonts w:ascii="Arial" w:hAnsi="Arial" w:cs="Arial"/>
@@ -700,6 +805,7 @@
         </w:rPr>
         <w:t>decimalLongitude</w:t>
       </w:r>
+      <w:proofErr w:type="spellEnd"/>
     </w:p>
     <w:p>
       <w:pPr>
@@ -724,7 +830,55 @@
           <w:sz w:val="22"/>
           <w:szCs w:val="22"/>
         </w:rPr>
-        <w:t>“The geographic longitude (in decimal degrees, using the spatial reference system given in geodeticDatum) of the geographic center of a Location. Positive values are east of the Greenwich Meridian, negative values are west of it. Legal values lie between -180 and 180, inclusive.”</w:t>
+        <w:t xml:space="preserve">“The geographic longitude (in decimal degrees, using the spatial reference system given in </w:t>
+      </w:r>
+      <w:proofErr w:type="spellStart"/>
+      <w:r>
+        <w:rPr>
+          <w:rFonts w:ascii="Arial" w:hAnsi="Arial" w:cs="Arial"/>
+          <w:i/>
+          <w:iCs/>
+          <w:color w:val="000000"/>
+          <w:sz w:val="22"/>
+          <w:szCs w:val="22"/>
+        </w:rPr>
+        <w:t>geodeticDatum</w:t>
+      </w:r>
+      <w:proofErr w:type="spellEnd"/>
+      <w:r>
+        <w:rPr>
+          <w:rFonts w:ascii="Arial" w:hAnsi="Arial" w:cs="Arial"/>
+          <w:i/>
+          <w:iCs/>
+          <w:color w:val="000000"/>
+          <w:sz w:val="22"/>
+          <w:szCs w:val="22"/>
+        </w:rPr>
+        <w:t xml:space="preserve">) of the geographic center of a Location. Positive values are east of the Greenwich </w:t>
+      </w:r>
+      <w:proofErr w:type="gramStart"/>
+      <w:r>
+        <w:rPr>
+          <w:rFonts w:ascii="Arial" w:hAnsi="Arial" w:cs="Arial"/>
+          <w:i/>
+          <w:iCs/>
+          <w:color w:val="000000"/>
+          <w:sz w:val="22"/>
+          <w:szCs w:val="22"/>
+        </w:rPr>
+        <w:t>Meridian,</w:t>
+      </w:r>
+      <w:proofErr w:type="gramEnd"/>
+      <w:r>
+        <w:rPr>
+          <w:rFonts w:ascii="Arial" w:hAnsi="Arial" w:cs="Arial"/>
+          <w:i/>
+          <w:iCs/>
+          <w:color w:val="000000"/>
+          <w:sz w:val="22"/>
+          <w:szCs w:val="22"/>
+        </w:rPr>
+        <w:t xml:space="preserve"> negative values are west of it. Legal values lie between -180 and 180, inclusive.”</w:t>
       </w:r>
     </w:p>
     <w:p>
@@ -749,6 +903,7 @@
         <w:pStyle w:val="NormalWeb"/>
         <w:spacing w:before="0" w:beforeAutospacing="0" w:after="0" w:afterAutospacing="0"/>
       </w:pPr>
+      <w:proofErr w:type="spellStart"/>
       <w:r>
         <w:rPr>
           <w:rFonts w:ascii="Arial" w:hAnsi="Arial" w:cs="Arial"/>
@@ -758,8 +913,57 @@
           <w:sz w:val="22"/>
           <w:szCs w:val="22"/>
         </w:rPr>
-        <w:t>eventRemarks / locality / locationRemarks / occurrenceRemarks</w:t>
-      </w:r>
+        <w:t>eventRemarks</w:t>
+      </w:r>
+      <w:proofErr w:type="spellEnd"/>
+      <w:r>
+        <w:rPr>
+          <w:rFonts w:ascii="Arial" w:hAnsi="Arial" w:cs="Arial"/>
+          <w:b/>
+          <w:bCs/>
+          <w:color w:val="000000"/>
+          <w:sz w:val="22"/>
+          <w:szCs w:val="22"/>
+        </w:rPr>
+        <w:t xml:space="preserve"> / locality / </w:t>
+      </w:r>
+      <w:proofErr w:type="spellStart"/>
+      <w:r>
+        <w:rPr>
+          <w:rFonts w:ascii="Arial" w:hAnsi="Arial" w:cs="Arial"/>
+          <w:b/>
+          <w:bCs/>
+          <w:color w:val="000000"/>
+          <w:sz w:val="22"/>
+          <w:szCs w:val="22"/>
+        </w:rPr>
+        <w:t>locationRemarks</w:t>
+      </w:r>
+      <w:proofErr w:type="spellEnd"/>
+      <w:r>
+        <w:rPr>
+          <w:rFonts w:ascii="Arial" w:hAnsi="Arial" w:cs="Arial"/>
+          <w:b/>
+          <w:bCs/>
+          <w:color w:val="000000"/>
+          <w:sz w:val="22"/>
+          <w:szCs w:val="22"/>
+        </w:rPr>
+        <w:t xml:space="preserve"> / </w:t>
+      </w:r>
+      <w:proofErr w:type="spellStart"/>
+      <w:r>
+        <w:rPr>
+          <w:rFonts w:ascii="Arial" w:hAnsi="Arial" w:cs="Arial"/>
+          <w:b/>
+          <w:bCs/>
+          <w:color w:val="000000"/>
+          <w:sz w:val="22"/>
+          <w:szCs w:val="22"/>
+        </w:rPr>
+        <w:t>occurrenceRemarks</w:t>
+      </w:r>
+      <w:proofErr w:type="spellEnd"/>
     </w:p>
     <w:p>
       <w:pPr>
@@ -789,6 +993,7 @@
         <w:pStyle w:val="NormalWeb"/>
         <w:spacing w:before="0" w:beforeAutospacing="0" w:after="0" w:afterAutospacing="0"/>
       </w:pPr>
+      <w:proofErr w:type="spellStart"/>
       <w:r>
         <w:rPr>
           <w:rFonts w:ascii="Arial" w:hAnsi="Arial" w:cs="Arial"/>
@@ -800,6 +1005,7 @@
         </w:rPr>
         <w:t>geodeticDatum</w:t>
       </w:r>
+      <w:proofErr w:type="spellEnd"/>
     </w:p>
     <w:p>
       <w:pPr>
@@ -839,7 +1045,55 @@
           <w:sz w:val="22"/>
           <w:szCs w:val="22"/>
         </w:rPr>
-        <w:t>“The ellipsoid, geodetic datum, or spatial reference system (SRS) upon which the geographic coordinates given in decimalLatitude and decimalLongitude as based.”</w:t>
+        <w:t xml:space="preserve">“The ellipsoid, geodetic datum, or spatial reference system (SRS) upon which the geographic coordinates given in </w:t>
+      </w:r>
+      <w:proofErr w:type="spellStart"/>
+      <w:r>
+        <w:rPr>
+          <w:rFonts w:ascii="Arial" w:hAnsi="Arial" w:cs="Arial"/>
+          <w:i/>
+          <w:iCs/>
+          <w:color w:val="000000"/>
+          <w:sz w:val="22"/>
+          <w:szCs w:val="22"/>
+        </w:rPr>
+        <w:t>decimalLatitude</w:t>
+      </w:r>
+      <w:proofErr w:type="spellEnd"/>
+      <w:r>
+        <w:rPr>
+          <w:rFonts w:ascii="Arial" w:hAnsi="Arial" w:cs="Arial"/>
+          <w:i/>
+          <w:iCs/>
+          <w:color w:val="000000"/>
+          <w:sz w:val="22"/>
+          <w:szCs w:val="22"/>
+        </w:rPr>
+        <w:t xml:space="preserve"> and </w:t>
+      </w:r>
+      <w:proofErr w:type="spellStart"/>
+      <w:r>
+        <w:rPr>
+          <w:rFonts w:ascii="Arial" w:hAnsi="Arial" w:cs="Arial"/>
+          <w:i/>
+          <w:iCs/>
+          <w:color w:val="000000"/>
+          <w:sz w:val="22"/>
+          <w:szCs w:val="22"/>
+        </w:rPr>
+        <w:t>decimalLongitude</w:t>
+      </w:r>
+      <w:proofErr w:type="spellEnd"/>
+      <w:r>
+        <w:rPr>
+          <w:rFonts w:ascii="Arial" w:hAnsi="Arial" w:cs="Arial"/>
+          <w:i/>
+          <w:iCs/>
+          <w:color w:val="000000"/>
+          <w:sz w:val="22"/>
+          <w:szCs w:val="22"/>
+        </w:rPr>
+        <w:t xml:space="preserve"> as based.”</w:t>
       </w:r>
     </w:p>
     <w:p>
@@ -922,7 +1176,27 @@
           <w:sz w:val="22"/>
           <w:szCs w:val="22"/>
         </w:rPr>
-        <w:t xml:space="preserve">The latin binomial (i.e. scientific name) for the given taxon </w:t>
+        <w:t xml:space="preserve">The </w:t>
+      </w:r>
+      <w:proofErr w:type="spellStart"/>
+      <w:r>
+        <w:rPr>
+          <w:rFonts w:ascii="Arial" w:hAnsi="Arial" w:cs="Arial"/>
+          <w:color w:val="000000"/>
+          <w:sz w:val="22"/>
+          <w:szCs w:val="22"/>
+        </w:rPr>
+        <w:t>latin</w:t>
+      </w:r>
+      <w:proofErr w:type="spellEnd"/>
+      <w:r>
+        <w:rPr>
+          <w:rFonts w:ascii="Arial" w:hAnsi="Arial" w:cs="Arial"/>
+          <w:color w:val="000000"/>
+          <w:sz w:val="22"/>
+          <w:szCs w:val="22"/>
+        </w:rPr>
+        <w:t xml:space="preserve"> binomial (i.e. scientific name) for the given taxon </w:t>
       </w:r>
       <w:r>
         <w:rPr>
@@ -950,6 +1224,7 @@
         <w:pStyle w:val="NormalWeb"/>
         <w:spacing w:before="0" w:beforeAutospacing="0" w:after="0" w:afterAutospacing="0"/>
       </w:pPr>
+      <w:proofErr w:type="spellStart"/>
       <w:r>
         <w:rPr>
           <w:rFonts w:ascii="Arial" w:hAnsi="Arial" w:cs="Arial"/>
@@ -961,6 +1236,7 @@
         </w:rPr>
         <w:t>stateProvince</w:t>
       </w:r>
+      <w:proofErr w:type="spellEnd"/>
     </w:p>
     <w:p>
       <w:pPr>
@@ -994,6 +1270,7 @@
         <w:pStyle w:val="NormalWeb"/>
         <w:spacing w:before="0" w:beforeAutospacing="0" w:after="0" w:afterAutospacing="0"/>
       </w:pPr>
+      <w:proofErr w:type="spellStart"/>
       <w:r>
         <w:rPr>
           <w:rFonts w:ascii="Arial" w:hAnsi="Arial" w:cs="Arial"/>
@@ -1005,6 +1282,7 @@
         </w:rPr>
         <w:t>taxonRank</w:t>
       </w:r>
+      <w:proofErr w:type="spellEnd"/>
     </w:p>
     <w:p>
       <w:pPr>
@@ -1029,7 +1307,31 @@
           <w:sz w:val="22"/>
           <w:szCs w:val="22"/>
         </w:rPr>
-        <w:t>“The taxonomic rank of the most specific name in the scientificName.”</w:t>
+        <w:t xml:space="preserve">“The taxonomic rank of the most specific name in the </w:t>
+      </w:r>
+      <w:proofErr w:type="spellStart"/>
+      <w:r>
+        <w:rPr>
+          <w:rFonts w:ascii="Arial" w:hAnsi="Arial" w:cs="Arial"/>
+          <w:i/>
+          <w:iCs/>
+          <w:color w:val="000000"/>
+          <w:sz w:val="22"/>
+          <w:szCs w:val="22"/>
+        </w:rPr>
+        <w:t>scientificName</w:t>
+      </w:r>
+      <w:proofErr w:type="spellEnd"/>
+      <w:r>
+        <w:rPr>
+          <w:rFonts w:ascii="Arial" w:hAnsi="Arial" w:cs="Arial"/>
+          <w:i/>
+          <w:iCs/>
+          <w:color w:val="000000"/>
+          <w:sz w:val="22"/>
+          <w:szCs w:val="22"/>
+        </w:rPr>
+        <w:t>.”</w:t>
       </w:r>
       <w:r>
         <w:rPr>
@@ -1107,6 +1409,7 @@
         <w:pStyle w:val="NormalWeb"/>
         <w:spacing w:before="0" w:beforeAutospacing="0" w:after="0" w:afterAutospacing="0"/>
       </w:pPr>
+      <w:proofErr w:type="spellStart"/>
       <w:r>
         <w:rPr>
           <w:rFonts w:ascii="Arial" w:hAnsi="Arial" w:cs="Arial"/>
@@ -1118,6 +1421,7 @@
         </w:rPr>
         <w:t>taxonomicStatus</w:t>
       </w:r>
+      <w:proofErr w:type="spellEnd"/>
     </w:p>
     <w:p>
       <w:pPr>
@@ -1142,7 +1446,103 @@
           <w:sz w:val="22"/>
           <w:szCs w:val="22"/>
         </w:rPr>
-        <w:t>“The status of the use of the scientificName as a label for a taxon. Requires taxonomic opinion to define the scope of a taxon. Rules of priority then are used to define the taxonomic status of the nomenclature contained in that scope, combined with the experts opinion. It must be linked to a specific taxonomic reference that defines the concept.”</w:t>
+        <w:t xml:space="preserve">“The status of the use of the </w:t>
+      </w:r>
+      <w:proofErr w:type="spellStart"/>
+      <w:r>
+        <w:rPr>
+          <w:rFonts w:ascii="Arial" w:hAnsi="Arial" w:cs="Arial"/>
+          <w:i/>
+          <w:iCs/>
+          <w:color w:val="000000"/>
+          <w:sz w:val="22"/>
+          <w:szCs w:val="22"/>
+        </w:rPr>
+        <w:t>scientificName</w:t>
+      </w:r>
+      <w:proofErr w:type="spellEnd"/>
+      <w:r>
+        <w:rPr>
+          <w:rFonts w:ascii="Arial" w:hAnsi="Arial" w:cs="Arial"/>
+          <w:i/>
+          <w:iCs/>
+          <w:color w:val="000000"/>
+          <w:sz w:val="22"/>
+          <w:szCs w:val="22"/>
+        </w:rPr>
+        <w:t xml:space="preserve"> as a label for a </w:t>
+      </w:r>
+      <w:proofErr w:type="spellStart"/>
+      <w:r>
+        <w:rPr>
+          <w:rFonts w:ascii="Arial" w:hAnsi="Arial" w:cs="Arial"/>
+          <w:i/>
+          <w:iCs/>
+          <w:color w:val="000000"/>
+          <w:sz w:val="22"/>
+          <w:szCs w:val="22"/>
+        </w:rPr>
+        <w:t>taxon</w:t>
+      </w:r>
+      <w:proofErr w:type="spellEnd"/>
+      <w:r>
+        <w:rPr>
+          <w:rFonts w:ascii="Arial" w:hAnsi="Arial" w:cs="Arial"/>
+          <w:i/>
+          <w:iCs/>
+          <w:color w:val="000000"/>
+          <w:sz w:val="22"/>
+          <w:szCs w:val="22"/>
+        </w:rPr>
+        <w:t xml:space="preserve">. Requires taxonomic opinion to define the scope of a </w:t>
+      </w:r>
+      <w:proofErr w:type="spellStart"/>
+      <w:r>
+        <w:rPr>
+          <w:rFonts w:ascii="Arial" w:hAnsi="Arial" w:cs="Arial"/>
+          <w:i/>
+          <w:iCs/>
+          <w:color w:val="000000"/>
+          <w:sz w:val="22"/>
+          <w:szCs w:val="22"/>
+        </w:rPr>
+        <w:t>taxon</w:t>
+      </w:r>
+      <w:proofErr w:type="spellEnd"/>
+      <w:r>
+        <w:rPr>
+          <w:rFonts w:ascii="Arial" w:hAnsi="Arial" w:cs="Arial"/>
+          <w:i/>
+          <w:iCs/>
+          <w:color w:val="000000"/>
+          <w:sz w:val="22"/>
+          <w:szCs w:val="22"/>
+        </w:rPr>
+        <w:t xml:space="preserve">. Rules of priority then are used to define the taxonomic status of the nomenclature contained in that scope, combined with the </w:t>
+      </w:r>
+      <w:proofErr w:type="gramStart"/>
+      <w:r>
+        <w:rPr>
+          <w:rFonts w:ascii="Arial" w:hAnsi="Arial" w:cs="Arial"/>
+          <w:i/>
+          <w:iCs/>
+          <w:color w:val="000000"/>
+          <w:sz w:val="22"/>
+          <w:szCs w:val="22"/>
+        </w:rPr>
+        <w:t>experts</w:t>
+      </w:r>
+      <w:proofErr w:type="gramEnd"/>
+      <w:r>
+        <w:rPr>
+          <w:rFonts w:ascii="Arial" w:hAnsi="Arial" w:cs="Arial"/>
+          <w:i/>
+          <w:iCs/>
+          <w:color w:val="000000"/>
+          <w:sz w:val="22"/>
+          <w:szCs w:val="22"/>
+        </w:rPr>
+        <w:t xml:space="preserve"> opinion. It must be linked to a specific taxonomic reference that defines the concept.”</w:t>
       </w:r>
       <w:r>
         <w:rPr>
@@ -1220,6 +1620,7 @@
         <w:pStyle w:val="NormalWeb"/>
         <w:spacing w:before="0" w:beforeAutospacing="0" w:after="0" w:afterAutospacing="0"/>
       </w:pPr>
+      <w:proofErr w:type="spellStart"/>
       <w:r>
         <w:rPr>
           <w:rFonts w:ascii="Arial" w:hAnsi="Arial" w:cs="Arial"/>
@@ -1231,6 +1632,7 @@
         </w:rPr>
         <w:t>vernacularName</w:t>
       </w:r>
+      <w:proofErr w:type="spellEnd"/>
     </w:p>
     <w:p>
       <w:pPr>
@@ -1552,12 +1954,21 @@
                 <w:b/>
               </w:rPr>
             </w:pPr>
+            <w:proofErr w:type="spellStart"/>
             <w:r>
               <w:rPr>
                 <w:rFonts w:cstheme="minorHAnsi"/>
                 <w:b/>
               </w:rPr>
-              <w:t>std dev.</w:t>
+              <w:t>std</w:t>
+            </w:r>
+            <w:proofErr w:type="spellEnd"/>
+            <w:r>
+              <w:rPr>
+                <w:rFonts w:cstheme="minorHAnsi"/>
+                <w:b/>
+              </w:rPr>
+              <w:t xml:space="preserve"> dev.</w:t>
             </w:r>
           </w:p>
         </w:tc>
@@ -1810,7 +2221,21 @@
         <w:rPr>
           <w:rFonts w:cstheme="minorHAnsi"/>
         </w:rPr>
-        <w:t xml:space="preserve">. It uses the pyGBIF API package to assemble information on species occurrences in GBIF. Using the </w:t>
+        <w:t xml:space="preserve">. It uses the </w:t>
+      </w:r>
+      <w:proofErr w:type="spellStart"/>
+      <w:r>
+        <w:rPr>
+          <w:rFonts w:cstheme="minorHAnsi"/>
+        </w:rPr>
+        <w:t>pyGBIF</w:t>
+      </w:r>
+      <w:proofErr w:type="spellEnd"/>
+      <w:r>
+        <w:rPr>
+          <w:rFonts w:cstheme="minorHAnsi"/>
+        </w:rPr>
+        <w:t xml:space="preserve"> API package to assemble information on species occurrences in GBIF. Using the </w:t>
       </w:r>
       <w:r>
         <w:rPr>
@@ -1898,55 +2323,119 @@
         <w:rPr>
           <w:rFonts w:cstheme="minorHAnsi"/>
         </w:rPr>
-        <w:t>Accipiter cooperii</w:t>
-      </w:r>
+        <w:t xml:space="preserve">Accipiter </w:t>
+      </w:r>
+      <w:proofErr w:type="spellStart"/>
+      <w:r>
+        <w:rPr>
+          <w:rFonts w:cstheme="minorHAnsi"/>
+        </w:rPr>
+        <w:t>cooperii</w:t>
+      </w:r>
+      <w:proofErr w:type="spellEnd"/>
       <w:r>
         <w:rPr>
           <w:rFonts w:cstheme="minorHAnsi"/>
         </w:rPr>
         <w:t xml:space="preserve">, </w:t>
       </w:r>
-      <w:r>
-        <w:rPr>
-          <w:rFonts w:cstheme="minorHAnsi"/>
-        </w:rPr>
-        <w:t>Actitis macularius</w:t>
-      </w:r>
+      <w:proofErr w:type="spellStart"/>
+      <w:r>
+        <w:rPr>
+          <w:rFonts w:cstheme="minorHAnsi"/>
+        </w:rPr>
+        <w:t>Actitis</w:t>
+      </w:r>
+      <w:proofErr w:type="spellEnd"/>
+      <w:r>
+        <w:rPr>
+          <w:rFonts w:cstheme="minorHAnsi"/>
+        </w:rPr>
+        <w:t xml:space="preserve"> </w:t>
+      </w:r>
+      <w:proofErr w:type="spellStart"/>
+      <w:r>
+        <w:rPr>
+          <w:rFonts w:cstheme="minorHAnsi"/>
+        </w:rPr>
+        <w:t>macularius</w:t>
+      </w:r>
+      <w:proofErr w:type="spellEnd"/>
       <w:r>
         <w:rPr>
           <w:rFonts w:cstheme="minorHAnsi"/>
         </w:rPr>
         <w:t xml:space="preserve">, </w:t>
       </w:r>
-      <w:r>
-        <w:rPr>
-          <w:rFonts w:cstheme="minorHAnsi"/>
-        </w:rPr>
-        <w:t>Erethizon dorsata</w:t>
-      </w:r>
+      <w:proofErr w:type="spellStart"/>
+      <w:r>
+        <w:rPr>
+          <w:rFonts w:cstheme="minorHAnsi"/>
+        </w:rPr>
+        <w:t>Erethizon</w:t>
+      </w:r>
+      <w:proofErr w:type="spellEnd"/>
+      <w:r>
+        <w:rPr>
+          <w:rFonts w:cstheme="minorHAnsi"/>
+        </w:rPr>
+        <w:t xml:space="preserve"> </w:t>
+      </w:r>
+      <w:proofErr w:type="spellStart"/>
+      <w:r>
+        <w:rPr>
+          <w:rFonts w:cstheme="minorHAnsi"/>
+        </w:rPr>
+        <w:t>dorsata</w:t>
+      </w:r>
+      <w:proofErr w:type="spellEnd"/>
       <w:r>
         <w:rPr>
           <w:rFonts w:cstheme="minorHAnsi"/>
         </w:rPr>
         <w:t xml:space="preserve">, </w:t>
       </w:r>
-      <w:r>
-        <w:rPr>
-          <w:rFonts w:cstheme="minorHAnsi"/>
-        </w:rPr>
-        <w:t>Oreortyx pictus</w:t>
-      </w:r>
+      <w:proofErr w:type="spellStart"/>
+      <w:r>
+        <w:rPr>
+          <w:rFonts w:cstheme="minorHAnsi"/>
+        </w:rPr>
+        <w:t>Oreortyx</w:t>
+      </w:r>
+      <w:proofErr w:type="spellEnd"/>
+      <w:r>
+        <w:rPr>
+          <w:rFonts w:cstheme="minorHAnsi"/>
+        </w:rPr>
+        <w:t xml:space="preserve"> </w:t>
+      </w:r>
+      <w:proofErr w:type="spellStart"/>
+      <w:r>
+        <w:rPr>
+          <w:rFonts w:cstheme="minorHAnsi"/>
+        </w:rPr>
+        <w:t>pictus</w:t>
+      </w:r>
+      <w:proofErr w:type="spellEnd"/>
       <w:r>
         <w:rPr>
           <w:rFonts w:cstheme="minorHAnsi"/>
         </w:rPr>
         <w:t xml:space="preserve">, </w:t>
       </w:r>
-      <w:r>
-        <w:rPr>
-          <w:rFonts w:cstheme="minorHAnsi"/>
-        </w:rPr>
-        <w:t xml:space="preserve">Pantherophis </w:t>
+      <w:proofErr w:type="spellStart"/>
+      <w:r>
+        <w:rPr>
+          <w:rFonts w:cstheme="minorHAnsi"/>
+        </w:rPr>
+        <w:t>Pantherophis</w:t>
+      </w:r>
+      <w:proofErr w:type="spellEnd"/>
+      <w:r>
+        <w:rPr>
+          <w:rFonts w:cstheme="minorHAnsi"/>
+        </w:rPr>
+        <w:t xml:space="preserve"> </w:t>
       </w:r>
       <w:r>
         <w:rPr>
@@ -1954,12 +2443,28 @@
         </w:rPr>
         <w:t xml:space="preserve">vulpine, </w:t>
       </w:r>
-      <w:r>
-        <w:rPr>
-          <w:rFonts w:cstheme="minorHAnsi"/>
-        </w:rPr>
-        <w:t>Poecile hudsonica</w:t>
-      </w:r>
+      <w:proofErr w:type="spellStart"/>
+      <w:r>
+        <w:rPr>
+          <w:rFonts w:cstheme="minorHAnsi"/>
+        </w:rPr>
+        <w:t>Poecile</w:t>
+      </w:r>
+      <w:proofErr w:type="spellEnd"/>
+      <w:r>
+        <w:rPr>
+          <w:rFonts w:cstheme="minorHAnsi"/>
+        </w:rPr>
+        <w:t xml:space="preserve"> </w:t>
+      </w:r>
+      <w:proofErr w:type="spellStart"/>
+      <w:r>
+        <w:rPr>
+          <w:rFonts w:cstheme="minorHAnsi"/>
+        </w:rPr>
+        <w:t>hudsonica</w:t>
+      </w:r>
+      <w:proofErr w:type="spellEnd"/>
       <w:r>
         <w:rPr>
           <w:rFonts w:cstheme="minorHAnsi"/>
@@ -1970,7 +2475,14 @@
         <w:rPr>
           <w:rFonts w:cstheme="minorHAnsi"/>
         </w:rPr>
-        <w:t>Puma yagouaro</w:t>
+        <w:t xml:space="preserve">Puma </w:t>
+      </w:r>
+      <w:proofErr w:type="spellStart"/>
+      <w:r>
+        <w:rPr>
+          <w:rFonts w:cstheme="minorHAnsi"/>
+        </w:rPr>
+        <w:t>yagouaro</w:t>
       </w:r>
       <w:r>
         <w:rPr>
@@ -1984,29 +2496,54 @@
         </w:rPr>
         <w:t>ndi</w:t>
       </w:r>
+      <w:proofErr w:type="spellEnd"/>
       <w:r>
         <w:rPr>
           <w:rFonts w:cstheme="minorHAnsi"/>
         </w:rPr>
         <w:t xml:space="preserve">, </w:t>
       </w:r>
-      <w:r>
-        <w:rPr>
-          <w:rFonts w:cstheme="minorHAnsi"/>
-        </w:rPr>
-        <w:t>Rhinella marinus</w:t>
-      </w:r>
+      <w:proofErr w:type="spellStart"/>
+      <w:r>
+        <w:rPr>
+          <w:rFonts w:cstheme="minorHAnsi"/>
+        </w:rPr>
+        <w:t>Rhinella</w:t>
+      </w:r>
+      <w:proofErr w:type="spellEnd"/>
+      <w:r>
+        <w:rPr>
+          <w:rFonts w:cstheme="minorHAnsi"/>
+        </w:rPr>
+        <w:t xml:space="preserve"> </w:t>
+      </w:r>
+      <w:proofErr w:type="spellStart"/>
+      <w:r>
+        <w:rPr>
+          <w:rFonts w:cstheme="minorHAnsi"/>
+        </w:rPr>
+        <w:t>marinus</w:t>
+      </w:r>
+      <w:proofErr w:type="spellEnd"/>
       <w:r>
         <w:rPr>
           <w:rFonts w:cstheme="minorHAnsi"/>
         </w:rPr>
         <w:t xml:space="preserve">, </w:t>
       </w:r>
-      <w:r>
-        <w:rPr>
-          <w:rFonts w:cstheme="minorHAnsi"/>
-        </w:rPr>
-        <w:t xml:space="preserve">Spermophilus </w:t>
+      <w:proofErr w:type="spellStart"/>
+      <w:r>
+        <w:rPr>
+          <w:rFonts w:cstheme="minorHAnsi"/>
+        </w:rPr>
+        <w:t>Spermophilus</w:t>
+      </w:r>
+      <w:proofErr w:type="spellEnd"/>
+      <w:r>
+        <w:rPr>
+          <w:rFonts w:cstheme="minorHAnsi"/>
+        </w:rPr>
+        <w:t xml:space="preserve"> </w:t>
       </w:r>
       <w:r>
         <w:rPr>
@@ -2014,12 +2551,28 @@
         </w:rPr>
         <w:t xml:space="preserve">saturates, </w:t>
       </w:r>
-      <w:r>
-        <w:rPr>
-          <w:rFonts w:cstheme="minorHAnsi"/>
-        </w:rPr>
-        <w:t>Taricha sierrea</w:t>
-      </w:r>
+      <w:proofErr w:type="spellStart"/>
+      <w:r>
+        <w:rPr>
+          <w:rFonts w:cstheme="minorHAnsi"/>
+        </w:rPr>
+        <w:t>Taricha</w:t>
+      </w:r>
+      <w:proofErr w:type="spellEnd"/>
+      <w:r>
+        <w:rPr>
+          <w:rFonts w:cstheme="minorHAnsi"/>
+        </w:rPr>
+        <w:t xml:space="preserve"> </w:t>
+      </w:r>
+      <w:proofErr w:type="spellStart"/>
+      <w:r>
+        <w:rPr>
+          <w:rFonts w:cstheme="minorHAnsi"/>
+        </w:rPr>
+        <w:t>sierrea</w:t>
+      </w:r>
+      <w:proofErr w:type="spellEnd"/>
     </w:p>
     <w:p>
       <w:pPr>
@@ -2210,7 +2763,23 @@
                 <w:rFonts w:cstheme="minorHAnsi"/>
                 <w:b/>
               </w:rPr>
-              <w:t xml:space="preserve"> (± sd)</w:t>
+              <w:t xml:space="preserve"> (± </w:t>
+            </w:r>
+            <w:proofErr w:type="spellStart"/>
+            <w:r>
+              <w:rPr>
+                <w:rFonts w:cstheme="minorHAnsi"/>
+                <w:b/>
+              </w:rPr>
+              <w:t>sd</w:t>
+            </w:r>
+            <w:proofErr w:type="spellEnd"/>
+            <w:r>
+              <w:rPr>
+                <w:rFonts w:cstheme="minorHAnsi"/>
+                <w:b/>
+              </w:rPr>
+              <w:t>)</w:t>
             </w:r>
           </w:p>
         </w:tc>
@@ -2269,7 +2838,7 @@
               <w:rPr>
                 <w:rFonts w:cstheme="minorHAnsi"/>
               </w:rPr>
-              <w:t>1153</w:t>
+              <w:t>1154</w:t>
             </w:r>
           </w:p>
         </w:tc>
@@ -2288,7 +2857,7 @@
               <w:rPr>
                 <w:rFonts w:cstheme="minorHAnsi"/>
               </w:rPr>
-              <w:t>3924616</w:t>
+              <w:t>3939839</w:t>
             </w:r>
           </w:p>
         </w:tc>
@@ -2307,7 +2876,13 @@
               <w:rPr>
                 <w:rFonts w:cstheme="minorHAnsi"/>
               </w:rPr>
-              <w:t>3404</w:t>
+              <w:t>341</w:t>
+            </w:r>
+            <w:r>
+              <w:rPr>
+                <w:rFonts w:cstheme="minorHAnsi"/>
+              </w:rPr>
+              <w:t>4</w:t>
             </w:r>
             <w:r>
               <w:rPr>
@@ -2319,7 +2894,7 @@
               <w:rPr>
                 <w:rFonts w:cstheme="minorHAnsi"/>
               </w:rPr>
-              <w:t>5415</w:t>
+              <w:t>5423</w:t>
             </w:r>
             <w:r>
               <w:rPr>
@@ -2344,7 +2919,7 @@
               <w:rPr>
                 <w:rFonts w:cstheme="minorHAnsi"/>
               </w:rPr>
-              <w:t>1121</w:t>
+              <w:t>1122</w:t>
             </w:r>
             <w:bookmarkStart w:id="0" w:name="_GoBack"/>
             <w:bookmarkEnd w:id="0"/>
@@ -2384,20 +2959,25 @@
       <w:tblPr>
         <w:tblStyle w:val="TableGrid"/>
         <w:tblW w:w="0" w:type="auto"/>
+        <w:jc w:val="center"/>
         <w:tblLook w:val="04A0" w:firstRow="1" w:lastRow="0" w:firstColumn="1" w:lastColumn="0" w:noHBand="0" w:noVBand="1"/>
       </w:tblPr>
       <w:tblGrid>
-        <w:gridCol w:w="3325"/>
+        <w:gridCol w:w="2210"/>
+        <w:gridCol w:w="1271"/>
         <w:gridCol w:w="1165"/>
-        <w:gridCol w:w="1165"/>
-        <w:gridCol w:w="1165"/>
-        <w:gridCol w:w="1165"/>
-        <w:gridCol w:w="1165"/>
+        <w:gridCol w:w="878"/>
+        <w:gridCol w:w="1106"/>
+        <w:gridCol w:w="1375"/>
+        <w:gridCol w:w="1345"/>
       </w:tblGrid>
       <w:tr>
-        <w:tc>
-          <w:tcPr>
-            <w:tcW w:w="3325" w:type="dxa"/>
+        <w:trPr>
+          <w:jc w:val="center"/>
+        </w:trPr>
+        <w:tc>
+          <w:tcPr>
+            <w:tcW w:w="2210" w:type="dxa"/>
             <w:tcBorders>
               <w:right w:val="nil"/>
             </w:tcBorders>
@@ -2414,10 +2994,11 @@
         </w:tc>
         <w:tc>
           <w:tcPr>
-            <w:tcW w:w="5825" w:type="dxa"/>
+            <w:tcW w:w="5795" w:type="dxa"/>
             <w:gridSpan w:val="5"/>
             <w:tcBorders>
               <w:left w:val="nil"/>
+              <w:right w:val="nil"/>
             </w:tcBorders>
           </w:tcPr>
           <w:p>
@@ -2435,13 +3016,33 @@
               </w:rPr>
               <w:t>Records Statistic</w:t>
             </w:r>
+          </w:p>
+        </w:tc>
+        <w:tc>
+          <w:tcPr>
+            <w:tcW w:w="1345" w:type="dxa"/>
+            <w:tcBorders>
+              <w:left w:val="nil"/>
+            </w:tcBorders>
+          </w:tcPr>
+          <w:p>
+            <w:pPr>
+              <w:jc w:val="center"/>
+              <w:rPr>
+                <w:rFonts w:cstheme="minorHAnsi"/>
+                <w:b/>
+              </w:rPr>
+            </w:pPr>
           </w:p>
         </w:tc>
       </w:tr>
       <w:tr>
-        <w:tc>
-          <w:tcPr>
-            <w:tcW w:w="3325" w:type="dxa"/>
+        <w:trPr>
+          <w:jc w:val="center"/>
+        </w:trPr>
+        <w:tc>
+          <w:tcPr>
+            <w:tcW w:w="2210" w:type="dxa"/>
             <w:vAlign w:val="bottom"/>
           </w:tcPr>
           <w:p>
@@ -2457,6 +3058,26 @@
                 <w:b/>
               </w:rPr>
               <w:t>Parameter</w:t>
+            </w:r>
+          </w:p>
+        </w:tc>
+        <w:tc>
+          <w:tcPr>
+            <w:tcW w:w="1271" w:type="dxa"/>
+            <w:vAlign w:val="bottom"/>
+          </w:tcPr>
+          <w:p>
+            <w:pPr>
+              <w:jc w:val="center"/>
+              <w:rPr>
+                <w:rFonts w:cstheme="minorHAnsi"/>
+              </w:rPr>
+            </w:pPr>
+            <w:r>
+              <w:rPr>
+                <w:rFonts w:cstheme="minorHAnsi"/>
+              </w:rPr>
+              <w:t>mean # recs. WITH parameter</w:t>
             </w:r>
           </w:p>
         </w:tc>
@@ -2476,117 +3097,122 @@
               <w:rPr>
                 <w:rFonts w:cstheme="minorHAnsi"/>
               </w:rPr>
+              <w:t>mean # recs. WITHOUT parameter</w:t>
+            </w:r>
+          </w:p>
+        </w:tc>
+        <w:tc>
+          <w:tcPr>
+            <w:tcW w:w="878" w:type="dxa"/>
+            <w:vAlign w:val="bottom"/>
+          </w:tcPr>
+          <w:p>
+            <w:pPr>
+              <w:jc w:val="center"/>
+              <w:rPr>
+                <w:rFonts w:cstheme="minorHAnsi"/>
+              </w:rPr>
+            </w:pPr>
+            <w:r>
+              <w:rPr>
+                <w:rFonts w:cstheme="minorHAnsi"/>
+              </w:rPr>
+              <w:t>mean % WITH</w:t>
+            </w:r>
+          </w:p>
+        </w:tc>
+        <w:tc>
+          <w:tcPr>
+            <w:tcW w:w="1106" w:type="dxa"/>
+            <w:vAlign w:val="bottom"/>
+          </w:tcPr>
+          <w:p>
+            <w:pPr>
+              <w:jc w:val="center"/>
+              <w:rPr>
+                <w:rFonts w:cstheme="minorHAnsi"/>
+              </w:rPr>
+            </w:pPr>
+            <w:r>
+              <w:rPr>
+                <w:rFonts w:cstheme="minorHAnsi"/>
+              </w:rPr>
+              <w:t>mean % WITHOUT</w:t>
+            </w:r>
+          </w:p>
+        </w:tc>
+        <w:tc>
+          <w:tcPr>
+            <w:tcW w:w="1375" w:type="dxa"/>
+            <w:vAlign w:val="bottom"/>
+          </w:tcPr>
+          <w:p>
+            <w:pPr>
+              <w:jc w:val="center"/>
+              <w:rPr>
+                <w:rFonts w:cstheme="minorHAnsi"/>
+              </w:rPr>
+            </w:pPr>
+            <w:r>
+              <w:rPr>
+                <w:rFonts w:cstheme="minorHAnsi"/>
+              </w:rPr>
+              <w:t xml:space="preserve">mean of parameter mean </w:t>
+            </w:r>
+          </w:p>
+        </w:tc>
+        <w:tc>
+          <w:tcPr>
+            <w:tcW w:w="1345" w:type="dxa"/>
+            <w:vAlign w:val="bottom"/>
+          </w:tcPr>
+          <w:p>
+            <w:pPr>
+              <w:jc w:val="center"/>
+              <w:rPr>
+                <w:rFonts w:cstheme="minorHAnsi"/>
+              </w:rPr>
+            </w:pPr>
+            <w:r>
+              <w:rPr>
+                <w:rFonts w:cstheme="minorHAnsi"/>
+              </w:rPr>
               <w:t>m</w:t>
             </w:r>
             <w:r>
               <w:rPr>
                 <w:rFonts w:cstheme="minorHAnsi"/>
               </w:rPr>
-              <w:t>ean</w:t>
-            </w:r>
-            <w:r>
-              <w:rPr>
-                <w:rFonts w:cstheme="minorHAnsi"/>
-              </w:rPr>
-              <w:t xml:space="preserve"> # recs. WITH parameter</w:t>
-            </w:r>
-          </w:p>
-        </w:tc>
-        <w:tc>
-          <w:tcPr>
-            <w:tcW w:w="1165" w:type="dxa"/>
-            <w:vAlign w:val="bottom"/>
-          </w:tcPr>
-          <w:p>
-            <w:pPr>
-              <w:jc w:val="center"/>
-              <w:rPr>
-                <w:rFonts w:cstheme="minorHAnsi"/>
-              </w:rPr>
-            </w:pPr>
-            <w:r>
-              <w:rPr>
-                <w:rFonts w:cstheme="minorHAnsi"/>
-              </w:rPr>
-              <w:t>mean # recs. WITHOUT parameter</w:t>
-            </w:r>
-          </w:p>
-        </w:tc>
-        <w:tc>
-          <w:tcPr>
-            <w:tcW w:w="1165" w:type="dxa"/>
-            <w:vAlign w:val="bottom"/>
-          </w:tcPr>
-          <w:p>
-            <w:pPr>
-              <w:jc w:val="center"/>
-              <w:rPr>
-                <w:rFonts w:cstheme="minorHAnsi"/>
-              </w:rPr>
-            </w:pPr>
-            <w:r>
-              <w:rPr>
-                <w:rFonts w:cstheme="minorHAnsi"/>
-              </w:rPr>
-              <w:t>mean</w:t>
-            </w:r>
-            <w:r>
-              <w:rPr>
-                <w:rFonts w:cstheme="minorHAnsi"/>
-              </w:rPr>
-              <w:t xml:space="preserve"> % WITH</w:t>
-            </w:r>
-          </w:p>
-        </w:tc>
-        <w:tc>
-          <w:tcPr>
-            <w:tcW w:w="1165" w:type="dxa"/>
-            <w:vAlign w:val="bottom"/>
-          </w:tcPr>
-          <w:p>
-            <w:pPr>
-              <w:jc w:val="center"/>
-              <w:rPr>
-                <w:rFonts w:cstheme="minorHAnsi"/>
-              </w:rPr>
-            </w:pPr>
-            <w:r>
-              <w:rPr>
-                <w:rFonts w:cstheme="minorHAnsi"/>
-              </w:rPr>
-              <w:t>mean % WITHOUT</w:t>
-            </w:r>
-          </w:p>
-        </w:tc>
-        <w:tc>
-          <w:tcPr>
-            <w:tcW w:w="1165" w:type="dxa"/>
-            <w:vAlign w:val="bottom"/>
-          </w:tcPr>
-          <w:p>
-            <w:pPr>
-              <w:jc w:val="center"/>
-              <w:rPr>
-                <w:rFonts w:cstheme="minorHAnsi"/>
-              </w:rPr>
-            </w:pPr>
+              <w:t>edian</w:t>
+            </w:r>
+            <w:r>
+              <w:rPr>
+                <w:rFonts w:cstheme="minorHAnsi"/>
+              </w:rPr>
+              <w:t xml:space="preserve"> of parameter mean</w:t>
+            </w:r>
           </w:p>
         </w:tc>
       </w:tr>
       <w:tr>
-        <w:tc>
-          <w:tcPr>
-            <w:tcW w:w="3325" w:type="dxa"/>
-          </w:tcPr>
-          <w:p>
-            <w:pPr>
-              <w:rPr>
-                <w:rFonts w:cstheme="minorHAnsi"/>
-              </w:rPr>
-            </w:pPr>
-            <w:r>
-              <w:rPr>
-                <w:rFonts w:cstheme="minorHAnsi"/>
+        <w:trPr>
+          <w:jc w:val="center"/>
+        </w:trPr>
+        <w:tc>
+          <w:tcPr>
+            <w:tcW w:w="2210" w:type="dxa"/>
+          </w:tcPr>
+          <w:p>
+            <w:pPr>
+              <w:rPr>
+                <w:rFonts w:cstheme="minorHAnsi"/>
+                <w:color w:val="FF0000"/>
+              </w:rPr>
+            </w:pPr>
+            <w:r>
+              <w:rPr>
+                <w:rFonts w:cstheme="minorHAnsi"/>
+                <w:color w:val="FF0000"/>
               </w:rPr>
               <w:t>Coordinate Uncertainty</w:t>
             </w:r>
@@ -2594,75 +3220,87 @@
         </w:tc>
         <w:tc>
           <w:tcPr>
+            <w:tcW w:w="1271" w:type="dxa"/>
+            <w:vAlign w:val="center"/>
+          </w:tcPr>
+          <w:p>
+            <w:pPr>
+              <w:jc w:val="right"/>
+              <w:rPr>
+                <w:rFonts w:cstheme="minorHAnsi"/>
+                <w:color w:val="FF0000"/>
+              </w:rPr>
+            </w:pPr>
+            <w:r>
+              <w:rPr>
+                <w:rFonts w:cstheme="minorHAnsi"/>
+                <w:color w:val="FF0000"/>
+              </w:rPr>
+              <w:t>1267</w:t>
+            </w:r>
+          </w:p>
+        </w:tc>
+        <w:tc>
+          <w:tcPr>
             <w:tcW w:w="1165" w:type="dxa"/>
+            <w:vAlign w:val="center"/>
           </w:tcPr>
           <w:p>
             <w:pPr>
               <w:jc w:val="right"/>
               <w:rPr>
                 <w:rFonts w:cstheme="minorHAnsi"/>
-              </w:rPr>
-            </w:pPr>
-            <w:r>
-              <w:rPr>
-                <w:rFonts w:cstheme="minorHAnsi"/>
-              </w:rPr>
-              <w:t>3404</w:t>
-            </w:r>
-          </w:p>
-        </w:tc>
-        <w:tc>
-          <w:tcPr>
-            <w:tcW w:w="1165" w:type="dxa"/>
+                <w:color w:val="FF0000"/>
+              </w:rPr>
+            </w:pPr>
+            <w:r>
+              <w:rPr>
+                <w:rFonts w:cstheme="minorHAnsi"/>
+                <w:color w:val="FF0000"/>
+              </w:rPr>
+              <w:t>2146</w:t>
+            </w:r>
+          </w:p>
+        </w:tc>
+        <w:tc>
+          <w:tcPr>
+            <w:tcW w:w="878" w:type="dxa"/>
+            <w:vAlign w:val="center"/>
           </w:tcPr>
           <w:p>
             <w:pPr>
               <w:jc w:val="right"/>
               <w:rPr>
                 <w:rFonts w:cstheme="minorHAnsi"/>
-              </w:rPr>
-            </w:pPr>
-            <w:r>
-              <w:rPr>
-                <w:rFonts w:cstheme="minorHAnsi"/>
-              </w:rPr>
-              <w:t>2144</w:t>
-            </w:r>
-          </w:p>
-        </w:tc>
-        <w:tc>
-          <w:tcPr>
-            <w:tcW w:w="1165" w:type="dxa"/>
+                <w:color w:val="FF0000"/>
+              </w:rPr>
+            </w:pPr>
+            <w:r>
+              <w:rPr>
+                <w:rFonts w:cstheme="minorHAnsi"/>
+                <w:color w:val="FF0000"/>
+              </w:rPr>
+              <w:t>53.1</w:t>
+            </w:r>
+          </w:p>
+        </w:tc>
+        <w:tc>
+          <w:tcPr>
+            <w:tcW w:w="1106" w:type="dxa"/>
+            <w:vAlign w:val="center"/>
           </w:tcPr>
           <w:p>
             <w:pPr>
               <w:jc w:val="right"/>
               <w:rPr>
                 <w:rFonts w:cstheme="minorHAnsi"/>
-              </w:rPr>
-            </w:pPr>
-            <w:r>
-              <w:rPr>
-                <w:rFonts w:cstheme="minorHAnsi"/>
-              </w:rPr>
-              <w:t>53.1</w:t>
-            </w:r>
-          </w:p>
-        </w:tc>
-        <w:tc>
-          <w:tcPr>
-            <w:tcW w:w="1165" w:type="dxa"/>
-          </w:tcPr>
-          <w:p>
-            <w:pPr>
-              <w:jc w:val="right"/>
-              <w:rPr>
-                <w:rFonts w:cstheme="minorHAnsi"/>
-              </w:rPr>
-            </w:pPr>
-            <w:r>
-              <w:rPr>
-                <w:rFonts w:cstheme="minorHAnsi"/>
+                <w:color w:val="FF0000"/>
+              </w:rPr>
+            </w:pPr>
+            <w:r>
+              <w:rPr>
+                <w:rFonts w:cstheme="minorHAnsi"/>
+                <w:color w:val="FF0000"/>
               </w:rPr>
               <w:t>46.9</w:t>
             </w:r>
@@ -2670,22 +3308,56 @@
         </w:tc>
         <w:tc>
           <w:tcPr>
-            <w:tcW w:w="1165" w:type="dxa"/>
-          </w:tcPr>
-          <w:p>
-            <w:pPr>
-              <w:jc w:val="right"/>
-              <w:rPr>
-                <w:rFonts w:cstheme="minorHAnsi"/>
-              </w:rPr>
-            </w:pPr>
+            <w:tcW w:w="1375" w:type="dxa"/>
+            <w:vAlign w:val="center"/>
+          </w:tcPr>
+          <w:p>
+            <w:pPr>
+              <w:jc w:val="center"/>
+              <w:rPr>
+                <w:rFonts w:cstheme="minorHAnsi"/>
+                <w:color w:val="FF0000"/>
+              </w:rPr>
+            </w:pPr>
+            <w:r>
+              <w:rPr>
+                <w:rFonts w:cstheme="minorHAnsi"/>
+                <w:color w:val="FF0000"/>
+              </w:rPr>
+              <w:t>9822</w:t>
+            </w:r>
+          </w:p>
+        </w:tc>
+        <w:tc>
+          <w:tcPr>
+            <w:tcW w:w="1345" w:type="dxa"/>
+            <w:vAlign w:val="center"/>
+          </w:tcPr>
+          <w:p>
+            <w:pPr>
+              <w:jc w:val="center"/>
+              <w:rPr>
+                <w:rFonts w:cstheme="minorHAnsi"/>
+                <w:color w:val="FF0000"/>
+              </w:rPr>
+            </w:pPr>
+            <w:r>
+              <w:rPr>
+                <w:rFonts w:cstheme="minorHAnsi"/>
+                <w:color w:val="FF0000"/>
+              </w:rPr>
+              <w:t>6383</w:t>
+            </w:r>
           </w:p>
         </w:tc>
       </w:tr>
       <w:tr>
-        <w:tc>
-          <w:tcPr>
-            <w:tcW w:w="3325" w:type="dxa"/>
+        <w:trPr>
+          <w:jc w:val="center"/>
+        </w:trPr>
+        <w:tc>
+          <w:tcPr>
+            <w:tcW w:w="2210" w:type="dxa"/>
           </w:tcPr>
           <w:p>
             <w:pPr>
@@ -2703,26 +3375,28 @@
         </w:tc>
         <w:tc>
           <w:tcPr>
+            <w:tcW w:w="1271" w:type="dxa"/>
+            <w:vAlign w:val="center"/>
+          </w:tcPr>
+          <w:p>
+            <w:pPr>
+              <w:jc w:val="right"/>
+              <w:rPr>
+                <w:rFonts w:cstheme="minorHAnsi"/>
+              </w:rPr>
+            </w:pPr>
+            <w:r>
+              <w:rPr>
+                <w:rFonts w:cstheme="minorHAnsi"/>
+              </w:rPr>
+              <w:t>3721</w:t>
+            </w:r>
+          </w:p>
+        </w:tc>
+        <w:tc>
+          <w:tcPr>
             <w:tcW w:w="1165" w:type="dxa"/>
-          </w:tcPr>
-          <w:p>
-            <w:pPr>
-              <w:jc w:val="right"/>
-              <w:rPr>
-                <w:rFonts w:cstheme="minorHAnsi"/>
-              </w:rPr>
-            </w:pPr>
-            <w:r>
-              <w:rPr>
-                <w:rFonts w:cstheme="minorHAnsi"/>
-              </w:rPr>
-              <w:t>3706</w:t>
-            </w:r>
-          </w:p>
-        </w:tc>
-        <w:tc>
-          <w:tcPr>
-            <w:tcW w:w="1165" w:type="dxa"/>
+            <w:vAlign w:val="center"/>
           </w:tcPr>
           <w:p>
             <w:pPr>
@@ -2741,7 +3415,8 @@
         </w:tc>
         <w:tc>
           <w:tcPr>
-            <w:tcW w:w="1165" w:type="dxa"/>
+            <w:tcW w:w="878" w:type="dxa"/>
+            <w:vAlign w:val="center"/>
           </w:tcPr>
           <w:p>
             <w:pPr>
@@ -2760,7 +3435,8 @@
         </w:tc>
         <w:tc>
           <w:tcPr>
-            <w:tcW w:w="1165" w:type="dxa"/>
+            <w:tcW w:w="1106" w:type="dxa"/>
+            <w:vAlign w:val="center"/>
           </w:tcPr>
           <w:p>
             <w:pPr>
@@ -2779,7 +3455,28 @@
         </w:tc>
         <w:tc>
           <w:tcPr>
-            <w:tcW w:w="1165" w:type="dxa"/>
+            <w:tcW w:w="1375" w:type="dxa"/>
+            <w:vAlign w:val="center"/>
+          </w:tcPr>
+          <w:p>
+            <w:pPr>
+              <w:jc w:val="center"/>
+              <w:rPr>
+                <w:rFonts w:cstheme="minorHAnsi"/>
+              </w:rPr>
+            </w:pPr>
+            <w:r>
+              <w:rPr>
+                <w:rFonts w:cstheme="minorHAnsi"/>
+              </w:rPr>
+              <w:t>--</w:t>
+            </w:r>
+          </w:p>
+        </w:tc>
+        <w:tc>
+          <w:tcPr>
+            <w:tcW w:w="1345" w:type="dxa"/>
+            <w:vAlign w:val="center"/>
           </w:tcPr>
           <w:p>
             <w:pPr>
@@ -2798,9 +3495,12 @@
         </w:tc>
       </w:tr>
       <w:tr>
-        <w:tc>
-          <w:tcPr>
-            <w:tcW w:w="3325" w:type="dxa"/>
+        <w:trPr>
+          <w:jc w:val="center"/>
+        </w:trPr>
+        <w:tc>
+          <w:tcPr>
+            <w:tcW w:w="2210" w:type="dxa"/>
           </w:tcPr>
           <w:p>
             <w:pPr>
@@ -2818,7 +3518,34 @@
         </w:tc>
         <w:tc>
           <w:tcPr>
+            <w:tcW w:w="1271" w:type="dxa"/>
+            <w:vAlign w:val="center"/>
+          </w:tcPr>
+          <w:p>
+            <w:pPr>
+              <w:jc w:val="right"/>
+              <w:rPr>
+                <w:rFonts w:cstheme="minorHAnsi"/>
+              </w:rPr>
+            </w:pPr>
+            <w:r>
+              <w:rPr>
+                <w:rFonts w:cstheme="minorHAnsi"/>
+              </w:rPr>
+              <w:t>341</w:t>
+            </w:r>
+            <w:r>
+              <w:rPr>
+                <w:rFonts w:cstheme="minorHAnsi"/>
+              </w:rPr>
+              <w:t>4</w:t>
+            </w:r>
+          </w:p>
+        </w:tc>
+        <w:tc>
+          <w:tcPr>
             <w:tcW w:w="1165" w:type="dxa"/>
+            <w:vAlign w:val="center"/>
           </w:tcPr>
           <w:p>
             <w:pPr>
@@ -2831,32 +3558,14 @@
               <w:rPr>
                 <w:rFonts w:cstheme="minorHAnsi"/>
               </w:rPr>
-              <w:t>3404</w:t>
-            </w:r>
-          </w:p>
-        </w:tc>
-        <w:tc>
-          <w:tcPr>
-            <w:tcW w:w="1165" w:type="dxa"/>
-          </w:tcPr>
-          <w:p>
-            <w:pPr>
-              <w:jc w:val="right"/>
-              <w:rPr>
-                <w:rFonts w:cstheme="minorHAnsi"/>
-              </w:rPr>
-            </w:pPr>
-            <w:r>
-              <w:rPr>
-                <w:rFonts w:cstheme="minorHAnsi"/>
-              </w:rPr>
               <w:t>0</w:t>
             </w:r>
           </w:p>
         </w:tc>
         <w:tc>
           <w:tcPr>
-            <w:tcW w:w="1165" w:type="dxa"/>
+            <w:tcW w:w="878" w:type="dxa"/>
+            <w:vAlign w:val="center"/>
           </w:tcPr>
           <w:p>
             <w:pPr>
@@ -2875,7 +3584,8 @@
         </w:tc>
         <w:tc>
           <w:tcPr>
-            <w:tcW w:w="1165" w:type="dxa"/>
+            <w:tcW w:w="1106" w:type="dxa"/>
+            <w:vAlign w:val="center"/>
           </w:tcPr>
           <w:p>
             <w:pPr>
@@ -2894,7 +3604,28 @@
         </w:tc>
         <w:tc>
           <w:tcPr>
-            <w:tcW w:w="1165" w:type="dxa"/>
+            <w:tcW w:w="1375" w:type="dxa"/>
+            <w:vAlign w:val="center"/>
+          </w:tcPr>
+          <w:p>
+            <w:pPr>
+              <w:jc w:val="center"/>
+              <w:rPr>
+                <w:rFonts w:cstheme="minorHAnsi"/>
+              </w:rPr>
+            </w:pPr>
+            <w:r>
+              <w:rPr>
+                <w:rFonts w:cstheme="minorHAnsi"/>
+              </w:rPr>
+              <w:t>--</w:t>
+            </w:r>
+          </w:p>
+        </w:tc>
+        <w:tc>
+          <w:tcPr>
+            <w:tcW w:w="1345" w:type="dxa"/>
+            <w:vAlign w:val="center"/>
           </w:tcPr>
           <w:p>
             <w:pPr>
@@ -2913,9 +3644,12 @@
         </w:tc>
       </w:tr>
       <w:tr>
-        <w:tc>
-          <w:tcPr>
-            <w:tcW w:w="3325" w:type="dxa"/>
+        <w:trPr>
+          <w:jc w:val="center"/>
+        </w:trPr>
+        <w:tc>
+          <w:tcPr>
+            <w:tcW w:w="2210" w:type="dxa"/>
           </w:tcPr>
           <w:p>
             <w:pPr>
@@ -2933,7 +3667,34 @@
         </w:tc>
         <w:tc>
           <w:tcPr>
+            <w:tcW w:w="1271" w:type="dxa"/>
+            <w:vAlign w:val="center"/>
+          </w:tcPr>
+          <w:p>
+            <w:pPr>
+              <w:jc w:val="right"/>
+              <w:rPr>
+                <w:rFonts w:cstheme="minorHAnsi"/>
+              </w:rPr>
+            </w:pPr>
+            <w:r>
+              <w:rPr>
+                <w:rFonts w:cstheme="minorHAnsi"/>
+              </w:rPr>
+              <w:t>328</w:t>
+            </w:r>
+            <w:r>
+              <w:rPr>
+                <w:rFonts w:cstheme="minorHAnsi"/>
+              </w:rPr>
+              <w:t>7</w:t>
+            </w:r>
+          </w:p>
+        </w:tc>
+        <w:tc>
+          <w:tcPr>
             <w:tcW w:w="1165" w:type="dxa"/>
+            <w:vAlign w:val="center"/>
           </w:tcPr>
           <w:p>
             <w:pPr>
@@ -2946,32 +3707,14 @@
               <w:rPr>
                 <w:rFonts w:cstheme="minorHAnsi"/>
               </w:rPr>
-              <w:t>3277</w:t>
-            </w:r>
-          </w:p>
-        </w:tc>
-        <w:tc>
-          <w:tcPr>
-            <w:tcW w:w="1165" w:type="dxa"/>
-          </w:tcPr>
-          <w:p>
-            <w:pPr>
-              <w:jc w:val="right"/>
-              <w:rPr>
-                <w:rFonts w:cstheme="minorHAnsi"/>
-              </w:rPr>
-            </w:pPr>
-            <w:r>
-              <w:rPr>
-                <w:rFonts w:cstheme="minorHAnsi"/>
-              </w:rPr>
               <w:t>127</w:t>
             </w:r>
           </w:p>
         </w:tc>
         <w:tc>
           <w:tcPr>
-            <w:tcW w:w="1165" w:type="dxa"/>
+            <w:tcW w:w="878" w:type="dxa"/>
+            <w:vAlign w:val="center"/>
           </w:tcPr>
           <w:p>
             <w:pPr>
@@ -2990,7 +3733,8 @@
         </w:tc>
         <w:tc>
           <w:tcPr>
-            <w:tcW w:w="1165" w:type="dxa"/>
+            <w:tcW w:w="1106" w:type="dxa"/>
+            <w:vAlign w:val="center"/>
           </w:tcPr>
           <w:p>
             <w:pPr>
@@ -3009,7 +3753,28 @@
         </w:tc>
         <w:tc>
           <w:tcPr>
-            <w:tcW w:w="1165" w:type="dxa"/>
+            <w:tcW w:w="1375" w:type="dxa"/>
+            <w:vAlign w:val="center"/>
+          </w:tcPr>
+          <w:p>
+            <w:pPr>
+              <w:jc w:val="center"/>
+              <w:rPr>
+                <w:rFonts w:cstheme="minorHAnsi"/>
+              </w:rPr>
+            </w:pPr>
+            <w:r>
+              <w:rPr>
+                <w:rFonts w:cstheme="minorHAnsi"/>
+              </w:rPr>
+              <w:t>--</w:t>
+            </w:r>
+          </w:p>
+        </w:tc>
+        <w:tc>
+          <w:tcPr>
+            <w:tcW w:w="1345" w:type="dxa"/>
+            <w:vAlign w:val="center"/>
           </w:tcPr>
           <w:p>
             <w:pPr>
@@ -3028,9 +3793,12 @@
         </w:tc>
       </w:tr>
       <w:tr>
-        <w:tc>
-          <w:tcPr>
-            <w:tcW w:w="3325" w:type="dxa"/>
+        <w:trPr>
+          <w:jc w:val="center"/>
+        </w:trPr>
+        <w:tc>
+          <w:tcPr>
+            <w:tcW w:w="2210" w:type="dxa"/>
           </w:tcPr>
           <w:p>
             <w:pPr>
@@ -3048,7 +3816,34 @@
         </w:tc>
         <w:tc>
           <w:tcPr>
+            <w:tcW w:w="1271" w:type="dxa"/>
+            <w:vAlign w:val="center"/>
+          </w:tcPr>
+          <w:p>
+            <w:pPr>
+              <w:jc w:val="right"/>
+              <w:rPr>
+                <w:rFonts w:cstheme="minorHAnsi"/>
+              </w:rPr>
+            </w:pPr>
+            <w:r>
+              <w:rPr>
+                <w:rFonts w:cstheme="minorHAnsi"/>
+              </w:rPr>
+              <w:t>330</w:t>
+            </w:r>
+            <w:r>
+              <w:rPr>
+                <w:rFonts w:cstheme="minorHAnsi"/>
+              </w:rPr>
+              <w:t>7</w:t>
+            </w:r>
+          </w:p>
+        </w:tc>
+        <w:tc>
+          <w:tcPr>
             <w:tcW w:w="1165" w:type="dxa"/>
+            <w:vAlign w:val="center"/>
           </w:tcPr>
           <w:p>
             <w:pPr>
@@ -3061,32 +3856,14 @@
               <w:rPr>
                 <w:rFonts w:cstheme="minorHAnsi"/>
               </w:rPr>
-              <w:t>3297</w:t>
-            </w:r>
-          </w:p>
-        </w:tc>
-        <w:tc>
-          <w:tcPr>
-            <w:tcW w:w="1165" w:type="dxa"/>
-          </w:tcPr>
-          <w:p>
-            <w:pPr>
-              <w:jc w:val="right"/>
-              <w:rPr>
-                <w:rFonts w:cstheme="minorHAnsi"/>
-              </w:rPr>
-            </w:pPr>
-            <w:r>
-              <w:rPr>
-                <w:rFonts w:cstheme="minorHAnsi"/>
-              </w:rPr>
-              <w:t>106</w:t>
-            </w:r>
-          </w:p>
-        </w:tc>
-        <w:tc>
-          <w:tcPr>
-            <w:tcW w:w="1165" w:type="dxa"/>
+              <w:t>107</w:t>
+            </w:r>
+          </w:p>
+        </w:tc>
+        <w:tc>
+          <w:tcPr>
+            <w:tcW w:w="878" w:type="dxa"/>
+            <w:vAlign w:val="center"/>
           </w:tcPr>
           <w:p>
             <w:pPr>
@@ -3105,7 +3882,8 @@
         </w:tc>
         <w:tc>
           <w:tcPr>
-            <w:tcW w:w="1165" w:type="dxa"/>
+            <w:tcW w:w="1106" w:type="dxa"/>
+            <w:vAlign w:val="center"/>
           </w:tcPr>
           <w:p>
             <w:pPr>
@@ -3124,7 +3902,28 @@
         </w:tc>
         <w:tc>
           <w:tcPr>
-            <w:tcW w:w="1165" w:type="dxa"/>
+            <w:tcW w:w="1375" w:type="dxa"/>
+            <w:vAlign w:val="center"/>
+          </w:tcPr>
+          <w:p>
+            <w:pPr>
+              <w:jc w:val="center"/>
+              <w:rPr>
+                <w:rFonts w:cstheme="minorHAnsi"/>
+              </w:rPr>
+            </w:pPr>
+            <w:r>
+              <w:rPr>
+                <w:rFonts w:cstheme="minorHAnsi"/>
+              </w:rPr>
+              <w:t>--</w:t>
+            </w:r>
+          </w:p>
+        </w:tc>
+        <w:tc>
+          <w:tcPr>
+            <w:tcW w:w="1345" w:type="dxa"/>
+            <w:vAlign w:val="center"/>
           </w:tcPr>
           <w:p>
             <w:pPr>
@@ -3143,9 +3942,12 @@
         </w:tc>
       </w:tr>
       <w:tr>
-        <w:tc>
-          <w:tcPr>
-            <w:tcW w:w="3325" w:type="dxa"/>
+        <w:trPr>
+          <w:jc w:val="center"/>
+        </w:trPr>
+        <w:tc>
+          <w:tcPr>
+            <w:tcW w:w="2210" w:type="dxa"/>
           </w:tcPr>
           <w:p>
             <w:pPr>
@@ -3163,7 +3965,34 @@
         </w:tc>
         <w:tc>
           <w:tcPr>
+            <w:tcW w:w="1271" w:type="dxa"/>
+            <w:vAlign w:val="center"/>
+          </w:tcPr>
+          <w:p>
+            <w:pPr>
+              <w:jc w:val="right"/>
+              <w:rPr>
+                <w:rFonts w:cstheme="minorHAnsi"/>
+              </w:rPr>
+            </w:pPr>
+            <w:r>
+              <w:rPr>
+                <w:rFonts w:cstheme="minorHAnsi"/>
+              </w:rPr>
+              <w:t>341</w:t>
+            </w:r>
+            <w:r>
+              <w:rPr>
+                <w:rFonts w:cstheme="minorHAnsi"/>
+              </w:rPr>
+              <w:t>4</w:t>
+            </w:r>
+          </w:p>
+        </w:tc>
+        <w:tc>
+          <w:tcPr>
             <w:tcW w:w="1165" w:type="dxa"/>
+            <w:vAlign w:val="center"/>
           </w:tcPr>
           <w:p>
             <w:pPr>
@@ -3176,32 +4005,14 @@
               <w:rPr>
                 <w:rFonts w:cstheme="minorHAnsi"/>
               </w:rPr>
-              <w:t>3404</w:t>
-            </w:r>
-          </w:p>
-        </w:tc>
-        <w:tc>
-          <w:tcPr>
-            <w:tcW w:w="1165" w:type="dxa"/>
-          </w:tcPr>
-          <w:p>
-            <w:pPr>
-              <w:jc w:val="right"/>
-              <w:rPr>
-                <w:rFonts w:cstheme="minorHAnsi"/>
-              </w:rPr>
-            </w:pPr>
-            <w:r>
-              <w:rPr>
-                <w:rFonts w:cstheme="minorHAnsi"/>
-              </w:rPr>
               <w:t>0</w:t>
             </w:r>
           </w:p>
         </w:tc>
         <w:tc>
           <w:tcPr>
-            <w:tcW w:w="1165" w:type="dxa"/>
+            <w:tcW w:w="878" w:type="dxa"/>
+            <w:vAlign w:val="center"/>
           </w:tcPr>
           <w:p>
             <w:pPr>
@@ -3220,7 +4031,8 @@
         </w:tc>
         <w:tc>
           <w:tcPr>
-            <w:tcW w:w="1165" w:type="dxa"/>
+            <w:tcW w:w="1106" w:type="dxa"/>
+            <w:vAlign w:val="center"/>
           </w:tcPr>
           <w:p>
             <w:pPr>
@@ -3239,7 +4051,28 @@
         </w:tc>
         <w:tc>
           <w:tcPr>
-            <w:tcW w:w="1165" w:type="dxa"/>
+            <w:tcW w:w="1375" w:type="dxa"/>
+            <w:vAlign w:val="center"/>
+          </w:tcPr>
+          <w:p>
+            <w:pPr>
+              <w:jc w:val="center"/>
+              <w:rPr>
+                <w:rFonts w:cstheme="minorHAnsi"/>
+              </w:rPr>
+            </w:pPr>
+            <w:r>
+              <w:rPr>
+                <w:rFonts w:cstheme="minorHAnsi"/>
+              </w:rPr>
+              <w:t>--</w:t>
+            </w:r>
+          </w:p>
+        </w:tc>
+        <w:tc>
+          <w:tcPr>
+            <w:tcW w:w="1345" w:type="dxa"/>
+            <w:vAlign w:val="center"/>
           </w:tcPr>
           <w:p>
             <w:pPr>
@@ -3258,9 +4091,12 @@
         </w:tc>
       </w:tr>
       <w:tr>
-        <w:tc>
-          <w:tcPr>
-            <w:tcW w:w="3325" w:type="dxa"/>
+        <w:trPr>
+          <w:jc w:val="center"/>
+        </w:trPr>
+        <w:tc>
+          <w:tcPr>
+            <w:tcW w:w="2210" w:type="dxa"/>
           </w:tcPr>
           <w:p>
             <w:pPr>
@@ -3278,7 +4114,28 @@
         </w:tc>
         <w:tc>
           <w:tcPr>
+            <w:tcW w:w="1271" w:type="dxa"/>
+            <w:vAlign w:val="center"/>
+          </w:tcPr>
+          <w:p>
+            <w:pPr>
+              <w:jc w:val="right"/>
+              <w:rPr>
+                <w:rFonts w:cstheme="minorHAnsi"/>
+              </w:rPr>
+            </w:pPr>
+            <w:r>
+              <w:rPr>
+                <w:rFonts w:cstheme="minorHAnsi"/>
+              </w:rPr>
+              <w:t>190</w:t>
+            </w:r>
+          </w:p>
+        </w:tc>
+        <w:tc>
+          <w:tcPr>
             <w:tcW w:w="1165" w:type="dxa"/>
+            <w:vAlign w:val="center"/>
           </w:tcPr>
           <w:p>
             <w:pPr>
@@ -3291,32 +4148,14 @@
               <w:rPr>
                 <w:rFonts w:cstheme="minorHAnsi"/>
               </w:rPr>
-              <w:t>519</w:t>
-            </w:r>
-          </w:p>
-        </w:tc>
-        <w:tc>
-          <w:tcPr>
-            <w:tcW w:w="1165" w:type="dxa"/>
-          </w:tcPr>
-          <w:p>
-            <w:pPr>
-              <w:jc w:val="right"/>
-              <w:rPr>
-                <w:rFonts w:cstheme="minorHAnsi"/>
-              </w:rPr>
-            </w:pPr>
-            <w:r>
-              <w:rPr>
-                <w:rFonts w:cstheme="minorHAnsi"/>
-              </w:rPr>
-              <w:t>3215</w:t>
-            </w:r>
-          </w:p>
-        </w:tc>
-        <w:tc>
-          <w:tcPr>
-            <w:tcW w:w="1165" w:type="dxa"/>
+              <w:t>3224</w:t>
+            </w:r>
+          </w:p>
+        </w:tc>
+        <w:tc>
+          <w:tcPr>
+            <w:tcW w:w="878" w:type="dxa"/>
+            <w:vAlign w:val="center"/>
           </w:tcPr>
           <w:p>
             <w:pPr>
@@ -3335,7 +4174,8 @@
         </w:tc>
         <w:tc>
           <w:tcPr>
-            <w:tcW w:w="1165" w:type="dxa"/>
+            <w:tcW w:w="1106" w:type="dxa"/>
+            <w:vAlign w:val="center"/>
           </w:tcPr>
           <w:p>
             <w:pPr>
@@ -3354,7 +4194,28 @@
         </w:tc>
         <w:tc>
           <w:tcPr>
-            <w:tcW w:w="1165" w:type="dxa"/>
+            <w:tcW w:w="1375" w:type="dxa"/>
+            <w:vAlign w:val="center"/>
+          </w:tcPr>
+          <w:p>
+            <w:pPr>
+              <w:jc w:val="center"/>
+              <w:rPr>
+                <w:rFonts w:cstheme="minorHAnsi"/>
+              </w:rPr>
+            </w:pPr>
+            <w:r>
+              <w:rPr>
+                <w:rFonts w:cstheme="minorHAnsi"/>
+              </w:rPr>
+              <w:t>--</w:t>
+            </w:r>
+          </w:p>
+        </w:tc>
+        <w:tc>
+          <w:tcPr>
+            <w:tcW w:w="1345" w:type="dxa"/>
+            <w:vAlign w:val="center"/>
           </w:tcPr>
           <w:p>
             <w:pPr>

</xml_diff>

<commit_message>
made a few changes to GBIF important fields doc
</commit_message>
<xml_diff>
--- a/GBIF Important Fields.docx
+++ b/GBIF Important Fields.docx
@@ -114,7 +114,25 @@
           <w:sz w:val="22"/>
           <w:szCs w:val="22"/>
         </w:rPr>
-        <w:t xml:space="preserve">There are a total of </w:t>
+        <w:t>There are a</w:t>
+      </w:r>
+      <w:r>
+        <w:rPr>
+          <w:rFonts w:ascii="Arial" w:hAnsi="Arial" w:cs="Arial"/>
+          <w:color w:val="000000"/>
+          <w:sz w:val="22"/>
+          <w:szCs w:val="22"/>
+        </w:rPr>
+        <w:t>t least</w:t>
+      </w:r>
+      <w:r>
+        <w:rPr>
+          <w:rFonts w:ascii="Arial" w:hAnsi="Arial" w:cs="Arial"/>
+          <w:color w:val="000000"/>
+          <w:sz w:val="22"/>
+          <w:szCs w:val="22"/>
+        </w:rPr>
+        <w:t xml:space="preserve"> </w:t>
       </w:r>
       <w:hyperlink r:id="rId9" w:history="1">
         <w:r>
@@ -488,6 +506,84 @@
           <w:sz w:val="22"/>
           <w:szCs w:val="22"/>
         </w:rPr>
+        <w:t>Event</w:t>
+      </w:r>
+    </w:p>
+    <w:p>
+      <w:pPr>
+        <w:pStyle w:val="NormalWeb"/>
+        <w:numPr>
+          <w:ilvl w:val="0"/>
+          <w:numId w:val="2"/>
+        </w:numPr>
+        <w:spacing w:before="0" w:beforeAutospacing="0" w:after="0" w:afterAutospacing="0"/>
+        <w:textAlignment w:val="baseline"/>
+        <w:rPr>
+          <w:rFonts w:ascii="Arial" w:hAnsi="Arial" w:cs="Arial"/>
+          <w:color w:val="000000"/>
+          <w:sz w:val="22"/>
+          <w:szCs w:val="22"/>
+        </w:rPr>
+      </w:pPr>
+      <w:r>
+        <w:rPr>
+          <w:rFonts w:ascii="Arial" w:hAnsi="Arial" w:cs="Arial"/>
+          <w:color w:val="000000"/>
+          <w:sz w:val="22"/>
+          <w:szCs w:val="22"/>
+        </w:rPr>
+        <w:t>Taxon</w:t>
+      </w:r>
+    </w:p>
+    <w:p>
+      <w:pPr>
+        <w:pStyle w:val="NormalWeb"/>
+        <w:numPr>
+          <w:ilvl w:val="0"/>
+          <w:numId w:val="2"/>
+        </w:numPr>
+        <w:spacing w:before="0" w:beforeAutospacing="0" w:after="0" w:afterAutospacing="0"/>
+        <w:textAlignment w:val="baseline"/>
+        <w:rPr>
+          <w:rFonts w:ascii="Arial" w:hAnsi="Arial" w:cs="Arial"/>
+          <w:color w:val="000000"/>
+          <w:sz w:val="22"/>
+          <w:szCs w:val="22"/>
+        </w:rPr>
+      </w:pPr>
+      <w:r>
+        <w:rPr>
+          <w:rFonts w:ascii="Arial" w:hAnsi="Arial" w:cs="Arial"/>
+          <w:color w:val="000000"/>
+          <w:sz w:val="22"/>
+          <w:szCs w:val="22"/>
+        </w:rPr>
+        <w:t>Occurrence</w:t>
+      </w:r>
+    </w:p>
+    <w:p>
+      <w:pPr>
+        <w:pStyle w:val="NormalWeb"/>
+        <w:numPr>
+          <w:ilvl w:val="0"/>
+          <w:numId w:val="2"/>
+        </w:numPr>
+        <w:spacing w:before="0" w:beforeAutospacing="0" w:after="0" w:afterAutospacing="0"/>
+        <w:textAlignment w:val="baseline"/>
+        <w:rPr>
+          <w:rFonts w:ascii="Arial" w:hAnsi="Arial" w:cs="Arial"/>
+          <w:color w:val="000000"/>
+          <w:sz w:val="22"/>
+          <w:szCs w:val="22"/>
+        </w:rPr>
+      </w:pPr>
+      <w:r>
+        <w:rPr>
+          <w:rFonts w:ascii="Arial" w:hAnsi="Arial" w:cs="Arial"/>
+          <w:color w:val="000000"/>
+          <w:sz w:val="22"/>
+          <w:szCs w:val="22"/>
+        </w:rPr>
         <w:t>Unknown</w:t>
       </w:r>
     </w:p>
@@ -969,6 +1065,12 @@
       <w:pPr>
         <w:pStyle w:val="NormalWeb"/>
         <w:spacing w:before="0" w:beforeAutospacing="0" w:after="0" w:afterAutospacing="0"/>
+        <w:rPr>
+          <w:rFonts w:ascii="Arial" w:hAnsi="Arial" w:cs="Arial"/>
+          <w:color w:val="000000"/>
+          <w:sz w:val="22"/>
+          <w:szCs w:val="22"/>
+        </w:rPr>
       </w:pPr>
       <w:r>
         <w:rPr>
@@ -978,20 +1080,27 @@
           <w:szCs w:val="22"/>
         </w:rPr>
         <w:t>These three fields descriptive contain textual information about the occurrence as related by observers. It could potentially be useful for a detailed examination of individual records.</w:t>
-      </w:r>
-    </w:p>
-    <w:p>
-      <w:pPr>
-        <w:spacing w:after="240"/>
-      </w:pPr>
-      <w:r>
-        <w:br/>
       </w:r>
     </w:p>
     <w:p>
       <w:pPr>
         <w:pStyle w:val="NormalWeb"/>
         <w:spacing w:before="0" w:beforeAutospacing="0" w:after="0" w:afterAutospacing="0"/>
+        <w:rPr>
+          <w:rFonts w:ascii="Arial" w:hAnsi="Arial" w:cs="Arial"/>
+          <w:b/>
+          <w:color w:val="000000"/>
+          <w:sz w:val="22"/>
+          <w:szCs w:val="22"/>
+        </w:rPr>
+      </w:pPr>
+      <w:bookmarkStart w:id="0" w:name="_GoBack"/>
+      <w:bookmarkEnd w:id="0"/>
+    </w:p>
+    <w:p>
+      <w:pPr>
+        <w:pStyle w:val="NormalWeb"/>
+        <w:spacing w:before="0" w:beforeAutospacing="0" w:after="0" w:afterAutospacing="0"/>
       </w:pPr>
       <w:proofErr w:type="spellStart"/>
       <w:r>
@@ -1135,6 +1244,12 @@
       <w:pPr>
         <w:pStyle w:val="NormalWeb"/>
         <w:spacing w:before="0" w:beforeAutospacing="0" w:after="0" w:afterAutospacing="0"/>
+        <w:rPr>
+          <w:rFonts w:ascii="Arial" w:hAnsi="Arial" w:cs="Arial"/>
+          <w:color w:val="000000"/>
+          <w:sz w:val="22"/>
+          <w:szCs w:val="22"/>
+        </w:rPr>
       </w:pPr>
       <w:r>
         <w:rPr>
@@ -1144,6 +1259,160 @@
           <w:szCs w:val="22"/>
         </w:rPr>
         <w:t>Ordinal month in which the event occurred. Could be used for determining seasonal status of the recorded occurrence.</w:t>
+      </w:r>
+    </w:p>
+    <w:p>
+      <w:pPr>
+        <w:pStyle w:val="NormalWeb"/>
+        <w:spacing w:before="0" w:beforeAutospacing="0" w:after="0" w:afterAutospacing="0"/>
+        <w:rPr>
+          <w:rFonts w:ascii="Arial" w:hAnsi="Arial" w:cs="Arial"/>
+          <w:color w:val="000000"/>
+          <w:sz w:val="22"/>
+          <w:szCs w:val="22"/>
+        </w:rPr>
+      </w:pPr>
+    </w:p>
+    <w:p>
+      <w:pPr>
+        <w:pStyle w:val="NormalWeb"/>
+        <w:spacing w:before="0" w:beforeAutospacing="0" w:after="0" w:afterAutospacing="0"/>
+      </w:pPr>
+      <w:proofErr w:type="spellStart"/>
+      <w:r>
+        <w:rPr>
+          <w:rFonts w:ascii="Arial" w:hAnsi="Arial" w:cs="Arial"/>
+          <w:b/>
+          <w:bCs/>
+          <w:color w:val="000000"/>
+          <w:sz w:val="22"/>
+          <w:szCs w:val="22"/>
+        </w:rPr>
+        <w:t>occurrenceID</w:t>
+      </w:r>
+      <w:proofErr w:type="spellEnd"/>
+    </w:p>
+    <w:p>
+      <w:pPr>
+        <w:pStyle w:val="NormalWeb"/>
+        <w:spacing w:before="0" w:beforeAutospacing="0" w:after="0" w:afterAutospacing="0"/>
+      </w:pPr>
+      <w:r>
+        <w:rPr>
+          <w:rFonts w:ascii="Arial" w:hAnsi="Arial" w:cs="Arial"/>
+          <w:color w:val="000000"/>
+          <w:sz w:val="22"/>
+          <w:szCs w:val="22"/>
+        </w:rPr>
+        <w:t>A unique code for t</w:t>
+      </w:r>
+      <w:r>
+        <w:rPr>
+          <w:rFonts w:ascii="Arial" w:hAnsi="Arial" w:cs="Arial"/>
+          <w:color w:val="000000"/>
+          <w:sz w:val="22"/>
+          <w:szCs w:val="22"/>
+        </w:rPr>
+        <w:t>he individual occurrence record. From GBIF terms:</w:t>
+      </w:r>
+      <w:r>
+        <w:rPr>
+          <w:rFonts w:ascii="Arial" w:hAnsi="Arial" w:cs="Arial"/>
+          <w:color w:val="000000"/>
+          <w:sz w:val="22"/>
+          <w:szCs w:val="22"/>
+        </w:rPr>
+        <w:t xml:space="preserve"> </w:t>
+      </w:r>
+      <w:r>
+        <w:rPr>
+          <w:rFonts w:ascii="Arial" w:hAnsi="Arial" w:cs="Arial"/>
+          <w:i/>
+          <w:color w:val="000000"/>
+          <w:sz w:val="22"/>
+          <w:szCs w:val="22"/>
+        </w:rPr>
+        <w:t>“</w:t>
+      </w:r>
+      <w:r>
+        <w:rPr>
+          <w:i/>
+        </w:rPr>
+        <w:t xml:space="preserve">A unique identifier for the occurrence, allowing the same occurrence to be recognized across dataset versions as well as through data downloads and use (see </w:t>
+      </w:r>
+      <w:hyperlink r:id="rId13" w:anchor="occurrenceID" w:history="1">
+        <w:r>
+          <w:rPr>
+            <w:rStyle w:val="Emphasis"/>
+            <w:i w:val="0"/>
+            <w:color w:val="0000FF"/>
+            <w:u w:val="single"/>
+          </w:rPr>
+          <w:t>Darwin Core Terms: A quick reference guide</w:t>
+        </w:r>
+      </w:hyperlink>
+      <w:r>
+        <w:rPr>
+          <w:i/>
+        </w:rPr>
+        <w:t>)</w:t>
+      </w:r>
+      <w:r>
+        <w:rPr>
+          <w:i/>
+        </w:rPr>
+        <w:br/>
+        <w:t xml:space="preserve">Ideally, the </w:t>
+      </w:r>
+      <w:proofErr w:type="spellStart"/>
+      <w:r>
+        <w:rPr>
+          <w:i/>
+        </w:rPr>
+        <w:t>occurrenceID</w:t>
+      </w:r>
+      <w:proofErr w:type="spellEnd"/>
+      <w:r>
+        <w:rPr>
+          <w:i/>
+        </w:rPr>
+        <w:t xml:space="preserve"> is a persistent global unique identifier. As a minimum requirement, it has to be unique within the published dataset. It allows to recognize the same occurrence over time when the dataset indexing is refreshed; it links additional data like images; and it makes it possible to cite records e.g. in usage reports or in publications. This means that the </w:t>
+      </w:r>
+      <w:proofErr w:type="spellStart"/>
+      <w:r>
+        <w:rPr>
+          <w:i/>
+        </w:rPr>
+        <w:t>occurrenceID</w:t>
+      </w:r>
+      <w:proofErr w:type="spellEnd"/>
+      <w:r>
+        <w:rPr>
+          <w:i/>
+        </w:rPr>
+        <w:t xml:space="preserve"> needs to reliably stay with the occurrence at source, and to consistently refer to the same occurrence in published datasets</w:t>
+      </w:r>
+      <w:r>
+        <w:rPr>
+          <w:i/>
+        </w:rPr>
+        <w:t xml:space="preserve"> and any underlying source data</w:t>
+      </w:r>
+      <w:r>
+        <w:rPr>
+          <w:i/>
+        </w:rPr>
+        <w:t>.</w:t>
+      </w:r>
+      <w:r>
+        <w:rPr>
+          <w:rFonts w:ascii="Arial" w:hAnsi="Arial" w:cs="Arial"/>
+          <w:i/>
+          <w:color w:val="000000"/>
+          <w:sz w:val="22"/>
+          <w:szCs w:val="22"/>
+        </w:rPr>
+        <w:t>”</w:t>
       </w:r>
     </w:p>
     <w:p/>
@@ -1649,7 +1918,6 @@
         <w:t>The common (or vernacular) name. Could potentially be more than one common name because of taxonomic changes or inclusion of subspecies taxa.</w:t>
       </w:r>
     </w:p>
-    <w:p/>
     <w:p>
       <w:pPr>
         <w:pStyle w:val="NormalWeb"/>
@@ -1701,6 +1969,7 @@
           <w:iCs/>
           <w:color w:val="000000"/>
         </w:rPr>
+        <w:lastRenderedPageBreak/>
         <w:br w:type="page"/>
       </w:r>
     </w:p>
@@ -2921,8 +3190,6 @@
               </w:rPr>
               <w:t>1122</w:t>
             </w:r>
-            <w:bookmarkStart w:id="0" w:name="_GoBack"/>
-            <w:bookmarkEnd w:id="0"/>
           </w:p>
         </w:tc>
       </w:tr>
@@ -3177,19 +3444,7 @@
               <w:rPr>
                 <w:rFonts w:cstheme="minorHAnsi"/>
               </w:rPr>
-              <w:t>m</w:t>
-            </w:r>
-            <w:r>
-              <w:rPr>
-                <w:rFonts w:cstheme="minorHAnsi"/>
-              </w:rPr>
-              <w:t>edian</w:t>
-            </w:r>
-            <w:r>
-              <w:rPr>
-                <w:rFonts w:cstheme="minorHAnsi"/>
-              </w:rPr>
-              <w:t xml:space="preserve"> of parameter mean</w:t>
+              <w:t>median of parameter mean</w:t>
             </w:r>
           </w:p>
         </w:tc>
@@ -5332,7 +5587,6 @@
     <w:name w:val="Normal (Web)"/>
     <w:basedOn w:val="Normal"/>
     <w:uiPriority w:val="99"/>
-    <w:semiHidden/>
     <w:unhideWhenUsed/>
     <w:rsid w:val="003111DE"/>
     <w:pPr>
@@ -5374,6 +5628,29 @@
         <w:insideV w:val="single" w:sz="4" w:space="0" w:color="auto"/>
       </w:tblBorders>
     </w:tblPr>
+  </w:style>
+  <w:style w:type="character" w:styleId="FollowedHyperlink">
+    <w:name w:val="FollowedHyperlink"/>
+    <w:basedOn w:val="DefaultParagraphFont"/>
+    <w:uiPriority w:val="99"/>
+    <w:semiHidden/>
+    <w:unhideWhenUsed/>
+    <w:rsid w:val="003E243E"/>
+    <w:rPr>
+      <w:color w:val="954F72" w:themeColor="followedHyperlink"/>
+      <w:u w:val="single"/>
+    </w:rPr>
+  </w:style>
+  <w:style w:type="character" w:styleId="Emphasis">
+    <w:name w:val="Emphasis"/>
+    <w:basedOn w:val="DefaultParagraphFont"/>
+    <w:uiPriority w:val="20"/>
+    <w:qFormat/>
+    <w:rsid w:val="00B3396A"/>
+    <w:rPr>
+      <w:i/>
+      <w:iCs/>
+    </w:rPr>
   </w:style>
 </w:styles>
 </file>

</xml_diff>

<commit_message>
edited GBIF important fields doc to include more fields
</commit_message>
<xml_diff>
--- a/GBIF Important Fields.docx
+++ b/GBIF Important Fields.docx
@@ -266,14 +266,20 @@
         <w:pStyle w:val="NormalWeb"/>
         <w:spacing w:before="0" w:beforeAutospacing="0" w:after="0" w:afterAutospacing="0"/>
         <w:jc w:val="center"/>
-      </w:pPr>
-      <w:r>
         <w:rPr>
           <w:rFonts w:ascii="Arial" w:hAnsi="Arial" w:cs="Arial"/>
           <w:color w:val="000000"/>
           <w:sz w:val="36"/>
           <w:szCs w:val="36"/>
         </w:rPr>
+      </w:pPr>
+      <w:r>
+        <w:rPr>
+          <w:rFonts w:ascii="Arial" w:hAnsi="Arial" w:cs="Arial"/>
+          <w:color w:val="000000"/>
+          <w:sz w:val="36"/>
+          <w:szCs w:val="36"/>
+        </w:rPr>
         <w:lastRenderedPageBreak/>
         <w:t>GBIF Important Fields</w:t>
       </w:r>
@@ -282,23 +288,166 @@
       <w:pPr>
         <w:pStyle w:val="NormalWeb"/>
         <w:spacing w:before="0" w:beforeAutospacing="0" w:after="0" w:afterAutospacing="0"/>
-      </w:pPr>
-      <w:r>
-        <w:rPr>
-          <w:rFonts w:ascii="Arial" w:hAnsi="Arial" w:cs="Arial"/>
-          <w:color w:val="000000"/>
-          <w:sz w:val="22"/>
-          <w:szCs w:val="22"/>
-        </w:rPr>
-        <w:t xml:space="preserve"> </w:t>
-      </w:r>
-    </w:p>
-    <w:p>
-      <w:pPr>
-        <w:pStyle w:val="NormalWeb"/>
-        <w:spacing w:before="0" w:beforeAutospacing="0" w:after="0" w:afterAutospacing="0"/>
-      </w:pPr>
-      <w:proofErr w:type="spellStart"/>
+        <w:jc w:val="center"/>
+        <w:rPr>
+          <w:rFonts w:ascii="Arial" w:hAnsi="Arial" w:cs="Arial"/>
+          <w:color w:val="000000"/>
+          <w:sz w:val="36"/>
+          <w:szCs w:val="36"/>
+        </w:rPr>
+      </w:pPr>
+    </w:p>
+    <w:p>
+      <w:pPr>
+        <w:pStyle w:val="NormalWeb"/>
+        <w:spacing w:before="0" w:beforeAutospacing="0" w:after="0" w:afterAutospacing="0"/>
+        <w:rPr>
+          <w:rFonts w:ascii="Arial" w:hAnsi="Arial" w:cs="Arial"/>
+          <w:color w:val="000000"/>
+          <w:sz w:val="22"/>
+          <w:szCs w:val="22"/>
+        </w:rPr>
+      </w:pPr>
+    </w:p>
+    <w:p>
+      <w:pPr>
+        <w:pStyle w:val="NormalWeb"/>
+        <w:spacing w:before="0" w:beforeAutospacing="0" w:after="0" w:afterAutospacing="0"/>
+        <w:rPr>
+          <w:sz w:val="22"/>
+          <w:szCs w:val="22"/>
+        </w:rPr>
+      </w:pPr>
+      <w:r>
+        <w:rPr>
+          <w:rFonts w:ascii="Arial" w:hAnsi="Arial" w:cs="Arial"/>
+          <w:color w:val="000000"/>
+          <w:sz w:val="22"/>
+          <w:szCs w:val="22"/>
+        </w:rPr>
+        <w:t>These fields (or columns) are ones most likely to be useful in filtering data for terrestrial vertebrates (amphibians, birds, mammals, reptiles) in North America. They will not necessarily be appropriate for all taxa groups under all time spans or all geographies.</w:t>
+      </w:r>
+      <w:r>
+        <w:rPr>
+          <w:rFonts w:ascii="Arial" w:hAnsi="Arial" w:cs="Arial"/>
+          <w:color w:val="000000"/>
+          <w:sz w:val="22"/>
+          <w:szCs w:val="22"/>
+        </w:rPr>
+        <w:t xml:space="preserve"> Note also that not all of these fields will exist for all species and for many records they will be blank.</w:t>
+      </w:r>
+      <w:r>
+        <w:rPr>
+          <w:rFonts w:ascii="Arial" w:hAnsi="Arial" w:cs="Arial"/>
+          <w:color w:val="000000"/>
+          <w:sz w:val="22"/>
+          <w:szCs w:val="22"/>
+        </w:rPr>
+        <w:t xml:space="preserve"> GBIF in general follows the Darwin Core standard reference terms, however, many fields are unique to GBIF and there is no metadata (at least I couldn’t find any) that describes field schema protocols or standardizations.</w:t>
+      </w:r>
+    </w:p>
+    <w:p>
+      <w:pPr>
+        <w:pStyle w:val="NormalWeb"/>
+        <w:spacing w:before="0" w:beforeAutospacing="0" w:after="0" w:afterAutospacing="0"/>
+        <w:rPr>
+          <w:rFonts w:ascii="Arial" w:hAnsi="Arial" w:cs="Arial"/>
+          <w:color w:val="000000"/>
+          <w:sz w:val="22"/>
+          <w:szCs w:val="22"/>
+        </w:rPr>
+      </w:pPr>
+    </w:p>
+    <w:p>
+      <w:pPr>
+        <w:pStyle w:val="NormalWeb"/>
+        <w:spacing w:before="0" w:beforeAutospacing="0" w:after="0" w:afterAutospacing="0"/>
+        <w:rPr>
+          <w:rFonts w:ascii="Arial" w:hAnsi="Arial" w:cs="Arial"/>
+          <w:color w:val="000000"/>
+          <w:sz w:val="22"/>
+          <w:szCs w:val="22"/>
+        </w:rPr>
+      </w:pPr>
+    </w:p>
+    <w:p>
+      <w:pPr>
+        <w:pStyle w:val="NormalWeb"/>
+        <w:spacing w:before="0" w:beforeAutospacing="0" w:after="0" w:afterAutospacing="0"/>
+        <w:rPr>
+          <w:rFonts w:ascii="Arial" w:hAnsi="Arial" w:cs="Arial"/>
+          <w:color w:val="000000"/>
+          <w:sz w:val="36"/>
+          <w:szCs w:val="36"/>
+          <w:vertAlign w:val="superscript"/>
+        </w:rPr>
+      </w:pPr>
+      <w:r>
+        <w:rPr>
+          <w:rFonts w:ascii="Arial" w:hAnsi="Arial" w:cs="Arial"/>
+          <w:b/>
+          <w:color w:val="000000"/>
+          <w:sz w:val="36"/>
+          <w:szCs w:val="36"/>
+          <w:vertAlign w:val="superscript"/>
+        </w:rPr>
+        <w:t>‡</w:t>
+      </w:r>
+      <w:r>
+        <w:rPr>
+          <w:rFonts w:ascii="Arial" w:hAnsi="Arial" w:cs="Arial"/>
+          <w:color w:val="000000"/>
+          <w:sz w:val="36"/>
+          <w:szCs w:val="36"/>
+          <w:vertAlign w:val="superscript"/>
+        </w:rPr>
+        <w:t xml:space="preserve"> Indicates a Darwin Core reference term</w:t>
+      </w:r>
+    </w:p>
+    <w:p>
+      <w:pPr>
+        <w:pStyle w:val="NormalWeb"/>
+        <w:spacing w:before="0" w:beforeAutospacing="0" w:after="0" w:afterAutospacing="0"/>
+        <w:rPr>
+          <w:rFonts w:ascii="Arial" w:hAnsi="Arial" w:cs="Arial"/>
+          <w:color w:val="000000"/>
+          <w:sz w:val="36"/>
+          <w:szCs w:val="36"/>
+          <w:vertAlign w:val="superscript"/>
+        </w:rPr>
+      </w:pPr>
+      <w:r>
+        <w:rPr>
+          <w:rFonts w:ascii="Arial" w:hAnsi="Arial" w:cs="Arial"/>
+          <w:b/>
+          <w:color w:val="000000"/>
+          <w:sz w:val="36"/>
+          <w:szCs w:val="36"/>
+        </w:rPr>
+        <w:t>*</w:t>
+      </w:r>
+      <w:r>
+        <w:rPr>
+          <w:rFonts w:ascii="Arial" w:hAnsi="Arial" w:cs="Arial"/>
+          <w:color w:val="000000"/>
+          <w:sz w:val="36"/>
+          <w:szCs w:val="36"/>
+          <w:vertAlign w:val="superscript"/>
+        </w:rPr>
+        <w:t xml:space="preserve"> Indicates a field NOT in Darwin Core reference terms</w:t>
+      </w:r>
+    </w:p>
+    <w:p>
+      <w:pPr>
+        <w:pStyle w:val="NormalWeb"/>
+        <w:spacing w:before="0" w:beforeAutospacing="0" w:after="0" w:afterAutospacing="0"/>
+      </w:pPr>
+    </w:p>
+    <w:p>
+      <w:pPr>
+        <w:pStyle w:val="NormalWeb"/>
+        <w:spacing w:before="0" w:beforeAutospacing="0" w:after="0" w:afterAutospacing="0"/>
+      </w:pPr>
       <w:r>
         <w:rPr>
           <w:rFonts w:ascii="Arial" w:hAnsi="Arial" w:cs="Arial"/>
@@ -310,7 +459,17 @@
         </w:rPr>
         <w:t>basisOfRecord</w:t>
       </w:r>
-      <w:proofErr w:type="spellEnd"/>
+      <w:r>
+        <w:rPr>
+          <w:rFonts w:ascii="Arial" w:hAnsi="Arial" w:cs="Arial"/>
+          <w:b/>
+          <w:bCs/>
+          <w:color w:val="000000"/>
+          <w:sz w:val="22"/>
+          <w:szCs w:val="22"/>
+        </w:rPr>
+        <w:t>‡</w:t>
+      </w:r>
     </w:p>
     <w:p>
       <w:pPr>
@@ -607,7 +766,6 @@
         <w:pStyle w:val="NormalWeb"/>
         <w:spacing w:before="0" w:beforeAutospacing="0" w:after="0" w:afterAutospacing="0"/>
       </w:pPr>
-      <w:proofErr w:type="spellStart"/>
       <w:r>
         <w:rPr>
           <w:rFonts w:ascii="Arial" w:hAnsi="Arial" w:cs="Arial"/>
@@ -619,7 +777,17 @@
         </w:rPr>
         <w:t>coordinateUncertaintyInMeters</w:t>
       </w:r>
-      <w:proofErr w:type="spellEnd"/>
+      <w:r>
+        <w:rPr>
+          <w:rFonts w:ascii="Arial" w:hAnsi="Arial" w:cs="Arial"/>
+          <w:b/>
+          <w:bCs/>
+          <w:color w:val="000000"/>
+          <w:sz w:val="22"/>
+          <w:szCs w:val="22"/>
+        </w:rPr>
+        <w:t>‡</w:t>
+      </w:r>
     </w:p>
     <w:p>
       <w:pPr>
@@ -659,9 +827,126 @@
           <w:sz w:val="22"/>
           <w:szCs w:val="22"/>
         </w:rPr>
-        <w:t xml:space="preserve">“The horizontal distance (in meters) from the given </w:t>
-      </w:r>
-      <w:proofErr w:type="spellStart"/>
+        <w:t>“The horizontal distance (in meters) from the given decimalLatitude and decimalLongitude describing the smallest circle containing the whole of the Location. Leave the value empty if the uncertainty is unknown, cannot be estimated, or is not applicable (because there are no coordinates). Zero is not a valid value for this term.”</w:t>
+      </w:r>
+    </w:p>
+    <w:p>
+      <w:pPr>
+        <w:pStyle w:val="NormalWeb"/>
+        <w:spacing w:before="0" w:beforeAutospacing="0" w:after="0" w:afterAutospacing="0"/>
+      </w:pPr>
+      <w:r>
+        <w:rPr>
+          <w:rFonts w:ascii="Arial" w:hAnsi="Arial" w:cs="Arial"/>
+          <w:color w:val="000000"/>
+          <w:sz w:val="22"/>
+          <w:szCs w:val="22"/>
+        </w:rPr>
+        <w:t xml:space="preserve"> </w:t>
+      </w:r>
+    </w:p>
+    <w:p>
+      <w:pPr>
+        <w:pStyle w:val="NormalWeb"/>
+        <w:spacing w:before="0" w:beforeAutospacing="0" w:after="0" w:afterAutospacing="0"/>
+      </w:pPr>
+      <w:r>
+        <w:rPr>
+          <w:rFonts w:ascii="Arial" w:hAnsi="Arial" w:cs="Arial"/>
+          <w:b/>
+          <w:bCs/>
+          <w:color w:val="000000"/>
+          <w:sz w:val="22"/>
+          <w:szCs w:val="22"/>
+        </w:rPr>
+        <w:t>countryCode</w:t>
+      </w:r>
+      <w:r>
+        <w:rPr>
+          <w:rFonts w:ascii="Arial" w:hAnsi="Arial" w:cs="Arial"/>
+          <w:b/>
+          <w:bCs/>
+          <w:color w:val="000000"/>
+          <w:sz w:val="22"/>
+          <w:szCs w:val="22"/>
+        </w:rPr>
+        <w:t>‡</w:t>
+      </w:r>
+    </w:p>
+    <w:p>
+      <w:pPr>
+        <w:pStyle w:val="NormalWeb"/>
+        <w:spacing w:before="0" w:beforeAutospacing="0" w:after="0" w:afterAutospacing="0"/>
+      </w:pPr>
+      <w:r>
+        <w:rPr>
+          <w:rFonts w:ascii="Arial" w:hAnsi="Arial" w:cs="Arial"/>
+          <w:color w:val="000000"/>
+          <w:sz w:val="22"/>
+          <w:szCs w:val="22"/>
+        </w:rPr>
+        <w:t>Obviously this is the standardized code of the country in which the occurrence location is recorded. It will always be set to ‘US’ for our purposes. Darwin Core recommended best practices abbreviation is the ISO 3166-1-alpha-2 country code.</w:t>
+      </w:r>
+    </w:p>
+    <w:p>
+      <w:pPr>
+        <w:pStyle w:val="NormalWeb"/>
+        <w:spacing w:before="0" w:beforeAutospacing="0" w:after="0" w:afterAutospacing="0"/>
+      </w:pPr>
+      <w:r>
+        <w:rPr>
+          <w:rFonts w:ascii="Arial" w:hAnsi="Arial" w:cs="Arial"/>
+          <w:b/>
+          <w:bCs/>
+          <w:color w:val="000000"/>
+          <w:sz w:val="22"/>
+          <w:szCs w:val="22"/>
+        </w:rPr>
+        <w:t xml:space="preserve"> </w:t>
+      </w:r>
+    </w:p>
+    <w:p>
+      <w:pPr>
+        <w:pStyle w:val="NormalWeb"/>
+        <w:spacing w:before="0" w:beforeAutospacing="0" w:after="0" w:afterAutospacing="0"/>
+      </w:pPr>
+      <w:r>
+        <w:rPr>
+          <w:rFonts w:ascii="Arial" w:hAnsi="Arial" w:cs="Arial"/>
+          <w:b/>
+          <w:bCs/>
+          <w:color w:val="000000"/>
+          <w:sz w:val="22"/>
+          <w:szCs w:val="22"/>
+        </w:rPr>
+        <w:t>decimalLatitude</w:t>
+      </w:r>
+      <w:r>
+        <w:rPr>
+          <w:rFonts w:ascii="Arial" w:hAnsi="Arial" w:cs="Arial"/>
+          <w:b/>
+          <w:bCs/>
+          <w:color w:val="000000"/>
+          <w:sz w:val="22"/>
+          <w:szCs w:val="22"/>
+        </w:rPr>
+        <w:t>‡</w:t>
+      </w:r>
+    </w:p>
+    <w:p>
+      <w:pPr>
+        <w:pStyle w:val="NormalWeb"/>
+        <w:spacing w:before="0" w:beforeAutospacing="0" w:after="0" w:afterAutospacing="0"/>
+      </w:pPr>
+      <w:r>
+        <w:rPr>
+          <w:rFonts w:ascii="Arial" w:hAnsi="Arial" w:cs="Arial"/>
+          <w:color w:val="000000"/>
+          <w:sz w:val="22"/>
+          <w:szCs w:val="22"/>
+        </w:rPr>
+        <w:t xml:space="preserve">From the Darwin Core references: </w:t>
+      </w:r>
       <w:r>
         <w:rPr>
           <w:rFonts w:ascii="Arial" w:hAnsi="Arial" w:cs="Arial"/>
@@ -671,9 +956,67 @@
           <w:sz w:val="22"/>
           <w:szCs w:val="22"/>
         </w:rPr>
-        <w:t>decimalLatitude</w:t>
-      </w:r>
-      <w:proofErr w:type="spellEnd"/>
+        <w:t>“The geographic latitude (in decimal degrees, using the spatial reference system given in geodeticDatum) of the geographic center of a Location. Positive values are north of the Equator, negative values are south of it. Legal values lie between -90 and 90, inclusive.”</w:t>
+      </w:r>
+    </w:p>
+    <w:p>
+      <w:pPr>
+        <w:pStyle w:val="NormalWeb"/>
+        <w:spacing w:before="0" w:beforeAutospacing="0" w:after="0" w:afterAutospacing="0"/>
+      </w:pPr>
+      <w:r>
+        <w:rPr>
+          <w:rFonts w:ascii="Arial" w:hAnsi="Arial" w:cs="Arial"/>
+          <w:color w:val="000000"/>
+          <w:sz w:val="22"/>
+          <w:szCs w:val="22"/>
+        </w:rPr>
+        <w:t xml:space="preserve"> </w:t>
+      </w:r>
+    </w:p>
+    <w:p>
+      <w:pPr>
+        <w:pStyle w:val="NormalWeb"/>
+        <w:spacing w:before="0" w:beforeAutospacing="0" w:after="0" w:afterAutospacing="0"/>
+      </w:pPr>
+      <w:r>
+        <w:rPr>
+          <w:rFonts w:ascii="Arial" w:hAnsi="Arial" w:cs="Arial"/>
+          <w:b/>
+          <w:bCs/>
+          <w:color w:val="000000"/>
+          <w:sz w:val="22"/>
+          <w:szCs w:val="22"/>
+        </w:rPr>
+        <w:lastRenderedPageBreak/>
+        <w:t>decimalLongitude</w:t>
+      </w:r>
+      <w:r>
+        <w:rPr>
+          <w:rFonts w:ascii="Arial" w:hAnsi="Arial" w:cs="Arial"/>
+          <w:b/>
+          <w:bCs/>
+          <w:color w:val="000000"/>
+          <w:sz w:val="22"/>
+          <w:szCs w:val="22"/>
+        </w:rPr>
+        <w:t>‡</w:t>
+      </w:r>
+    </w:p>
+    <w:p>
+      <w:pPr>
+        <w:pStyle w:val="NormalWeb"/>
+        <w:spacing w:before="0" w:beforeAutospacing="0" w:after="0" w:afterAutospacing="0"/>
+      </w:pPr>
+      <w:r>
+        <w:rPr>
+          <w:rFonts w:ascii="Arial" w:hAnsi="Arial" w:cs="Arial"/>
+          <w:color w:val="000000"/>
+          <w:sz w:val="22"/>
+          <w:szCs w:val="22"/>
+        </w:rPr>
+        <w:t xml:space="preserve">From the Darwin Core references: </w:t>
+      </w:r>
       <w:r>
         <w:rPr>
           <w:rFonts w:ascii="Arial" w:hAnsi="Arial" w:cs="Arial"/>
@@ -683,9 +1026,211 @@
           <w:sz w:val="22"/>
           <w:szCs w:val="22"/>
         </w:rPr>
-        <w:t xml:space="preserve"> and </w:t>
-      </w:r>
-      <w:proofErr w:type="spellStart"/>
+        <w:t>“The geographic longitude (in decimal degrees, using the spatial reference system given in geodeticDatum) of the geographic center of a Location. Positive values are east of the Greenwich Meridian, negative values are west of it. Legal values lie between -180 and 180, inclusive.”</w:t>
+      </w:r>
+    </w:p>
+    <w:p>
+      <w:pPr>
+        <w:pStyle w:val="NormalWeb"/>
+        <w:spacing w:before="0" w:beforeAutospacing="0" w:after="0" w:afterAutospacing="0"/>
+      </w:pPr>
+      <w:r>
+        <w:rPr>
+          <w:rFonts w:ascii="Arial" w:hAnsi="Arial" w:cs="Arial"/>
+          <w:b/>
+          <w:bCs/>
+          <w:color w:val="000000"/>
+          <w:sz w:val="22"/>
+          <w:szCs w:val="22"/>
+        </w:rPr>
+        <w:t xml:space="preserve"> </w:t>
+      </w:r>
+    </w:p>
+    <w:p>
+      <w:pPr>
+        <w:pStyle w:val="NormalWeb"/>
+        <w:spacing w:before="0" w:beforeAutospacing="0" w:after="0" w:afterAutospacing="0"/>
+      </w:pPr>
+      <w:r>
+        <w:rPr>
+          <w:rFonts w:ascii="Arial" w:hAnsi="Arial" w:cs="Arial"/>
+          <w:b/>
+          <w:bCs/>
+          <w:color w:val="000000"/>
+          <w:sz w:val="22"/>
+          <w:szCs w:val="22"/>
+        </w:rPr>
+        <w:t>eventRemarks</w:t>
+      </w:r>
+      <w:r>
+        <w:rPr>
+          <w:rFonts w:ascii="Arial" w:hAnsi="Arial" w:cs="Arial"/>
+          <w:b/>
+          <w:bCs/>
+          <w:color w:val="000000"/>
+          <w:sz w:val="22"/>
+          <w:szCs w:val="22"/>
+        </w:rPr>
+        <w:t>‡</w:t>
+      </w:r>
+      <w:r>
+        <w:rPr>
+          <w:rFonts w:ascii="Arial" w:hAnsi="Arial" w:cs="Arial"/>
+          <w:b/>
+          <w:bCs/>
+          <w:color w:val="000000"/>
+          <w:sz w:val="22"/>
+          <w:szCs w:val="22"/>
+        </w:rPr>
+        <w:t xml:space="preserve"> / locality</w:t>
+      </w:r>
+      <w:r>
+        <w:rPr>
+          <w:rFonts w:ascii="Arial" w:hAnsi="Arial" w:cs="Arial"/>
+          <w:b/>
+          <w:bCs/>
+          <w:color w:val="000000"/>
+          <w:sz w:val="22"/>
+          <w:szCs w:val="22"/>
+        </w:rPr>
+        <w:t>‡</w:t>
+      </w:r>
+      <w:r>
+        <w:rPr>
+          <w:rFonts w:ascii="Arial" w:hAnsi="Arial" w:cs="Arial"/>
+          <w:b/>
+          <w:bCs/>
+          <w:color w:val="000000"/>
+          <w:sz w:val="22"/>
+          <w:szCs w:val="22"/>
+        </w:rPr>
+        <w:t xml:space="preserve"> / locationRemarks</w:t>
+      </w:r>
+      <w:r>
+        <w:rPr>
+          <w:rFonts w:ascii="Arial" w:hAnsi="Arial" w:cs="Arial"/>
+          <w:b/>
+          <w:bCs/>
+          <w:color w:val="000000"/>
+          <w:sz w:val="22"/>
+          <w:szCs w:val="22"/>
+        </w:rPr>
+        <w:t>‡</w:t>
+      </w:r>
+      <w:r>
+        <w:rPr>
+          <w:rFonts w:ascii="Arial" w:hAnsi="Arial" w:cs="Arial"/>
+          <w:b/>
+          <w:bCs/>
+          <w:color w:val="000000"/>
+          <w:sz w:val="22"/>
+          <w:szCs w:val="22"/>
+        </w:rPr>
+        <w:t xml:space="preserve"> / occurrenceRemarks</w:t>
+      </w:r>
+      <w:r>
+        <w:rPr>
+          <w:rFonts w:ascii="Arial" w:hAnsi="Arial" w:cs="Arial"/>
+          <w:b/>
+          <w:bCs/>
+          <w:color w:val="000000"/>
+          <w:sz w:val="22"/>
+          <w:szCs w:val="22"/>
+        </w:rPr>
+        <w:t>‡</w:t>
+      </w:r>
+    </w:p>
+    <w:p>
+      <w:pPr>
+        <w:pStyle w:val="NormalWeb"/>
+        <w:spacing w:before="0" w:beforeAutospacing="0" w:after="0" w:afterAutospacing="0"/>
+        <w:rPr>
+          <w:rFonts w:ascii="Arial" w:hAnsi="Arial" w:cs="Arial"/>
+          <w:color w:val="000000"/>
+          <w:sz w:val="22"/>
+          <w:szCs w:val="22"/>
+        </w:rPr>
+      </w:pPr>
+      <w:r>
+        <w:rPr>
+          <w:rFonts w:ascii="Arial" w:hAnsi="Arial" w:cs="Arial"/>
+          <w:color w:val="000000"/>
+          <w:sz w:val="22"/>
+          <w:szCs w:val="22"/>
+        </w:rPr>
+        <w:t>These three fields descriptive contain textual information about the occurrence as related by observers. It could potentially be useful for a detailed examination of individual records.</w:t>
+      </w:r>
+    </w:p>
+    <w:p>
+      <w:pPr>
+        <w:pStyle w:val="NormalWeb"/>
+        <w:spacing w:before="0" w:beforeAutospacing="0" w:after="0" w:afterAutospacing="0"/>
+        <w:rPr>
+          <w:rFonts w:ascii="Arial" w:hAnsi="Arial" w:cs="Arial"/>
+          <w:b/>
+          <w:color w:val="000000"/>
+          <w:sz w:val="22"/>
+          <w:szCs w:val="22"/>
+        </w:rPr>
+      </w:pPr>
+    </w:p>
+    <w:p>
+      <w:pPr>
+        <w:pStyle w:val="NormalWeb"/>
+        <w:spacing w:before="0" w:beforeAutospacing="0" w:after="0" w:afterAutospacing="0"/>
+      </w:pPr>
+      <w:r>
+        <w:rPr>
+          <w:rFonts w:ascii="Arial" w:hAnsi="Arial" w:cs="Arial"/>
+          <w:b/>
+          <w:bCs/>
+          <w:color w:val="000000"/>
+          <w:sz w:val="22"/>
+          <w:szCs w:val="22"/>
+        </w:rPr>
+        <w:t>geodeticDatum</w:t>
+      </w:r>
+      <w:r>
+        <w:rPr>
+          <w:rFonts w:ascii="Arial" w:hAnsi="Arial" w:cs="Arial"/>
+          <w:b/>
+          <w:bCs/>
+          <w:color w:val="000000"/>
+          <w:sz w:val="22"/>
+          <w:szCs w:val="22"/>
+        </w:rPr>
+        <w:t>‡</w:t>
+      </w:r>
+    </w:p>
+    <w:p>
+      <w:pPr>
+        <w:pStyle w:val="NormalWeb"/>
+        <w:spacing w:before="0" w:beforeAutospacing="0" w:after="0" w:afterAutospacing="0"/>
+      </w:pPr>
+      <w:r>
+        <w:rPr>
+          <w:rFonts w:ascii="Arial" w:hAnsi="Arial" w:cs="Arial"/>
+          <w:color w:val="000000"/>
+          <w:sz w:val="22"/>
+          <w:szCs w:val="22"/>
+        </w:rPr>
+        <w:t>This should always be ‘WGS84’</w:t>
+      </w:r>
+    </w:p>
+    <w:p>
+      <w:pPr>
+        <w:pStyle w:val="NormalWeb"/>
+        <w:spacing w:before="0" w:beforeAutospacing="0" w:after="0" w:afterAutospacing="0"/>
+      </w:pPr>
+      <w:r>
+        <w:rPr>
+          <w:rFonts w:ascii="Arial" w:hAnsi="Arial" w:cs="Arial"/>
+          <w:color w:val="000000"/>
+          <w:sz w:val="22"/>
+          <w:szCs w:val="22"/>
+        </w:rPr>
+        <w:t xml:space="preserve">From the Darwin Core references: </w:t>
+      </w:r>
       <w:r>
         <w:rPr>
           <w:rFonts w:ascii="Arial" w:hAnsi="Arial" w:cs="Arial"/>
@@ -695,533 +1240,959 @@
           <w:sz w:val="22"/>
           <w:szCs w:val="22"/>
         </w:rPr>
-        <w:t>decimalLongitude</w:t>
-      </w:r>
-      <w:proofErr w:type="spellEnd"/>
+        <w:t>“The ellipsoid, geodetic datum, or spatial reference system (SRS) upon which the geographic coordinates given in decimalLatitude and decimalLongitude as based.”</w:t>
+      </w:r>
+    </w:p>
+    <w:p>
+      <w:pPr>
+        <w:pStyle w:val="NormalWeb"/>
+        <w:spacing w:before="0" w:beforeAutospacing="0" w:after="0" w:afterAutospacing="0"/>
+        <w:rPr>
+          <w:rFonts w:ascii="Arial" w:hAnsi="Arial" w:cs="Arial"/>
+          <w:b/>
+          <w:bCs/>
+          <w:color w:val="000000"/>
+          <w:sz w:val="22"/>
+          <w:szCs w:val="22"/>
+        </w:rPr>
+      </w:pPr>
+    </w:p>
+    <w:p>
+      <w:pPr>
+        <w:pStyle w:val="NormalWeb"/>
+        <w:spacing w:before="0" w:beforeAutospacing="0" w:after="0" w:afterAutospacing="0"/>
+        <w:rPr>
+          <w:rFonts w:ascii="Arial" w:hAnsi="Arial" w:cs="Arial"/>
+          <w:b/>
+          <w:bCs/>
+          <w:color w:val="000000"/>
+          <w:sz w:val="22"/>
+          <w:szCs w:val="22"/>
+        </w:rPr>
+      </w:pPr>
+      <w:r>
+        <w:rPr>
+          <w:rFonts w:ascii="Arial" w:hAnsi="Arial" w:cs="Arial"/>
+          <w:b/>
+          <w:bCs/>
+          <w:color w:val="000000"/>
+          <w:sz w:val="22"/>
+          <w:szCs w:val="22"/>
+        </w:rPr>
+        <w:t>g</w:t>
+      </w:r>
+      <w:r>
+        <w:rPr>
+          <w:rFonts w:ascii="Arial" w:hAnsi="Arial" w:cs="Arial"/>
+          <w:b/>
+          <w:bCs/>
+          <w:color w:val="000000"/>
+          <w:sz w:val="22"/>
+          <w:szCs w:val="22"/>
+        </w:rPr>
+        <w:t>bifID</w:t>
+      </w:r>
+      <w:r>
+        <w:rPr>
+          <w:rFonts w:ascii="Arial" w:hAnsi="Arial" w:cs="Arial"/>
+          <w:b/>
+          <w:bCs/>
+          <w:color w:val="000000"/>
+          <w:sz w:val="22"/>
+          <w:szCs w:val="22"/>
+        </w:rPr>
+        <w:t>*</w:t>
+      </w:r>
+    </w:p>
+    <w:p>
+      <w:pPr>
+        <w:pStyle w:val="NormalWeb"/>
+        <w:spacing w:before="0" w:beforeAutospacing="0" w:after="0" w:afterAutospacing="0"/>
+        <w:rPr>
+          <w:rFonts w:ascii="Arial" w:hAnsi="Arial" w:cs="Arial"/>
+          <w:bCs/>
+          <w:color w:val="000000"/>
+          <w:sz w:val="22"/>
+          <w:szCs w:val="22"/>
+        </w:rPr>
+      </w:pPr>
+      <w:r>
+        <w:rPr>
+          <w:rFonts w:ascii="Arial" w:hAnsi="Arial" w:cs="Arial"/>
+          <w:bCs/>
+          <w:color w:val="000000"/>
+          <w:sz w:val="22"/>
+          <w:szCs w:val="22"/>
+        </w:rPr>
+        <w:t>A unique numerical identifier for a single location record.</w:t>
+      </w:r>
+      <w:r>
+        <w:rPr>
+          <w:rFonts w:ascii="Arial" w:hAnsi="Arial" w:cs="Arial"/>
+          <w:bCs/>
+          <w:color w:val="000000"/>
+          <w:sz w:val="22"/>
+          <w:szCs w:val="22"/>
+        </w:rPr>
+        <w:t xml:space="preserve"> Whether this numeric code is a persistently global unique identifier is unknown.</w:t>
+      </w:r>
+      <w:r>
+        <w:rPr>
+          <w:rFonts w:ascii="Arial" w:hAnsi="Arial" w:cs="Arial"/>
+          <w:bCs/>
+          <w:color w:val="000000"/>
+          <w:sz w:val="22"/>
+          <w:szCs w:val="22"/>
+        </w:rPr>
+        <w:t xml:space="preserve"> </w:t>
+      </w:r>
+      <w:r>
+        <w:rPr>
+          <w:rFonts w:ascii="Arial" w:hAnsi="Arial" w:cs="Arial"/>
+          <w:color w:val="000000"/>
+          <w:sz w:val="22"/>
+          <w:szCs w:val="22"/>
+        </w:rPr>
+        <w:t xml:space="preserve">This </w:t>
+      </w:r>
       <w:r>
         <w:rPr>
           <w:rFonts w:ascii="Arial" w:hAnsi="Arial" w:cs="Arial"/>
           <w:i/>
-          <w:iCs/>
-          <w:color w:val="000000"/>
-          <w:sz w:val="22"/>
-          <w:szCs w:val="22"/>
-        </w:rPr>
-        <w:t xml:space="preserve"> describing the smallest circle containing the whole of the Location. Leave the value empty if the uncertainty is unknown, cannot be estimated, or is not applicable (because there are no coordinates). Zero is not a valid value for this term.”</w:t>
-      </w:r>
-    </w:p>
-    <w:p>
-      <w:pPr>
-        <w:pStyle w:val="NormalWeb"/>
-        <w:spacing w:before="0" w:beforeAutospacing="0" w:after="0" w:afterAutospacing="0"/>
-      </w:pPr>
-      <w:r>
-        <w:rPr>
-          <w:rFonts w:ascii="Arial" w:hAnsi="Arial" w:cs="Arial"/>
-          <w:color w:val="000000"/>
-          <w:sz w:val="22"/>
-          <w:szCs w:val="22"/>
-        </w:rPr>
-        <w:t xml:space="preserve"> </w:t>
-      </w:r>
-    </w:p>
-    <w:p>
-      <w:pPr>
-        <w:pStyle w:val="NormalWeb"/>
-        <w:spacing w:before="0" w:beforeAutospacing="0" w:after="0" w:afterAutospacing="0"/>
-      </w:pPr>
-      <w:proofErr w:type="spellStart"/>
-      <w:r>
-        <w:rPr>
-          <w:rFonts w:ascii="Arial" w:hAnsi="Arial" w:cs="Arial"/>
-          <w:b/>
-          <w:bCs/>
-          <w:color w:val="000000"/>
-          <w:sz w:val="22"/>
-          <w:szCs w:val="22"/>
-        </w:rPr>
-        <w:t>countryCode</w:t>
-      </w:r>
-      <w:proofErr w:type="spellEnd"/>
-    </w:p>
-    <w:p>
-      <w:pPr>
-        <w:pStyle w:val="NormalWeb"/>
-        <w:spacing w:before="0" w:beforeAutospacing="0" w:after="0" w:afterAutospacing="0"/>
-      </w:pPr>
-      <w:r>
-        <w:rPr>
-          <w:rFonts w:ascii="Arial" w:hAnsi="Arial" w:cs="Arial"/>
-          <w:color w:val="000000"/>
-          <w:sz w:val="22"/>
-          <w:szCs w:val="22"/>
-        </w:rPr>
-        <w:t>Obviously this is the standardized code of the country in which the occurrence location is recorded. It will always be set to ‘US’ for our purposes. Darwin Core recommended best practices abbreviation is the ISO 3166-1-alpha-2 country code.</w:t>
-      </w:r>
-    </w:p>
-    <w:p>
-      <w:pPr>
-        <w:pStyle w:val="NormalWeb"/>
-        <w:spacing w:before="0" w:beforeAutospacing="0" w:after="0" w:afterAutospacing="0"/>
-      </w:pPr>
-      <w:r>
-        <w:rPr>
-          <w:rFonts w:ascii="Arial" w:hAnsi="Arial" w:cs="Arial"/>
-          <w:b/>
-          <w:bCs/>
-          <w:color w:val="000000"/>
-          <w:sz w:val="22"/>
-          <w:szCs w:val="22"/>
-        </w:rPr>
-        <w:t xml:space="preserve"> </w:t>
-      </w:r>
-    </w:p>
-    <w:p>
-      <w:pPr>
-        <w:pStyle w:val="NormalWeb"/>
-        <w:spacing w:before="0" w:beforeAutospacing="0" w:after="0" w:afterAutospacing="0"/>
-      </w:pPr>
-      <w:proofErr w:type="spellStart"/>
-      <w:r>
-        <w:rPr>
-          <w:rFonts w:ascii="Arial" w:hAnsi="Arial" w:cs="Arial"/>
-          <w:b/>
-          <w:bCs/>
-          <w:color w:val="000000"/>
-          <w:sz w:val="22"/>
-          <w:szCs w:val="22"/>
-        </w:rPr>
-        <w:t>decimalLatitude</w:t>
-      </w:r>
-      <w:proofErr w:type="spellEnd"/>
-    </w:p>
-    <w:p>
-      <w:pPr>
-        <w:pStyle w:val="NormalWeb"/>
-        <w:spacing w:before="0" w:beforeAutospacing="0" w:after="0" w:afterAutospacing="0"/>
-      </w:pPr>
-      <w:r>
-        <w:rPr>
-          <w:rFonts w:ascii="Arial" w:hAnsi="Arial" w:cs="Arial"/>
-          <w:color w:val="000000"/>
-          <w:sz w:val="22"/>
-          <w:szCs w:val="22"/>
-        </w:rPr>
-        <w:t xml:space="preserve">From the Darwin Core references: </w:t>
-      </w:r>
-      <w:r>
-        <w:rPr>
-          <w:rFonts w:ascii="Arial" w:hAnsi="Arial" w:cs="Arial"/>
+          <w:color w:val="000000"/>
+          <w:sz w:val="22"/>
+          <w:szCs w:val="22"/>
+          <w:u w:val="single"/>
+        </w:rPr>
+        <w:t>is not</w:t>
+      </w:r>
+      <w:r>
+        <w:rPr>
+          <w:rFonts w:ascii="Arial" w:hAnsi="Arial" w:cs="Arial"/>
+          <w:color w:val="000000"/>
+          <w:sz w:val="22"/>
+          <w:szCs w:val="22"/>
+        </w:rPr>
+        <w:t xml:space="preserve"> a Darwin Core standard reference term.</w:t>
+      </w:r>
+      <w:r>
+        <w:rPr>
+          <w:rFonts w:ascii="Arial" w:hAnsi="Arial" w:cs="Arial"/>
+          <w:bCs/>
+          <w:color w:val="000000"/>
+          <w:sz w:val="22"/>
+          <w:szCs w:val="22"/>
+        </w:rPr>
+        <w:t xml:space="preserve"> See </w:t>
+      </w:r>
+      <w:r>
+        <w:rPr>
+          <w:rFonts w:ascii="Arial" w:hAnsi="Arial" w:cs="Arial"/>
+          <w:b/>
+          <w:bCs/>
+          <w:color w:val="000000"/>
+          <w:sz w:val="22"/>
+          <w:szCs w:val="22"/>
+        </w:rPr>
+        <w:t>occurrenceID</w:t>
+      </w:r>
+      <w:r>
+        <w:rPr>
+          <w:rFonts w:ascii="Arial" w:hAnsi="Arial" w:cs="Arial"/>
+          <w:bCs/>
+          <w:color w:val="000000"/>
+          <w:sz w:val="22"/>
+          <w:szCs w:val="22"/>
+        </w:rPr>
+        <w:t xml:space="preserve"> below.</w:t>
+      </w:r>
+    </w:p>
+    <w:p>
+      <w:pPr>
+        <w:pStyle w:val="NormalWeb"/>
+        <w:spacing w:before="0" w:beforeAutospacing="0" w:after="0" w:afterAutospacing="0"/>
+        <w:rPr>
+          <w:rFonts w:ascii="Arial" w:hAnsi="Arial" w:cs="Arial"/>
+          <w:b/>
+          <w:bCs/>
+          <w:color w:val="000000"/>
+          <w:sz w:val="22"/>
+          <w:szCs w:val="22"/>
+        </w:rPr>
+      </w:pPr>
+    </w:p>
+    <w:p>
+      <w:pPr>
+        <w:pStyle w:val="NormalWeb"/>
+        <w:spacing w:before="0" w:beforeAutospacing="0" w:after="0" w:afterAutospacing="0"/>
+        <w:rPr>
+          <w:rFonts w:ascii="Arial" w:hAnsi="Arial" w:cs="Arial"/>
+          <w:b/>
+          <w:bCs/>
+          <w:color w:val="000000"/>
+          <w:sz w:val="22"/>
+          <w:szCs w:val="22"/>
+        </w:rPr>
+      </w:pPr>
+      <w:r>
+        <w:rPr>
+          <w:rFonts w:ascii="Arial" w:hAnsi="Arial" w:cs="Arial"/>
+          <w:b/>
+          <w:bCs/>
+          <w:color w:val="000000"/>
+          <w:sz w:val="22"/>
+          <w:szCs w:val="22"/>
+        </w:rPr>
+        <w:t>individualCount‡</w:t>
+      </w:r>
+    </w:p>
+    <w:p>
+      <w:pPr>
+        <w:pStyle w:val="NormalWeb"/>
+        <w:spacing w:before="0" w:beforeAutospacing="0" w:after="0" w:afterAutospacing="0"/>
+        <w:rPr>
+          <w:rFonts w:ascii="Arial" w:hAnsi="Arial" w:cs="Arial"/>
+          <w:bCs/>
+          <w:color w:val="000000"/>
+          <w:sz w:val="22"/>
+          <w:szCs w:val="22"/>
+        </w:rPr>
+      </w:pPr>
+      <w:r>
+        <w:rPr>
+          <w:rFonts w:ascii="Arial" w:hAnsi="Arial" w:cs="Arial"/>
+          <w:bCs/>
+          <w:color w:val="000000"/>
+          <w:sz w:val="22"/>
+          <w:szCs w:val="22"/>
+        </w:rPr>
+        <w:t>The number of individual organisms represented at the time or the recorded occurrence.</w:t>
+      </w:r>
+    </w:p>
+    <w:p>
+      <w:pPr>
+        <w:pStyle w:val="NormalWeb"/>
+        <w:spacing w:before="0" w:beforeAutospacing="0" w:after="0" w:afterAutospacing="0"/>
+        <w:rPr>
+          <w:rFonts w:ascii="Arial" w:hAnsi="Arial" w:cs="Arial"/>
+          <w:b/>
+          <w:bCs/>
+          <w:color w:val="000000"/>
+          <w:sz w:val="22"/>
+          <w:szCs w:val="22"/>
+        </w:rPr>
+      </w:pPr>
+    </w:p>
+    <w:p>
+      <w:pPr>
+        <w:pStyle w:val="NormalWeb"/>
+        <w:spacing w:before="0" w:beforeAutospacing="0" w:after="0" w:afterAutospacing="0"/>
+        <w:rPr>
+          <w:rFonts w:ascii="Arial" w:hAnsi="Arial" w:cs="Arial"/>
+          <w:b/>
+          <w:bCs/>
+          <w:color w:val="000000"/>
+          <w:sz w:val="22"/>
+          <w:szCs w:val="22"/>
+        </w:rPr>
+      </w:pPr>
+      <w:r>
+        <w:rPr>
+          <w:rFonts w:ascii="Arial" w:hAnsi="Arial" w:cs="Arial"/>
+          <w:b/>
+          <w:bCs/>
+          <w:color w:val="000000"/>
+          <w:sz w:val="22"/>
+          <w:szCs w:val="22"/>
+        </w:rPr>
+        <w:t>infraspecificEpithet‡</w:t>
+      </w:r>
+    </w:p>
+    <w:p>
+      <w:pPr>
+        <w:pStyle w:val="NormalWeb"/>
+        <w:spacing w:before="0" w:beforeAutospacing="0" w:after="0" w:afterAutospacing="0"/>
+        <w:rPr>
+          <w:rFonts w:ascii="Arial" w:hAnsi="Arial" w:cs="Arial"/>
+          <w:bCs/>
+          <w:color w:val="000000"/>
+          <w:sz w:val="22"/>
+          <w:szCs w:val="22"/>
+        </w:rPr>
+      </w:pPr>
+      <w:r>
+        <w:rPr>
+          <w:rFonts w:ascii="Arial" w:hAnsi="Arial" w:cs="Arial"/>
+          <w:bCs/>
+          <w:color w:val="000000"/>
+          <w:sz w:val="22"/>
+          <w:szCs w:val="22"/>
+        </w:rPr>
+        <w:t>The “lowest” or “terminal” name of the species’ scientific name – i.e. the subspecies name. From Darwin Core references: “</w:t>
+      </w:r>
+      <w:r>
+        <w:rPr>
+          <w:rFonts w:ascii="Arial" w:hAnsi="Arial" w:cs="Arial"/>
+          <w:bCs/>
           <w:i/>
-          <w:iCs/>
-          <w:color w:val="000000"/>
-          <w:sz w:val="22"/>
-          <w:szCs w:val="22"/>
-        </w:rPr>
-        <w:t xml:space="preserve">“The geographic latitude (in decimal degrees, using the spatial reference system given in </w:t>
-      </w:r>
-      <w:proofErr w:type="spellStart"/>
+          <w:color w:val="000000"/>
+          <w:sz w:val="22"/>
+          <w:szCs w:val="22"/>
+        </w:rPr>
+        <w:t>The name of the lowest or terminal infraspecific epithet of the scientificName, excluding any rank designation.”</w:t>
+      </w:r>
+      <w:r>
+        <w:rPr>
+          <w:rFonts w:ascii="Arial" w:hAnsi="Arial" w:cs="Arial"/>
+          <w:bCs/>
+          <w:color w:val="000000"/>
+          <w:sz w:val="22"/>
+          <w:szCs w:val="22"/>
+        </w:rPr>
+        <w:t xml:space="preserve"> This could be used to identify occurrences that only refer to a subspecies without having to parse the scientific name field (see </w:t>
+      </w:r>
+      <w:r>
+        <w:rPr>
+          <w:rFonts w:ascii="Arial" w:hAnsi="Arial" w:cs="Arial"/>
+          <w:b/>
+          <w:bCs/>
+          <w:color w:val="000000"/>
+          <w:sz w:val="22"/>
+          <w:szCs w:val="22"/>
+        </w:rPr>
+        <w:t>species</w:t>
+      </w:r>
+      <w:r>
+        <w:rPr>
+          <w:rFonts w:ascii="Arial" w:hAnsi="Arial" w:cs="Arial"/>
+          <w:bCs/>
+          <w:color w:val="000000"/>
+          <w:sz w:val="22"/>
+          <w:szCs w:val="22"/>
+        </w:rPr>
+        <w:t>).</w:t>
+      </w:r>
+    </w:p>
+    <w:p>
+      <w:pPr>
+        <w:pStyle w:val="NormalWeb"/>
+        <w:spacing w:before="0" w:beforeAutospacing="0" w:after="0" w:afterAutospacing="0"/>
+        <w:rPr>
+          <w:rFonts w:ascii="Arial" w:hAnsi="Arial" w:cs="Arial"/>
+          <w:b/>
+          <w:bCs/>
+          <w:color w:val="000000"/>
+          <w:sz w:val="22"/>
+          <w:szCs w:val="22"/>
+        </w:rPr>
+      </w:pPr>
+    </w:p>
+    <w:p>
+      <w:pPr>
+        <w:pStyle w:val="NormalWeb"/>
+        <w:spacing w:before="0" w:beforeAutospacing="0" w:after="0" w:afterAutospacing="0"/>
+        <w:rPr>
+          <w:rFonts w:ascii="Arial" w:hAnsi="Arial" w:cs="Arial"/>
+          <w:b/>
+          <w:bCs/>
+          <w:color w:val="000000"/>
+          <w:sz w:val="22"/>
+          <w:szCs w:val="22"/>
+        </w:rPr>
+      </w:pPr>
+      <w:r>
+        <w:rPr>
+          <w:rFonts w:ascii="Arial" w:hAnsi="Arial" w:cs="Arial"/>
+          <w:b/>
+          <w:bCs/>
+          <w:color w:val="000000"/>
+          <w:sz w:val="22"/>
+          <w:szCs w:val="22"/>
+        </w:rPr>
+        <w:t>i</w:t>
+      </w:r>
+      <w:r>
+        <w:rPr>
+          <w:rFonts w:ascii="Arial" w:hAnsi="Arial" w:cs="Arial"/>
+          <w:b/>
+          <w:bCs/>
+          <w:color w:val="000000"/>
+          <w:sz w:val="22"/>
+          <w:szCs w:val="22"/>
+        </w:rPr>
+        <w:t>ssues</w:t>
+      </w:r>
+      <w:r>
+        <w:rPr>
+          <w:rFonts w:ascii="Arial" w:hAnsi="Arial" w:cs="Arial"/>
+          <w:b/>
+          <w:bCs/>
+          <w:color w:val="000000"/>
+          <w:sz w:val="22"/>
+          <w:szCs w:val="22"/>
+        </w:rPr>
+        <w:t>*</w:t>
+      </w:r>
+    </w:p>
+    <w:p>
+      <w:pPr>
+        <w:pStyle w:val="NormalWeb"/>
+        <w:spacing w:before="0" w:beforeAutospacing="0" w:after="0" w:afterAutospacing="0"/>
+        <w:rPr>
+          <w:rFonts w:ascii="Arial" w:hAnsi="Arial" w:cs="Arial"/>
+          <w:bCs/>
+          <w:color w:val="000000"/>
+          <w:sz w:val="22"/>
+          <w:szCs w:val="22"/>
+        </w:rPr>
+      </w:pPr>
+      <w:r>
+        <w:rPr>
+          <w:rFonts w:ascii="Arial" w:hAnsi="Arial" w:cs="Arial"/>
+          <w:bCs/>
+          <w:color w:val="000000"/>
+          <w:sz w:val="22"/>
+          <w:szCs w:val="22"/>
+        </w:rPr>
+        <w:t>Records in this column are a combination of standardized elements in a bracketed list format identifying potential problems with location coordinates</w:t>
+      </w:r>
+      <w:r>
+        <w:rPr>
+          <w:rFonts w:ascii="Arial" w:hAnsi="Arial" w:cs="Arial"/>
+          <w:bCs/>
+          <w:color w:val="000000"/>
+          <w:sz w:val="22"/>
+          <w:szCs w:val="22"/>
+        </w:rPr>
+        <w:t>, time period,</w:t>
+      </w:r>
+      <w:r>
+        <w:rPr>
+          <w:rFonts w:ascii="Arial" w:hAnsi="Arial" w:cs="Arial"/>
+          <w:bCs/>
+          <w:color w:val="000000"/>
+          <w:sz w:val="22"/>
+          <w:szCs w:val="22"/>
+        </w:rPr>
+        <w:t xml:space="preserve"> and/or taxonomy. </w:t>
+      </w:r>
+      <w:r>
+        <w:rPr>
+          <w:rFonts w:ascii="Arial" w:hAnsi="Arial" w:cs="Arial"/>
+          <w:color w:val="000000"/>
+          <w:sz w:val="22"/>
+          <w:szCs w:val="22"/>
+        </w:rPr>
+        <w:t xml:space="preserve">This </w:t>
+      </w:r>
       <w:r>
         <w:rPr>
           <w:rFonts w:ascii="Arial" w:hAnsi="Arial" w:cs="Arial"/>
           <w:i/>
-          <w:iCs/>
-          <w:color w:val="000000"/>
-          <w:sz w:val="22"/>
-          <w:szCs w:val="22"/>
-        </w:rPr>
-        <w:t>geodeticDatum</w:t>
-      </w:r>
-      <w:proofErr w:type="spellEnd"/>
-      <w:r>
-        <w:rPr>
-          <w:rFonts w:ascii="Arial" w:hAnsi="Arial" w:cs="Arial"/>
+          <w:color w:val="000000"/>
+          <w:sz w:val="22"/>
+          <w:szCs w:val="22"/>
+          <w:u w:val="single"/>
+        </w:rPr>
+        <w:t>is not</w:t>
+      </w:r>
+      <w:r>
+        <w:rPr>
+          <w:rFonts w:ascii="Arial" w:hAnsi="Arial" w:cs="Arial"/>
+          <w:color w:val="000000"/>
+          <w:sz w:val="22"/>
+          <w:szCs w:val="22"/>
+        </w:rPr>
+        <w:t xml:space="preserve"> a Darwin Core standard reference term</w:t>
+      </w:r>
+      <w:r>
+        <w:rPr>
+          <w:rFonts w:ascii="Arial" w:hAnsi="Arial" w:cs="Arial"/>
+          <w:bCs/>
+          <w:color w:val="000000"/>
+          <w:sz w:val="22"/>
+          <w:szCs w:val="22"/>
+        </w:rPr>
+        <w:t>. Such “issues” include:</w:t>
+      </w:r>
+    </w:p>
+    <w:p>
+      <w:pPr>
+        <w:pStyle w:val="NormalWeb"/>
+        <w:numPr>
+          <w:ilvl w:val="0"/>
+          <w:numId w:val="5"/>
+        </w:numPr>
+        <w:spacing w:before="0" w:beforeAutospacing="0" w:after="0" w:afterAutospacing="0"/>
+        <w:rPr>
+          <w:rFonts w:ascii="Arial" w:hAnsi="Arial" w:cs="Arial"/>
+          <w:b/>
+          <w:bCs/>
+          <w:color w:val="000000"/>
+          <w:sz w:val="22"/>
+          <w:szCs w:val="22"/>
+        </w:rPr>
+      </w:pPr>
+      <w:r>
+        <w:rPr>
+          <w:rFonts w:ascii="Arial" w:hAnsi="Arial" w:cs="Arial"/>
+          <w:bCs/>
+          <w:color w:val="000000"/>
+          <w:sz w:val="22"/>
+          <w:szCs w:val="22"/>
+        </w:rPr>
+        <w:t>COORDINATE_REPROJECTED</w:t>
+      </w:r>
+    </w:p>
+    <w:p>
+      <w:pPr>
+        <w:pStyle w:val="NormalWeb"/>
+        <w:numPr>
+          <w:ilvl w:val="0"/>
+          <w:numId w:val="5"/>
+        </w:numPr>
+        <w:spacing w:before="0" w:beforeAutospacing="0" w:after="0" w:afterAutospacing="0"/>
+        <w:rPr>
+          <w:rFonts w:ascii="Arial" w:hAnsi="Arial" w:cs="Arial"/>
+          <w:b/>
+          <w:bCs/>
+          <w:color w:val="000000"/>
+          <w:sz w:val="22"/>
+          <w:szCs w:val="22"/>
+        </w:rPr>
+      </w:pPr>
+      <w:r>
+        <w:rPr>
+          <w:rFonts w:ascii="Arial" w:hAnsi="Arial" w:cs="Arial"/>
+          <w:bCs/>
+          <w:color w:val="000000"/>
+          <w:sz w:val="22"/>
+          <w:szCs w:val="22"/>
+        </w:rPr>
+        <w:t>COORDINATE_ROUNDED</w:t>
+      </w:r>
+    </w:p>
+    <w:p>
+      <w:pPr>
+        <w:pStyle w:val="NormalWeb"/>
+        <w:numPr>
+          <w:ilvl w:val="0"/>
+          <w:numId w:val="5"/>
+        </w:numPr>
+        <w:spacing w:before="0" w:beforeAutospacing="0" w:after="0" w:afterAutospacing="0"/>
+        <w:rPr>
+          <w:rFonts w:ascii="Arial" w:hAnsi="Arial" w:cs="Arial"/>
+          <w:b/>
+          <w:bCs/>
+          <w:color w:val="000000"/>
+          <w:sz w:val="22"/>
+          <w:szCs w:val="22"/>
+        </w:rPr>
+      </w:pPr>
+      <w:r>
+        <w:rPr>
+          <w:rFonts w:ascii="Arial" w:hAnsi="Arial" w:cs="Arial"/>
+          <w:bCs/>
+          <w:color w:val="000000"/>
+          <w:sz w:val="22"/>
+          <w:szCs w:val="22"/>
+        </w:rPr>
+        <w:t>COORDINATE_UNCERTAINTY_METERS_INVALID</w:t>
+      </w:r>
+    </w:p>
+    <w:p>
+      <w:pPr>
+        <w:pStyle w:val="NormalWeb"/>
+        <w:numPr>
+          <w:ilvl w:val="0"/>
+          <w:numId w:val="5"/>
+        </w:numPr>
+        <w:spacing w:before="0" w:beforeAutospacing="0" w:after="0" w:afterAutospacing="0"/>
+        <w:rPr>
+          <w:rFonts w:ascii="Arial" w:hAnsi="Arial" w:cs="Arial"/>
+          <w:b/>
+          <w:bCs/>
+          <w:color w:val="000000"/>
+          <w:sz w:val="22"/>
+          <w:szCs w:val="22"/>
+        </w:rPr>
+      </w:pPr>
+      <w:r>
+        <w:rPr>
+          <w:rFonts w:ascii="Arial" w:hAnsi="Arial" w:cs="Arial"/>
+          <w:bCs/>
+          <w:color w:val="000000"/>
+          <w:sz w:val="22"/>
+          <w:szCs w:val="22"/>
+        </w:rPr>
+        <w:t>GEODETIC_DATUM_ASSUMED_WGS84</w:t>
+      </w:r>
+    </w:p>
+    <w:p>
+      <w:pPr>
+        <w:pStyle w:val="NormalWeb"/>
+        <w:numPr>
+          <w:ilvl w:val="0"/>
+          <w:numId w:val="5"/>
+        </w:numPr>
+        <w:spacing w:before="0" w:beforeAutospacing="0" w:after="0" w:afterAutospacing="0"/>
+        <w:rPr>
+          <w:rFonts w:ascii="Arial" w:hAnsi="Arial" w:cs="Arial"/>
+          <w:b/>
+          <w:bCs/>
+          <w:color w:val="000000"/>
+          <w:sz w:val="22"/>
+          <w:szCs w:val="22"/>
+        </w:rPr>
+      </w:pPr>
+      <w:r>
+        <w:rPr>
+          <w:rFonts w:ascii="Arial" w:hAnsi="Arial" w:cs="Arial"/>
+          <w:bCs/>
+          <w:color w:val="000000"/>
+          <w:sz w:val="22"/>
+          <w:szCs w:val="22"/>
+        </w:rPr>
+        <w:t>GEODETIC_DATUM_INVALID</w:t>
+      </w:r>
+    </w:p>
+    <w:p>
+      <w:pPr>
+        <w:pStyle w:val="NormalWeb"/>
+        <w:numPr>
+          <w:ilvl w:val="0"/>
+          <w:numId w:val="5"/>
+        </w:numPr>
+        <w:spacing w:before="0" w:beforeAutospacing="0" w:after="0" w:afterAutospacing="0"/>
+        <w:rPr>
+          <w:rFonts w:ascii="Arial" w:hAnsi="Arial" w:cs="Arial"/>
+          <w:bCs/>
+          <w:color w:val="000000"/>
+          <w:sz w:val="22"/>
+          <w:szCs w:val="22"/>
+        </w:rPr>
+      </w:pPr>
+      <w:r>
+        <w:rPr>
+          <w:rFonts w:ascii="Arial" w:hAnsi="Arial" w:cs="Arial"/>
+          <w:bCs/>
+          <w:color w:val="000000"/>
+          <w:sz w:val="22"/>
+          <w:szCs w:val="22"/>
+        </w:rPr>
+        <w:t>PRESUMED_SWAPPED_COORDINATE</w:t>
+      </w:r>
+    </w:p>
+    <w:p>
+      <w:pPr>
+        <w:pStyle w:val="NormalWeb"/>
+        <w:numPr>
+          <w:ilvl w:val="0"/>
+          <w:numId w:val="5"/>
+        </w:numPr>
+        <w:spacing w:before="0" w:beforeAutospacing="0" w:after="0" w:afterAutospacing="0"/>
+        <w:rPr>
+          <w:rFonts w:ascii="Arial" w:hAnsi="Arial" w:cs="Arial"/>
+          <w:bCs/>
+          <w:color w:val="000000"/>
+          <w:sz w:val="22"/>
+          <w:szCs w:val="22"/>
+        </w:rPr>
+      </w:pPr>
+      <w:r>
+        <w:rPr>
+          <w:rFonts w:ascii="Arial" w:hAnsi="Arial" w:cs="Arial"/>
+          <w:bCs/>
+          <w:color w:val="000000"/>
+          <w:sz w:val="22"/>
+          <w:szCs w:val="22"/>
+        </w:rPr>
+        <w:t>RECORDED_DATE_MISMATCH</w:t>
+      </w:r>
+    </w:p>
+    <w:p>
+      <w:pPr>
+        <w:pStyle w:val="NormalWeb"/>
+        <w:numPr>
+          <w:ilvl w:val="0"/>
+          <w:numId w:val="5"/>
+        </w:numPr>
+        <w:spacing w:before="0" w:beforeAutospacing="0" w:after="0" w:afterAutospacing="0"/>
+        <w:rPr>
+          <w:rFonts w:ascii="Arial" w:hAnsi="Arial" w:cs="Arial"/>
+          <w:b/>
+          <w:bCs/>
+          <w:color w:val="000000"/>
+          <w:sz w:val="22"/>
+          <w:szCs w:val="22"/>
+        </w:rPr>
+      </w:pPr>
+      <w:r>
+        <w:rPr>
+          <w:rFonts w:ascii="Arial" w:hAnsi="Arial" w:cs="Arial"/>
+          <w:bCs/>
+          <w:color w:val="000000"/>
+          <w:sz w:val="22"/>
+          <w:szCs w:val="22"/>
+        </w:rPr>
+        <w:t>TAXON_MATCH_FUZZY</w:t>
+      </w:r>
+    </w:p>
+    <w:p>
+      <w:pPr>
+        <w:pStyle w:val="NormalWeb"/>
+        <w:spacing w:before="0" w:beforeAutospacing="0" w:after="0" w:afterAutospacing="0"/>
+      </w:pPr>
+    </w:p>
+    <w:p>
+      <w:pPr>
+        <w:pStyle w:val="NormalWeb"/>
+        <w:spacing w:before="0" w:beforeAutospacing="0" w:after="0" w:afterAutospacing="0"/>
+        <w:rPr>
+          <w:rFonts w:ascii="Arial" w:hAnsi="Arial" w:cs="Arial"/>
+          <w:b/>
+          <w:bCs/>
+          <w:color w:val="000000"/>
+          <w:sz w:val="22"/>
+          <w:szCs w:val="22"/>
+        </w:rPr>
+      </w:pPr>
+      <w:r>
+        <w:rPr>
+          <w:rFonts w:ascii="Arial" w:hAnsi="Arial" w:cs="Arial"/>
+          <w:b/>
+          <w:bCs/>
+          <w:color w:val="000000"/>
+          <w:sz w:val="22"/>
+          <w:szCs w:val="22"/>
+        </w:rPr>
+        <w:t>institutionCode</w:t>
+      </w:r>
+      <w:r>
+        <w:rPr>
+          <w:rFonts w:ascii="Arial" w:hAnsi="Arial" w:cs="Arial"/>
+          <w:b/>
+          <w:bCs/>
+          <w:color w:val="000000"/>
+          <w:sz w:val="22"/>
+          <w:szCs w:val="22"/>
+        </w:rPr>
+        <w:t>‡</w:t>
+      </w:r>
+    </w:p>
+    <w:p>
+      <w:pPr>
+        <w:pStyle w:val="NormalWeb"/>
+        <w:spacing w:before="0" w:beforeAutospacing="0" w:after="0" w:afterAutospacing="0"/>
+        <w:rPr>
+          <w:rFonts w:ascii="Arial" w:hAnsi="Arial" w:cs="Arial"/>
+          <w:bCs/>
+          <w:color w:val="000000"/>
+          <w:sz w:val="22"/>
+          <w:szCs w:val="22"/>
+        </w:rPr>
+      </w:pPr>
+      <w:r>
+        <w:rPr>
+          <w:rFonts w:ascii="Arial" w:hAnsi="Arial" w:cs="Arial"/>
+          <w:bCs/>
+          <w:color w:val="000000"/>
+          <w:sz w:val="22"/>
+          <w:szCs w:val="22"/>
+        </w:rPr>
+        <w:t xml:space="preserve">This appears to be a fairly robust alphabetic code for data origins such as museum acronyms (e.g. NCSM for North Carolina Museum of Natural Sciences) or citizen science aggregators such as iNaturalist. It may need to be combined with </w:t>
+      </w:r>
+      <w:r>
+        <w:rPr>
+          <w:rFonts w:ascii="Arial" w:hAnsi="Arial" w:cs="Arial"/>
+          <w:b/>
+          <w:bCs/>
+          <w:color w:val="000000"/>
+          <w:sz w:val="22"/>
+          <w:szCs w:val="22"/>
+        </w:rPr>
+        <w:t>institutionID</w:t>
+      </w:r>
+      <w:r>
+        <w:rPr>
+          <w:rFonts w:ascii="Arial" w:hAnsi="Arial" w:cs="Arial"/>
+          <w:bCs/>
+          <w:color w:val="000000"/>
+          <w:sz w:val="22"/>
+          <w:szCs w:val="22"/>
+        </w:rPr>
+        <w:t xml:space="preserve"> just to make sure all possible information about a record source is identified.</w:t>
+      </w:r>
+      <w:r>
+        <w:rPr>
+          <w:rFonts w:ascii="Arial" w:hAnsi="Arial" w:cs="Arial"/>
+          <w:bCs/>
+          <w:color w:val="000000"/>
+          <w:sz w:val="22"/>
+          <w:szCs w:val="22"/>
+        </w:rPr>
+        <w:t xml:space="preserve"> From Darwin Core references: “</w:t>
+      </w:r>
+      <w:r>
+        <w:rPr>
+          <w:rFonts w:ascii="Arial" w:hAnsi="Arial" w:cs="Arial"/>
+          <w:bCs/>
           <w:i/>
-          <w:iCs/>
-          <w:color w:val="000000"/>
-          <w:sz w:val="22"/>
-          <w:szCs w:val="22"/>
-        </w:rPr>
-        <w:t xml:space="preserve">) of the geographic center of a Location. Positive values are north of the </w:t>
-      </w:r>
-      <w:proofErr w:type="gramStart"/>
-      <w:r>
-        <w:rPr>
-          <w:rFonts w:ascii="Arial" w:hAnsi="Arial" w:cs="Arial"/>
+          <w:color w:val="000000"/>
+          <w:sz w:val="22"/>
+          <w:szCs w:val="22"/>
+        </w:rPr>
+        <w:t>The name (or acronym) in use by the institution having custody of the object(s) or information referred to in the record.”</w:t>
+      </w:r>
+    </w:p>
+    <w:p>
+      <w:pPr>
+        <w:pStyle w:val="NormalWeb"/>
+        <w:spacing w:before="0" w:beforeAutospacing="0" w:after="0" w:afterAutospacing="0"/>
+        <w:rPr>
+          <w:rFonts w:ascii="Arial" w:hAnsi="Arial" w:cs="Arial"/>
+          <w:b/>
+          <w:bCs/>
+          <w:color w:val="000000"/>
+          <w:sz w:val="22"/>
+          <w:szCs w:val="22"/>
+        </w:rPr>
+      </w:pPr>
+      <w:r>
+        <w:rPr>
+          <w:rFonts w:ascii="Arial" w:hAnsi="Arial" w:cs="Arial"/>
+          <w:b/>
+          <w:bCs/>
+          <w:color w:val="000000"/>
+          <w:sz w:val="22"/>
+          <w:szCs w:val="22"/>
+        </w:rPr>
+        <w:lastRenderedPageBreak/>
+        <w:t>lifeStage‡</w:t>
+      </w:r>
+    </w:p>
+    <w:p>
+      <w:pPr>
+        <w:pStyle w:val="NormalWeb"/>
+        <w:spacing w:before="0" w:beforeAutospacing="0" w:after="0" w:afterAutospacing="0"/>
+        <w:rPr>
+          <w:rFonts w:ascii="Arial" w:hAnsi="Arial" w:cs="Arial"/>
+          <w:bCs/>
+          <w:color w:val="000000"/>
+          <w:sz w:val="22"/>
+          <w:szCs w:val="22"/>
+        </w:rPr>
+      </w:pPr>
+      <w:r>
+        <w:rPr>
+          <w:rFonts w:ascii="Arial" w:hAnsi="Arial" w:cs="Arial"/>
+          <w:bCs/>
+          <w:color w:val="000000"/>
+          <w:sz w:val="22"/>
+          <w:szCs w:val="22"/>
+        </w:rPr>
+        <w:t>From Darwin Core references: “</w:t>
+      </w:r>
+      <w:r>
+        <w:rPr>
+          <w:rFonts w:ascii="Arial" w:hAnsi="Arial" w:cs="Arial"/>
+          <w:bCs/>
           <w:i/>
-          <w:iCs/>
-          <w:color w:val="000000"/>
-          <w:sz w:val="22"/>
-          <w:szCs w:val="22"/>
-        </w:rPr>
-        <w:t>Equator,</w:t>
-      </w:r>
-      <w:proofErr w:type="gramEnd"/>
-      <w:r>
-        <w:rPr>
-          <w:rFonts w:ascii="Arial" w:hAnsi="Arial" w:cs="Arial"/>
+          <w:color w:val="000000"/>
+          <w:sz w:val="22"/>
+          <w:szCs w:val="22"/>
+        </w:rPr>
+        <w:t>The age class or life stage of the biological individual(s) at the time the Occurrence was recorded.</w:t>
+      </w:r>
+      <w:r>
+        <w:rPr>
+          <w:rFonts w:ascii="Arial" w:hAnsi="Arial" w:cs="Arial"/>
+          <w:bCs/>
           <w:i/>
-          <w:iCs/>
-          <w:color w:val="000000"/>
-          <w:sz w:val="22"/>
-          <w:szCs w:val="22"/>
-        </w:rPr>
-        <w:t xml:space="preserve"> negative values are south of it. Legal values lie between -90 and 90, inclusive.”</w:t>
-      </w:r>
-    </w:p>
-    <w:p>
-      <w:pPr>
-        <w:pStyle w:val="NormalWeb"/>
-        <w:spacing w:before="0" w:beforeAutospacing="0" w:after="0" w:afterAutospacing="0"/>
-      </w:pPr>
-      <w:r>
-        <w:rPr>
-          <w:rFonts w:ascii="Arial" w:hAnsi="Arial" w:cs="Arial"/>
-          <w:color w:val="000000"/>
-          <w:sz w:val="22"/>
-          <w:szCs w:val="22"/>
-        </w:rPr>
-        <w:t xml:space="preserve"> </w:t>
-      </w:r>
-    </w:p>
-    <w:p>
-      <w:pPr>
-        <w:pStyle w:val="NormalWeb"/>
-        <w:spacing w:before="0" w:beforeAutospacing="0" w:after="0" w:afterAutospacing="0"/>
-      </w:pPr>
-      <w:proofErr w:type="spellStart"/>
-      <w:r>
-        <w:rPr>
-          <w:rFonts w:ascii="Arial" w:hAnsi="Arial" w:cs="Arial"/>
-          <w:b/>
-          <w:bCs/>
-          <w:color w:val="000000"/>
-          <w:sz w:val="22"/>
-          <w:szCs w:val="22"/>
-        </w:rPr>
-        <w:t>decimalLongitude</w:t>
-      </w:r>
-      <w:proofErr w:type="spellEnd"/>
-    </w:p>
-    <w:p>
-      <w:pPr>
-        <w:pStyle w:val="NormalWeb"/>
-        <w:spacing w:before="0" w:beforeAutospacing="0" w:after="0" w:afterAutospacing="0"/>
-      </w:pPr>
-      <w:r>
-        <w:rPr>
-          <w:rFonts w:ascii="Arial" w:hAnsi="Arial" w:cs="Arial"/>
-          <w:color w:val="000000"/>
-          <w:sz w:val="22"/>
-          <w:szCs w:val="22"/>
-        </w:rPr>
-        <w:t xml:space="preserve">From the Darwin Core references: </w:t>
-      </w:r>
-      <w:r>
-        <w:rPr>
-          <w:rFonts w:ascii="Arial" w:hAnsi="Arial" w:cs="Arial"/>
-          <w:i/>
-          <w:iCs/>
-          <w:color w:val="000000"/>
-          <w:sz w:val="22"/>
-          <w:szCs w:val="22"/>
-        </w:rPr>
-        <w:t xml:space="preserve">“The geographic longitude (in decimal degrees, using the spatial reference system given in </w:t>
-      </w:r>
-      <w:proofErr w:type="spellStart"/>
-      <w:r>
-        <w:rPr>
-          <w:rFonts w:ascii="Arial" w:hAnsi="Arial" w:cs="Arial"/>
-          <w:i/>
-          <w:iCs/>
-          <w:color w:val="000000"/>
-          <w:sz w:val="22"/>
-          <w:szCs w:val="22"/>
-        </w:rPr>
-        <w:t>geodeticDatum</w:t>
-      </w:r>
-      <w:proofErr w:type="spellEnd"/>
-      <w:r>
-        <w:rPr>
-          <w:rFonts w:ascii="Arial" w:hAnsi="Arial" w:cs="Arial"/>
-          <w:i/>
-          <w:iCs/>
-          <w:color w:val="000000"/>
-          <w:sz w:val="22"/>
-          <w:szCs w:val="22"/>
-        </w:rPr>
-        <w:t xml:space="preserve">) of the geographic center of a Location. Positive values are east of the Greenwich </w:t>
-      </w:r>
-      <w:proofErr w:type="gramStart"/>
-      <w:r>
-        <w:rPr>
-          <w:rFonts w:ascii="Arial" w:hAnsi="Arial" w:cs="Arial"/>
-          <w:i/>
-          <w:iCs/>
-          <w:color w:val="000000"/>
-          <w:sz w:val="22"/>
-          <w:szCs w:val="22"/>
-        </w:rPr>
-        <w:t>Meridian,</w:t>
-      </w:r>
-      <w:proofErr w:type="gramEnd"/>
-      <w:r>
-        <w:rPr>
-          <w:rFonts w:ascii="Arial" w:hAnsi="Arial" w:cs="Arial"/>
-          <w:i/>
-          <w:iCs/>
-          <w:color w:val="000000"/>
-          <w:sz w:val="22"/>
-          <w:szCs w:val="22"/>
-        </w:rPr>
-        <w:t xml:space="preserve"> negative values are west of it. Legal values lie between -180 and 180, inclusive.”</w:t>
-      </w:r>
-    </w:p>
-    <w:p>
-      <w:pPr>
-        <w:pStyle w:val="NormalWeb"/>
-        <w:spacing w:before="0" w:beforeAutospacing="0" w:after="0" w:afterAutospacing="0"/>
-      </w:pPr>
-      <w:r>
-        <w:rPr>
-          <w:rFonts w:ascii="Arial" w:hAnsi="Arial" w:cs="Arial"/>
-          <w:b/>
-          <w:bCs/>
-          <w:color w:val="000000"/>
-          <w:sz w:val="22"/>
-          <w:szCs w:val="22"/>
-        </w:rPr>
-        <w:t xml:space="preserve"> </w:t>
-      </w:r>
-    </w:p>
-    <w:p>
-      <w:pPr>
-        <w:pStyle w:val="NormalWeb"/>
-        <w:spacing w:before="0" w:beforeAutospacing="0" w:after="0" w:afterAutospacing="0"/>
-      </w:pPr>
-      <w:proofErr w:type="spellStart"/>
-      <w:r>
-        <w:rPr>
-          <w:rFonts w:ascii="Arial" w:hAnsi="Arial" w:cs="Arial"/>
-          <w:b/>
-          <w:bCs/>
-          <w:color w:val="000000"/>
-          <w:sz w:val="22"/>
-          <w:szCs w:val="22"/>
-        </w:rPr>
-        <w:t>eventRemarks</w:t>
-      </w:r>
-      <w:proofErr w:type="spellEnd"/>
-      <w:r>
-        <w:rPr>
-          <w:rFonts w:ascii="Arial" w:hAnsi="Arial" w:cs="Arial"/>
-          <w:b/>
-          <w:bCs/>
-          <w:color w:val="000000"/>
-          <w:sz w:val="22"/>
-          <w:szCs w:val="22"/>
-        </w:rPr>
-        <w:t xml:space="preserve"> / locality / </w:t>
-      </w:r>
-      <w:proofErr w:type="spellStart"/>
-      <w:r>
-        <w:rPr>
-          <w:rFonts w:ascii="Arial" w:hAnsi="Arial" w:cs="Arial"/>
-          <w:b/>
-          <w:bCs/>
-          <w:color w:val="000000"/>
-          <w:sz w:val="22"/>
-          <w:szCs w:val="22"/>
-        </w:rPr>
-        <w:t>locationRemarks</w:t>
-      </w:r>
-      <w:proofErr w:type="spellEnd"/>
-      <w:r>
-        <w:rPr>
-          <w:rFonts w:ascii="Arial" w:hAnsi="Arial" w:cs="Arial"/>
-          <w:b/>
-          <w:bCs/>
-          <w:color w:val="000000"/>
-          <w:sz w:val="22"/>
-          <w:szCs w:val="22"/>
-        </w:rPr>
-        <w:t xml:space="preserve"> / </w:t>
-      </w:r>
-      <w:proofErr w:type="spellStart"/>
-      <w:r>
-        <w:rPr>
-          <w:rFonts w:ascii="Arial" w:hAnsi="Arial" w:cs="Arial"/>
-          <w:b/>
-          <w:bCs/>
-          <w:color w:val="000000"/>
-          <w:sz w:val="22"/>
-          <w:szCs w:val="22"/>
-        </w:rPr>
-        <w:t>occurrenceRemarks</w:t>
-      </w:r>
-      <w:proofErr w:type="spellEnd"/>
-    </w:p>
-    <w:p>
-      <w:pPr>
-        <w:pStyle w:val="NormalWeb"/>
-        <w:spacing w:before="0" w:beforeAutospacing="0" w:after="0" w:afterAutospacing="0"/>
-        <w:rPr>
-          <w:rFonts w:ascii="Arial" w:hAnsi="Arial" w:cs="Arial"/>
-          <w:color w:val="000000"/>
-          <w:sz w:val="22"/>
-          <w:szCs w:val="22"/>
-        </w:rPr>
-      </w:pPr>
-      <w:r>
-        <w:rPr>
-          <w:rFonts w:ascii="Arial" w:hAnsi="Arial" w:cs="Arial"/>
-          <w:color w:val="000000"/>
-          <w:sz w:val="22"/>
-          <w:szCs w:val="22"/>
-        </w:rPr>
-        <w:t>These three fields descriptive contain textual information about the occurrence as related by observers. It could potentially be useful for a detailed examination of individual records.</w:t>
-      </w:r>
-    </w:p>
-    <w:p>
-      <w:pPr>
-        <w:pStyle w:val="NormalWeb"/>
-        <w:spacing w:before="0" w:beforeAutospacing="0" w:after="0" w:afterAutospacing="0"/>
-        <w:rPr>
-          <w:rFonts w:ascii="Arial" w:hAnsi="Arial" w:cs="Arial"/>
-          <w:b/>
-          <w:color w:val="000000"/>
-          <w:sz w:val="22"/>
-          <w:szCs w:val="22"/>
-        </w:rPr>
-      </w:pPr>
-      <w:bookmarkStart w:id="0" w:name="_GoBack"/>
-      <w:bookmarkEnd w:id="0"/>
-    </w:p>
-    <w:p>
-      <w:pPr>
-        <w:pStyle w:val="NormalWeb"/>
-        <w:spacing w:before="0" w:beforeAutospacing="0" w:after="0" w:afterAutospacing="0"/>
-      </w:pPr>
-      <w:proofErr w:type="spellStart"/>
-      <w:r>
-        <w:rPr>
-          <w:rFonts w:ascii="Arial" w:hAnsi="Arial" w:cs="Arial"/>
-          <w:b/>
-          <w:bCs/>
-          <w:color w:val="000000"/>
-          <w:sz w:val="22"/>
-          <w:szCs w:val="22"/>
-        </w:rPr>
-        <w:t>geodeticDatum</w:t>
-      </w:r>
-      <w:proofErr w:type="spellEnd"/>
-    </w:p>
-    <w:p>
-      <w:pPr>
-        <w:pStyle w:val="NormalWeb"/>
-        <w:spacing w:before="0" w:beforeAutospacing="0" w:after="0" w:afterAutospacing="0"/>
-      </w:pPr>
-      <w:r>
-        <w:rPr>
-          <w:rFonts w:ascii="Arial" w:hAnsi="Arial" w:cs="Arial"/>
-          <w:color w:val="000000"/>
-          <w:sz w:val="22"/>
-          <w:szCs w:val="22"/>
-        </w:rPr>
-        <w:t>This should always be ‘WGS84’</w:t>
-      </w:r>
-    </w:p>
-    <w:p>
-      <w:pPr>
-        <w:pStyle w:val="NormalWeb"/>
-        <w:spacing w:before="0" w:beforeAutospacing="0" w:after="0" w:afterAutospacing="0"/>
-      </w:pPr>
-      <w:r>
-        <w:rPr>
-          <w:rFonts w:ascii="Arial" w:hAnsi="Arial" w:cs="Arial"/>
-          <w:color w:val="000000"/>
-          <w:sz w:val="22"/>
-          <w:szCs w:val="22"/>
-        </w:rPr>
-        <w:t xml:space="preserve">From the Darwin Core references: </w:t>
-      </w:r>
-      <w:r>
-        <w:rPr>
-          <w:rFonts w:ascii="Arial" w:hAnsi="Arial" w:cs="Arial"/>
-          <w:i/>
-          <w:iCs/>
-          <w:color w:val="000000"/>
-          <w:sz w:val="22"/>
-          <w:szCs w:val="22"/>
-        </w:rPr>
-        <w:t xml:space="preserve">“The ellipsoid, geodetic datum, or spatial reference system (SRS) upon which the geographic coordinates given in </w:t>
-      </w:r>
-      <w:proofErr w:type="spellStart"/>
-      <w:r>
-        <w:rPr>
-          <w:rFonts w:ascii="Arial" w:hAnsi="Arial" w:cs="Arial"/>
-          <w:i/>
-          <w:iCs/>
-          <w:color w:val="000000"/>
-          <w:sz w:val="22"/>
-          <w:szCs w:val="22"/>
-        </w:rPr>
-        <w:t>decimalLatitude</w:t>
-      </w:r>
-      <w:proofErr w:type="spellEnd"/>
-      <w:r>
-        <w:rPr>
-          <w:rFonts w:ascii="Arial" w:hAnsi="Arial" w:cs="Arial"/>
-          <w:i/>
-          <w:iCs/>
-          <w:color w:val="000000"/>
-          <w:sz w:val="22"/>
-          <w:szCs w:val="22"/>
-        </w:rPr>
-        <w:t xml:space="preserve"> and </w:t>
-      </w:r>
-      <w:proofErr w:type="spellStart"/>
-      <w:r>
-        <w:rPr>
-          <w:rFonts w:ascii="Arial" w:hAnsi="Arial" w:cs="Arial"/>
-          <w:i/>
-          <w:iCs/>
-          <w:color w:val="000000"/>
-          <w:sz w:val="22"/>
-          <w:szCs w:val="22"/>
-        </w:rPr>
-        <w:t>decimalLongitude</w:t>
-      </w:r>
-      <w:proofErr w:type="spellEnd"/>
-      <w:r>
-        <w:rPr>
-          <w:rFonts w:ascii="Arial" w:hAnsi="Arial" w:cs="Arial"/>
-          <w:i/>
-          <w:iCs/>
-          <w:color w:val="000000"/>
-          <w:sz w:val="22"/>
-          <w:szCs w:val="22"/>
-        </w:rPr>
-        <w:t xml:space="preserve"> as based.”</w:t>
-      </w:r>
-    </w:p>
-    <w:p>
-      <w:pPr>
-        <w:pStyle w:val="NormalWeb"/>
-        <w:spacing w:before="0" w:beforeAutospacing="0" w:after="0" w:afterAutospacing="0"/>
-      </w:pPr>
-      <w:r>
-        <w:rPr>
-          <w:rFonts w:ascii="Arial" w:hAnsi="Arial" w:cs="Arial"/>
-          <w:b/>
-          <w:bCs/>
-          <w:color w:val="000000"/>
-          <w:sz w:val="22"/>
-          <w:szCs w:val="22"/>
-        </w:rPr>
-        <w:lastRenderedPageBreak/>
-        <w:t xml:space="preserve"> </w:t>
-      </w:r>
+          <w:color w:val="000000"/>
+          <w:sz w:val="22"/>
+          <w:szCs w:val="22"/>
+        </w:rPr>
+        <w:t>”</w:t>
+      </w:r>
+      <w:r>
+        <w:rPr>
+          <w:rFonts w:ascii="Arial" w:hAnsi="Arial" w:cs="Arial"/>
+          <w:bCs/>
+          <w:color w:val="000000"/>
+          <w:sz w:val="22"/>
+          <w:szCs w:val="22"/>
+        </w:rPr>
+        <w:t xml:space="preserve"> Some examples include:</w:t>
+      </w:r>
+    </w:p>
+    <w:p>
+      <w:pPr>
+        <w:pStyle w:val="NormalWeb"/>
+        <w:numPr>
+          <w:ilvl w:val="0"/>
+          <w:numId w:val="6"/>
+        </w:numPr>
+        <w:spacing w:before="0" w:beforeAutospacing="0" w:after="0" w:afterAutospacing="0"/>
+        <w:rPr>
+          <w:rFonts w:ascii="Arial" w:hAnsi="Arial" w:cs="Arial"/>
+          <w:bCs/>
+          <w:color w:val="000000"/>
+          <w:sz w:val="22"/>
+          <w:szCs w:val="22"/>
+        </w:rPr>
+      </w:pPr>
+      <w:r>
+        <w:rPr>
+          <w:rFonts w:ascii="Arial" w:hAnsi="Arial" w:cs="Arial"/>
+          <w:bCs/>
+          <w:color w:val="000000"/>
+          <w:sz w:val="22"/>
+          <w:szCs w:val="22"/>
+        </w:rPr>
+        <w:t>ADULT</w:t>
+      </w:r>
+    </w:p>
+    <w:p>
+      <w:pPr>
+        <w:pStyle w:val="NormalWeb"/>
+        <w:numPr>
+          <w:ilvl w:val="0"/>
+          <w:numId w:val="6"/>
+        </w:numPr>
+        <w:spacing w:before="0" w:beforeAutospacing="0" w:after="0" w:afterAutospacing="0"/>
+        <w:rPr>
+          <w:rFonts w:ascii="Arial" w:hAnsi="Arial" w:cs="Arial"/>
+          <w:bCs/>
+          <w:color w:val="000000"/>
+          <w:sz w:val="22"/>
+          <w:szCs w:val="22"/>
+        </w:rPr>
+      </w:pPr>
+      <w:r>
+        <w:rPr>
+          <w:rFonts w:ascii="Arial" w:hAnsi="Arial" w:cs="Arial"/>
+          <w:bCs/>
+          <w:color w:val="000000"/>
+          <w:sz w:val="22"/>
+          <w:szCs w:val="22"/>
+        </w:rPr>
+        <w:t>JUVENILE</w:t>
+      </w:r>
+    </w:p>
+    <w:p>
+      <w:pPr>
+        <w:pStyle w:val="NormalWeb"/>
+        <w:spacing w:before="0" w:beforeAutospacing="0" w:after="0" w:afterAutospacing="0"/>
+        <w:rPr>
+          <w:rFonts w:ascii="Arial" w:hAnsi="Arial" w:cs="Arial"/>
+          <w:b/>
+          <w:bCs/>
+          <w:color w:val="000000"/>
+          <w:sz w:val="22"/>
+          <w:szCs w:val="22"/>
+        </w:rPr>
+      </w:pPr>
     </w:p>
     <w:p>
       <w:pPr>
@@ -1239,6 +2210,17 @@
         </w:rPr>
         <w:t>month</w:t>
       </w:r>
+      <w:r>
+        <w:rPr>
+          <w:rFonts w:ascii="Arial" w:hAnsi="Arial" w:cs="Arial"/>
+          <w:b/>
+          <w:bCs/>
+          <w:color w:val="000000"/>
+          <w:sz w:val="22"/>
+          <w:szCs w:val="22"/>
+        </w:rPr>
+        <w:t>‡</w:t>
+      </w:r>
     </w:p>
     <w:p>
       <w:pPr>
@@ -1278,7 +2260,6 @@
         <w:pStyle w:val="NormalWeb"/>
         <w:spacing w:before="0" w:beforeAutospacing="0" w:after="0" w:afterAutospacing="0"/>
       </w:pPr>
-      <w:proofErr w:type="spellStart"/>
       <w:r>
         <w:rPr>
           <w:rFonts w:ascii="Arial" w:hAnsi="Arial" w:cs="Arial"/>
@@ -1290,12 +2271,28 @@
         </w:rPr>
         <w:t>occurrenceID</w:t>
       </w:r>
-      <w:proofErr w:type="spellEnd"/>
-    </w:p>
-    <w:p>
-      <w:pPr>
-        <w:pStyle w:val="NormalWeb"/>
-        <w:spacing w:before="0" w:beforeAutospacing="0" w:after="0" w:afterAutospacing="0"/>
+      <w:r>
+        <w:rPr>
+          <w:rFonts w:ascii="Arial" w:hAnsi="Arial" w:cs="Arial"/>
+          <w:b/>
+          <w:bCs/>
+          <w:color w:val="000000"/>
+          <w:sz w:val="22"/>
+          <w:szCs w:val="22"/>
+        </w:rPr>
+        <w:t>‡</w:t>
+      </w:r>
+    </w:p>
+    <w:p>
+      <w:pPr>
+        <w:pStyle w:val="NormalWeb"/>
+        <w:spacing w:before="0" w:beforeAutospacing="0" w:after="0" w:afterAutospacing="0"/>
+        <w:rPr>
+          <w:rFonts w:ascii="Arial" w:hAnsi="Arial" w:cs="Arial"/>
+          <w:color w:val="000000"/>
+          <w:sz w:val="22"/>
+          <w:szCs w:val="22"/>
+        </w:rPr>
       </w:pPr>
       <w:r>
         <w:rPr>
@@ -1362,223 +2359,492 @@
           <w:i/>
         </w:rPr>
         <w:br/>
-        <w:t xml:space="preserve">Ideally, the </w:t>
-      </w:r>
-      <w:proofErr w:type="spellStart"/>
+        <w:t>Ideally, the occurrenceID is a persistent global unique identifier. As a minimum requirement, it has to be unique within the published dataset. It allows to recognize the same occurrence over time when the dataset indexing is refreshed; it links additional data like images; and it makes it possible to cite records e.g. in usage reports or in publications. This means that the occurrenceID needs to reliably stay with the occurrence at source, and to consistently refer to the same occurrence in published datasets and any underlying source data</w:t>
+      </w:r>
       <w:r>
         <w:rPr>
           <w:i/>
         </w:rPr>
-        <w:t>occurrenceID</w:t>
-      </w:r>
-      <w:proofErr w:type="spellEnd"/>
-      <w:r>
-        <w:rPr>
+        <w:t>.</w:t>
+      </w:r>
+      <w:r>
+        <w:rPr>
+          <w:rFonts w:ascii="Arial" w:hAnsi="Arial" w:cs="Arial"/>
           <w:i/>
-        </w:rPr>
-        <w:t xml:space="preserve"> is a persistent global unique identifier. As a minimum requirement, it has to be unique within the published dataset. It allows to recognize the same occurrence over time when the dataset indexing is refreshed; it links additional data like images; and it makes it possible to cite records e.g. in usage reports or in publications. This means that the </w:t>
-      </w:r>
-      <w:proofErr w:type="spellStart"/>
-      <w:r>
-        <w:rPr>
+          <w:color w:val="000000"/>
+          <w:sz w:val="22"/>
+          <w:szCs w:val="22"/>
+        </w:rPr>
+        <w:t>”</w:t>
+      </w:r>
+    </w:p>
+    <w:p>
+      <w:pPr>
+        <w:pStyle w:val="NormalWeb"/>
+        <w:spacing w:before="0" w:beforeAutospacing="0" w:after="0" w:afterAutospacing="0"/>
+        <w:rPr>
+          <w:rFonts w:ascii="Arial" w:hAnsi="Arial" w:cs="Arial"/>
+          <w:color w:val="000000"/>
+          <w:sz w:val="22"/>
+          <w:szCs w:val="22"/>
+        </w:rPr>
+      </w:pPr>
+      <w:r>
+        <w:rPr>
+          <w:rFonts w:ascii="Arial" w:hAnsi="Arial" w:cs="Arial"/>
+          <w:color w:val="000000"/>
+          <w:sz w:val="22"/>
+          <w:szCs w:val="22"/>
+        </w:rPr>
+        <w:t xml:space="preserve">This is an alphanumeric string often taking the form of a URL source string such as </w:t>
+      </w:r>
+    </w:p>
+    <w:p>
+      <w:pPr>
+        <w:pStyle w:val="NormalWeb"/>
+        <w:spacing w:before="0" w:beforeAutospacing="0" w:after="0" w:afterAutospacing="0"/>
+      </w:pPr>
+      <w:r>
+        <w:t>“</w:t>
+      </w:r>
+      <w:r>
+        <w:t>https://www.inaturalist.org/observations/19800810</w:t>
+      </w:r>
+      <w:r>
+        <w:t>”</w:t>
+      </w:r>
+    </w:p>
+    <w:p>
+      <w:pPr>
+        <w:rPr>
+          <w:rFonts w:ascii="Arial" w:hAnsi="Arial" w:cs="Arial"/>
+          <w:color w:val="000000"/>
+        </w:rPr>
+      </w:pPr>
+      <w:r>
+        <w:rPr>
+          <w:rFonts w:ascii="Arial" w:hAnsi="Arial" w:cs="Arial"/>
+          <w:color w:val="000000"/>
+        </w:rPr>
+        <w:t xml:space="preserve">or other formats such as </w:t>
+      </w:r>
+      <w:r>
+        <w:rPr>
+          <w:rFonts w:ascii="Arial" w:hAnsi="Arial" w:cs="Arial"/>
+          <w:color w:val="000000"/>
+        </w:rPr>
+        <w:t>“</w:t>
+      </w:r>
+      <w:r>
+        <w:rPr>
+          <w:rFonts w:ascii="Arial" w:hAnsi="Arial" w:cs="Arial"/>
+          <w:color w:val="000000"/>
+        </w:rPr>
+        <w:t>187DAF22-74AE-4D6D-A190-BEB8DED8424A</w:t>
+      </w:r>
+      <w:r>
+        <w:rPr>
+          <w:rFonts w:ascii="Arial" w:hAnsi="Arial" w:cs="Arial"/>
+          <w:color w:val="000000"/>
+        </w:rPr>
+        <w:t xml:space="preserve">”. It may be possible to use the </w:t>
+      </w:r>
+      <w:r>
+        <w:rPr>
+          <w:rFonts w:ascii="Arial" w:hAnsi="Arial" w:cs="Arial"/>
+          <w:b/>
+          <w:color w:val="000000"/>
+        </w:rPr>
+        <w:t>gbifID</w:t>
+      </w:r>
+      <w:r>
+        <w:rPr>
+          <w:rFonts w:ascii="Arial" w:hAnsi="Arial" w:cs="Arial"/>
+          <w:color w:val="000000"/>
+        </w:rPr>
+        <w:t xml:space="preserve"> in place of this field to identify unique occurrence records.</w:t>
+      </w:r>
+    </w:p>
+    <w:p>
+      <w:pPr>
+        <w:pStyle w:val="NormalWeb"/>
+        <w:spacing w:before="0" w:beforeAutospacing="0" w:after="0" w:afterAutospacing="0"/>
+      </w:pPr>
+      <w:r>
+        <w:rPr>
+          <w:rFonts w:ascii="Arial" w:hAnsi="Arial" w:cs="Arial"/>
+          <w:b/>
+          <w:bCs/>
+          <w:color w:val="000000"/>
+          <w:sz w:val="22"/>
+          <w:szCs w:val="22"/>
+        </w:rPr>
+        <w:t>s</w:t>
+      </w:r>
+      <w:r>
+        <w:rPr>
+          <w:rFonts w:ascii="Arial" w:hAnsi="Arial" w:cs="Arial"/>
+          <w:b/>
+          <w:bCs/>
+          <w:color w:val="000000"/>
+          <w:sz w:val="22"/>
+          <w:szCs w:val="22"/>
+        </w:rPr>
+        <w:t>pecies</w:t>
+      </w:r>
+      <w:r>
+        <w:rPr>
+          <w:rFonts w:ascii="Arial" w:hAnsi="Arial" w:cs="Arial"/>
+          <w:b/>
+          <w:bCs/>
+          <w:color w:val="000000"/>
+          <w:sz w:val="22"/>
+          <w:szCs w:val="22"/>
+        </w:rPr>
+        <w:t>*</w:t>
+      </w:r>
+    </w:p>
+    <w:p>
+      <w:pPr>
+        <w:pStyle w:val="NormalWeb"/>
+        <w:spacing w:before="0" w:beforeAutospacing="0" w:after="0" w:afterAutospacing="0"/>
+        <w:rPr>
+          <w:rFonts w:ascii="Arial" w:hAnsi="Arial" w:cs="Arial"/>
+          <w:color w:val="000000"/>
+          <w:sz w:val="22"/>
+          <w:szCs w:val="22"/>
+        </w:rPr>
+      </w:pPr>
+      <w:r>
+        <w:rPr>
+          <w:rFonts w:ascii="Arial" w:hAnsi="Arial" w:cs="Arial"/>
+          <w:color w:val="000000"/>
+          <w:sz w:val="22"/>
+          <w:szCs w:val="22"/>
+        </w:rPr>
+        <w:t xml:space="preserve">The latin binomial (i.e. scientific name) for the given taxon </w:t>
+      </w:r>
+      <w:r>
+        <w:rPr>
+          <w:rFonts w:ascii="Arial" w:hAnsi="Arial" w:cs="Arial"/>
+          <w:color w:val="000000"/>
+          <w:sz w:val="22"/>
+          <w:szCs w:val="22"/>
+          <w:u w:val="single"/>
+        </w:rPr>
+        <w:t xml:space="preserve">without </w:t>
+      </w:r>
+      <w:r>
+        <w:rPr>
+          <w:rFonts w:ascii="Arial" w:hAnsi="Arial" w:cs="Arial"/>
+          <w:color w:val="000000"/>
+          <w:sz w:val="22"/>
+          <w:szCs w:val="22"/>
+        </w:rPr>
+        <w:t>authorship and date text information included in the field</w:t>
+      </w:r>
+      <w:r>
+        <w:rPr>
+          <w:rFonts w:ascii="Arial" w:hAnsi="Arial" w:cs="Arial"/>
+          <w:color w:val="000000"/>
+          <w:sz w:val="22"/>
+          <w:szCs w:val="22"/>
+        </w:rPr>
+        <w:t xml:space="preserve"> as is the case in the </w:t>
+      </w:r>
+      <w:r>
+        <w:rPr>
+          <w:rFonts w:ascii="Arial" w:hAnsi="Arial" w:cs="Arial"/>
+          <w:b/>
+          <w:color w:val="000000"/>
+          <w:sz w:val="22"/>
+          <w:szCs w:val="22"/>
+        </w:rPr>
+        <w:t>scientificName</w:t>
+      </w:r>
+      <w:r>
+        <w:rPr>
+          <w:rFonts w:ascii="Arial" w:hAnsi="Arial" w:cs="Arial"/>
+          <w:b/>
+          <w:color w:val="000000"/>
+          <w:sz w:val="22"/>
+          <w:szCs w:val="22"/>
+        </w:rPr>
+        <w:t>‡</w:t>
+      </w:r>
+      <w:r>
+        <w:rPr>
+          <w:rFonts w:ascii="Arial" w:hAnsi="Arial" w:cs="Arial"/>
+          <w:color w:val="000000"/>
+          <w:sz w:val="22"/>
+          <w:szCs w:val="22"/>
+        </w:rPr>
+        <w:t xml:space="preserve"> field</w:t>
+      </w:r>
+      <w:r>
+        <w:rPr>
+          <w:rFonts w:ascii="Arial" w:hAnsi="Arial" w:cs="Arial"/>
+          <w:color w:val="000000"/>
+          <w:sz w:val="22"/>
+          <w:szCs w:val="22"/>
+        </w:rPr>
+        <w:t>.</w:t>
+      </w:r>
+      <w:r>
+        <w:rPr>
+          <w:rFonts w:ascii="Arial" w:hAnsi="Arial" w:cs="Arial"/>
+          <w:color w:val="000000"/>
+          <w:sz w:val="22"/>
+          <w:szCs w:val="22"/>
+        </w:rPr>
+        <w:t xml:space="preserve"> This </w:t>
+      </w:r>
+      <w:r>
+        <w:rPr>
+          <w:rFonts w:ascii="Arial" w:hAnsi="Arial" w:cs="Arial"/>
           <w:i/>
-        </w:rPr>
-        <w:t>occurrenceID</w:t>
-      </w:r>
-      <w:proofErr w:type="spellEnd"/>
-      <w:r>
-        <w:rPr>
-          <w:i/>
-        </w:rPr>
-        <w:t xml:space="preserve"> needs to reliably stay with the occurrence at source, and to consistently refer to the same occurrence in published datasets</w:t>
-      </w:r>
-      <w:r>
-        <w:rPr>
-          <w:i/>
-        </w:rPr>
-        <w:t xml:space="preserve"> and any underlying source data</w:t>
-      </w:r>
-      <w:r>
-        <w:rPr>
-          <w:i/>
-        </w:rPr>
-        <w:t>.</w:t>
-      </w:r>
-      <w:r>
-        <w:rPr>
-          <w:rFonts w:ascii="Arial" w:hAnsi="Arial" w:cs="Arial"/>
-          <w:i/>
-          <w:color w:val="000000"/>
-          <w:sz w:val="22"/>
-          <w:szCs w:val="22"/>
-        </w:rPr>
-        <w:t>”</w:t>
-      </w:r>
-    </w:p>
-    <w:p/>
-    <w:p>
-      <w:pPr>
-        <w:pStyle w:val="NormalWeb"/>
-        <w:spacing w:before="0" w:beforeAutospacing="0" w:after="0" w:afterAutospacing="0"/>
-      </w:pPr>
-      <w:r>
-        <w:rPr>
-          <w:rFonts w:ascii="Arial" w:hAnsi="Arial" w:cs="Arial"/>
-          <w:b/>
-          <w:bCs/>
-          <w:color w:val="000000"/>
-          <w:sz w:val="22"/>
-          <w:szCs w:val="22"/>
-        </w:rPr>
-        <w:t>species</w:t>
-      </w:r>
-    </w:p>
-    <w:p>
-      <w:pPr>
-        <w:pStyle w:val="NormalWeb"/>
-        <w:spacing w:before="0" w:beforeAutospacing="0" w:after="0" w:afterAutospacing="0"/>
-      </w:pPr>
-      <w:r>
-        <w:rPr>
-          <w:rFonts w:ascii="Arial" w:hAnsi="Arial" w:cs="Arial"/>
-          <w:color w:val="000000"/>
-          <w:sz w:val="22"/>
-          <w:szCs w:val="22"/>
-        </w:rPr>
-        <w:t xml:space="preserve">The </w:t>
-      </w:r>
-      <w:proofErr w:type="spellStart"/>
-      <w:r>
-        <w:rPr>
-          <w:rFonts w:ascii="Arial" w:hAnsi="Arial" w:cs="Arial"/>
-          <w:color w:val="000000"/>
-          <w:sz w:val="22"/>
-          <w:szCs w:val="22"/>
-        </w:rPr>
-        <w:t>latin</w:t>
-      </w:r>
-      <w:proofErr w:type="spellEnd"/>
-      <w:r>
-        <w:rPr>
-          <w:rFonts w:ascii="Arial" w:hAnsi="Arial" w:cs="Arial"/>
-          <w:color w:val="000000"/>
-          <w:sz w:val="22"/>
-          <w:szCs w:val="22"/>
-        </w:rPr>
-        <w:t xml:space="preserve"> binomial (i.e. scientific name) for the given taxon </w:t>
-      </w:r>
-      <w:r>
-        <w:rPr>
-          <w:rFonts w:ascii="Arial" w:hAnsi="Arial" w:cs="Arial"/>
           <w:color w:val="000000"/>
           <w:sz w:val="22"/>
           <w:szCs w:val="22"/>
           <w:u w:val="single"/>
         </w:rPr>
-        <w:t xml:space="preserve">without </w:t>
-      </w:r>
-      <w:r>
-        <w:rPr>
-          <w:rFonts w:ascii="Arial" w:hAnsi="Arial" w:cs="Arial"/>
-          <w:color w:val="000000"/>
-          <w:sz w:val="22"/>
-          <w:szCs w:val="22"/>
-        </w:rPr>
-        <w:t>authorship and date text information included in the field.</w:t>
-      </w:r>
-    </w:p>
-    <w:p/>
-    <w:p>
-      <w:pPr>
-        <w:pStyle w:val="NormalWeb"/>
-        <w:spacing w:before="0" w:beforeAutospacing="0" w:after="0" w:afterAutospacing="0"/>
-      </w:pPr>
-      <w:proofErr w:type="spellStart"/>
-      <w:r>
-        <w:rPr>
-          <w:rFonts w:ascii="Arial" w:hAnsi="Arial" w:cs="Arial"/>
-          <w:b/>
-          <w:bCs/>
-          <w:color w:val="000000"/>
-          <w:sz w:val="22"/>
-          <w:szCs w:val="22"/>
-        </w:rPr>
-        <w:t>stateProvince</w:t>
-      </w:r>
-      <w:proofErr w:type="spellEnd"/>
-    </w:p>
-    <w:p>
-      <w:pPr>
-        <w:pStyle w:val="NormalWeb"/>
-        <w:spacing w:before="0" w:beforeAutospacing="0" w:after="0" w:afterAutospacing="0"/>
-      </w:pPr>
-      <w:r>
-        <w:rPr>
-          <w:rFonts w:ascii="Arial" w:hAnsi="Arial" w:cs="Arial"/>
-          <w:color w:val="000000"/>
-          <w:sz w:val="22"/>
-          <w:szCs w:val="22"/>
-        </w:rPr>
-        <w:t xml:space="preserve">US state text of occurrence location. Darwin Core describes this as: </w:t>
-      </w:r>
-      <w:r>
-        <w:rPr>
-          <w:rFonts w:ascii="Arial" w:hAnsi="Arial" w:cs="Arial"/>
+        <w:t>is not</w:t>
+      </w:r>
+      <w:r>
+        <w:rPr>
+          <w:rFonts w:ascii="Arial" w:hAnsi="Arial" w:cs="Arial"/>
+          <w:color w:val="000000"/>
+          <w:sz w:val="22"/>
+          <w:szCs w:val="22"/>
+        </w:rPr>
+        <w:t xml:space="preserve"> a Darwin </w:t>
+      </w:r>
+    </w:p>
+    <w:p>
+      <w:pPr>
+        <w:pStyle w:val="NormalWeb"/>
+        <w:spacing w:before="0" w:beforeAutospacing="0" w:after="0" w:afterAutospacing="0"/>
+        <w:rPr>
+          <w:rFonts w:ascii="Arial" w:hAnsi="Arial" w:cs="Arial"/>
+          <w:color w:val="000000"/>
+          <w:sz w:val="22"/>
+          <w:szCs w:val="22"/>
+        </w:rPr>
+      </w:pPr>
+      <w:r>
+        <w:rPr>
+          <w:rFonts w:ascii="Arial" w:hAnsi="Arial" w:cs="Arial"/>
+          <w:color w:val="000000"/>
+          <w:sz w:val="22"/>
+          <w:szCs w:val="22"/>
+        </w:rPr>
+        <w:t>Core standard reference term.</w:t>
+      </w:r>
+    </w:p>
+    <w:p>
+      <w:pPr>
+        <w:pStyle w:val="NormalWeb"/>
+        <w:spacing w:before="0" w:beforeAutospacing="0" w:after="0" w:afterAutospacing="0"/>
+        <w:rPr>
+          <w:rFonts w:ascii="Arial" w:hAnsi="Arial" w:cs="Arial"/>
+          <w:color w:val="000000"/>
+          <w:sz w:val="22"/>
+          <w:szCs w:val="22"/>
+        </w:rPr>
+      </w:pPr>
+    </w:p>
+    <w:p>
+      <w:pPr>
+        <w:pStyle w:val="NormalWeb"/>
+        <w:spacing w:before="0" w:beforeAutospacing="0" w:after="0" w:afterAutospacing="0"/>
+        <w:rPr>
+          <w:b/>
+        </w:rPr>
+      </w:pPr>
+      <w:r>
+        <w:rPr>
+          <w:rFonts w:ascii="Arial" w:hAnsi="Arial" w:cs="Arial"/>
+          <w:b/>
+          <w:color w:val="000000"/>
+          <w:sz w:val="22"/>
+          <w:szCs w:val="22"/>
+        </w:rPr>
+        <w:t>speciesKey*</w:t>
+      </w:r>
+    </w:p>
+    <w:p>
+      <w:pPr>
+        <w:pStyle w:val="NormalWeb"/>
+        <w:spacing w:before="0" w:beforeAutospacing="0" w:after="0" w:afterAutospacing="0"/>
+      </w:pPr>
+      <w:r>
+        <w:rPr>
+          <w:rFonts w:ascii="Arial" w:hAnsi="Arial" w:cs="Arial"/>
+          <w:color w:val="000000"/>
+          <w:sz w:val="22"/>
+          <w:szCs w:val="22"/>
+        </w:rPr>
+        <w:t xml:space="preserve">A unique numeric code for a given species concept. It appears to be consistent across taxonomic changes. For example, </w:t>
+      </w:r>
+      <w:r>
+        <w:rPr>
+          <w:rStyle w:val="copy"/>
+          <w:rFonts w:ascii="Arial" w:eastAsiaTheme="majorEastAsia" w:hAnsi="Arial" w:cs="Arial"/>
           <w:i/>
           <w:iCs/>
-          <w:color w:val="000000"/>
-          <w:sz w:val="22"/>
-          <w:szCs w:val="22"/>
-        </w:rPr>
-        <w:t>“The name of the next smaller administrative region than country (state, province, canton, department, region, etc.) in which the Location occurs.”</w:t>
-      </w:r>
-    </w:p>
-    <w:p/>
-    <w:p>
-      <w:pPr>
-        <w:pStyle w:val="NormalWeb"/>
-        <w:spacing w:before="0" w:beforeAutospacing="0" w:after="0" w:afterAutospacing="0"/>
-      </w:pPr>
-      <w:proofErr w:type="spellStart"/>
-      <w:r>
-        <w:rPr>
-          <w:rFonts w:ascii="Arial" w:hAnsi="Arial" w:cs="Arial"/>
-          <w:b/>
-          <w:bCs/>
-          <w:color w:val="000000"/>
-          <w:sz w:val="22"/>
-          <w:szCs w:val="22"/>
-        </w:rPr>
-        <w:t>taxonRank</w:t>
-      </w:r>
-      <w:proofErr w:type="spellEnd"/>
-    </w:p>
-    <w:p>
-      <w:pPr>
-        <w:pStyle w:val="NormalWeb"/>
-        <w:spacing w:before="0" w:beforeAutospacing="0" w:after="0" w:afterAutospacing="0"/>
-      </w:pPr>
-      <w:r>
-        <w:rPr>
-          <w:rFonts w:ascii="Arial" w:hAnsi="Arial" w:cs="Arial"/>
-          <w:color w:val="000000"/>
-          <w:sz w:val="22"/>
-          <w:szCs w:val="22"/>
-        </w:rPr>
-        <w:t xml:space="preserve">From Darwin Core description: </w:t>
-      </w:r>
-      <w:r>
-        <w:rPr>
-          <w:rFonts w:ascii="Arial" w:hAnsi="Arial" w:cs="Arial"/>
+          <w:sz w:val="22"/>
+          <w:szCs w:val="22"/>
+        </w:rPr>
+        <w:t>Clethrionomys gapperi</w:t>
+      </w:r>
+      <w:r>
+        <w:rPr>
+          <w:rStyle w:val="copy"/>
+          <w:rFonts w:eastAsiaTheme="majorEastAsia"/>
           <w:i/>
           <w:iCs/>
-          <w:color w:val="000000"/>
-          <w:sz w:val="22"/>
-          <w:szCs w:val="22"/>
-        </w:rPr>
-        <w:t xml:space="preserve">“The taxonomic rank of the most specific name in the </w:t>
-      </w:r>
-      <w:proofErr w:type="spellStart"/>
+        </w:rPr>
+        <w:t xml:space="preserve"> </w:t>
+      </w:r>
+      <w:r>
+        <w:rPr>
+          <w:rFonts w:ascii="Arial" w:hAnsi="Arial" w:cs="Arial"/>
+          <w:color w:val="000000"/>
+          <w:sz w:val="22"/>
+          <w:szCs w:val="22"/>
+        </w:rPr>
+        <w:t xml:space="preserve">changed to </w:t>
+      </w:r>
+      <w:r>
+        <w:rPr>
+          <w:rFonts w:ascii="Arial" w:hAnsi="Arial" w:cs="Arial"/>
+          <w:i/>
+          <w:color w:val="000000"/>
+          <w:sz w:val="22"/>
+          <w:szCs w:val="22"/>
+        </w:rPr>
+        <w:t>Myodes gapperi</w:t>
+      </w:r>
+      <w:r>
+        <w:rPr>
+          <w:rFonts w:ascii="Arial" w:hAnsi="Arial" w:cs="Arial"/>
+          <w:color w:val="000000"/>
+          <w:sz w:val="22"/>
+          <w:szCs w:val="22"/>
+        </w:rPr>
+        <w:t xml:space="preserve"> in 2005, but the speciesKey is 5706760 for records under both scientific names.</w:t>
+      </w:r>
+      <w:bookmarkStart w:id="0" w:name="_GoBack"/>
+      <w:bookmarkEnd w:id="0"/>
+      <w:r>
+        <w:rPr>
+          <w:rFonts w:ascii="Arial" w:hAnsi="Arial" w:cs="Arial"/>
+          <w:color w:val="000000"/>
+          <w:sz w:val="22"/>
+          <w:szCs w:val="22"/>
+        </w:rPr>
+        <w:t xml:space="preserve"> T</w:t>
+      </w:r>
+      <w:r>
+        <w:rPr>
+          <w:rFonts w:ascii="Arial" w:hAnsi="Arial" w:cs="Arial"/>
+          <w:color w:val="000000"/>
+          <w:sz w:val="22"/>
+          <w:szCs w:val="22"/>
+        </w:rPr>
+        <w:t xml:space="preserve">his </w:t>
+      </w:r>
+      <w:r>
+        <w:rPr>
+          <w:rFonts w:ascii="Arial" w:hAnsi="Arial" w:cs="Arial"/>
+          <w:i/>
+          <w:color w:val="000000"/>
+          <w:sz w:val="22"/>
+          <w:szCs w:val="22"/>
+          <w:u w:val="single"/>
+        </w:rPr>
+        <w:t>is not</w:t>
+      </w:r>
+      <w:r>
+        <w:rPr>
+          <w:rFonts w:ascii="Arial" w:hAnsi="Arial" w:cs="Arial"/>
+          <w:color w:val="000000"/>
+          <w:sz w:val="22"/>
+          <w:szCs w:val="22"/>
+        </w:rPr>
+        <w:t xml:space="preserve"> a Darwin Core standard reference term.</w:t>
+      </w:r>
+    </w:p>
+    <w:p>
+      <w:pPr>
+        <w:pStyle w:val="NormalWeb"/>
+        <w:spacing w:before="0" w:beforeAutospacing="0" w:after="0" w:afterAutospacing="0"/>
+        <w:rPr>
+          <w:rFonts w:ascii="Arial" w:hAnsi="Arial" w:cs="Arial"/>
+          <w:b/>
+          <w:bCs/>
+          <w:color w:val="000000"/>
+          <w:sz w:val="22"/>
+          <w:szCs w:val="22"/>
+        </w:rPr>
+      </w:pPr>
+    </w:p>
+    <w:p>
+      <w:pPr>
+        <w:pStyle w:val="NormalWeb"/>
+        <w:spacing w:before="0" w:beforeAutospacing="0" w:after="0" w:afterAutospacing="0"/>
+        <w:rPr>
+          <w:rFonts w:ascii="Arial" w:hAnsi="Arial" w:cs="Arial"/>
+          <w:b/>
+          <w:bCs/>
+          <w:color w:val="000000"/>
+          <w:sz w:val="22"/>
+          <w:szCs w:val="22"/>
+        </w:rPr>
+      </w:pPr>
+    </w:p>
+    <w:p>
+      <w:pPr>
+        <w:pStyle w:val="NormalWeb"/>
+        <w:spacing w:before="0" w:beforeAutospacing="0" w:after="0" w:afterAutospacing="0"/>
+      </w:pPr>
+      <w:r>
+        <w:rPr>
+          <w:rFonts w:ascii="Arial" w:hAnsi="Arial" w:cs="Arial"/>
+          <w:b/>
+          <w:bCs/>
+          <w:color w:val="000000"/>
+          <w:sz w:val="22"/>
+          <w:szCs w:val="22"/>
+        </w:rPr>
+        <w:t>stateProvince</w:t>
+      </w:r>
+      <w:r>
+        <w:rPr>
+          <w:rFonts w:ascii="Arial" w:hAnsi="Arial" w:cs="Arial"/>
+          <w:b/>
+          <w:bCs/>
+          <w:color w:val="000000"/>
+          <w:sz w:val="22"/>
+          <w:szCs w:val="22"/>
+        </w:rPr>
+        <w:t>‡</w:t>
+      </w:r>
+    </w:p>
+    <w:p>
+      <w:pPr>
+        <w:pStyle w:val="NormalWeb"/>
+        <w:spacing w:before="0" w:beforeAutospacing="0" w:after="0" w:afterAutospacing="0"/>
+      </w:pPr>
+      <w:r>
+        <w:rPr>
+          <w:rFonts w:ascii="Arial" w:hAnsi="Arial" w:cs="Arial"/>
+          <w:color w:val="000000"/>
+          <w:sz w:val="22"/>
+          <w:szCs w:val="22"/>
+        </w:rPr>
+        <w:t xml:space="preserve">US state text of occurrence location. Darwin Core describes this as: </w:t>
+      </w:r>
       <w:r>
         <w:rPr>
           <w:rFonts w:ascii="Arial" w:hAnsi="Arial" w:cs="Arial"/>
@@ -1588,9 +2854,52 @@
           <w:sz w:val="22"/>
           <w:szCs w:val="22"/>
         </w:rPr>
-        <w:t>scientificName</w:t>
-      </w:r>
-      <w:proofErr w:type="spellEnd"/>
+        <w:t>“The name of the next smaller administrative region than country (state, province, canton, department, region, etc.) in which the Location occurs.”</w:t>
+      </w:r>
+    </w:p>
+    <w:p/>
+    <w:p>
+      <w:pPr>
+        <w:pStyle w:val="NormalWeb"/>
+        <w:spacing w:before="0" w:beforeAutospacing="0" w:after="0" w:afterAutospacing="0"/>
+      </w:pPr>
+      <w:r>
+        <w:rPr>
+          <w:rFonts w:ascii="Arial" w:hAnsi="Arial" w:cs="Arial"/>
+          <w:b/>
+          <w:bCs/>
+          <w:color w:val="000000"/>
+          <w:sz w:val="22"/>
+          <w:szCs w:val="22"/>
+        </w:rPr>
+        <w:t>taxonRank</w:t>
+      </w:r>
+      <w:r>
+        <w:rPr>
+          <w:rFonts w:ascii="Arial" w:hAnsi="Arial" w:cs="Arial"/>
+          <w:b/>
+          <w:bCs/>
+          <w:color w:val="000000"/>
+          <w:sz w:val="22"/>
+          <w:szCs w:val="22"/>
+        </w:rPr>
+        <w:t>‡</w:t>
+      </w:r>
+    </w:p>
+    <w:p>
+      <w:pPr>
+        <w:pStyle w:val="NormalWeb"/>
+        <w:spacing w:before="0" w:beforeAutospacing="0" w:after="0" w:afterAutospacing="0"/>
+      </w:pPr>
+      <w:r>
+        <w:rPr>
+          <w:rFonts w:ascii="Arial" w:hAnsi="Arial" w:cs="Arial"/>
+          <w:color w:val="000000"/>
+          <w:sz w:val="22"/>
+          <w:szCs w:val="22"/>
+        </w:rPr>
+        <w:t xml:space="preserve">From Darwin Core description: </w:t>
+      </w:r>
       <w:r>
         <w:rPr>
           <w:rFonts w:ascii="Arial" w:hAnsi="Arial" w:cs="Arial"/>
@@ -1600,7 +2909,7 @@
           <w:sz w:val="22"/>
           <w:szCs w:val="22"/>
         </w:rPr>
-        <w:t>.”</w:t>
+        <w:t>“The taxonomic rank of the most specific name in the scientificName.”</w:t>
       </w:r>
       <w:r>
         <w:rPr>
@@ -1678,19 +2987,29 @@
         <w:pStyle w:val="NormalWeb"/>
         <w:spacing w:before="0" w:beforeAutospacing="0" w:after="0" w:afterAutospacing="0"/>
       </w:pPr>
-      <w:proofErr w:type="spellStart"/>
-      <w:r>
-        <w:rPr>
-          <w:rFonts w:ascii="Arial" w:hAnsi="Arial" w:cs="Arial"/>
-          <w:b/>
-          <w:bCs/>
-          <w:color w:val="000000"/>
-          <w:sz w:val="22"/>
-          <w:szCs w:val="22"/>
-        </w:rPr>
+      <w:r>
+        <w:rPr>
+          <w:rFonts w:ascii="Arial" w:hAnsi="Arial" w:cs="Arial"/>
+          <w:b/>
+          <w:bCs/>
+          <w:color w:val="000000"/>
+          <w:sz w:val="22"/>
+          <w:szCs w:val="22"/>
+        </w:rPr>
+        <w:lastRenderedPageBreak/>
         <w:t>taxonomicStatus</w:t>
       </w:r>
-      <w:proofErr w:type="spellEnd"/>
+      <w:r>
+        <w:rPr>
+          <w:rFonts w:ascii="Arial" w:hAnsi="Arial" w:cs="Arial"/>
+          <w:b/>
+          <w:bCs/>
+          <w:color w:val="000000"/>
+          <w:sz w:val="22"/>
+          <w:szCs w:val="22"/>
+        </w:rPr>
+        <w:t>‡</w:t>
+      </w:r>
     </w:p>
     <w:p>
       <w:pPr>
@@ -1715,103 +3034,7 @@
           <w:sz w:val="22"/>
           <w:szCs w:val="22"/>
         </w:rPr>
-        <w:t xml:space="preserve">“The status of the use of the </w:t>
-      </w:r>
-      <w:proofErr w:type="spellStart"/>
-      <w:r>
-        <w:rPr>
-          <w:rFonts w:ascii="Arial" w:hAnsi="Arial" w:cs="Arial"/>
-          <w:i/>
-          <w:iCs/>
-          <w:color w:val="000000"/>
-          <w:sz w:val="22"/>
-          <w:szCs w:val="22"/>
-        </w:rPr>
-        <w:t>scientificName</w:t>
-      </w:r>
-      <w:proofErr w:type="spellEnd"/>
-      <w:r>
-        <w:rPr>
-          <w:rFonts w:ascii="Arial" w:hAnsi="Arial" w:cs="Arial"/>
-          <w:i/>
-          <w:iCs/>
-          <w:color w:val="000000"/>
-          <w:sz w:val="22"/>
-          <w:szCs w:val="22"/>
-        </w:rPr>
-        <w:t xml:space="preserve"> as a label for a </w:t>
-      </w:r>
-      <w:proofErr w:type="spellStart"/>
-      <w:r>
-        <w:rPr>
-          <w:rFonts w:ascii="Arial" w:hAnsi="Arial" w:cs="Arial"/>
-          <w:i/>
-          <w:iCs/>
-          <w:color w:val="000000"/>
-          <w:sz w:val="22"/>
-          <w:szCs w:val="22"/>
-        </w:rPr>
-        <w:t>taxon</w:t>
-      </w:r>
-      <w:proofErr w:type="spellEnd"/>
-      <w:r>
-        <w:rPr>
-          <w:rFonts w:ascii="Arial" w:hAnsi="Arial" w:cs="Arial"/>
-          <w:i/>
-          <w:iCs/>
-          <w:color w:val="000000"/>
-          <w:sz w:val="22"/>
-          <w:szCs w:val="22"/>
-        </w:rPr>
-        <w:t xml:space="preserve">. Requires taxonomic opinion to define the scope of a </w:t>
-      </w:r>
-      <w:proofErr w:type="spellStart"/>
-      <w:r>
-        <w:rPr>
-          <w:rFonts w:ascii="Arial" w:hAnsi="Arial" w:cs="Arial"/>
-          <w:i/>
-          <w:iCs/>
-          <w:color w:val="000000"/>
-          <w:sz w:val="22"/>
-          <w:szCs w:val="22"/>
-        </w:rPr>
-        <w:t>taxon</w:t>
-      </w:r>
-      <w:proofErr w:type="spellEnd"/>
-      <w:r>
-        <w:rPr>
-          <w:rFonts w:ascii="Arial" w:hAnsi="Arial" w:cs="Arial"/>
-          <w:i/>
-          <w:iCs/>
-          <w:color w:val="000000"/>
-          <w:sz w:val="22"/>
-          <w:szCs w:val="22"/>
-        </w:rPr>
-        <w:t xml:space="preserve">. Rules of priority then are used to define the taxonomic status of the nomenclature contained in that scope, combined with the </w:t>
-      </w:r>
-      <w:proofErr w:type="gramStart"/>
-      <w:r>
-        <w:rPr>
-          <w:rFonts w:ascii="Arial" w:hAnsi="Arial" w:cs="Arial"/>
-          <w:i/>
-          <w:iCs/>
-          <w:color w:val="000000"/>
-          <w:sz w:val="22"/>
-          <w:szCs w:val="22"/>
-        </w:rPr>
-        <w:t>experts</w:t>
-      </w:r>
-      <w:proofErr w:type="gramEnd"/>
-      <w:r>
-        <w:rPr>
-          <w:rFonts w:ascii="Arial" w:hAnsi="Arial" w:cs="Arial"/>
-          <w:i/>
-          <w:iCs/>
-          <w:color w:val="000000"/>
-          <w:sz w:val="22"/>
-          <w:szCs w:val="22"/>
-        </w:rPr>
-        <w:t xml:space="preserve"> opinion. It must be linked to a specific taxonomic reference that defines the concept.”</w:t>
+        <w:t>“The status of the use of the scientificName as a label for a taxon. Requires taxonomic opinion to define the scope of a taxon. Rules of priority then are used to define the taxonomic status of the nomenclature contained in that scope, combined with the experts opinion. It must be linked to a specific taxonomic reference that defines the concept.”</w:t>
       </w:r>
       <w:r>
         <w:rPr>
@@ -1889,19 +3112,17 @@
         <w:pStyle w:val="NormalWeb"/>
         <w:spacing w:before="0" w:beforeAutospacing="0" w:after="0" w:afterAutospacing="0"/>
       </w:pPr>
-      <w:proofErr w:type="spellStart"/>
-      <w:r>
-        <w:rPr>
-          <w:rFonts w:ascii="Arial" w:hAnsi="Arial" w:cs="Arial"/>
-          <w:b/>
-          <w:bCs/>
-          <w:color w:val="000000"/>
-          <w:sz w:val="22"/>
-          <w:szCs w:val="22"/>
-        </w:rPr>
-        <w:t>vernacularName</w:t>
-      </w:r>
-      <w:proofErr w:type="spellEnd"/>
+      <w:r>
+        <w:rPr>
+          <w:rFonts w:ascii="Arial" w:hAnsi="Arial" w:cs="Arial"/>
+          <w:b/>
+          <w:bCs/>
+          <w:color w:val="000000"/>
+          <w:sz w:val="22"/>
+          <w:szCs w:val="22"/>
+        </w:rPr>
+        <w:t>vernacularName‡</w:t>
+      </w:r>
     </w:p>
     <w:p>
       <w:pPr>
@@ -1922,54 +3143,118 @@
       <w:pPr>
         <w:pStyle w:val="NormalWeb"/>
         <w:spacing w:before="0" w:beforeAutospacing="0" w:after="0" w:afterAutospacing="0"/>
-      </w:pPr>
-      <w:r>
-        <w:rPr>
-          <w:rFonts w:ascii="Arial" w:hAnsi="Arial" w:cs="Arial"/>
-          <w:b/>
-          <w:bCs/>
-          <w:color w:val="000000"/>
-          <w:sz w:val="22"/>
-          <w:szCs w:val="22"/>
-        </w:rPr>
-        <w:t>year</w:t>
-      </w:r>
-    </w:p>
-    <w:p>
-      <w:pPr>
-        <w:jc w:val="center"/>
+        <w:rPr>
+          <w:rFonts w:ascii="Arial" w:hAnsi="Arial" w:cs="Arial"/>
+          <w:b/>
+          <w:bCs/>
+          <w:color w:val="000000"/>
+          <w:sz w:val="22"/>
+          <w:szCs w:val="22"/>
+        </w:rPr>
+      </w:pPr>
+    </w:p>
+    <w:p>
+      <w:pPr>
+        <w:pStyle w:val="NormalWeb"/>
+        <w:spacing w:before="0" w:beforeAutospacing="0" w:after="0" w:afterAutospacing="0"/>
+      </w:pPr>
+      <w:r>
+        <w:rPr>
+          <w:rFonts w:ascii="Arial" w:hAnsi="Arial" w:cs="Arial"/>
+          <w:b/>
+          <w:bCs/>
+          <w:color w:val="000000"/>
+          <w:sz w:val="22"/>
+          <w:szCs w:val="22"/>
+        </w:rPr>
+        <w:t>y</w:t>
+      </w:r>
+      <w:r>
+        <w:rPr>
+          <w:rFonts w:ascii="Arial" w:hAnsi="Arial" w:cs="Arial"/>
+          <w:b/>
+          <w:bCs/>
+          <w:color w:val="000000"/>
+          <w:sz w:val="22"/>
+          <w:szCs w:val="22"/>
+        </w:rPr>
+        <w:t>ear</w:t>
+      </w:r>
+      <w:r>
+        <w:rPr>
+          <w:rFonts w:ascii="Arial" w:hAnsi="Arial" w:cs="Arial"/>
+          <w:b/>
+          <w:bCs/>
+          <w:color w:val="000000"/>
+          <w:sz w:val="22"/>
+          <w:szCs w:val="22"/>
+        </w:rPr>
+        <w:t>*</w:t>
+      </w:r>
+    </w:p>
+    <w:p>
+      <w:pPr>
+        <w:rPr>
+          <w:rFonts w:ascii="Arial" w:hAnsi="Arial" w:cs="Arial"/>
+          <w:iCs/>
+          <w:color w:val="000000"/>
+        </w:rPr>
+      </w:pPr>
+      <w:r>
         <w:rPr>
           <w:rFonts w:ascii="Arial" w:hAnsi="Arial" w:cs="Arial"/>
           <w:i/>
           <w:iCs/>
           <w:color w:val="000000"/>
         </w:rPr>
-      </w:pPr>
+        <w:t>“The four-digit year in which the Event occurred, according to the Common Era Calendar.”</w:t>
+      </w:r>
+      <w:r>
+        <w:rPr>
+          <w:rFonts w:ascii="Arial" w:hAnsi="Arial" w:cs="Arial"/>
+          <w:iCs/>
+          <w:color w:val="000000"/>
+        </w:rPr>
+        <w:t xml:space="preserve"> </w:t>
+      </w:r>
+      <w:r>
+        <w:rPr>
+          <w:rFonts w:ascii="Arial" w:hAnsi="Arial" w:cs="Arial"/>
+          <w:color w:val="000000"/>
+        </w:rPr>
+        <w:t xml:space="preserve">This </w:t>
+      </w:r>
       <w:r>
         <w:rPr>
           <w:rFonts w:ascii="Arial" w:hAnsi="Arial" w:cs="Arial"/>
           <w:i/>
+          <w:color w:val="000000"/>
+          <w:u w:val="single"/>
+        </w:rPr>
+        <w:t>is not</w:t>
+      </w:r>
+      <w:r>
+        <w:rPr>
+          <w:rFonts w:ascii="Arial" w:hAnsi="Arial" w:cs="Arial"/>
+          <w:color w:val="000000"/>
+        </w:rPr>
+        <w:t xml:space="preserve"> a Darwin Core standard reference term.</w:t>
+      </w:r>
+    </w:p>
+    <w:p>
+      <w:pPr>
+        <w:rPr>
+          <w:rFonts w:ascii="Arial" w:hAnsi="Arial" w:cs="Arial"/>
           <w:iCs/>
           <w:color w:val="000000"/>
         </w:rPr>
-        <w:t>“The four-digit year in which the Event occurred, according to the Common Era Calendar.”</w:t>
-      </w:r>
-    </w:p>
-    <w:p>
-      <w:pPr>
+      </w:pPr>
+      <w:r>
         <w:rPr>
           <w:rFonts w:ascii="Arial" w:hAnsi="Arial" w:cs="Arial"/>
           <w:iCs/>
           <w:color w:val="000000"/>
         </w:rPr>
-      </w:pPr>
-      <w:r>
-        <w:rPr>
-          <w:rFonts w:ascii="Arial" w:hAnsi="Arial" w:cs="Arial"/>
-          <w:iCs/>
-          <w:color w:val="000000"/>
-        </w:rPr>
-        <w:lastRenderedPageBreak/>
         <w:br w:type="page"/>
       </w:r>
     </w:p>
@@ -2223,21 +3508,12 @@
                 <w:b/>
               </w:rPr>
             </w:pPr>
-            <w:proofErr w:type="spellStart"/>
             <w:r>
               <w:rPr>
                 <w:rFonts w:cstheme="minorHAnsi"/>
                 <w:b/>
               </w:rPr>
-              <w:t>std</w:t>
-            </w:r>
-            <w:proofErr w:type="spellEnd"/>
-            <w:r>
-              <w:rPr>
-                <w:rFonts w:cstheme="minorHAnsi"/>
-                <w:b/>
-              </w:rPr>
-              <w:t xml:space="preserve"> dev.</w:t>
+              <w:t>std dev.</w:t>
             </w:r>
           </w:p>
         </w:tc>
@@ -2490,27 +3766,44 @@
         <w:rPr>
           <w:rFonts w:cstheme="minorHAnsi"/>
         </w:rPr>
-        <w:t xml:space="preserve">. It uses the </w:t>
-      </w:r>
-      <w:proofErr w:type="spellStart"/>
+        <w:t xml:space="preserve">. It uses the pyGBIF API package to assemble information on species occurrences in GBIF. Using the </w:t>
+      </w:r>
       <w:r>
         <w:rPr>
           <w:rFonts w:cstheme="minorHAnsi"/>
-        </w:rPr>
-        <w:t>pyGBIF</w:t>
-      </w:r>
-      <w:proofErr w:type="spellEnd"/>
+          <w:b/>
+          <w:u w:val="single"/>
+        </w:rPr>
+        <w:t>occurrences</w:t>
+      </w:r>
       <w:r>
         <w:rPr>
           <w:rFonts w:cstheme="minorHAnsi"/>
         </w:rPr>
-        <w:t xml:space="preserve"> API package to assemble information on species occurrences in GBIF. Using the </w:t>
+        <w:t xml:space="preserve"> module and its </w:t>
       </w:r>
       <w:r>
         <w:rPr>
           <w:rFonts w:cstheme="minorHAnsi"/>
           <w:b/>
-          <w:u w:val="single"/>
+        </w:rPr>
+        <w:t>search</w:t>
+      </w:r>
+      <w:r>
+        <w:rPr>
+          <w:rFonts w:cstheme="minorHAnsi"/>
+        </w:rPr>
+        <w:t xml:space="preserve"> function, it’s possible to obtain a record count under given search criteria. The search criteria used for the 1590 GAP spe</w:t>
+      </w:r>
+      <w:r>
+        <w:rPr>
+          <w:rFonts w:cstheme="minorHAnsi"/>
+        </w:rPr>
+        <w:t xml:space="preserve">cies included </w:t>
+      </w:r>
+      <w:r>
+        <w:rPr>
+          <w:rFonts w:cstheme="minorHAnsi"/>
         </w:rPr>
         <w:t>occurrences</w:t>
       </w:r>
@@ -2518,330 +3811,171 @@
         <w:rPr>
           <w:rFonts w:cstheme="minorHAnsi"/>
         </w:rPr>
-        <w:t xml:space="preserve"> module and its </w:t>
+        <w:t xml:space="preserve"> that</w:t>
       </w:r>
       <w:r>
         <w:rPr>
           <w:rFonts w:cstheme="minorHAnsi"/>
-          <w:b/>
-        </w:rPr>
-        <w:t>search</w:t>
+        </w:rPr>
+        <w:t xml:space="preserve"> were 1) only recorded in the United States, 2) must have latitude and longitude coordinates, 3) with no “geospatial issues”.</w:t>
       </w:r>
       <w:r>
         <w:rPr>
           <w:rFonts w:cstheme="minorHAnsi"/>
         </w:rPr>
-        <w:t xml:space="preserve"> function, it’s possible to obtain a record count under given search criteria. The search criteria used for the 1590 GAP spe</w:t>
+        <w:t xml:space="preserve"> Using this search, a Python dictionary is returned for each species. One of the keys in that dictionary is a ‘count’. For 10 species, the search returned </w:t>
       </w:r>
       <w:r>
         <w:rPr>
           <w:rFonts w:cstheme="minorHAnsi"/>
         </w:rPr>
-        <w:t xml:space="preserve">cies included </w:t>
+        <w:t>a dictionary that did not contain a ‘count’ key and therefore a record count was not enumerated. It was possible to use the GBIF web search to find the number of occurrences for these 10 species. Those numbers were incorporated in the above summary stats.</w:t>
       </w:r>
       <w:r>
         <w:rPr>
           <w:rFonts w:cstheme="minorHAnsi"/>
         </w:rPr>
-        <w:t>occurrences</w:t>
+        <w:t xml:space="preserve"> </w:t>
       </w:r>
       <w:r>
         <w:rPr>
           <w:rFonts w:cstheme="minorHAnsi"/>
         </w:rPr>
-        <w:t xml:space="preserve"> that</w:t>
-      </w:r>
-      <w:r>
+        <w:t>The 10 species were:</w:t>
+      </w:r>
+    </w:p>
+    <w:p>
+      <w:pPr>
         <w:rPr>
           <w:rFonts w:cstheme="minorHAnsi"/>
         </w:rPr>
-        <w:t xml:space="preserve"> were 1) only recorded in the United States, 2) must have latitude and longitude coordinates, 3) with no “geospatial issues”.</w:t>
-      </w:r>
+      </w:pPr>
       <w:r>
         <w:rPr>
           <w:rFonts w:cstheme="minorHAnsi"/>
         </w:rPr>
-        <w:t xml:space="preserve"> Using this search, a Python dictionary is returned for each species. One of the keys in that dictionary is a ‘count’. For 10 species, the search returned </w:t>
+        <w:t>Accipiter cooperii</w:t>
       </w:r>
       <w:r>
         <w:rPr>
           <w:rFonts w:cstheme="minorHAnsi"/>
         </w:rPr>
-        <w:t>a dictionary that did not contain a ‘count’ key and therefore a record count was not enumerated. It was possible to use the GBIF web search to find the number of occurrences for these 10 species. Those numbers were incorporated in the above summary stats.</w:t>
+        <w:t xml:space="preserve">, </w:t>
       </w:r>
       <w:r>
         <w:rPr>
           <w:rFonts w:cstheme="minorHAnsi"/>
         </w:rPr>
-        <w:t xml:space="preserve"> </w:t>
+        <w:t>Actitis macularius</w:t>
       </w:r>
       <w:r>
         <w:rPr>
           <w:rFonts w:cstheme="minorHAnsi"/>
         </w:rPr>
-        <w:t>The 10 species were:</w:t>
-      </w:r>
-    </w:p>
-    <w:p>
-      <w:pPr>
+        <w:t xml:space="preserve">, </w:t>
+      </w:r>
+      <w:r>
         <w:rPr>
           <w:rFonts w:cstheme="minorHAnsi"/>
         </w:rPr>
-      </w:pPr>
+        <w:t>Erethizon dorsata</w:t>
+      </w:r>
       <w:r>
         <w:rPr>
           <w:rFonts w:cstheme="minorHAnsi"/>
         </w:rPr>
-        <w:t xml:space="preserve">Accipiter </w:t>
-      </w:r>
-      <w:proofErr w:type="spellStart"/>
+        <w:t xml:space="preserve">, </w:t>
+      </w:r>
       <w:r>
         <w:rPr>
           <w:rFonts w:cstheme="minorHAnsi"/>
         </w:rPr>
-        <w:t>cooperii</w:t>
-      </w:r>
-      <w:proofErr w:type="spellEnd"/>
+        <w:t>Oreortyx pictus</w:t>
+      </w:r>
       <w:r>
         <w:rPr>
           <w:rFonts w:cstheme="minorHAnsi"/>
         </w:rPr>
         <w:t xml:space="preserve">, </w:t>
       </w:r>
-      <w:proofErr w:type="spellStart"/>
       <w:r>
         <w:rPr>
           <w:rFonts w:cstheme="minorHAnsi"/>
         </w:rPr>
-        <w:t>Actitis</w:t>
-      </w:r>
-      <w:proofErr w:type="spellEnd"/>
+        <w:t xml:space="preserve">Pantherophis </w:t>
+      </w:r>
       <w:r>
         <w:rPr>
           <w:rFonts w:cstheme="minorHAnsi"/>
         </w:rPr>
-        <w:t xml:space="preserve"> </w:t>
-      </w:r>
-      <w:proofErr w:type="spellStart"/>
+        <w:t xml:space="preserve">vulpine, </w:t>
+      </w:r>
       <w:r>
         <w:rPr>
           <w:rFonts w:cstheme="minorHAnsi"/>
         </w:rPr>
-        <w:t>macularius</w:t>
-      </w:r>
-      <w:proofErr w:type="spellEnd"/>
+        <w:t>Poecile hudsonica</w:t>
+      </w:r>
       <w:r>
         <w:rPr>
           <w:rFonts w:cstheme="minorHAnsi"/>
         </w:rPr>
         <w:t xml:space="preserve">, </w:t>
       </w:r>
-      <w:proofErr w:type="spellStart"/>
       <w:r>
         <w:rPr>
           <w:rFonts w:cstheme="minorHAnsi"/>
         </w:rPr>
-        <w:t>Erethizon</w:t>
-      </w:r>
-      <w:proofErr w:type="spellEnd"/>
+        <w:t>Puma yagouaro</w:t>
+      </w:r>
       <w:r>
         <w:rPr>
           <w:rFonts w:cstheme="minorHAnsi"/>
         </w:rPr>
-        <w:t xml:space="preserve"> </w:t>
-      </w:r>
-      <w:proofErr w:type="spellStart"/>
+        <w:t>u</w:t>
+      </w:r>
       <w:r>
         <w:rPr>
           <w:rFonts w:cstheme="minorHAnsi"/>
         </w:rPr>
-        <w:t>dorsata</w:t>
-      </w:r>
-      <w:proofErr w:type="spellEnd"/>
+        <w:t>ndi</w:t>
+      </w:r>
       <w:r>
         <w:rPr>
           <w:rFonts w:cstheme="minorHAnsi"/>
         </w:rPr>
         <w:t xml:space="preserve">, </w:t>
       </w:r>
-      <w:proofErr w:type="spellStart"/>
       <w:r>
         <w:rPr>
           <w:rFonts w:cstheme="minorHAnsi"/>
         </w:rPr>
-        <w:t>Oreortyx</w:t>
-      </w:r>
-      <w:proofErr w:type="spellEnd"/>
+        <w:t>Rhinella marinus</w:t>
+      </w:r>
       <w:r>
         <w:rPr>
           <w:rFonts w:cstheme="minorHAnsi"/>
         </w:rPr>
-        <w:t xml:space="preserve"> </w:t>
-      </w:r>
-      <w:proofErr w:type="spellStart"/>
+        <w:t xml:space="preserve">, </w:t>
+      </w:r>
       <w:r>
         <w:rPr>
           <w:rFonts w:cstheme="minorHAnsi"/>
         </w:rPr>
-        <w:t>pictus</w:t>
-      </w:r>
-      <w:proofErr w:type="spellEnd"/>
+        <w:t xml:space="preserve">Spermophilus </w:t>
+      </w:r>
       <w:r>
         <w:rPr>
           <w:rFonts w:cstheme="minorHAnsi"/>
         </w:rPr>
-        <w:t xml:space="preserve">, </w:t>
-      </w:r>
-      <w:proofErr w:type="spellStart"/>
+        <w:t xml:space="preserve">saturates, </w:t>
+      </w:r>
       <w:r>
         <w:rPr>
           <w:rFonts w:cstheme="minorHAnsi"/>
         </w:rPr>
-        <w:t>Pantherophis</w:t>
-      </w:r>
-      <w:proofErr w:type="spellEnd"/>
-      <w:r>
-        <w:rPr>
-          <w:rFonts w:cstheme="minorHAnsi"/>
-        </w:rPr>
-        <w:t xml:space="preserve"> </w:t>
-      </w:r>
-      <w:r>
-        <w:rPr>
-          <w:rFonts w:cstheme="minorHAnsi"/>
-        </w:rPr>
-        <w:t xml:space="preserve">vulpine, </w:t>
-      </w:r>
-      <w:proofErr w:type="spellStart"/>
-      <w:r>
-        <w:rPr>
-          <w:rFonts w:cstheme="minorHAnsi"/>
-        </w:rPr>
-        <w:t>Poecile</w:t>
-      </w:r>
-      <w:proofErr w:type="spellEnd"/>
-      <w:r>
-        <w:rPr>
-          <w:rFonts w:cstheme="minorHAnsi"/>
-        </w:rPr>
-        <w:t xml:space="preserve"> </w:t>
-      </w:r>
-      <w:proofErr w:type="spellStart"/>
-      <w:r>
-        <w:rPr>
-          <w:rFonts w:cstheme="minorHAnsi"/>
-        </w:rPr>
-        <w:t>hudsonica</w:t>
-      </w:r>
-      <w:proofErr w:type="spellEnd"/>
-      <w:r>
-        <w:rPr>
-          <w:rFonts w:cstheme="minorHAnsi"/>
-        </w:rPr>
-        <w:t xml:space="preserve">, </w:t>
-      </w:r>
-      <w:r>
-        <w:rPr>
-          <w:rFonts w:cstheme="minorHAnsi"/>
-        </w:rPr>
-        <w:t xml:space="preserve">Puma </w:t>
-      </w:r>
-      <w:proofErr w:type="spellStart"/>
-      <w:r>
-        <w:rPr>
-          <w:rFonts w:cstheme="minorHAnsi"/>
-        </w:rPr>
-        <w:t>yagouaro</w:t>
-      </w:r>
-      <w:r>
-        <w:rPr>
-          <w:rFonts w:cstheme="minorHAnsi"/>
-        </w:rPr>
-        <w:t>u</w:t>
-      </w:r>
-      <w:r>
-        <w:rPr>
-          <w:rFonts w:cstheme="minorHAnsi"/>
-        </w:rPr>
-        <w:t>ndi</w:t>
-      </w:r>
-      <w:proofErr w:type="spellEnd"/>
-      <w:r>
-        <w:rPr>
-          <w:rFonts w:cstheme="minorHAnsi"/>
-        </w:rPr>
-        <w:t xml:space="preserve">, </w:t>
-      </w:r>
-      <w:proofErr w:type="spellStart"/>
-      <w:r>
-        <w:rPr>
-          <w:rFonts w:cstheme="minorHAnsi"/>
-        </w:rPr>
-        <w:t>Rhinella</w:t>
-      </w:r>
-      <w:proofErr w:type="spellEnd"/>
-      <w:r>
-        <w:rPr>
-          <w:rFonts w:cstheme="minorHAnsi"/>
-        </w:rPr>
-        <w:t xml:space="preserve"> </w:t>
-      </w:r>
-      <w:proofErr w:type="spellStart"/>
-      <w:r>
-        <w:rPr>
-          <w:rFonts w:cstheme="minorHAnsi"/>
-        </w:rPr>
-        <w:t>marinus</w:t>
-      </w:r>
-      <w:proofErr w:type="spellEnd"/>
-      <w:r>
-        <w:rPr>
-          <w:rFonts w:cstheme="minorHAnsi"/>
-        </w:rPr>
-        <w:t xml:space="preserve">, </w:t>
-      </w:r>
-      <w:proofErr w:type="spellStart"/>
-      <w:r>
-        <w:rPr>
-          <w:rFonts w:cstheme="minorHAnsi"/>
-        </w:rPr>
-        <w:t>Spermophilus</w:t>
-      </w:r>
-      <w:proofErr w:type="spellEnd"/>
-      <w:r>
-        <w:rPr>
-          <w:rFonts w:cstheme="minorHAnsi"/>
-        </w:rPr>
-        <w:t xml:space="preserve"> </w:t>
-      </w:r>
-      <w:r>
-        <w:rPr>
-          <w:rFonts w:cstheme="minorHAnsi"/>
-        </w:rPr>
-        <w:t xml:space="preserve">saturates, </w:t>
-      </w:r>
-      <w:proofErr w:type="spellStart"/>
-      <w:r>
-        <w:rPr>
-          <w:rFonts w:cstheme="minorHAnsi"/>
-        </w:rPr>
-        <w:t>Taricha</w:t>
-      </w:r>
-      <w:proofErr w:type="spellEnd"/>
-      <w:r>
-        <w:rPr>
-          <w:rFonts w:cstheme="minorHAnsi"/>
-        </w:rPr>
-        <w:t xml:space="preserve"> </w:t>
-      </w:r>
-      <w:proofErr w:type="spellStart"/>
-      <w:r>
-        <w:rPr>
-          <w:rFonts w:cstheme="minorHAnsi"/>
-        </w:rPr>
-        <w:t>sierrea</w:t>
-      </w:r>
-      <w:proofErr w:type="spellEnd"/>
+        <w:t>Taricha sierrea</w:t>
+      </w:r>
     </w:p>
     <w:p>
       <w:pPr>
@@ -3032,23 +4166,7 @@
                 <w:rFonts w:cstheme="minorHAnsi"/>
                 <w:b/>
               </w:rPr>
-              <w:t xml:space="preserve"> (± </w:t>
-            </w:r>
-            <w:proofErr w:type="spellStart"/>
-            <w:r>
-              <w:rPr>
-                <w:rFonts w:cstheme="minorHAnsi"/>
-                <w:b/>
-              </w:rPr>
-              <w:t>sd</w:t>
-            </w:r>
-            <w:proofErr w:type="spellEnd"/>
-            <w:r>
-              <w:rPr>
-                <w:rFonts w:cstheme="minorHAnsi"/>
-                <w:b/>
-              </w:rPr>
-              <w:t>)</w:t>
+              <w:t xml:space="preserve"> (± sd)</w:t>
             </w:r>
           </w:p>
         </w:tc>
@@ -4509,6 +5627,119 @@
 <file path=word/numbering.xml><?xml version="1.0" encoding="utf-8"?>
 <w:numbering xmlns:wpc="http://schemas.microsoft.com/office/word/2010/wordprocessingCanvas" xmlns:cx="http://schemas.microsoft.com/office/drawing/2014/chartex" xmlns:mc="http://schemas.openxmlformats.org/markup-compatibility/2006" xmlns:o="urn:schemas-microsoft-com:office:office" xmlns:r="http://schemas.openxmlformats.org/officeDocument/2006/relationships" xmlns:m="http://schemas.openxmlformats.org/officeDocument/2006/math" xmlns:v="urn:schemas-microsoft-com:vml" xmlns:wp14="http://schemas.microsoft.com/office/word/2010/wordprocessingDrawing" xmlns:wp="http://schemas.openxmlformats.org/drawingml/2006/wordprocessingDrawing" xmlns:w10="urn:schemas-microsoft-com:office:word" xmlns:w="http://schemas.openxmlformats.org/wordprocessingml/2006/main" xmlns:w14="http://schemas.microsoft.com/office/word/2010/wordml" xmlns:w15="http://schemas.microsoft.com/office/word/2012/wordml" xmlns:w16se="http://schemas.microsoft.com/office/word/2015/wordml/symex" xmlns:wpg="http://schemas.microsoft.com/office/word/2010/wordprocessingGroup" xmlns:wpi="http://schemas.microsoft.com/office/word/2010/wordprocessingInk" xmlns:wne="http://schemas.microsoft.com/office/word/2006/wordml" xmlns:wps="http://schemas.microsoft.com/office/word/2010/wordprocessingShape" mc:Ignorable="w14 w15 w16se wp14">
   <w:abstractNum w:abstractNumId="0" w15:restartNumberingAfterBreak="0">
+    <w:nsid w:val="3BBD754A"/>
+    <w:multiLevelType w:val="hybridMultilevel"/>
+    <w:tmpl w:val="C3447B1E"/>
+    <w:lvl w:ilvl="0" w:tplc="04090001">
+      <w:start w:val="1"/>
+      <w:numFmt w:val="bullet"/>
+      <w:lvlText w:val=""/>
+      <w:lvlJc w:val="left"/>
+      <w:pPr>
+        <w:ind w:left="720" w:hanging="360"/>
+      </w:pPr>
+      <w:rPr>
+        <w:rFonts w:ascii="Symbol" w:hAnsi="Symbol" w:hint="default"/>
+      </w:rPr>
+    </w:lvl>
+    <w:lvl w:ilvl="1" w:tplc="04090003" w:tentative="1">
+      <w:start w:val="1"/>
+      <w:numFmt w:val="bullet"/>
+      <w:lvlText w:val="o"/>
+      <w:lvlJc w:val="left"/>
+      <w:pPr>
+        <w:ind w:left="1440" w:hanging="360"/>
+      </w:pPr>
+      <w:rPr>
+        <w:rFonts w:ascii="Courier New" w:hAnsi="Courier New" w:cs="Courier New" w:hint="default"/>
+      </w:rPr>
+    </w:lvl>
+    <w:lvl w:ilvl="2" w:tplc="04090005" w:tentative="1">
+      <w:start w:val="1"/>
+      <w:numFmt w:val="bullet"/>
+      <w:lvlText w:val=""/>
+      <w:lvlJc w:val="left"/>
+      <w:pPr>
+        <w:ind w:left="2160" w:hanging="360"/>
+      </w:pPr>
+      <w:rPr>
+        <w:rFonts w:ascii="Wingdings" w:hAnsi="Wingdings" w:hint="default"/>
+      </w:rPr>
+    </w:lvl>
+    <w:lvl w:ilvl="3" w:tplc="04090001" w:tentative="1">
+      <w:start w:val="1"/>
+      <w:numFmt w:val="bullet"/>
+      <w:lvlText w:val=""/>
+      <w:lvlJc w:val="left"/>
+      <w:pPr>
+        <w:ind w:left="2880" w:hanging="360"/>
+      </w:pPr>
+      <w:rPr>
+        <w:rFonts w:ascii="Symbol" w:hAnsi="Symbol" w:hint="default"/>
+      </w:rPr>
+    </w:lvl>
+    <w:lvl w:ilvl="4" w:tplc="04090003" w:tentative="1">
+      <w:start w:val="1"/>
+      <w:numFmt w:val="bullet"/>
+      <w:lvlText w:val="o"/>
+      <w:lvlJc w:val="left"/>
+      <w:pPr>
+        <w:ind w:left="3600" w:hanging="360"/>
+      </w:pPr>
+      <w:rPr>
+        <w:rFonts w:ascii="Courier New" w:hAnsi="Courier New" w:cs="Courier New" w:hint="default"/>
+      </w:rPr>
+    </w:lvl>
+    <w:lvl w:ilvl="5" w:tplc="04090005" w:tentative="1">
+      <w:start w:val="1"/>
+      <w:numFmt w:val="bullet"/>
+      <w:lvlText w:val=""/>
+      <w:lvlJc w:val="left"/>
+      <w:pPr>
+        <w:ind w:left="4320" w:hanging="360"/>
+      </w:pPr>
+      <w:rPr>
+        <w:rFonts w:ascii="Wingdings" w:hAnsi="Wingdings" w:hint="default"/>
+      </w:rPr>
+    </w:lvl>
+    <w:lvl w:ilvl="6" w:tplc="04090001" w:tentative="1">
+      <w:start w:val="1"/>
+      <w:numFmt w:val="bullet"/>
+      <w:lvlText w:val=""/>
+      <w:lvlJc w:val="left"/>
+      <w:pPr>
+        <w:ind w:left="5040" w:hanging="360"/>
+      </w:pPr>
+      <w:rPr>
+        <w:rFonts w:ascii="Symbol" w:hAnsi="Symbol" w:hint="default"/>
+      </w:rPr>
+    </w:lvl>
+    <w:lvl w:ilvl="7" w:tplc="04090003" w:tentative="1">
+      <w:start w:val="1"/>
+      <w:numFmt w:val="bullet"/>
+      <w:lvlText w:val="o"/>
+      <w:lvlJc w:val="left"/>
+      <w:pPr>
+        <w:ind w:left="5760" w:hanging="360"/>
+      </w:pPr>
+      <w:rPr>
+        <w:rFonts w:ascii="Courier New" w:hAnsi="Courier New" w:cs="Courier New" w:hint="default"/>
+      </w:rPr>
+    </w:lvl>
+    <w:lvl w:ilvl="8" w:tplc="04090005" w:tentative="1">
+      <w:start w:val="1"/>
+      <w:numFmt w:val="bullet"/>
+      <w:lvlText w:val=""/>
+      <w:lvlJc w:val="left"/>
+      <w:pPr>
+        <w:ind w:left="6480" w:hanging="360"/>
+      </w:pPr>
+      <w:rPr>
+        <w:rFonts w:ascii="Wingdings" w:hAnsi="Wingdings" w:hint="default"/>
+      </w:rPr>
+    </w:lvl>
+  </w:abstractNum>
+  <w:abstractNum w:abstractNumId="1" w15:restartNumberingAfterBreak="0">
     <w:nsid w:val="42FE4273"/>
     <w:multiLevelType w:val="multilevel"/>
     <w:tmpl w:val="04405E08"/>
@@ -4657,7 +5888,7 @@
       </w:rPr>
     </w:lvl>
   </w:abstractNum>
-  <w:abstractNum w:abstractNumId="1" w15:restartNumberingAfterBreak="0">
+  <w:abstractNum w:abstractNumId="2" w15:restartNumberingAfterBreak="0">
     <w:nsid w:val="55FA21D9"/>
     <w:multiLevelType w:val="multilevel"/>
     <w:tmpl w:val="5944E8A4"/>
@@ -4806,7 +6037,7 @@
       </w:rPr>
     </w:lvl>
   </w:abstractNum>
-  <w:abstractNum w:abstractNumId="2" w15:restartNumberingAfterBreak="0">
+  <w:abstractNum w:abstractNumId="3" w15:restartNumberingAfterBreak="0">
     <w:nsid w:val="70844E54"/>
     <w:multiLevelType w:val="hybridMultilevel"/>
     <w:tmpl w:val="54049628"/>
@@ -4919,7 +6150,7 @@
       </w:rPr>
     </w:lvl>
   </w:abstractNum>
-  <w:abstractNum w:abstractNumId="3" w15:restartNumberingAfterBreak="0">
+  <w:abstractNum w:abstractNumId="4" w15:restartNumberingAfterBreak="0">
     <w:nsid w:val="78971060"/>
     <w:multiLevelType w:val="multilevel"/>
     <w:tmpl w:val="E440FD94"/>
@@ -5068,16 +6299,135 @@
       </w:rPr>
     </w:lvl>
   </w:abstractNum>
+  <w:abstractNum w:abstractNumId="5" w15:restartNumberingAfterBreak="0">
+    <w:nsid w:val="79271E8F"/>
+    <w:multiLevelType w:val="hybridMultilevel"/>
+    <w:tmpl w:val="22403B10"/>
+    <w:lvl w:ilvl="0" w:tplc="04090001">
+      <w:start w:val="1"/>
+      <w:numFmt w:val="bullet"/>
+      <w:lvlText w:val=""/>
+      <w:lvlJc w:val="left"/>
+      <w:pPr>
+        <w:ind w:left="720" w:hanging="360"/>
+      </w:pPr>
+      <w:rPr>
+        <w:rFonts w:ascii="Symbol" w:hAnsi="Symbol" w:hint="default"/>
+      </w:rPr>
+    </w:lvl>
+    <w:lvl w:ilvl="1" w:tplc="04090003" w:tentative="1">
+      <w:start w:val="1"/>
+      <w:numFmt w:val="bullet"/>
+      <w:lvlText w:val="o"/>
+      <w:lvlJc w:val="left"/>
+      <w:pPr>
+        <w:ind w:left="1440" w:hanging="360"/>
+      </w:pPr>
+      <w:rPr>
+        <w:rFonts w:ascii="Courier New" w:hAnsi="Courier New" w:cs="Courier New" w:hint="default"/>
+      </w:rPr>
+    </w:lvl>
+    <w:lvl w:ilvl="2" w:tplc="04090005" w:tentative="1">
+      <w:start w:val="1"/>
+      <w:numFmt w:val="bullet"/>
+      <w:lvlText w:val=""/>
+      <w:lvlJc w:val="left"/>
+      <w:pPr>
+        <w:ind w:left="2160" w:hanging="360"/>
+      </w:pPr>
+      <w:rPr>
+        <w:rFonts w:ascii="Wingdings" w:hAnsi="Wingdings" w:hint="default"/>
+      </w:rPr>
+    </w:lvl>
+    <w:lvl w:ilvl="3" w:tplc="04090001" w:tentative="1">
+      <w:start w:val="1"/>
+      <w:numFmt w:val="bullet"/>
+      <w:lvlText w:val=""/>
+      <w:lvlJc w:val="left"/>
+      <w:pPr>
+        <w:ind w:left="2880" w:hanging="360"/>
+      </w:pPr>
+      <w:rPr>
+        <w:rFonts w:ascii="Symbol" w:hAnsi="Symbol" w:hint="default"/>
+      </w:rPr>
+    </w:lvl>
+    <w:lvl w:ilvl="4" w:tplc="04090003" w:tentative="1">
+      <w:start w:val="1"/>
+      <w:numFmt w:val="bullet"/>
+      <w:lvlText w:val="o"/>
+      <w:lvlJc w:val="left"/>
+      <w:pPr>
+        <w:ind w:left="3600" w:hanging="360"/>
+      </w:pPr>
+      <w:rPr>
+        <w:rFonts w:ascii="Courier New" w:hAnsi="Courier New" w:cs="Courier New" w:hint="default"/>
+      </w:rPr>
+    </w:lvl>
+    <w:lvl w:ilvl="5" w:tplc="04090005" w:tentative="1">
+      <w:start w:val="1"/>
+      <w:numFmt w:val="bullet"/>
+      <w:lvlText w:val=""/>
+      <w:lvlJc w:val="left"/>
+      <w:pPr>
+        <w:ind w:left="4320" w:hanging="360"/>
+      </w:pPr>
+      <w:rPr>
+        <w:rFonts w:ascii="Wingdings" w:hAnsi="Wingdings" w:hint="default"/>
+      </w:rPr>
+    </w:lvl>
+    <w:lvl w:ilvl="6" w:tplc="04090001" w:tentative="1">
+      <w:start w:val="1"/>
+      <w:numFmt w:val="bullet"/>
+      <w:lvlText w:val=""/>
+      <w:lvlJc w:val="left"/>
+      <w:pPr>
+        <w:ind w:left="5040" w:hanging="360"/>
+      </w:pPr>
+      <w:rPr>
+        <w:rFonts w:ascii="Symbol" w:hAnsi="Symbol" w:hint="default"/>
+      </w:rPr>
+    </w:lvl>
+    <w:lvl w:ilvl="7" w:tplc="04090003" w:tentative="1">
+      <w:start w:val="1"/>
+      <w:numFmt w:val="bullet"/>
+      <w:lvlText w:val="o"/>
+      <w:lvlJc w:val="left"/>
+      <w:pPr>
+        <w:ind w:left="5760" w:hanging="360"/>
+      </w:pPr>
+      <w:rPr>
+        <w:rFonts w:ascii="Courier New" w:hAnsi="Courier New" w:cs="Courier New" w:hint="default"/>
+      </w:rPr>
+    </w:lvl>
+    <w:lvl w:ilvl="8" w:tplc="04090005" w:tentative="1">
+      <w:start w:val="1"/>
+      <w:numFmt w:val="bullet"/>
+      <w:lvlText w:val=""/>
+      <w:lvlJc w:val="left"/>
+      <w:pPr>
+        <w:ind w:left="6480" w:hanging="360"/>
+      </w:pPr>
+      <w:rPr>
+        <w:rFonts w:ascii="Wingdings" w:hAnsi="Wingdings" w:hint="default"/>
+      </w:rPr>
+    </w:lvl>
+  </w:abstractNum>
   <w:num w:numId="1">
+    <w:abstractNumId w:val="3"/>
+  </w:num>
+  <w:num w:numId="2">
+    <w:abstractNumId w:val="4"/>
+  </w:num>
+  <w:num w:numId="3">
     <w:abstractNumId w:val="2"/>
   </w:num>
-  <w:num w:numId="2">
-    <w:abstractNumId w:val="3"/>
-  </w:num>
-  <w:num w:numId="3">
+  <w:num w:numId="4">
     <w:abstractNumId w:val="1"/>
   </w:num>
-  <w:num w:numId="4">
+  <w:num w:numId="5">
+    <w:abstractNumId w:val="5"/>
+  </w:num>
+  <w:num w:numId="6">
     <w:abstractNumId w:val="0"/>
   </w:num>
 </w:numbering>
@@ -5652,6 +7002,11 @@
       <w:iCs/>
     </w:rPr>
   </w:style>
+  <w:style w:type="character" w:customStyle="1" w:styleId="copy">
+    <w:name w:val="copy"/>
+    <w:basedOn w:val="DefaultParagraphFont"/>
+    <w:rsid w:val="006371AC"/>
+  </w:style>
 </w:styles>
 </file>
 

</xml_diff>